<commit_message>
Added:  1. 20 dataset (parsing 320 images from each one).  2. I replaced the "create_model" function to have a simple dor image data.  3. DOC file has info about the datasets, and introduction to the new paper.
</commit_message>
<xml_diff>
--- a/project.docx
+++ b/project.docx
@@ -4,21 +4,2601 @@
   <w:body>
     <w:p>
       <w:pPr>
+        <w:jc w:val="center"/>
+        <w:rPr>
+          <w:rFonts w:cstheme="minorHAnsi"/>
+          <w:b/>
+          <w:color w:val="0F6FC6"/>
+          <w:sz w:val="36"/>
+          <w:szCs w:val="36"/>
+          <w:u w:val="single"/>
+        </w:rPr>
+      </w:pPr>
+      <w:r>
+        <w:rPr>
+          <w:rFonts w:cstheme="minorHAnsi"/>
+          <w:b/>
+          <w:color w:val="0F6FC6"/>
+          <w:sz w:val="36"/>
+          <w:szCs w:val="36"/>
+          <w:u w:val="single"/>
+        </w:rPr>
+        <w:t xml:space="preserve">Assignment </w:t>
+      </w:r>
+      <w:r>
+        <w:rPr>
+          <w:rFonts w:cstheme="minorHAnsi"/>
+          <w:b/>
+          <w:color w:val="0F6FC6"/>
+          <w:sz w:val="36"/>
+          <w:szCs w:val="36"/>
+          <w:u w:val="single"/>
+        </w:rPr>
+        <w:t>4</w:t>
+      </w:r>
+    </w:p>
+    <w:p>
+      <w:pPr>
         <w:rPr>
           <w:rFonts w:cstheme="minorHAnsi"/>
           <w:b/>
           <w:bCs/>
           <w:u w:val="single"/>
-          <w:rtl/>
-        </w:rPr>
-      </w:pPr>
-      <w:r>
+        </w:rPr>
+      </w:pPr>
+    </w:p>
+    <w:p>
+      <w:pPr>
+        <w:numPr>
+          <w:ilvl w:val="0"/>
+          <w:numId w:val="6"/>
+        </w:numPr>
+        <w:pBdr>
+          <w:top w:val="nil"/>
+          <w:left w:val="nil"/>
+          <w:bottom w:val="nil"/>
+          <w:right w:val="nil"/>
+          <w:between w:val="nil"/>
+        </w:pBdr>
+        <w:spacing w:after="0" w:line="276" w:lineRule="auto"/>
+        <w:rPr>
+          <w:rFonts w:cstheme="minorHAnsi"/>
+          <w:color w:val="000000"/>
+          <w:u w:val="single"/>
+        </w:rPr>
+      </w:pPr>
+      <w:r>
+        <w:rPr>
+          <w:rFonts w:cstheme="minorHAnsi"/>
+          <w:color w:val="000000"/>
+          <w:rtl/>
+        </w:rPr>
+        <w:t>שיר כהן, 315805168</w:t>
+      </w:r>
+    </w:p>
+    <w:p>
+      <w:pPr>
+        <w:numPr>
+          <w:ilvl w:val="0"/>
+          <w:numId w:val="6"/>
+        </w:numPr>
+        <w:pBdr>
+          <w:top w:val="nil"/>
+          <w:left w:val="nil"/>
+          <w:bottom w:val="nil"/>
+          <w:right w:val="nil"/>
+          <w:between w:val="nil"/>
+        </w:pBdr>
+        <w:spacing w:after="0" w:line="276" w:lineRule="auto"/>
+        <w:rPr>
+          <w:rFonts w:cstheme="minorHAnsi"/>
+        </w:rPr>
+      </w:pPr>
+      <w:r>
+        <w:rPr>
+          <w:rFonts w:cstheme="minorHAnsi" w:hint="cs"/>
+          <w:rtl/>
+        </w:rPr>
+        <w:t xml:space="preserve">עמית שקרצ'י, </w:t>
+      </w:r>
+      <w:r>
+        <w:rPr>
+          <w:rFonts w:cstheme="minorHAnsi"/>
+        </w:rPr>
+        <w:t>313278889</w:t>
+      </w:r>
+    </w:p>
+    <w:p>
+      <w:pPr>
+        <w:pBdr>
+          <w:top w:val="nil"/>
+          <w:left w:val="nil"/>
+          <w:bottom w:val="nil"/>
+          <w:right w:val="nil"/>
+          <w:between w:val="nil"/>
+        </w:pBdr>
+        <w:spacing w:after="0" w:line="276" w:lineRule="auto"/>
+        <w:rPr>
+          <w:rFonts w:cstheme="minorHAnsi"/>
+        </w:rPr>
+      </w:pPr>
+    </w:p>
+    <w:p>
+      <w:pPr>
+        <w:pBdr>
+          <w:top w:val="nil"/>
+          <w:left w:val="nil"/>
+          <w:bottom w:val="nil"/>
+          <w:right w:val="nil"/>
+          <w:between w:val="nil"/>
+        </w:pBdr>
+        <w:spacing w:after="0" w:line="276" w:lineRule="auto"/>
+        <w:rPr>
+          <w:rFonts w:cstheme="minorHAnsi"/>
+        </w:rPr>
+      </w:pPr>
+    </w:p>
+    <w:p>
+      <w:pPr>
+        <w:pBdr>
+          <w:top w:val="nil"/>
+          <w:left w:val="nil"/>
+          <w:bottom w:val="nil"/>
+          <w:right w:val="nil"/>
+          <w:between w:val="nil"/>
+        </w:pBdr>
+        <w:spacing w:after="0" w:line="276" w:lineRule="auto"/>
         <w:rPr>
           <w:rFonts w:cstheme="minorHAnsi"/>
           <w:b/>
           <w:bCs/>
           <w:u w:val="single"/>
         </w:rPr>
+      </w:pPr>
+      <w:r>
+        <w:rPr>
+          <w:rFonts w:cstheme="minorHAnsi" w:hint="cs"/>
+          <w:b/>
+          <w:bCs/>
+          <w:u w:val="single"/>
+          <w:rtl/>
+        </w:rPr>
+        <w:t>תיאור ה-</w:t>
+      </w:r>
+      <w:r>
+        <w:rPr>
+          <w:rFonts w:cstheme="minorHAnsi"/>
+          <w:b/>
+          <w:bCs/>
+          <w:u w:val="single"/>
+        </w:rPr>
+        <w:t>datasets</w:t>
+      </w:r>
+      <w:r>
+        <w:rPr>
+          <w:rFonts w:cstheme="minorHAnsi" w:hint="cs"/>
+          <w:b/>
+          <w:bCs/>
+          <w:u w:val="single"/>
+          <w:rtl/>
+        </w:rPr>
+        <w:t xml:space="preserve"> בהם נעשה שימוש:</w:t>
+      </w:r>
+    </w:p>
+    <w:p>
+      <w:pPr>
+        <w:pBdr>
+          <w:top w:val="nil"/>
+          <w:left w:val="nil"/>
+          <w:bottom w:val="nil"/>
+          <w:right w:val="nil"/>
+          <w:between w:val="nil"/>
+        </w:pBdr>
+        <w:spacing w:after="0" w:line="276" w:lineRule="auto"/>
+        <w:rPr>
+          <w:rFonts w:cstheme="minorHAnsi"/>
+          <w:b/>
+          <w:bCs/>
+          <w:u w:val="single"/>
+        </w:rPr>
+      </w:pPr>
+    </w:p>
+    <w:tbl>
+      <w:tblPr>
+        <w:tblStyle w:val="TableGrid"/>
+        <w:bidiVisual/>
+        <w:tblW w:w="0" w:type="auto"/>
+        <w:jc w:val="right"/>
+        <w:tblLook w:val="04A0" w:firstRow="1" w:lastRow="0" w:firstColumn="1" w:lastColumn="0" w:noHBand="0" w:noVBand="1"/>
+      </w:tblPr>
+      <w:tblGrid>
+        <w:gridCol w:w="3724"/>
+        <w:gridCol w:w="1225"/>
+        <w:gridCol w:w="1039"/>
+        <w:gridCol w:w="2308"/>
+      </w:tblGrid>
+      <w:tr>
+        <w:trPr>
+          <w:jc w:val="right"/>
+        </w:trPr>
+        <w:tc>
+          <w:tcPr>
+            <w:tcW w:w="4487" w:type="dxa"/>
+            <w:shd w:val="clear" w:color="auto" w:fill="D5DCE4" w:themeFill="text2" w:themeFillTint="33"/>
+          </w:tcPr>
+          <w:p>
+            <w:pPr>
+              <w:bidi w:val="0"/>
+              <w:rPr>
+                <w:rFonts w:cstheme="minorHAnsi"/>
+                <w:b/>
+                <w:bCs/>
+              </w:rPr>
+            </w:pPr>
+            <w:r>
+              <w:rPr>
+                <w:rFonts w:cstheme="minorHAnsi"/>
+                <w:b/>
+                <w:bCs/>
+              </w:rPr>
+              <w:t>Description</w:t>
+            </w:r>
+          </w:p>
+        </w:tc>
+        <w:tc>
+          <w:tcPr>
+            <w:tcW w:w="1312" w:type="dxa"/>
+            <w:shd w:val="clear" w:color="auto" w:fill="D5DCE4" w:themeFill="text2" w:themeFillTint="33"/>
+          </w:tcPr>
+          <w:p>
+            <w:pPr>
+              <w:bidi w:val="0"/>
+              <w:rPr>
+                <w:rFonts w:asciiTheme="minorHAnsi" w:hAnsiTheme="minorHAnsi" w:cstheme="minorHAnsi"/>
+                <w:b/>
+                <w:bCs/>
+                <w:sz w:val="22"/>
+                <w:szCs w:val="22"/>
+                <w:rtl/>
+              </w:rPr>
+            </w:pPr>
+            <w:r>
+              <w:rPr>
+                <w:rFonts w:asciiTheme="minorHAnsi" w:hAnsiTheme="minorHAnsi" w:cstheme="minorHAnsi"/>
+                <w:b/>
+                <w:bCs/>
+                <w:sz w:val="22"/>
+                <w:szCs w:val="22"/>
+              </w:rPr>
+              <w:t>Number of classes</w:t>
+            </w:r>
+          </w:p>
+        </w:tc>
+        <w:tc>
+          <w:tcPr>
+            <w:tcW w:w="1039" w:type="dxa"/>
+            <w:shd w:val="clear" w:color="auto" w:fill="D5DCE4" w:themeFill="text2" w:themeFillTint="33"/>
+          </w:tcPr>
+          <w:p>
+            <w:pPr>
+              <w:bidi w:val="0"/>
+              <w:rPr>
+                <w:rFonts w:asciiTheme="minorHAnsi" w:hAnsiTheme="minorHAnsi" w:cstheme="minorHAnsi"/>
+                <w:b/>
+                <w:bCs/>
+                <w:sz w:val="22"/>
+                <w:szCs w:val="22"/>
+                <w:rtl/>
+              </w:rPr>
+            </w:pPr>
+            <w:r>
+              <w:rPr>
+                <w:rFonts w:asciiTheme="minorHAnsi" w:hAnsiTheme="minorHAnsi" w:cstheme="minorHAnsi"/>
+                <w:b/>
+                <w:bCs/>
+                <w:sz w:val="22"/>
+                <w:szCs w:val="22"/>
+              </w:rPr>
+              <w:t xml:space="preserve">Number of </w:t>
+            </w:r>
+            <w:r>
+              <w:rPr>
+                <w:rFonts w:asciiTheme="minorHAnsi" w:hAnsiTheme="minorHAnsi" w:cstheme="minorHAnsi" w:hint="cs"/>
+                <w:b/>
+                <w:bCs/>
+                <w:sz w:val="22"/>
+                <w:szCs w:val="22"/>
+              </w:rPr>
+              <w:t>S</w:t>
+            </w:r>
+            <w:r>
+              <w:rPr>
+                <w:rFonts w:asciiTheme="minorHAnsi" w:hAnsiTheme="minorHAnsi" w:cstheme="minorHAnsi"/>
+                <w:b/>
+                <w:bCs/>
+                <w:sz w:val="22"/>
+                <w:szCs w:val="22"/>
+              </w:rPr>
+              <w:t>amples</w:t>
+            </w:r>
+            <w:r>
+              <w:rPr>
+                <w:rFonts w:asciiTheme="minorHAnsi" w:hAnsiTheme="minorHAnsi"/>
+                <w:b/>
+                <w:bCs/>
+                <w:sz w:val="22"/>
+                <w:szCs w:val="22"/>
+                <w:rtl/>
+              </w:rPr>
+              <w:t>:</w:t>
+            </w:r>
+          </w:p>
+        </w:tc>
+        <w:tc>
+          <w:tcPr>
+            <w:tcW w:w="2155" w:type="dxa"/>
+            <w:shd w:val="clear" w:color="auto" w:fill="D5DCE4" w:themeFill="text2" w:themeFillTint="33"/>
+          </w:tcPr>
+          <w:p>
+            <w:pPr>
+              <w:bidi w:val="0"/>
+              <w:rPr>
+                <w:rFonts w:asciiTheme="minorHAnsi" w:hAnsiTheme="minorHAnsi" w:cstheme="minorHAnsi"/>
+                <w:b/>
+                <w:bCs/>
+                <w:sz w:val="22"/>
+                <w:szCs w:val="22"/>
+                <w:rtl/>
+              </w:rPr>
+            </w:pPr>
+            <w:r>
+              <w:rPr>
+                <w:rFonts w:asciiTheme="minorHAnsi" w:hAnsiTheme="minorHAnsi" w:cstheme="minorHAnsi"/>
+                <w:b/>
+                <w:bCs/>
+                <w:sz w:val="22"/>
+                <w:szCs w:val="22"/>
+              </w:rPr>
+              <w:t>Name</w:t>
+            </w:r>
+          </w:p>
+        </w:tc>
+      </w:tr>
+      <w:tr>
+        <w:trPr>
+          <w:jc w:val="right"/>
+        </w:trPr>
+        <w:tc>
+          <w:tcPr>
+            <w:tcW w:w="4487" w:type="dxa"/>
+          </w:tcPr>
+          <w:p>
+            <w:pPr>
+              <w:bidi w:val="0"/>
+              <w:rPr>
+                <w:rFonts w:asciiTheme="majorHAnsi" w:hAnsiTheme="majorHAnsi" w:cstheme="majorHAnsi"/>
+                <w:rtl/>
+              </w:rPr>
+            </w:pPr>
+            <w:r>
+              <w:rPr>
+                <w:rFonts w:asciiTheme="majorHAnsi" w:hAnsiTheme="majorHAnsi" w:cstheme="majorHAnsi"/>
+                <w:color w:val="202124"/>
+                <w:shd w:val="clear" w:color="auto" w:fill="FFFFFF"/>
+              </w:rPr>
+              <w:t>The MNIST database of handwritten digits.</w:t>
+            </w:r>
+          </w:p>
+        </w:tc>
+        <w:tc>
+          <w:tcPr>
+            <w:tcW w:w="1312" w:type="dxa"/>
+          </w:tcPr>
+          <w:p>
+            <w:pPr>
+              <w:bidi w:val="0"/>
+              <w:rPr>
+                <w:rFonts w:asciiTheme="majorHAnsi" w:hAnsiTheme="majorHAnsi" w:cstheme="majorHAnsi"/>
+                <w:rtl/>
+              </w:rPr>
+            </w:pPr>
+            <w:r>
+              <w:rPr>
+                <w:rFonts w:asciiTheme="majorHAnsi" w:hAnsiTheme="majorHAnsi" w:cstheme="majorHAnsi"/>
+              </w:rPr>
+              <w:t>10</w:t>
+            </w:r>
+          </w:p>
+        </w:tc>
+        <w:tc>
+          <w:tcPr>
+            <w:tcW w:w="1039" w:type="dxa"/>
+          </w:tcPr>
+          <w:p>
+            <w:pPr>
+              <w:bidi w:val="0"/>
+              <w:rPr>
+                <w:rFonts w:asciiTheme="majorHAnsi" w:hAnsiTheme="majorHAnsi" w:cstheme="majorHAnsi"/>
+                <w:rtl/>
+              </w:rPr>
+            </w:pPr>
+            <w:r>
+              <w:rPr>
+                <w:rFonts w:asciiTheme="majorHAnsi" w:hAnsiTheme="majorHAnsi" w:cstheme="majorHAnsi"/>
+              </w:rPr>
+              <w:t>70,000</w:t>
+            </w:r>
+          </w:p>
+        </w:tc>
+        <w:tc>
+          <w:tcPr>
+            <w:tcW w:w="2155" w:type="dxa"/>
+          </w:tcPr>
+          <w:p>
+            <w:pPr>
+              <w:bidi w:val="0"/>
+              <w:rPr>
+                <w:rFonts w:asciiTheme="majorHAnsi" w:hAnsiTheme="majorHAnsi" w:cstheme="majorHAnsi"/>
+                <w:b/>
+                <w:bCs/>
+                <w:rtl/>
+              </w:rPr>
+            </w:pPr>
+            <w:proofErr w:type="spellStart"/>
+            <w:r>
+              <w:rPr>
+                <w:rFonts w:asciiTheme="majorHAnsi" w:hAnsiTheme="majorHAnsi" w:cstheme="majorHAnsi"/>
+                <w:b/>
+                <w:bCs/>
+              </w:rPr>
+              <w:t>M</w:t>
+            </w:r>
+            <w:r>
+              <w:rPr>
+                <w:rFonts w:asciiTheme="majorHAnsi" w:hAnsiTheme="majorHAnsi" w:cstheme="majorHAnsi"/>
+                <w:b/>
+                <w:bCs/>
+              </w:rPr>
+              <w:t>nist</w:t>
+            </w:r>
+            <w:proofErr w:type="spellEnd"/>
+          </w:p>
+        </w:tc>
+      </w:tr>
+      <w:tr>
+        <w:trPr>
+          <w:jc w:val="right"/>
+        </w:trPr>
+        <w:tc>
+          <w:tcPr>
+            <w:tcW w:w="4487" w:type="dxa"/>
+          </w:tcPr>
+          <w:p>
+            <w:pPr>
+              <w:bidi w:val="0"/>
+              <w:rPr>
+                <w:rFonts w:asciiTheme="majorHAnsi" w:hAnsiTheme="majorHAnsi" w:cstheme="majorHAnsi"/>
+                <w:rtl/>
+              </w:rPr>
+            </w:pPr>
+            <w:r>
+              <w:rPr>
+                <w:rFonts w:asciiTheme="majorHAnsi" w:hAnsiTheme="majorHAnsi" w:cstheme="majorHAnsi"/>
+                <w:color w:val="202124"/>
+                <w:shd w:val="clear" w:color="auto" w:fill="FFFFFF"/>
+              </w:rPr>
+              <w:t> images of beans taken in the field using smartphone cameras.</w:t>
+            </w:r>
+          </w:p>
+        </w:tc>
+        <w:tc>
+          <w:tcPr>
+            <w:tcW w:w="1312" w:type="dxa"/>
+          </w:tcPr>
+          <w:p>
+            <w:pPr>
+              <w:bidi w:val="0"/>
+              <w:rPr>
+                <w:rFonts w:asciiTheme="majorHAnsi" w:hAnsiTheme="majorHAnsi" w:cstheme="majorHAnsi"/>
+                <w:rtl/>
+              </w:rPr>
+            </w:pPr>
+            <w:r>
+              <w:rPr>
+                <w:rFonts w:asciiTheme="majorHAnsi" w:hAnsiTheme="majorHAnsi" w:cstheme="majorHAnsi"/>
+              </w:rPr>
+              <w:t>3</w:t>
+            </w:r>
+          </w:p>
+        </w:tc>
+        <w:tc>
+          <w:tcPr>
+            <w:tcW w:w="1039" w:type="dxa"/>
+          </w:tcPr>
+          <w:p>
+            <w:pPr>
+              <w:bidi w:val="0"/>
+              <w:rPr>
+                <w:rFonts w:asciiTheme="majorHAnsi" w:hAnsiTheme="majorHAnsi" w:cstheme="majorHAnsi"/>
+                <w:rtl/>
+              </w:rPr>
+            </w:pPr>
+            <w:r>
+              <w:rPr>
+                <w:rFonts w:asciiTheme="majorHAnsi" w:hAnsiTheme="majorHAnsi" w:cstheme="majorHAnsi"/>
+              </w:rPr>
+              <w:t>1,295</w:t>
+            </w:r>
+          </w:p>
+          <w:p>
+            <w:pPr>
+              <w:bidi w:val="0"/>
+              <w:rPr>
+                <w:rFonts w:asciiTheme="majorHAnsi" w:hAnsiTheme="majorHAnsi" w:cstheme="majorHAnsi"/>
+              </w:rPr>
+            </w:pPr>
+          </w:p>
+          <w:p>
+            <w:pPr>
+              <w:bidi w:val="0"/>
+              <w:rPr>
+                <w:rFonts w:asciiTheme="majorHAnsi" w:hAnsiTheme="majorHAnsi" w:cstheme="majorHAnsi"/>
+                <w:rtl/>
+              </w:rPr>
+            </w:pPr>
+          </w:p>
+        </w:tc>
+        <w:tc>
+          <w:tcPr>
+            <w:tcW w:w="2155" w:type="dxa"/>
+          </w:tcPr>
+          <w:p>
+            <w:pPr>
+              <w:shd w:val="clear" w:color="auto" w:fill="FFFFFF"/>
+              <w:tabs>
+                <w:tab w:val="left" w:pos="916"/>
+                <w:tab w:val="left" w:pos="1832"/>
+                <w:tab w:val="left" w:pos="2748"/>
+                <w:tab w:val="left" w:pos="3664"/>
+                <w:tab w:val="left" w:pos="4580"/>
+                <w:tab w:val="left" w:pos="5496"/>
+                <w:tab w:val="left" w:pos="6412"/>
+                <w:tab w:val="left" w:pos="7328"/>
+                <w:tab w:val="left" w:pos="8244"/>
+                <w:tab w:val="left" w:pos="9160"/>
+                <w:tab w:val="left" w:pos="10076"/>
+                <w:tab w:val="left" w:pos="10992"/>
+                <w:tab w:val="left" w:pos="11908"/>
+                <w:tab w:val="left" w:pos="12824"/>
+                <w:tab w:val="left" w:pos="13740"/>
+                <w:tab w:val="left" w:pos="14656"/>
+              </w:tabs>
+              <w:bidi w:val="0"/>
+              <w:rPr>
+                <w:rFonts w:asciiTheme="majorHAnsi" w:eastAsia="Times New Roman" w:hAnsiTheme="majorHAnsi" w:cstheme="majorHAnsi"/>
+                <w:b/>
+                <w:bCs/>
+                <w:rtl/>
+                <w:lang/>
+              </w:rPr>
+            </w:pPr>
+            <w:r>
+              <w:rPr>
+                <w:rFonts w:asciiTheme="majorHAnsi" w:eastAsia="Times New Roman" w:hAnsiTheme="majorHAnsi" w:cstheme="majorHAnsi"/>
+                <w:b/>
+                <w:bCs/>
+                <w:lang/>
+              </w:rPr>
+              <w:t>B</w:t>
+            </w:r>
+            <w:r>
+              <w:rPr>
+                <w:rFonts w:asciiTheme="majorHAnsi" w:eastAsia="Times New Roman" w:hAnsiTheme="majorHAnsi" w:cstheme="majorHAnsi"/>
+                <w:b/>
+                <w:bCs/>
+                <w:lang/>
+              </w:rPr>
+              <w:t>eans</w:t>
+            </w:r>
+          </w:p>
+        </w:tc>
+      </w:tr>
+      <w:tr>
+        <w:trPr>
+          <w:jc w:val="right"/>
+        </w:trPr>
+        <w:tc>
+          <w:tcPr>
+            <w:tcW w:w="4487" w:type="dxa"/>
+          </w:tcPr>
+          <w:p>
+            <w:pPr>
+              <w:bidi w:val="0"/>
+              <w:rPr>
+                <w:rFonts w:asciiTheme="majorHAnsi" w:hAnsiTheme="majorHAnsi" w:cstheme="majorHAnsi"/>
+              </w:rPr>
+            </w:pPr>
+            <w:r>
+              <w:rPr>
+                <w:rFonts w:asciiTheme="majorHAnsi" w:hAnsiTheme="majorHAnsi" w:cstheme="majorHAnsi"/>
+                <w:color w:val="202124"/>
+                <w:shd w:val="clear" w:color="auto" w:fill="FFFFFF"/>
+              </w:rPr>
+              <w:t>Binary 20x16 digits of '0' through '9' and capital 'A' through 'Z'.</w:t>
+            </w:r>
+          </w:p>
+        </w:tc>
+        <w:tc>
+          <w:tcPr>
+            <w:tcW w:w="1312" w:type="dxa"/>
+          </w:tcPr>
+          <w:p>
+            <w:pPr>
+              <w:bidi w:val="0"/>
+              <w:rPr>
+                <w:rFonts w:asciiTheme="majorHAnsi" w:hAnsiTheme="majorHAnsi" w:cstheme="majorHAnsi"/>
+              </w:rPr>
+            </w:pPr>
+            <w:r>
+              <w:rPr>
+                <w:rFonts w:asciiTheme="majorHAnsi" w:hAnsiTheme="majorHAnsi" w:cstheme="majorHAnsi"/>
+              </w:rPr>
+              <w:t>36</w:t>
+            </w:r>
+          </w:p>
+        </w:tc>
+        <w:tc>
+          <w:tcPr>
+            <w:tcW w:w="1039" w:type="dxa"/>
+          </w:tcPr>
+          <w:p>
+            <w:pPr>
+              <w:bidi w:val="0"/>
+              <w:rPr>
+                <w:rFonts w:asciiTheme="majorHAnsi" w:hAnsiTheme="majorHAnsi" w:cstheme="majorHAnsi"/>
+              </w:rPr>
+            </w:pPr>
+            <w:r>
+              <w:rPr>
+                <w:rFonts w:asciiTheme="majorHAnsi" w:hAnsiTheme="majorHAnsi" w:cstheme="majorHAnsi"/>
+              </w:rPr>
+              <w:t>1,404</w:t>
+            </w:r>
+          </w:p>
+        </w:tc>
+        <w:tc>
+          <w:tcPr>
+            <w:tcW w:w="2155" w:type="dxa"/>
+          </w:tcPr>
+          <w:p>
+            <w:pPr>
+              <w:pStyle w:val="HTMLPreformatted"/>
+              <w:shd w:val="clear" w:color="auto" w:fill="FFFFFF"/>
+              <w:rPr>
+                <w:rFonts w:asciiTheme="majorHAnsi" w:hAnsiTheme="majorHAnsi" w:cstheme="majorHAnsi"/>
+                <w:b/>
+                <w:bCs/>
+              </w:rPr>
+            </w:pPr>
+            <w:r>
+              <w:rPr>
+                <w:rFonts w:asciiTheme="majorHAnsi" w:hAnsiTheme="majorHAnsi" w:cstheme="majorHAnsi"/>
+                <w:b/>
+                <w:bCs/>
+              </w:rPr>
+              <w:t>binary_alpha_digits</w:t>
+            </w:r>
+          </w:p>
+        </w:tc>
+      </w:tr>
+      <w:tr>
+        <w:trPr>
+          <w:jc w:val="right"/>
+        </w:trPr>
+        <w:tc>
+          <w:tcPr>
+            <w:tcW w:w="4487" w:type="dxa"/>
+          </w:tcPr>
+          <w:p>
+            <w:pPr>
+              <w:bidi w:val="0"/>
+              <w:rPr>
+                <w:rFonts w:asciiTheme="majorHAnsi" w:hAnsiTheme="majorHAnsi" w:cstheme="majorHAnsi"/>
+              </w:rPr>
+            </w:pPr>
+            <w:r>
+              <w:rPr>
+                <w:rFonts w:asciiTheme="majorHAnsi" w:hAnsiTheme="majorHAnsi" w:cstheme="majorHAnsi"/>
+                <w:color w:val="202124"/>
+                <w:shd w:val="clear" w:color="auto" w:fill="FFFFFF"/>
+              </w:rPr>
+              <w:t xml:space="preserve">The CIFAR-10 dataset consists of 60000 32x32 </w:t>
+            </w:r>
+            <w:proofErr w:type="spellStart"/>
+            <w:r>
+              <w:rPr>
+                <w:rFonts w:asciiTheme="majorHAnsi" w:hAnsiTheme="majorHAnsi" w:cstheme="majorHAnsi"/>
+                <w:color w:val="202124"/>
+                <w:shd w:val="clear" w:color="auto" w:fill="FFFFFF"/>
+              </w:rPr>
+              <w:t>colour</w:t>
+            </w:r>
+            <w:proofErr w:type="spellEnd"/>
+            <w:r>
+              <w:rPr>
+                <w:rFonts w:asciiTheme="majorHAnsi" w:hAnsiTheme="majorHAnsi" w:cstheme="majorHAnsi"/>
+                <w:color w:val="202124"/>
+                <w:shd w:val="clear" w:color="auto" w:fill="FFFFFF"/>
+              </w:rPr>
+              <w:t xml:space="preserve"> images in 10 classes, with 6000 images per class.</w:t>
+            </w:r>
+          </w:p>
+        </w:tc>
+        <w:tc>
+          <w:tcPr>
+            <w:tcW w:w="1312" w:type="dxa"/>
+          </w:tcPr>
+          <w:p>
+            <w:pPr>
+              <w:bidi w:val="0"/>
+              <w:rPr>
+                <w:rFonts w:asciiTheme="majorHAnsi" w:hAnsiTheme="majorHAnsi" w:cstheme="majorHAnsi"/>
+              </w:rPr>
+            </w:pPr>
+            <w:r>
+              <w:rPr>
+                <w:rFonts w:asciiTheme="majorHAnsi" w:hAnsiTheme="majorHAnsi" w:cstheme="majorHAnsi"/>
+              </w:rPr>
+              <w:t>10</w:t>
+            </w:r>
+          </w:p>
+        </w:tc>
+        <w:tc>
+          <w:tcPr>
+            <w:tcW w:w="1039" w:type="dxa"/>
+          </w:tcPr>
+          <w:p>
+            <w:pPr>
+              <w:bidi w:val="0"/>
+              <w:rPr>
+                <w:rFonts w:asciiTheme="majorHAnsi" w:hAnsiTheme="majorHAnsi" w:cstheme="majorHAnsi"/>
+              </w:rPr>
+            </w:pPr>
+            <w:r>
+              <w:rPr>
+                <w:rFonts w:asciiTheme="majorHAnsi" w:hAnsiTheme="majorHAnsi" w:cstheme="majorHAnsi"/>
+              </w:rPr>
+              <w:t>60,000</w:t>
+            </w:r>
+          </w:p>
+        </w:tc>
+        <w:tc>
+          <w:tcPr>
+            <w:tcW w:w="2155" w:type="dxa"/>
+          </w:tcPr>
+          <w:p>
+            <w:pPr>
+              <w:bidi w:val="0"/>
+              <w:rPr>
+                <w:rFonts w:asciiTheme="majorHAnsi" w:hAnsiTheme="majorHAnsi" w:cstheme="majorHAnsi"/>
+                <w:b/>
+                <w:bCs/>
+              </w:rPr>
+            </w:pPr>
+            <w:r>
+              <w:rPr>
+                <w:rFonts w:asciiTheme="majorHAnsi" w:hAnsiTheme="majorHAnsi" w:cstheme="majorHAnsi"/>
+                <w:b/>
+                <w:bCs/>
+                <w:shd w:val="clear" w:color="auto" w:fill="FFFFFF"/>
+              </w:rPr>
+              <w:t>cifar10</w:t>
+            </w:r>
+          </w:p>
+        </w:tc>
+      </w:tr>
+      <w:tr>
+        <w:trPr>
+          <w:jc w:val="right"/>
+        </w:trPr>
+        <w:tc>
+          <w:tcPr>
+            <w:tcW w:w="4487" w:type="dxa"/>
+          </w:tcPr>
+          <w:p>
+            <w:pPr>
+              <w:bidi w:val="0"/>
+              <w:rPr>
+                <w:rFonts w:asciiTheme="majorHAnsi" w:hAnsiTheme="majorHAnsi" w:cstheme="majorHAnsi"/>
+              </w:rPr>
+            </w:pPr>
+            <w:r>
+              <w:rPr>
+                <w:rFonts w:asciiTheme="majorHAnsi" w:hAnsiTheme="majorHAnsi" w:cstheme="majorHAnsi"/>
+                <w:color w:val="202124"/>
+                <w:shd w:val="clear" w:color="auto" w:fill="FFFFFF"/>
+              </w:rPr>
+              <w:t> </w:t>
+            </w:r>
+            <w:r>
+              <w:rPr>
+                <w:rFonts w:asciiTheme="majorHAnsi" w:hAnsiTheme="majorHAnsi" w:cstheme="majorHAnsi"/>
+                <w:color w:val="202124"/>
+                <w:shd w:val="clear" w:color="auto" w:fill="FFFFFF"/>
+              </w:rPr>
+              <w:t>I</w:t>
+            </w:r>
+            <w:r>
+              <w:rPr>
+                <w:rFonts w:asciiTheme="majorHAnsi" w:hAnsiTheme="majorHAnsi" w:cstheme="majorHAnsi"/>
+                <w:color w:val="202124"/>
+                <w:shd w:val="clear" w:color="auto" w:fill="FFFFFF"/>
+              </w:rPr>
+              <w:t>mages of healthy and unhealthy citrus fruits and leaves.</w:t>
+            </w:r>
+          </w:p>
+        </w:tc>
+        <w:tc>
+          <w:tcPr>
+            <w:tcW w:w="1312" w:type="dxa"/>
+          </w:tcPr>
+          <w:p>
+            <w:pPr>
+              <w:bidi w:val="0"/>
+              <w:rPr>
+                <w:rFonts w:asciiTheme="majorHAnsi" w:hAnsiTheme="majorHAnsi" w:cstheme="majorHAnsi"/>
+              </w:rPr>
+            </w:pPr>
+            <w:r>
+              <w:rPr>
+                <w:rFonts w:asciiTheme="majorHAnsi" w:hAnsiTheme="majorHAnsi" w:cstheme="majorHAnsi"/>
+              </w:rPr>
+              <w:t>4</w:t>
+            </w:r>
+          </w:p>
+        </w:tc>
+        <w:tc>
+          <w:tcPr>
+            <w:tcW w:w="1039" w:type="dxa"/>
+          </w:tcPr>
+          <w:p>
+            <w:pPr>
+              <w:bidi w:val="0"/>
+              <w:rPr>
+                <w:rFonts w:asciiTheme="majorHAnsi" w:hAnsiTheme="majorHAnsi" w:cstheme="majorHAnsi"/>
+              </w:rPr>
+            </w:pPr>
+            <w:r>
+              <w:rPr>
+                <w:rFonts w:asciiTheme="majorHAnsi" w:hAnsiTheme="majorHAnsi" w:cstheme="majorHAnsi"/>
+              </w:rPr>
+              <w:t>594</w:t>
+            </w:r>
+          </w:p>
+        </w:tc>
+        <w:tc>
+          <w:tcPr>
+            <w:tcW w:w="2155" w:type="dxa"/>
+          </w:tcPr>
+          <w:p>
+            <w:pPr>
+              <w:pStyle w:val="HTMLPreformatted"/>
+              <w:shd w:val="clear" w:color="auto" w:fill="FFFFFF"/>
+              <w:rPr>
+                <w:rFonts w:asciiTheme="majorHAnsi" w:hAnsiTheme="majorHAnsi" w:cstheme="majorHAnsi"/>
+                <w:b/>
+                <w:bCs/>
+              </w:rPr>
+            </w:pPr>
+            <w:r>
+              <w:rPr>
+                <w:rFonts w:asciiTheme="majorHAnsi" w:hAnsiTheme="majorHAnsi" w:cstheme="majorHAnsi"/>
+                <w:b/>
+                <w:bCs/>
+              </w:rPr>
+              <w:t>citrus_leaves</w:t>
+            </w:r>
+          </w:p>
+        </w:tc>
+      </w:tr>
+      <w:tr>
+        <w:trPr>
+          <w:jc w:val="right"/>
+        </w:trPr>
+        <w:tc>
+          <w:tcPr>
+            <w:tcW w:w="4487" w:type="dxa"/>
+          </w:tcPr>
+          <w:p>
+            <w:pPr>
+              <w:bidi w:val="0"/>
+              <w:rPr>
+                <w:rFonts w:asciiTheme="majorHAnsi" w:hAnsiTheme="majorHAnsi" w:cstheme="majorHAnsi"/>
+              </w:rPr>
+            </w:pPr>
+            <w:r>
+              <w:rPr>
+                <w:rFonts w:asciiTheme="majorHAnsi" w:hAnsiTheme="majorHAnsi" w:cstheme="majorHAnsi"/>
+                <w:color w:val="202124"/>
+                <w:shd w:val="clear" w:color="auto" w:fill="FFFFFF"/>
+              </w:rPr>
+              <w:t>The Stanford Dogs dataset contains images of 120 breeds of dogs from around the world. This dataset has been built using images and annotation from ImageNet for the task of fine-grained image categorization. </w:t>
+            </w:r>
+          </w:p>
+        </w:tc>
+        <w:tc>
+          <w:tcPr>
+            <w:tcW w:w="1312" w:type="dxa"/>
+          </w:tcPr>
+          <w:p>
+            <w:pPr>
+              <w:bidi w:val="0"/>
+              <w:rPr>
+                <w:rFonts w:asciiTheme="majorHAnsi" w:hAnsiTheme="majorHAnsi" w:cstheme="majorHAnsi"/>
+              </w:rPr>
+            </w:pPr>
+            <w:r>
+              <w:rPr>
+                <w:rFonts w:asciiTheme="majorHAnsi" w:hAnsiTheme="majorHAnsi" w:cstheme="majorHAnsi"/>
+              </w:rPr>
+              <w:t>120</w:t>
+            </w:r>
+          </w:p>
+        </w:tc>
+        <w:tc>
+          <w:tcPr>
+            <w:tcW w:w="1039" w:type="dxa"/>
+          </w:tcPr>
+          <w:p>
+            <w:pPr>
+              <w:bidi w:val="0"/>
+              <w:rPr>
+                <w:rFonts w:asciiTheme="majorHAnsi" w:hAnsiTheme="majorHAnsi" w:cstheme="majorHAnsi"/>
+              </w:rPr>
+            </w:pPr>
+            <w:r>
+              <w:rPr>
+                <w:rFonts w:asciiTheme="majorHAnsi" w:hAnsiTheme="majorHAnsi" w:cstheme="majorHAnsi"/>
+              </w:rPr>
+              <w:t>20,580</w:t>
+            </w:r>
+          </w:p>
+        </w:tc>
+        <w:tc>
+          <w:tcPr>
+            <w:tcW w:w="2155" w:type="dxa"/>
+          </w:tcPr>
+          <w:p>
+            <w:pPr>
+              <w:pStyle w:val="HTMLPreformatted"/>
+              <w:shd w:val="clear" w:color="auto" w:fill="FFFFFF"/>
+              <w:rPr>
+                <w:rFonts w:asciiTheme="majorHAnsi" w:hAnsiTheme="majorHAnsi" w:cstheme="majorHAnsi"/>
+                <w:b/>
+                <w:bCs/>
+              </w:rPr>
+            </w:pPr>
+            <w:r>
+              <w:rPr>
+                <w:rFonts w:asciiTheme="majorHAnsi" w:hAnsiTheme="majorHAnsi" w:cstheme="majorHAnsi"/>
+                <w:b/>
+                <w:bCs/>
+              </w:rPr>
+              <w:t>stanford_dogs</w:t>
+            </w:r>
+          </w:p>
+        </w:tc>
+      </w:tr>
+      <w:tr>
+        <w:trPr>
+          <w:jc w:val="right"/>
+        </w:trPr>
+        <w:tc>
+          <w:tcPr>
+            <w:tcW w:w="4487" w:type="dxa"/>
+          </w:tcPr>
+          <w:p>
+            <w:pPr>
+              <w:bidi w:val="0"/>
+              <w:rPr>
+                <w:rFonts w:asciiTheme="majorHAnsi" w:hAnsiTheme="majorHAnsi" w:cstheme="majorHAnsi"/>
+              </w:rPr>
+            </w:pPr>
+            <w:r>
+              <w:rPr>
+                <w:rFonts w:asciiTheme="majorHAnsi" w:hAnsiTheme="majorHAnsi" w:cstheme="majorHAnsi"/>
+                <w:color w:val="202124"/>
+                <w:shd w:val="clear" w:color="auto" w:fill="FFFFFF"/>
+              </w:rPr>
+              <w:t>Cassava consists of leaf images for the cassava plant depicting healthy and four disease conditions</w:t>
+            </w:r>
+          </w:p>
+        </w:tc>
+        <w:tc>
+          <w:tcPr>
+            <w:tcW w:w="1312" w:type="dxa"/>
+          </w:tcPr>
+          <w:p>
+            <w:pPr>
+              <w:bidi w:val="0"/>
+              <w:rPr>
+                <w:rFonts w:asciiTheme="majorHAnsi" w:hAnsiTheme="majorHAnsi" w:cstheme="majorHAnsi"/>
+              </w:rPr>
+            </w:pPr>
+            <w:r>
+              <w:rPr>
+                <w:rFonts w:asciiTheme="majorHAnsi" w:hAnsiTheme="majorHAnsi" w:cstheme="majorHAnsi"/>
+              </w:rPr>
+              <w:t>5</w:t>
+            </w:r>
+          </w:p>
+        </w:tc>
+        <w:tc>
+          <w:tcPr>
+            <w:tcW w:w="1039" w:type="dxa"/>
+          </w:tcPr>
+          <w:p>
+            <w:pPr>
+              <w:bidi w:val="0"/>
+              <w:rPr>
+                <w:rFonts w:asciiTheme="majorHAnsi" w:hAnsiTheme="majorHAnsi" w:cstheme="majorHAnsi"/>
+              </w:rPr>
+            </w:pPr>
+            <w:r>
+              <w:rPr>
+                <w:rFonts w:asciiTheme="majorHAnsi" w:hAnsiTheme="majorHAnsi" w:cstheme="majorHAnsi"/>
+              </w:rPr>
+              <w:t>9</w:t>
+            </w:r>
+            <w:r>
+              <w:rPr>
+                <w:rFonts w:asciiTheme="majorHAnsi" w:hAnsiTheme="majorHAnsi" w:cstheme="majorHAnsi"/>
+              </w:rPr>
+              <w:t>,</w:t>
+            </w:r>
+            <w:r>
+              <w:rPr>
+                <w:rFonts w:asciiTheme="majorHAnsi" w:hAnsiTheme="majorHAnsi" w:cstheme="majorHAnsi"/>
+              </w:rPr>
+              <w:t>430</w:t>
+            </w:r>
+          </w:p>
+        </w:tc>
+        <w:tc>
+          <w:tcPr>
+            <w:tcW w:w="2155" w:type="dxa"/>
+          </w:tcPr>
+          <w:p>
+            <w:pPr>
+              <w:pStyle w:val="HTMLPreformatted"/>
+              <w:shd w:val="clear" w:color="auto" w:fill="FFFFFF"/>
+              <w:rPr>
+                <w:rFonts w:asciiTheme="majorHAnsi" w:hAnsiTheme="majorHAnsi" w:cstheme="majorHAnsi"/>
+                <w:b/>
+                <w:bCs/>
+              </w:rPr>
+            </w:pPr>
+            <w:r>
+              <w:rPr>
+                <w:rFonts w:asciiTheme="majorHAnsi" w:hAnsiTheme="majorHAnsi" w:cstheme="majorHAnsi"/>
+                <w:b/>
+                <w:bCs/>
+              </w:rPr>
+              <w:t>C</w:t>
+            </w:r>
+            <w:r>
+              <w:rPr>
+                <w:rFonts w:asciiTheme="majorHAnsi" w:hAnsiTheme="majorHAnsi" w:cstheme="majorHAnsi"/>
+                <w:b/>
+                <w:bCs/>
+              </w:rPr>
+              <w:t>assava</w:t>
+            </w:r>
+          </w:p>
+        </w:tc>
+      </w:tr>
+      <w:tr>
+        <w:trPr>
+          <w:jc w:val="right"/>
+        </w:trPr>
+        <w:tc>
+          <w:tcPr>
+            <w:tcW w:w="4487" w:type="dxa"/>
+          </w:tcPr>
+          <w:p>
+            <w:pPr>
+              <w:bidi w:val="0"/>
+              <w:rPr>
+                <w:rFonts w:asciiTheme="majorHAnsi" w:hAnsiTheme="majorHAnsi" w:cstheme="majorHAnsi"/>
+              </w:rPr>
+            </w:pPr>
+            <w:r>
+              <w:rPr>
+                <w:rFonts w:asciiTheme="majorHAnsi" w:hAnsiTheme="majorHAnsi" w:cstheme="majorHAnsi"/>
+                <w:color w:val="202124"/>
+                <w:shd w:val="clear" w:color="auto" w:fill="FFFFFF"/>
+              </w:rPr>
+              <w:t>Images of hands playing rock, paper, scissor game.</w:t>
+            </w:r>
+          </w:p>
+        </w:tc>
+        <w:tc>
+          <w:tcPr>
+            <w:tcW w:w="1312" w:type="dxa"/>
+          </w:tcPr>
+          <w:p>
+            <w:pPr>
+              <w:bidi w:val="0"/>
+              <w:rPr>
+                <w:rFonts w:asciiTheme="majorHAnsi" w:hAnsiTheme="majorHAnsi" w:cstheme="majorHAnsi"/>
+              </w:rPr>
+            </w:pPr>
+            <w:r>
+              <w:rPr>
+                <w:rFonts w:asciiTheme="majorHAnsi" w:hAnsiTheme="majorHAnsi" w:cstheme="majorHAnsi"/>
+              </w:rPr>
+              <w:t>3</w:t>
+            </w:r>
+          </w:p>
+        </w:tc>
+        <w:tc>
+          <w:tcPr>
+            <w:tcW w:w="1039" w:type="dxa"/>
+          </w:tcPr>
+          <w:p>
+            <w:pPr>
+              <w:bidi w:val="0"/>
+              <w:rPr>
+                <w:rFonts w:asciiTheme="majorHAnsi" w:hAnsiTheme="majorHAnsi" w:cstheme="majorHAnsi"/>
+              </w:rPr>
+            </w:pPr>
+            <w:r>
+              <w:rPr>
+                <w:rFonts w:asciiTheme="majorHAnsi" w:hAnsiTheme="majorHAnsi" w:cstheme="majorHAnsi"/>
+              </w:rPr>
+              <w:t>2</w:t>
+            </w:r>
+            <w:r>
+              <w:rPr>
+                <w:rFonts w:asciiTheme="majorHAnsi" w:hAnsiTheme="majorHAnsi" w:cstheme="majorHAnsi"/>
+              </w:rPr>
+              <w:t>,</w:t>
+            </w:r>
+            <w:r>
+              <w:rPr>
+                <w:rFonts w:asciiTheme="majorHAnsi" w:hAnsiTheme="majorHAnsi" w:cstheme="majorHAnsi"/>
+              </w:rPr>
+              <w:t>892</w:t>
+            </w:r>
+          </w:p>
+        </w:tc>
+        <w:tc>
+          <w:tcPr>
+            <w:tcW w:w="2155" w:type="dxa"/>
+          </w:tcPr>
+          <w:p>
+            <w:pPr>
+              <w:pStyle w:val="HTMLPreformatted"/>
+              <w:shd w:val="clear" w:color="auto" w:fill="FFFFFF"/>
+              <w:rPr>
+                <w:rFonts w:asciiTheme="majorHAnsi" w:hAnsiTheme="majorHAnsi" w:cstheme="majorHAnsi"/>
+                <w:b/>
+                <w:bCs/>
+              </w:rPr>
+            </w:pPr>
+            <w:r>
+              <w:rPr>
+                <w:rFonts w:asciiTheme="majorHAnsi" w:hAnsiTheme="majorHAnsi" w:cstheme="majorHAnsi"/>
+                <w:b/>
+                <w:bCs/>
+              </w:rPr>
+              <w:t>rock_paper_scissors</w:t>
+            </w:r>
+          </w:p>
+        </w:tc>
+      </w:tr>
+      <w:tr>
+        <w:trPr>
+          <w:jc w:val="right"/>
+        </w:trPr>
+        <w:tc>
+          <w:tcPr>
+            <w:tcW w:w="4487" w:type="dxa"/>
+          </w:tcPr>
+          <w:p>
+            <w:pPr>
+              <w:bidi w:val="0"/>
+              <w:rPr>
+                <w:rFonts w:asciiTheme="majorHAnsi" w:hAnsiTheme="majorHAnsi" w:cstheme="majorHAnsi"/>
+              </w:rPr>
+            </w:pPr>
+            <w:r>
+              <w:rPr>
+                <w:rFonts w:asciiTheme="majorHAnsi" w:hAnsiTheme="majorHAnsi" w:cstheme="majorHAnsi"/>
+              </w:rPr>
+              <w:t>A large set of images of horses and humans</w:t>
+            </w:r>
+            <w:r>
+              <w:rPr>
+                <w:rFonts w:asciiTheme="majorHAnsi" w:hAnsiTheme="majorHAnsi" w:cstheme="majorHAnsi"/>
+                <w:rtl/>
+              </w:rPr>
+              <w:t>.</w:t>
+            </w:r>
+          </w:p>
+          <w:p>
+            <w:pPr>
+              <w:tabs>
+                <w:tab w:val="left" w:pos="1318"/>
+              </w:tabs>
+              <w:bidi w:val="0"/>
+              <w:rPr>
+                <w:rFonts w:asciiTheme="majorHAnsi" w:hAnsiTheme="majorHAnsi" w:cstheme="majorHAnsi"/>
+              </w:rPr>
+            </w:pPr>
+          </w:p>
+        </w:tc>
+        <w:tc>
+          <w:tcPr>
+            <w:tcW w:w="1312" w:type="dxa"/>
+          </w:tcPr>
+          <w:p>
+            <w:pPr>
+              <w:bidi w:val="0"/>
+              <w:rPr>
+                <w:rFonts w:asciiTheme="majorHAnsi" w:hAnsiTheme="majorHAnsi" w:cstheme="majorHAnsi"/>
+              </w:rPr>
+            </w:pPr>
+            <w:r>
+              <w:rPr>
+                <w:rFonts w:asciiTheme="majorHAnsi" w:hAnsiTheme="majorHAnsi" w:cstheme="majorHAnsi"/>
+              </w:rPr>
+              <w:t>2</w:t>
+            </w:r>
+          </w:p>
+        </w:tc>
+        <w:tc>
+          <w:tcPr>
+            <w:tcW w:w="1039" w:type="dxa"/>
+          </w:tcPr>
+          <w:p>
+            <w:pPr>
+              <w:bidi w:val="0"/>
+              <w:rPr>
+                <w:rFonts w:asciiTheme="majorHAnsi" w:hAnsiTheme="majorHAnsi" w:cstheme="majorHAnsi"/>
+              </w:rPr>
+            </w:pPr>
+            <w:r>
+              <w:rPr>
+                <w:rFonts w:asciiTheme="majorHAnsi" w:hAnsiTheme="majorHAnsi" w:cstheme="majorHAnsi"/>
+              </w:rPr>
+              <w:t>1,283</w:t>
+            </w:r>
+          </w:p>
+        </w:tc>
+        <w:tc>
+          <w:tcPr>
+            <w:tcW w:w="2155" w:type="dxa"/>
+          </w:tcPr>
+          <w:p>
+            <w:pPr>
+              <w:pStyle w:val="HTMLPreformatted"/>
+              <w:shd w:val="clear" w:color="auto" w:fill="FFFFFF"/>
+              <w:rPr>
+                <w:rFonts w:asciiTheme="majorHAnsi" w:hAnsiTheme="majorHAnsi" w:cstheme="majorHAnsi"/>
+                <w:b/>
+                <w:bCs/>
+              </w:rPr>
+            </w:pPr>
+            <w:r>
+              <w:rPr>
+                <w:rFonts w:asciiTheme="majorHAnsi" w:hAnsiTheme="majorHAnsi" w:cstheme="majorHAnsi"/>
+                <w:b/>
+                <w:bCs/>
+              </w:rPr>
+              <w:t>horses_or_humans</w:t>
+            </w:r>
+          </w:p>
+        </w:tc>
+      </w:tr>
+      <w:tr>
+        <w:trPr>
+          <w:jc w:val="right"/>
+        </w:trPr>
+        <w:tc>
+          <w:tcPr>
+            <w:tcW w:w="4487" w:type="dxa"/>
+          </w:tcPr>
+          <w:p>
+            <w:pPr>
+              <w:bidi w:val="0"/>
+              <w:rPr>
+                <w:rFonts w:asciiTheme="majorHAnsi" w:hAnsiTheme="majorHAnsi" w:cstheme="majorHAnsi"/>
+              </w:rPr>
+            </w:pPr>
+            <w:r>
+              <w:rPr>
+                <w:rFonts w:asciiTheme="majorHAnsi" w:hAnsiTheme="majorHAnsi" w:cstheme="majorHAnsi"/>
+                <w:color w:val="202124"/>
+                <w:shd w:val="clear" w:color="auto" w:fill="FFFFFF"/>
+              </w:rPr>
+              <w:t xml:space="preserve">The </w:t>
+            </w:r>
+            <w:proofErr w:type="spellStart"/>
+            <w:r>
+              <w:rPr>
+                <w:rFonts w:asciiTheme="majorHAnsi" w:hAnsiTheme="majorHAnsi" w:cstheme="majorHAnsi"/>
+                <w:color w:val="202124"/>
+                <w:shd w:val="clear" w:color="auto" w:fill="FFFFFF"/>
+              </w:rPr>
+              <w:t>Dmlab</w:t>
+            </w:r>
+            <w:proofErr w:type="spellEnd"/>
+            <w:r>
+              <w:rPr>
+                <w:rFonts w:asciiTheme="majorHAnsi" w:hAnsiTheme="majorHAnsi" w:cstheme="majorHAnsi"/>
+                <w:color w:val="202124"/>
+                <w:shd w:val="clear" w:color="auto" w:fill="FFFFFF"/>
+              </w:rPr>
+              <w:t xml:space="preserve"> dataset contains frames observed by the agent acting in the DeepMind Lab environment, which are annotated by the distance between the agent and various objects present in the environment. The goal is to is to evaluate the ability of a visual model to reason about distances from the visual input in 3D environments.</w:t>
+            </w:r>
+          </w:p>
+        </w:tc>
+        <w:tc>
+          <w:tcPr>
+            <w:tcW w:w="1312" w:type="dxa"/>
+          </w:tcPr>
+          <w:p>
+            <w:pPr>
+              <w:bidi w:val="0"/>
+              <w:rPr>
+                <w:rFonts w:asciiTheme="majorHAnsi" w:hAnsiTheme="majorHAnsi" w:cstheme="majorHAnsi"/>
+              </w:rPr>
+            </w:pPr>
+            <w:r>
+              <w:rPr>
+                <w:rFonts w:asciiTheme="majorHAnsi" w:hAnsiTheme="majorHAnsi" w:cstheme="majorHAnsi"/>
+              </w:rPr>
+              <w:t>6</w:t>
+            </w:r>
+          </w:p>
+        </w:tc>
+        <w:tc>
+          <w:tcPr>
+            <w:tcW w:w="1039" w:type="dxa"/>
+          </w:tcPr>
+          <w:p>
+            <w:pPr>
+              <w:bidi w:val="0"/>
+              <w:rPr>
+                <w:rFonts w:asciiTheme="majorHAnsi" w:hAnsiTheme="majorHAnsi" w:cstheme="majorHAnsi"/>
+              </w:rPr>
+            </w:pPr>
+            <w:r>
+              <w:rPr>
+                <w:rFonts w:asciiTheme="majorHAnsi" w:hAnsiTheme="majorHAnsi" w:cstheme="majorHAnsi"/>
+              </w:rPr>
+              <w:t>110,913</w:t>
+            </w:r>
+          </w:p>
+        </w:tc>
+        <w:tc>
+          <w:tcPr>
+            <w:tcW w:w="2155" w:type="dxa"/>
+          </w:tcPr>
+          <w:p>
+            <w:pPr>
+              <w:bidi w:val="0"/>
+              <w:rPr>
+                <w:rFonts w:asciiTheme="majorHAnsi" w:hAnsiTheme="majorHAnsi" w:cstheme="majorHAnsi"/>
+                <w:b/>
+                <w:bCs/>
+              </w:rPr>
+            </w:pPr>
+            <w:proofErr w:type="spellStart"/>
+            <w:r>
+              <w:rPr>
+                <w:rFonts w:asciiTheme="majorHAnsi" w:hAnsiTheme="majorHAnsi" w:cstheme="majorHAnsi"/>
+                <w:b/>
+                <w:bCs/>
+                <w:shd w:val="clear" w:color="auto" w:fill="FFFFFF"/>
+              </w:rPr>
+              <w:t>D</w:t>
+            </w:r>
+            <w:r>
+              <w:rPr>
+                <w:rFonts w:asciiTheme="majorHAnsi" w:hAnsiTheme="majorHAnsi" w:cstheme="majorHAnsi"/>
+                <w:b/>
+                <w:bCs/>
+                <w:shd w:val="clear" w:color="auto" w:fill="FFFFFF"/>
+              </w:rPr>
+              <w:t>mlab</w:t>
+            </w:r>
+            <w:proofErr w:type="spellEnd"/>
+          </w:p>
+        </w:tc>
+      </w:tr>
+      <w:tr>
+        <w:trPr>
+          <w:jc w:val="right"/>
+        </w:trPr>
+        <w:tc>
+          <w:tcPr>
+            <w:tcW w:w="4487" w:type="dxa"/>
+          </w:tcPr>
+          <w:p>
+            <w:pPr>
+              <w:bidi w:val="0"/>
+              <w:rPr>
+                <w:rFonts w:asciiTheme="majorHAnsi" w:hAnsiTheme="majorHAnsi" w:cstheme="majorHAnsi"/>
+                <w:color w:val="202124"/>
+                <w:shd w:val="clear" w:color="auto" w:fill="FFFFFF"/>
+              </w:rPr>
+            </w:pPr>
+            <w:r>
+              <w:rPr>
+                <w:rFonts w:asciiTheme="majorHAnsi" w:hAnsiTheme="majorHAnsi" w:cstheme="majorHAnsi"/>
+                <w:color w:val="202124"/>
+                <w:shd w:val="clear" w:color="auto" w:fill="FFFFFF"/>
+              </w:rPr>
+              <w:t>This dataset contains images of - Handwritten Bangla numerals</w:t>
+            </w:r>
+          </w:p>
+        </w:tc>
+        <w:tc>
+          <w:tcPr>
+            <w:tcW w:w="1312" w:type="dxa"/>
+          </w:tcPr>
+          <w:p>
+            <w:pPr>
+              <w:bidi w:val="0"/>
+              <w:rPr>
+                <w:rFonts w:asciiTheme="majorHAnsi" w:hAnsiTheme="majorHAnsi" w:cstheme="majorHAnsi"/>
+              </w:rPr>
+            </w:pPr>
+            <w:r>
+              <w:rPr>
+                <w:rFonts w:asciiTheme="majorHAnsi" w:hAnsiTheme="majorHAnsi" w:cstheme="majorHAnsi"/>
+              </w:rPr>
+              <w:t>10</w:t>
+            </w:r>
+          </w:p>
+        </w:tc>
+        <w:tc>
+          <w:tcPr>
+            <w:tcW w:w="1039" w:type="dxa"/>
+          </w:tcPr>
+          <w:p>
+            <w:pPr>
+              <w:bidi w:val="0"/>
+              <w:rPr>
+                <w:rFonts w:asciiTheme="majorHAnsi" w:hAnsiTheme="majorHAnsi" w:cstheme="majorHAnsi"/>
+              </w:rPr>
+            </w:pPr>
+            <w:r>
+              <w:rPr>
+                <w:rFonts w:asciiTheme="majorHAnsi" w:hAnsiTheme="majorHAnsi" w:cstheme="majorHAnsi"/>
+              </w:rPr>
+              <w:t>6,000</w:t>
+            </w:r>
+          </w:p>
+        </w:tc>
+        <w:tc>
+          <w:tcPr>
+            <w:tcW w:w="2155" w:type="dxa"/>
+          </w:tcPr>
+          <w:p>
+            <w:pPr>
+              <w:pStyle w:val="HTMLPreformatted"/>
+              <w:shd w:val="clear" w:color="auto" w:fill="FFFFFF"/>
+              <w:rPr>
+                <w:rFonts w:asciiTheme="majorHAnsi" w:hAnsiTheme="majorHAnsi" w:cstheme="majorHAnsi"/>
+                <w:b/>
+                <w:bCs/>
+              </w:rPr>
+            </w:pPr>
+            <w:r>
+              <w:rPr>
+                <w:rFonts w:asciiTheme="majorHAnsi" w:hAnsiTheme="majorHAnsi" w:cstheme="majorHAnsi"/>
+                <w:b/>
+                <w:bCs/>
+              </w:rPr>
+              <w:t>C</w:t>
+            </w:r>
+            <w:r>
+              <w:rPr>
+                <w:rFonts w:asciiTheme="majorHAnsi" w:hAnsiTheme="majorHAnsi" w:cstheme="majorHAnsi"/>
+                <w:b/>
+                <w:bCs/>
+              </w:rPr>
+              <w:t>materdb</w:t>
+            </w:r>
+          </w:p>
+        </w:tc>
+      </w:tr>
+      <w:tr>
+        <w:trPr>
+          <w:jc w:val="right"/>
+        </w:trPr>
+        <w:tc>
+          <w:tcPr>
+            <w:tcW w:w="4487" w:type="dxa"/>
+          </w:tcPr>
+          <w:p>
+            <w:pPr>
+              <w:bidi w:val="0"/>
+              <w:rPr>
+                <w:rFonts w:asciiTheme="majorHAnsi" w:hAnsiTheme="majorHAnsi" w:cstheme="majorHAnsi"/>
+                <w:color w:val="202124"/>
+                <w:shd w:val="clear" w:color="auto" w:fill="FFFFFF"/>
+              </w:rPr>
+            </w:pPr>
+            <w:r>
+              <w:rPr>
+                <w:rFonts w:asciiTheme="majorHAnsi" w:hAnsiTheme="majorHAnsi" w:cstheme="majorHAnsi"/>
+                <w:color w:val="202124"/>
+                <w:shd w:val="clear" w:color="auto" w:fill="FFFFFF"/>
+              </w:rPr>
+              <w:t>Stanford Online Products Dataset</w:t>
+            </w:r>
+          </w:p>
+        </w:tc>
+        <w:tc>
+          <w:tcPr>
+            <w:tcW w:w="1312" w:type="dxa"/>
+          </w:tcPr>
+          <w:p>
+            <w:pPr>
+              <w:bidi w:val="0"/>
+              <w:rPr>
+                <w:rFonts w:asciiTheme="majorHAnsi" w:hAnsiTheme="majorHAnsi" w:cstheme="majorHAnsi"/>
+              </w:rPr>
+            </w:pPr>
+            <w:r>
+              <w:rPr>
+                <w:rFonts w:asciiTheme="majorHAnsi" w:hAnsiTheme="majorHAnsi" w:cstheme="majorHAnsi"/>
+              </w:rPr>
+              <w:t>12</w:t>
+            </w:r>
+          </w:p>
+        </w:tc>
+        <w:tc>
+          <w:tcPr>
+            <w:tcW w:w="1039" w:type="dxa"/>
+          </w:tcPr>
+          <w:p>
+            <w:pPr>
+              <w:bidi w:val="0"/>
+              <w:rPr>
+                <w:rFonts w:asciiTheme="majorHAnsi" w:hAnsiTheme="majorHAnsi" w:cstheme="majorHAnsi"/>
+              </w:rPr>
+            </w:pPr>
+            <w:r>
+              <w:rPr>
+                <w:rFonts w:asciiTheme="majorHAnsi" w:hAnsiTheme="majorHAnsi" w:cstheme="majorHAnsi"/>
+              </w:rPr>
+              <w:t>120,053</w:t>
+            </w:r>
+          </w:p>
+        </w:tc>
+        <w:tc>
+          <w:tcPr>
+            <w:tcW w:w="2155" w:type="dxa"/>
+          </w:tcPr>
+          <w:p>
+            <w:pPr>
+              <w:pStyle w:val="HTMLPreformatted"/>
+              <w:shd w:val="clear" w:color="auto" w:fill="FFFFFF"/>
+              <w:rPr>
+                <w:rFonts w:asciiTheme="majorHAnsi" w:hAnsiTheme="majorHAnsi" w:cstheme="majorHAnsi"/>
+                <w:b/>
+                <w:bCs/>
+              </w:rPr>
+            </w:pPr>
+            <w:r>
+              <w:rPr>
+                <w:rFonts w:asciiTheme="majorHAnsi" w:hAnsiTheme="majorHAnsi" w:cstheme="majorHAnsi"/>
+                <w:b/>
+                <w:bCs/>
+              </w:rPr>
+              <w:t>stanford_online_products</w:t>
+            </w:r>
+          </w:p>
+        </w:tc>
+      </w:tr>
+      <w:tr>
+        <w:trPr>
+          <w:jc w:val="right"/>
+        </w:trPr>
+        <w:tc>
+          <w:tcPr>
+            <w:tcW w:w="4487" w:type="dxa"/>
+          </w:tcPr>
+          <w:p>
+            <w:pPr>
+              <w:tabs>
+                <w:tab w:val="left" w:pos="2144"/>
+              </w:tabs>
+              <w:bidi w:val="0"/>
+              <w:rPr>
+                <w:rFonts w:asciiTheme="majorHAnsi" w:hAnsiTheme="majorHAnsi" w:cstheme="majorHAnsi"/>
+                <w:color w:val="202124"/>
+                <w:shd w:val="clear" w:color="auto" w:fill="FFFFFF"/>
+              </w:rPr>
+            </w:pPr>
+            <w:r>
+              <w:rPr>
+                <w:rFonts w:asciiTheme="majorHAnsi" w:hAnsiTheme="majorHAnsi" w:cstheme="majorHAnsi"/>
+                <w:color w:val="202124"/>
+                <w:shd w:val="clear" w:color="auto" w:fill="FFFFFF"/>
+              </w:rPr>
+              <w:t>The STL-10 dataset is an image recognition dataset for developing unsupervised feature learning, deep learning, self-taught learning algorithms</w:t>
+            </w:r>
+          </w:p>
+        </w:tc>
+        <w:tc>
+          <w:tcPr>
+            <w:tcW w:w="1312" w:type="dxa"/>
+          </w:tcPr>
+          <w:p>
+            <w:pPr>
+              <w:bidi w:val="0"/>
+              <w:rPr>
+                <w:rFonts w:asciiTheme="majorHAnsi" w:hAnsiTheme="majorHAnsi" w:cstheme="majorHAnsi"/>
+              </w:rPr>
+            </w:pPr>
+            <w:r>
+              <w:rPr>
+                <w:rFonts w:asciiTheme="majorHAnsi" w:hAnsiTheme="majorHAnsi" w:cstheme="majorHAnsi"/>
+              </w:rPr>
+              <w:t>10</w:t>
+            </w:r>
+          </w:p>
+        </w:tc>
+        <w:tc>
+          <w:tcPr>
+            <w:tcW w:w="1039" w:type="dxa"/>
+          </w:tcPr>
+          <w:p>
+            <w:pPr>
+              <w:bidi w:val="0"/>
+              <w:rPr>
+                <w:rFonts w:asciiTheme="majorHAnsi" w:hAnsiTheme="majorHAnsi" w:cstheme="majorHAnsi"/>
+              </w:rPr>
+            </w:pPr>
+            <w:r>
+              <w:rPr>
+                <w:rFonts w:asciiTheme="majorHAnsi" w:hAnsiTheme="majorHAnsi" w:cstheme="majorHAnsi"/>
+              </w:rPr>
+              <w:t>13,1000</w:t>
+            </w:r>
+          </w:p>
+        </w:tc>
+        <w:tc>
+          <w:tcPr>
+            <w:tcW w:w="2155" w:type="dxa"/>
+          </w:tcPr>
+          <w:p>
+            <w:pPr>
+              <w:pStyle w:val="HTMLPreformatted"/>
+              <w:shd w:val="clear" w:color="auto" w:fill="FFFFFF"/>
+              <w:rPr>
+                <w:rFonts w:asciiTheme="majorHAnsi" w:hAnsiTheme="majorHAnsi" w:cstheme="majorHAnsi"/>
+                <w:b/>
+                <w:bCs/>
+              </w:rPr>
+            </w:pPr>
+            <w:r>
+              <w:rPr>
+                <w:rFonts w:asciiTheme="majorHAnsi" w:hAnsiTheme="majorHAnsi" w:cstheme="majorHAnsi"/>
+                <w:b/>
+                <w:bCs/>
+              </w:rPr>
+              <w:t>stl10</w:t>
+            </w:r>
+          </w:p>
+        </w:tc>
+      </w:tr>
+      <w:tr>
+        <w:trPr>
+          <w:jc w:val="right"/>
+        </w:trPr>
+        <w:tc>
+          <w:tcPr>
+            <w:tcW w:w="4487" w:type="dxa"/>
+          </w:tcPr>
+          <w:p>
+            <w:pPr>
+              <w:bidi w:val="0"/>
+              <w:rPr>
+                <w:rFonts w:asciiTheme="majorHAnsi" w:hAnsiTheme="majorHAnsi" w:cstheme="majorHAnsi"/>
+                <w:color w:val="202124"/>
+                <w:shd w:val="clear" w:color="auto" w:fill="FFFFFF"/>
+              </w:rPr>
+            </w:pPr>
+            <w:r>
+              <w:rPr>
+                <w:rFonts w:asciiTheme="majorHAnsi" w:hAnsiTheme="majorHAnsi" w:cstheme="majorHAnsi"/>
+                <w:color w:val="202124"/>
+                <w:shd w:val="clear" w:color="auto" w:fill="FFFFFF"/>
+              </w:rPr>
+              <w:lastRenderedPageBreak/>
+              <w:t>A large set of images of flowers</w:t>
+            </w:r>
+          </w:p>
+        </w:tc>
+        <w:tc>
+          <w:tcPr>
+            <w:tcW w:w="1312" w:type="dxa"/>
+          </w:tcPr>
+          <w:p>
+            <w:pPr>
+              <w:bidi w:val="0"/>
+              <w:rPr>
+                <w:rFonts w:asciiTheme="majorHAnsi" w:hAnsiTheme="majorHAnsi" w:cstheme="majorHAnsi"/>
+              </w:rPr>
+            </w:pPr>
+            <w:r>
+              <w:rPr>
+                <w:rFonts w:asciiTheme="majorHAnsi" w:hAnsiTheme="majorHAnsi" w:cstheme="majorHAnsi"/>
+                <w:rtl/>
+              </w:rPr>
+              <w:t>5</w:t>
+            </w:r>
+          </w:p>
+        </w:tc>
+        <w:tc>
+          <w:tcPr>
+            <w:tcW w:w="1039" w:type="dxa"/>
+          </w:tcPr>
+          <w:p>
+            <w:pPr>
+              <w:bidi w:val="0"/>
+              <w:rPr>
+                <w:rFonts w:asciiTheme="majorHAnsi" w:hAnsiTheme="majorHAnsi" w:cstheme="majorHAnsi"/>
+                <w:rtl/>
+              </w:rPr>
+            </w:pPr>
+            <w:r>
+              <w:rPr>
+                <w:rFonts w:asciiTheme="majorHAnsi" w:hAnsiTheme="majorHAnsi" w:cstheme="majorHAnsi"/>
+              </w:rPr>
+              <w:t>3,670</w:t>
+            </w:r>
+          </w:p>
+        </w:tc>
+        <w:tc>
+          <w:tcPr>
+            <w:tcW w:w="2155" w:type="dxa"/>
+          </w:tcPr>
+          <w:p>
+            <w:pPr>
+              <w:pStyle w:val="HTMLPreformatted"/>
+              <w:shd w:val="clear" w:color="auto" w:fill="FFFFFF"/>
+              <w:rPr>
+                <w:rFonts w:asciiTheme="majorHAnsi" w:hAnsiTheme="majorHAnsi" w:cstheme="majorHAnsi"/>
+                <w:b/>
+                <w:bCs/>
+              </w:rPr>
+            </w:pPr>
+            <w:r>
+              <w:rPr>
+                <w:rFonts w:asciiTheme="majorHAnsi" w:hAnsiTheme="majorHAnsi" w:cstheme="majorHAnsi"/>
+                <w:b/>
+                <w:bCs/>
+              </w:rPr>
+              <w:t>tf_flowers</w:t>
+            </w:r>
+          </w:p>
+        </w:tc>
+      </w:tr>
+      <w:tr>
+        <w:trPr>
+          <w:jc w:val="right"/>
+        </w:trPr>
+        <w:tc>
+          <w:tcPr>
+            <w:tcW w:w="4487" w:type="dxa"/>
+          </w:tcPr>
+          <w:p>
+            <w:pPr>
+              <w:bidi w:val="0"/>
+              <w:rPr>
+                <w:rFonts w:asciiTheme="majorHAnsi" w:hAnsiTheme="majorHAnsi" w:cstheme="majorHAnsi"/>
+                <w:color w:val="202124"/>
+                <w:shd w:val="clear" w:color="auto" w:fill="FFFFFF"/>
+              </w:rPr>
+            </w:pPr>
+            <w:r>
+              <w:rPr>
+                <w:rFonts w:asciiTheme="majorHAnsi" w:hAnsiTheme="majorHAnsi" w:cstheme="majorHAnsi"/>
+                <w:color w:val="202124"/>
+                <w:shd w:val="clear" w:color="auto" w:fill="FFFFFF"/>
+              </w:rPr>
+              <w:t>A large set of images of cats and dogs.</w:t>
+            </w:r>
+          </w:p>
+        </w:tc>
+        <w:tc>
+          <w:tcPr>
+            <w:tcW w:w="1312" w:type="dxa"/>
+          </w:tcPr>
+          <w:p>
+            <w:pPr>
+              <w:bidi w:val="0"/>
+              <w:rPr>
+                <w:rFonts w:asciiTheme="majorHAnsi" w:hAnsiTheme="majorHAnsi" w:cstheme="majorHAnsi"/>
+              </w:rPr>
+            </w:pPr>
+            <w:r>
+              <w:rPr>
+                <w:rFonts w:asciiTheme="majorHAnsi" w:hAnsiTheme="majorHAnsi" w:cstheme="majorHAnsi"/>
+              </w:rPr>
+              <w:t>2</w:t>
+            </w:r>
+          </w:p>
+        </w:tc>
+        <w:tc>
+          <w:tcPr>
+            <w:tcW w:w="1039" w:type="dxa"/>
+          </w:tcPr>
+          <w:p>
+            <w:pPr>
+              <w:bidi w:val="0"/>
+              <w:rPr>
+                <w:rFonts w:asciiTheme="majorHAnsi" w:hAnsiTheme="majorHAnsi" w:cstheme="majorHAnsi"/>
+              </w:rPr>
+            </w:pPr>
+            <w:r>
+              <w:rPr>
+                <w:rFonts w:asciiTheme="majorHAnsi" w:hAnsiTheme="majorHAnsi" w:cstheme="majorHAnsi"/>
+              </w:rPr>
+              <w:t>23,262</w:t>
+            </w:r>
+          </w:p>
+        </w:tc>
+        <w:tc>
+          <w:tcPr>
+            <w:tcW w:w="2155" w:type="dxa"/>
+          </w:tcPr>
+          <w:p>
+            <w:pPr>
+              <w:pStyle w:val="HTMLPreformatted"/>
+              <w:shd w:val="clear" w:color="auto" w:fill="FFFFFF"/>
+              <w:rPr>
+                <w:rFonts w:asciiTheme="majorHAnsi" w:hAnsiTheme="majorHAnsi" w:cstheme="majorHAnsi"/>
+                <w:b/>
+                <w:bCs/>
+              </w:rPr>
+            </w:pPr>
+            <w:r>
+              <w:rPr>
+                <w:rFonts w:asciiTheme="majorHAnsi" w:hAnsiTheme="majorHAnsi" w:cstheme="majorHAnsi"/>
+                <w:b/>
+                <w:bCs/>
+              </w:rPr>
+              <w:t>cats_vs_dogs</w:t>
+            </w:r>
+          </w:p>
+        </w:tc>
+      </w:tr>
+      <w:tr>
+        <w:trPr>
+          <w:jc w:val="right"/>
+        </w:trPr>
+        <w:tc>
+          <w:tcPr>
+            <w:tcW w:w="4487" w:type="dxa"/>
+          </w:tcPr>
+          <w:p>
+            <w:pPr>
+              <w:bidi w:val="0"/>
+              <w:rPr>
+                <w:rFonts w:asciiTheme="majorHAnsi" w:hAnsiTheme="majorHAnsi" w:cstheme="majorHAnsi"/>
+                <w:color w:val="202124"/>
+                <w:shd w:val="clear" w:color="auto" w:fill="FFFFFF"/>
+              </w:rPr>
+            </w:pPr>
+            <w:r>
+              <w:rPr>
+                <w:rFonts w:asciiTheme="majorHAnsi" w:hAnsiTheme="majorHAnsi" w:cstheme="majorHAnsi"/>
+                <w:color w:val="202124"/>
+                <w:shd w:val="clear" w:color="auto" w:fill="FFFFFF"/>
+              </w:rPr>
+              <w:t xml:space="preserve">UC Merced is a </w:t>
+            </w:r>
+            <w:proofErr w:type="gramStart"/>
+            <w:r>
+              <w:rPr>
+                <w:rFonts w:asciiTheme="majorHAnsi" w:hAnsiTheme="majorHAnsi" w:cstheme="majorHAnsi"/>
+                <w:color w:val="202124"/>
+                <w:shd w:val="clear" w:color="auto" w:fill="FFFFFF"/>
+              </w:rPr>
+              <w:t>21 class</w:t>
+            </w:r>
+            <w:proofErr w:type="gramEnd"/>
+            <w:r>
+              <w:rPr>
+                <w:rFonts w:asciiTheme="majorHAnsi" w:hAnsiTheme="majorHAnsi" w:cstheme="majorHAnsi"/>
+                <w:color w:val="202124"/>
+                <w:shd w:val="clear" w:color="auto" w:fill="FFFFFF"/>
+              </w:rPr>
+              <w:t xml:space="preserve"> land use remote sensing image dataset, with 100 images per class. </w:t>
+            </w:r>
+          </w:p>
+        </w:tc>
+        <w:tc>
+          <w:tcPr>
+            <w:tcW w:w="1312" w:type="dxa"/>
+          </w:tcPr>
+          <w:p>
+            <w:pPr>
+              <w:bidi w:val="0"/>
+              <w:rPr>
+                <w:rFonts w:asciiTheme="majorHAnsi" w:hAnsiTheme="majorHAnsi" w:cstheme="majorHAnsi"/>
+              </w:rPr>
+            </w:pPr>
+            <w:r>
+              <w:rPr>
+                <w:rFonts w:asciiTheme="majorHAnsi" w:hAnsiTheme="majorHAnsi" w:cstheme="majorHAnsi"/>
+              </w:rPr>
+              <w:t>21</w:t>
+            </w:r>
+          </w:p>
+        </w:tc>
+        <w:tc>
+          <w:tcPr>
+            <w:tcW w:w="1039" w:type="dxa"/>
+          </w:tcPr>
+          <w:p>
+            <w:pPr>
+              <w:bidi w:val="0"/>
+              <w:rPr>
+                <w:rFonts w:asciiTheme="majorHAnsi" w:hAnsiTheme="majorHAnsi" w:cstheme="majorHAnsi"/>
+              </w:rPr>
+            </w:pPr>
+            <w:r>
+              <w:rPr>
+                <w:rFonts w:asciiTheme="majorHAnsi" w:hAnsiTheme="majorHAnsi" w:cstheme="majorHAnsi"/>
+              </w:rPr>
+              <w:t>2,100</w:t>
+            </w:r>
+          </w:p>
+        </w:tc>
+        <w:tc>
+          <w:tcPr>
+            <w:tcW w:w="2155" w:type="dxa"/>
+          </w:tcPr>
+          <w:p>
+            <w:pPr>
+              <w:pStyle w:val="HTMLPreformatted"/>
+              <w:shd w:val="clear" w:color="auto" w:fill="FFFFFF"/>
+              <w:rPr>
+                <w:rFonts w:asciiTheme="majorHAnsi" w:hAnsiTheme="majorHAnsi" w:cstheme="majorHAnsi"/>
+                <w:b/>
+                <w:bCs/>
+              </w:rPr>
+            </w:pPr>
+            <w:r>
+              <w:rPr>
+                <w:rFonts w:asciiTheme="majorHAnsi" w:hAnsiTheme="majorHAnsi" w:cstheme="majorHAnsi"/>
+                <w:b/>
+                <w:bCs/>
+              </w:rPr>
+              <w:t>uc_merced</w:t>
+            </w:r>
+          </w:p>
+        </w:tc>
+      </w:tr>
+      <w:tr>
+        <w:trPr>
+          <w:jc w:val="right"/>
+        </w:trPr>
+        <w:tc>
+          <w:tcPr>
+            <w:tcW w:w="4487" w:type="dxa"/>
+          </w:tcPr>
+          <w:p>
+            <w:pPr>
+              <w:bidi w:val="0"/>
+              <w:rPr>
+                <w:rFonts w:asciiTheme="majorHAnsi" w:hAnsiTheme="majorHAnsi" w:cstheme="majorHAnsi"/>
+                <w:color w:val="202124"/>
+                <w:shd w:val="clear" w:color="auto" w:fill="FFFFFF"/>
+              </w:rPr>
+            </w:pPr>
+            <w:proofErr w:type="spellStart"/>
+            <w:r>
+              <w:rPr>
+                <w:rFonts w:asciiTheme="majorHAnsi" w:hAnsiTheme="majorHAnsi" w:cstheme="majorHAnsi"/>
+                <w:color w:val="202124"/>
+                <w:shd w:val="clear" w:color="auto" w:fill="FFFFFF"/>
+              </w:rPr>
+              <w:t>Kuzushiji</w:t>
+            </w:r>
+            <w:proofErr w:type="spellEnd"/>
+            <w:r>
+              <w:rPr>
+                <w:rFonts w:asciiTheme="majorHAnsi" w:hAnsiTheme="majorHAnsi" w:cstheme="majorHAnsi"/>
+                <w:color w:val="202124"/>
+                <w:shd w:val="clear" w:color="auto" w:fill="FFFFFF"/>
+              </w:rPr>
+              <w:t>-MNIST is a drop-in replacement for the MNIST dataset (28x28 grayscale, 70,000 images), provided in the original MNIST format as well as a NumPy format.</w:t>
+            </w:r>
+          </w:p>
+        </w:tc>
+        <w:tc>
+          <w:tcPr>
+            <w:tcW w:w="1312" w:type="dxa"/>
+          </w:tcPr>
+          <w:p>
+            <w:pPr>
+              <w:bidi w:val="0"/>
+              <w:rPr>
+                <w:rFonts w:asciiTheme="majorHAnsi" w:hAnsiTheme="majorHAnsi" w:cstheme="majorHAnsi"/>
+              </w:rPr>
+            </w:pPr>
+            <w:r>
+              <w:rPr>
+                <w:rFonts w:asciiTheme="majorHAnsi" w:hAnsiTheme="majorHAnsi" w:cstheme="majorHAnsi"/>
+              </w:rPr>
+              <w:t>10</w:t>
+            </w:r>
+          </w:p>
+        </w:tc>
+        <w:tc>
+          <w:tcPr>
+            <w:tcW w:w="1039" w:type="dxa"/>
+          </w:tcPr>
+          <w:p>
+            <w:pPr>
+              <w:bidi w:val="0"/>
+              <w:rPr>
+                <w:rFonts w:asciiTheme="majorHAnsi" w:hAnsiTheme="majorHAnsi" w:cstheme="majorHAnsi"/>
+              </w:rPr>
+            </w:pPr>
+            <w:r>
+              <w:rPr>
+                <w:rFonts w:asciiTheme="majorHAnsi" w:hAnsiTheme="majorHAnsi" w:cstheme="majorHAnsi"/>
+              </w:rPr>
+              <w:t>70,000</w:t>
+            </w:r>
+          </w:p>
+        </w:tc>
+        <w:tc>
+          <w:tcPr>
+            <w:tcW w:w="2155" w:type="dxa"/>
+          </w:tcPr>
+          <w:p>
+            <w:pPr>
+              <w:pStyle w:val="HTMLPreformatted"/>
+              <w:shd w:val="clear" w:color="auto" w:fill="FFFFFF"/>
+              <w:rPr>
+                <w:rFonts w:asciiTheme="majorHAnsi" w:hAnsiTheme="majorHAnsi" w:cstheme="majorHAnsi"/>
+                <w:b/>
+                <w:bCs/>
+                <w:lang w:val="en-US"/>
+              </w:rPr>
+            </w:pPr>
+            <w:r>
+              <w:rPr>
+                <w:rFonts w:asciiTheme="majorHAnsi" w:hAnsiTheme="majorHAnsi" w:cstheme="majorHAnsi"/>
+                <w:b/>
+                <w:bCs/>
+              </w:rPr>
+              <w:t>kmnist</w:t>
+            </w:r>
+          </w:p>
+        </w:tc>
+      </w:tr>
+      <w:tr>
+        <w:trPr>
+          <w:jc w:val="right"/>
+        </w:trPr>
+        <w:tc>
+          <w:tcPr>
+            <w:tcW w:w="4487" w:type="dxa"/>
+          </w:tcPr>
+          <w:p>
+            <w:pPr>
+              <w:bidi w:val="0"/>
+              <w:rPr>
+                <w:rFonts w:asciiTheme="majorHAnsi" w:hAnsiTheme="majorHAnsi" w:cstheme="majorHAnsi"/>
+                <w:color w:val="202124"/>
+                <w:shd w:val="clear" w:color="auto" w:fill="FFFFFF"/>
+              </w:rPr>
+            </w:pPr>
+            <w:r>
+              <w:rPr>
+                <w:rFonts w:asciiTheme="majorHAnsi" w:hAnsiTheme="majorHAnsi" w:cstheme="majorHAnsi"/>
+                <w:color w:val="202124"/>
+                <w:shd w:val="clear" w:color="auto" w:fill="FFFFFF"/>
+              </w:rPr>
+              <w:t>The Oxford Flowers 102 dataset is a consistent of 102 flower categories commonly occurring in the United Kingdom.</w:t>
+            </w:r>
+          </w:p>
+        </w:tc>
+        <w:tc>
+          <w:tcPr>
+            <w:tcW w:w="1312" w:type="dxa"/>
+          </w:tcPr>
+          <w:p>
+            <w:pPr>
+              <w:bidi w:val="0"/>
+              <w:rPr>
+                <w:rFonts w:asciiTheme="majorHAnsi" w:hAnsiTheme="majorHAnsi" w:cstheme="majorHAnsi"/>
+              </w:rPr>
+            </w:pPr>
+            <w:r>
+              <w:rPr>
+                <w:rFonts w:asciiTheme="majorHAnsi" w:hAnsiTheme="majorHAnsi" w:cstheme="majorHAnsi"/>
+              </w:rPr>
+              <w:t>102</w:t>
+            </w:r>
+          </w:p>
+        </w:tc>
+        <w:tc>
+          <w:tcPr>
+            <w:tcW w:w="1039" w:type="dxa"/>
+          </w:tcPr>
+          <w:p>
+            <w:pPr>
+              <w:bidi w:val="0"/>
+              <w:rPr>
+                <w:rFonts w:asciiTheme="majorHAnsi" w:hAnsiTheme="majorHAnsi" w:cstheme="majorHAnsi"/>
+              </w:rPr>
+            </w:pPr>
+            <w:r>
+              <w:rPr>
+                <w:rFonts w:asciiTheme="majorHAnsi" w:hAnsiTheme="majorHAnsi" w:cstheme="majorHAnsi"/>
+              </w:rPr>
+              <w:t>8,189</w:t>
+            </w:r>
+          </w:p>
+        </w:tc>
+        <w:tc>
+          <w:tcPr>
+            <w:tcW w:w="2155" w:type="dxa"/>
+          </w:tcPr>
+          <w:p>
+            <w:pPr>
+              <w:pStyle w:val="HTMLPreformatted"/>
+              <w:shd w:val="clear" w:color="auto" w:fill="FFFFFF"/>
+              <w:rPr>
+                <w:rFonts w:asciiTheme="majorHAnsi" w:hAnsiTheme="majorHAnsi" w:cstheme="majorHAnsi"/>
+                <w:b/>
+                <w:bCs/>
+              </w:rPr>
+            </w:pPr>
+            <w:r>
+              <w:rPr>
+                <w:rFonts w:asciiTheme="majorHAnsi" w:hAnsiTheme="majorHAnsi" w:cstheme="majorHAnsi"/>
+                <w:b/>
+                <w:bCs/>
+              </w:rPr>
+              <w:t>oxford_flowers102</w:t>
+            </w:r>
+          </w:p>
+        </w:tc>
+      </w:tr>
+      <w:tr>
+        <w:trPr>
+          <w:jc w:val="right"/>
+        </w:trPr>
+        <w:tc>
+          <w:tcPr>
+            <w:tcW w:w="4487" w:type="dxa"/>
+          </w:tcPr>
+          <w:p>
+            <w:pPr>
+              <w:bidi w:val="0"/>
+              <w:rPr>
+                <w:rFonts w:asciiTheme="majorHAnsi" w:hAnsiTheme="majorHAnsi" w:cstheme="majorHAnsi" w:hint="cs"/>
+                <w:color w:val="202124"/>
+                <w:shd w:val="clear" w:color="auto" w:fill="FFFFFF"/>
+                <w:rtl/>
+              </w:rPr>
+            </w:pPr>
+            <w:r>
+              <w:rPr>
+                <w:rFonts w:asciiTheme="majorHAnsi" w:hAnsiTheme="majorHAnsi" w:cstheme="majorHAnsi"/>
+                <w:color w:val="202124"/>
+                <w:shd w:val="clear" w:color="auto" w:fill="FFFFFF"/>
+              </w:rPr>
+              <w:t>This dataset consists of 101 food categories</w:t>
+            </w:r>
+          </w:p>
+        </w:tc>
+        <w:tc>
+          <w:tcPr>
+            <w:tcW w:w="1312" w:type="dxa"/>
+          </w:tcPr>
+          <w:p>
+            <w:pPr>
+              <w:bidi w:val="0"/>
+              <w:rPr>
+                <w:rFonts w:asciiTheme="majorHAnsi" w:hAnsiTheme="majorHAnsi" w:cstheme="majorHAnsi"/>
+                <w:color w:val="202124"/>
+                <w:shd w:val="clear" w:color="auto" w:fill="FFFFFF"/>
+              </w:rPr>
+            </w:pPr>
+            <w:r>
+              <w:rPr>
+                <w:rFonts w:asciiTheme="majorHAnsi" w:hAnsiTheme="majorHAnsi" w:cstheme="majorHAnsi"/>
+                <w:color w:val="202124"/>
+                <w:shd w:val="clear" w:color="auto" w:fill="FFFFFF"/>
+              </w:rPr>
+              <w:t>101</w:t>
+            </w:r>
+          </w:p>
+        </w:tc>
+        <w:tc>
+          <w:tcPr>
+            <w:tcW w:w="1039" w:type="dxa"/>
+          </w:tcPr>
+          <w:p>
+            <w:pPr>
+              <w:bidi w:val="0"/>
+              <w:rPr>
+                <w:rFonts w:asciiTheme="majorHAnsi" w:hAnsiTheme="majorHAnsi" w:cstheme="majorHAnsi"/>
+                <w:color w:val="202124"/>
+                <w:shd w:val="clear" w:color="auto" w:fill="FFFFFF"/>
+              </w:rPr>
+            </w:pPr>
+            <w:r>
+              <w:rPr>
+                <w:rFonts w:asciiTheme="majorHAnsi" w:hAnsiTheme="majorHAnsi" w:cstheme="majorHAnsi"/>
+                <w:color w:val="202124"/>
+                <w:shd w:val="clear" w:color="auto" w:fill="FFFFFF"/>
+              </w:rPr>
+              <w:t>101,000</w:t>
+            </w:r>
+          </w:p>
+        </w:tc>
+        <w:tc>
+          <w:tcPr>
+            <w:tcW w:w="2155" w:type="dxa"/>
+          </w:tcPr>
+          <w:p>
+            <w:pPr>
+              <w:pStyle w:val="HTMLPreformatted"/>
+              <w:shd w:val="clear" w:color="auto" w:fill="FFFFFF"/>
+              <w:rPr>
+                <w:rFonts w:asciiTheme="majorHAnsi" w:hAnsiTheme="majorHAnsi" w:cstheme="majorHAnsi" w:hint="cs"/>
+                <w:b/>
+                <w:bCs/>
+                <w:rtl/>
+              </w:rPr>
+            </w:pPr>
+            <w:r>
+              <w:rPr>
+                <w:rFonts w:asciiTheme="majorHAnsi" w:hAnsiTheme="majorHAnsi" w:cstheme="majorHAnsi"/>
+                <w:b/>
+                <w:bCs/>
+              </w:rPr>
+              <w:t>food101</w:t>
+            </w:r>
+          </w:p>
+        </w:tc>
+      </w:tr>
+      <w:tr>
+        <w:trPr>
+          <w:jc w:val="right"/>
+        </w:trPr>
+        <w:tc>
+          <w:tcPr>
+            <w:tcW w:w="4487" w:type="dxa"/>
+          </w:tcPr>
+          <w:p>
+            <w:pPr>
+              <w:bidi w:val="0"/>
+              <w:rPr>
+                <w:rFonts w:asciiTheme="majorHAnsi" w:hAnsiTheme="majorHAnsi" w:cstheme="majorHAnsi"/>
+                <w:color w:val="202124"/>
+                <w:shd w:val="clear" w:color="auto" w:fill="FFFFFF"/>
+              </w:rPr>
+            </w:pPr>
+            <w:r>
+              <w:rPr>
+                <w:rFonts w:asciiTheme="majorHAnsi" w:hAnsiTheme="majorHAnsi" w:cstheme="majorHAnsi"/>
+                <w:color w:val="202124"/>
+                <w:shd w:val="clear" w:color="auto" w:fill="FFFFFF"/>
+              </w:rPr>
+              <w:t xml:space="preserve">The </w:t>
+            </w:r>
+            <w:proofErr w:type="spellStart"/>
+            <w:r>
+              <w:rPr>
+                <w:rFonts w:asciiTheme="majorHAnsi" w:hAnsiTheme="majorHAnsi" w:cstheme="majorHAnsi"/>
+                <w:color w:val="202124"/>
+                <w:shd w:val="clear" w:color="auto" w:fill="FFFFFF"/>
+              </w:rPr>
+              <w:t>DeepWeeds</w:t>
+            </w:r>
+            <w:proofErr w:type="spellEnd"/>
+            <w:r>
+              <w:rPr>
+                <w:rFonts w:asciiTheme="majorHAnsi" w:hAnsiTheme="majorHAnsi" w:cstheme="majorHAnsi"/>
+                <w:color w:val="202124"/>
+                <w:shd w:val="clear" w:color="auto" w:fill="FFFFFF"/>
+              </w:rPr>
+              <w:t xml:space="preserve"> dataset consists of 17,509 images capturing eight different weed species native to Australia in situ with </w:t>
+            </w:r>
+            <w:proofErr w:type="spellStart"/>
+            <w:r>
+              <w:rPr>
+                <w:rFonts w:asciiTheme="majorHAnsi" w:hAnsiTheme="majorHAnsi" w:cstheme="majorHAnsi"/>
+                <w:color w:val="202124"/>
+                <w:shd w:val="clear" w:color="auto" w:fill="FFFFFF"/>
+              </w:rPr>
+              <w:t>neighbouring</w:t>
+            </w:r>
+            <w:proofErr w:type="spellEnd"/>
+            <w:r>
+              <w:rPr>
+                <w:rFonts w:asciiTheme="majorHAnsi" w:hAnsiTheme="majorHAnsi" w:cstheme="majorHAnsi"/>
+                <w:color w:val="202124"/>
+                <w:shd w:val="clear" w:color="auto" w:fill="FFFFFF"/>
+              </w:rPr>
+              <w:t xml:space="preserve"> </w:t>
+            </w:r>
+            <w:proofErr w:type="spellStart"/>
+            <w:proofErr w:type="gramStart"/>
+            <w:r>
+              <w:rPr>
+                <w:rFonts w:asciiTheme="majorHAnsi" w:hAnsiTheme="majorHAnsi" w:cstheme="majorHAnsi"/>
+                <w:color w:val="202124"/>
+                <w:shd w:val="clear" w:color="auto" w:fill="FFFFFF"/>
+              </w:rPr>
+              <w:t>flora.The</w:t>
+            </w:r>
+            <w:proofErr w:type="spellEnd"/>
+            <w:proofErr w:type="gramEnd"/>
+            <w:r>
+              <w:rPr>
+                <w:rFonts w:asciiTheme="majorHAnsi" w:hAnsiTheme="majorHAnsi" w:cstheme="majorHAnsi"/>
+                <w:color w:val="202124"/>
+                <w:shd w:val="clear" w:color="auto" w:fill="FFFFFF"/>
+              </w:rPr>
+              <w:t xml:space="preserve"> selected weed species are local to pastoral grasslands across the state of Queensland.</w:t>
+            </w:r>
+          </w:p>
+        </w:tc>
+        <w:tc>
+          <w:tcPr>
+            <w:tcW w:w="1312" w:type="dxa"/>
+          </w:tcPr>
+          <w:p>
+            <w:pPr>
+              <w:bidi w:val="0"/>
+              <w:rPr>
+                <w:rFonts w:asciiTheme="majorHAnsi" w:hAnsiTheme="majorHAnsi" w:cstheme="majorHAnsi"/>
+                <w:color w:val="202124"/>
+                <w:shd w:val="clear" w:color="auto" w:fill="FFFFFF"/>
+              </w:rPr>
+            </w:pPr>
+            <w:r>
+              <w:rPr>
+                <w:rFonts w:asciiTheme="majorHAnsi" w:hAnsiTheme="majorHAnsi" w:cstheme="majorHAnsi"/>
+                <w:color w:val="202124"/>
+                <w:shd w:val="clear" w:color="auto" w:fill="FFFFFF"/>
+              </w:rPr>
+              <w:t>9</w:t>
+            </w:r>
+          </w:p>
+        </w:tc>
+        <w:tc>
+          <w:tcPr>
+            <w:tcW w:w="1039" w:type="dxa"/>
+          </w:tcPr>
+          <w:p>
+            <w:pPr>
+              <w:bidi w:val="0"/>
+              <w:rPr>
+                <w:rFonts w:asciiTheme="majorHAnsi" w:hAnsiTheme="majorHAnsi" w:cstheme="majorHAnsi"/>
+                <w:color w:val="202124"/>
+                <w:shd w:val="clear" w:color="auto" w:fill="FFFFFF"/>
+              </w:rPr>
+            </w:pPr>
+            <w:r>
+              <w:rPr>
+                <w:rFonts w:asciiTheme="majorHAnsi" w:hAnsiTheme="majorHAnsi" w:cstheme="majorHAnsi"/>
+                <w:color w:val="202124"/>
+                <w:shd w:val="clear" w:color="auto" w:fill="FFFFFF"/>
+              </w:rPr>
+              <w:t>17,509</w:t>
+            </w:r>
+          </w:p>
+        </w:tc>
+        <w:tc>
+          <w:tcPr>
+            <w:tcW w:w="2155" w:type="dxa"/>
+          </w:tcPr>
+          <w:p>
+            <w:pPr>
+              <w:pStyle w:val="HTMLPreformatted"/>
+              <w:shd w:val="clear" w:color="auto" w:fill="FFFFFF"/>
+              <w:rPr>
+                <w:rFonts w:asciiTheme="majorHAnsi" w:eastAsia="Calibri" w:hAnsiTheme="majorHAnsi" w:cstheme="majorHAnsi"/>
+                <w:b/>
+                <w:bCs/>
+                <w:color w:val="202124"/>
+                <w:shd w:val="clear" w:color="auto" w:fill="FFFFFF"/>
+                <w:lang w:val="en-US" w:eastAsia="en-US"/>
+              </w:rPr>
+            </w:pPr>
+            <w:r>
+              <w:rPr>
+                <w:rFonts w:asciiTheme="majorHAnsi" w:eastAsia="Calibri" w:hAnsiTheme="majorHAnsi" w:cstheme="majorHAnsi"/>
+                <w:b/>
+                <w:bCs/>
+                <w:color w:val="202124"/>
+                <w:shd w:val="clear" w:color="auto" w:fill="FFFFFF"/>
+                <w:lang w:val="en-US" w:eastAsia="en-US"/>
+              </w:rPr>
+              <w:t>deep_weeds</w:t>
+            </w:r>
+          </w:p>
+        </w:tc>
+      </w:tr>
+      <w:tr>
+        <w:trPr>
+          <w:jc w:val="right"/>
+        </w:trPr>
+        <w:tc>
+          <w:tcPr>
+            <w:tcW w:w="4487" w:type="dxa"/>
+          </w:tcPr>
+          <w:p>
+            <w:pPr>
+              <w:bidi w:val="0"/>
+              <w:rPr>
+                <w:rFonts w:asciiTheme="majorHAnsi" w:hAnsiTheme="majorHAnsi" w:cstheme="majorHAnsi"/>
+                <w:color w:val="202124"/>
+                <w:shd w:val="clear" w:color="auto" w:fill="FFFFFF"/>
+              </w:rPr>
+            </w:pPr>
+            <w:proofErr w:type="spellStart"/>
+            <w:r>
+              <w:rPr>
+                <w:rFonts w:asciiTheme="majorHAnsi" w:hAnsiTheme="majorHAnsi" w:cstheme="majorHAnsi"/>
+                <w:color w:val="202124"/>
+                <w:shd w:val="clear" w:color="auto" w:fill="FFFFFF"/>
+              </w:rPr>
+              <w:t>EuroSAT</w:t>
+            </w:r>
+            <w:proofErr w:type="spellEnd"/>
+            <w:r>
+              <w:rPr>
+                <w:rFonts w:asciiTheme="majorHAnsi" w:hAnsiTheme="majorHAnsi" w:cstheme="majorHAnsi"/>
+                <w:color w:val="202124"/>
+                <w:shd w:val="clear" w:color="auto" w:fill="FFFFFF"/>
+              </w:rPr>
+              <w:t xml:space="preserve"> dataset is based on Sentinel-2 satellite images covering 13 spectral bands and consisting of 10 classes with 27000 labeled and geo-referenced samples.</w:t>
+            </w:r>
+          </w:p>
+        </w:tc>
+        <w:tc>
+          <w:tcPr>
+            <w:tcW w:w="1312" w:type="dxa"/>
+          </w:tcPr>
+          <w:p>
+            <w:pPr>
+              <w:bidi w:val="0"/>
+              <w:rPr>
+                <w:rFonts w:asciiTheme="majorHAnsi" w:hAnsiTheme="majorHAnsi" w:cstheme="majorHAnsi"/>
+                <w:color w:val="202124"/>
+                <w:shd w:val="clear" w:color="auto" w:fill="FFFFFF"/>
+              </w:rPr>
+            </w:pPr>
+            <w:r>
+              <w:rPr>
+                <w:rFonts w:asciiTheme="majorHAnsi" w:hAnsiTheme="majorHAnsi" w:cstheme="majorHAnsi"/>
+                <w:color w:val="202124"/>
+                <w:shd w:val="clear" w:color="auto" w:fill="FFFFFF"/>
+              </w:rPr>
+              <w:t>10</w:t>
+            </w:r>
+          </w:p>
+        </w:tc>
+        <w:tc>
+          <w:tcPr>
+            <w:tcW w:w="1039" w:type="dxa"/>
+          </w:tcPr>
+          <w:p>
+            <w:pPr>
+              <w:bidi w:val="0"/>
+              <w:rPr>
+                <w:rFonts w:asciiTheme="majorHAnsi" w:hAnsiTheme="majorHAnsi" w:cstheme="majorHAnsi"/>
+                <w:color w:val="202124"/>
+                <w:shd w:val="clear" w:color="auto" w:fill="FFFFFF"/>
+              </w:rPr>
+            </w:pPr>
+            <w:r>
+              <w:rPr>
+                <w:rFonts w:asciiTheme="majorHAnsi" w:hAnsiTheme="majorHAnsi" w:cstheme="majorHAnsi"/>
+                <w:color w:val="202124"/>
+                <w:shd w:val="clear" w:color="auto" w:fill="FFFFFF"/>
+              </w:rPr>
+              <w:t>27,000</w:t>
+            </w:r>
+          </w:p>
+        </w:tc>
+        <w:tc>
+          <w:tcPr>
+            <w:tcW w:w="2155" w:type="dxa"/>
+          </w:tcPr>
+          <w:p>
+            <w:pPr>
+              <w:pStyle w:val="HTMLPreformatted"/>
+              <w:shd w:val="clear" w:color="auto" w:fill="FFFFFF"/>
+              <w:rPr>
+                <w:rFonts w:asciiTheme="majorHAnsi" w:eastAsia="Calibri" w:hAnsiTheme="majorHAnsi" w:cstheme="majorHAnsi"/>
+                <w:b/>
+                <w:bCs/>
+                <w:color w:val="202124"/>
+                <w:shd w:val="clear" w:color="auto" w:fill="FFFFFF"/>
+                <w:lang w:val="en-US" w:eastAsia="en-US"/>
+              </w:rPr>
+            </w:pPr>
+            <w:r>
+              <w:rPr>
+                <w:rFonts w:asciiTheme="majorHAnsi" w:eastAsia="Calibri" w:hAnsiTheme="majorHAnsi" w:cstheme="majorHAnsi"/>
+                <w:b/>
+                <w:bCs/>
+                <w:color w:val="202124"/>
+                <w:shd w:val="clear" w:color="auto" w:fill="FFFFFF"/>
+                <w:lang w:val="en-US" w:eastAsia="en-US"/>
+              </w:rPr>
+              <w:t>eurosat</w:t>
+            </w:r>
+          </w:p>
+        </w:tc>
+      </w:tr>
+    </w:tbl>
+    <w:p>
+      <w:pPr>
+        <w:pBdr>
+          <w:top w:val="nil"/>
+          <w:left w:val="nil"/>
+          <w:bottom w:val="nil"/>
+          <w:right w:val="nil"/>
+          <w:between w:val="nil"/>
+        </w:pBdr>
+        <w:spacing w:after="0" w:line="276" w:lineRule="auto"/>
+        <w:rPr>
+          <w:rFonts w:cstheme="minorHAnsi"/>
+          <w:rtl/>
+        </w:rPr>
+      </w:pPr>
+    </w:p>
+    <w:p>
+      <w:pPr>
+        <w:rPr>
+          <w:rFonts w:cstheme="minorHAnsi"/>
+          <w:b/>
+          <w:bCs/>
+          <w:u w:val="single"/>
+        </w:rPr>
+      </w:pPr>
+    </w:p>
+    <w:p>
+      <w:pPr>
+        <w:rPr>
+          <w:rFonts w:cstheme="minorHAnsi"/>
+          <w:b/>
+          <w:bCs/>
+          <w:u w:val="single"/>
+          <w:rtl/>
+        </w:rPr>
+      </w:pPr>
+      <w:r>
+        <w:rPr>
+          <w:rFonts w:cstheme="minorHAnsi"/>
+          <w:b/>
+          <w:bCs/>
+          <w:u w:val="single"/>
+        </w:rPr>
         <w:t>INTRODUCTION</w:t>
       </w:r>
     </w:p>
@@ -31,6 +2611,889 @@
       </w:pPr>
       <w:r>
         <w:rPr>
+          <w:rFonts w:cstheme="minorHAnsi" w:hint="cs"/>
+          <w:rtl/>
+        </w:rPr>
+        <w:t>הערכת האמינות ויכולת החיזוי של רשתות נוירונים עמוקות, היא נושא המחקר של המאמר. הכותבים מתייחסים ל-</w:t>
+      </w:r>
+      <w:r>
+        <w:rPr>
+          <w:rFonts w:cstheme="minorHAnsi"/>
+        </w:rPr>
+        <w:t>MC-Dropout</w:t>
+      </w:r>
+      <w:r>
+        <w:rPr>
+          <w:rFonts w:cstheme="minorHAnsi" w:hint="cs"/>
+          <w:rtl/>
+        </w:rPr>
+        <w:t xml:space="preserve"> ול-</w:t>
+      </w:r>
+      <w:r>
+        <w:rPr>
+          <w:rFonts w:cstheme="minorHAnsi"/>
+        </w:rPr>
+        <w:t>Deep Ensembles</w:t>
+      </w:r>
+      <w:r>
+        <w:rPr>
+          <w:rFonts w:cstheme="minorHAnsi" w:hint="cs"/>
+          <w:rtl/>
+        </w:rPr>
+        <w:t xml:space="preserve">  בתור פתרונות פופולריים לקבלת חיזוי אמין. שתי השיטות משתמשות ב-</w:t>
+      </w:r>
+      <w:r>
+        <w:rPr>
+          <w:rFonts w:cstheme="minorHAnsi"/>
+        </w:rPr>
+        <w:t>ensembles</w:t>
+      </w:r>
+      <w:r>
+        <w:rPr>
+          <w:rFonts w:cstheme="minorHAnsi" w:hint="cs"/>
+          <w:rtl/>
+        </w:rPr>
+        <w:t xml:space="preserve"> כדי להעריך את מידת אי הוודאות בחיזוי. </w:t>
+      </w:r>
+    </w:p>
+    <w:p>
+      <w:pPr>
+        <w:rPr>
+          <w:rFonts w:cstheme="minorHAnsi" w:hint="cs"/>
+          <w:rtl/>
+        </w:rPr>
+      </w:pPr>
+      <w:r>
+        <w:rPr>
+          <w:rFonts w:cstheme="minorHAnsi"/>
+        </w:rPr>
+        <w:t>MC-Dropout</w:t>
+      </w:r>
+      <w:r>
+        <w:rPr>
+          <w:rFonts w:cstheme="minorHAnsi" w:hint="cs"/>
+          <w:rtl/>
+        </w:rPr>
+        <w:t xml:space="preserve">- </w:t>
+      </w:r>
+      <w:r>
+        <w:rPr>
+          <w:rFonts w:cstheme="minorHAnsi" w:hint="cs"/>
+          <w:rtl/>
+        </w:rPr>
+        <w:t>אימון של רשת אחת, בה מבצעים</w:t>
+      </w:r>
+      <w:r>
+        <w:rPr>
+          <w:rFonts w:cstheme="minorHAnsi" w:hint="cs"/>
+          <w:rtl/>
+        </w:rPr>
+        <w:t xml:space="preserve"> </w:t>
+      </w:r>
+      <w:r>
+        <w:rPr>
+          <w:rFonts w:cstheme="minorHAnsi"/>
+        </w:rPr>
+        <w:t>dropout</w:t>
+      </w:r>
+      <w:r>
+        <w:rPr>
+          <w:rFonts w:cstheme="minorHAnsi" w:hint="cs"/>
+          <w:rtl/>
+        </w:rPr>
+        <w:t xml:space="preserve"> </w:t>
+      </w:r>
+      <w:r>
+        <w:rPr>
+          <w:rFonts w:cstheme="minorHAnsi" w:hint="cs"/>
+          <w:rtl/>
+        </w:rPr>
+        <w:t xml:space="preserve">בזמן האימון וגם בזמן הבדיקה של המודל. את החיזוי ניתן לעשות מספר פעמים, ומשום שאנו מבצעים </w:t>
+      </w:r>
+      <w:r>
+        <w:rPr>
+          <w:rFonts w:cstheme="minorHAnsi"/>
+        </w:rPr>
+        <w:t>dropout</w:t>
+      </w:r>
+      <w:r>
+        <w:rPr>
+          <w:rFonts w:cstheme="minorHAnsi" w:hint="cs"/>
+          <w:rtl/>
+        </w:rPr>
+        <w:t xml:space="preserve">- נקבל פרדיקציות שונות בכל פעם. </w:t>
+      </w:r>
+      <w:r>
+        <w:rPr>
+          <w:rFonts w:cstheme="minorHAnsi" w:hint="cs"/>
+          <w:rtl/>
+        </w:rPr>
+        <w:t>ביצועי השיטה ירודים יחסית במשימות של הערכת אי וודאות.</w:t>
+      </w:r>
+    </w:p>
+    <w:p>
+      <w:pPr>
+        <w:rPr>
+          <w:rFonts w:cstheme="minorHAnsi" w:hint="cs"/>
+          <w:rtl/>
+        </w:rPr>
+      </w:pPr>
+      <w:r>
+        <w:rPr>
+          <w:rFonts w:cstheme="minorHAnsi"/>
+        </w:rPr>
+        <w:t>Deep Ensemble</w:t>
+      </w:r>
+      <w:r>
+        <w:rPr>
+          <w:rFonts w:cstheme="minorHAnsi" w:hint="cs"/>
+          <w:rtl/>
+        </w:rPr>
+        <w:t>- בניית אנסמבל של מספר מודלים בלתי תלויים, וחישוב הפרדיקציה על ידי ממוצע של כל התוצאות מהמודלים.</w:t>
+      </w:r>
+      <w:r>
+        <w:rPr>
+          <w:rFonts w:cstheme="minorHAnsi" w:hint="cs"/>
+          <w:rtl/>
+        </w:rPr>
+        <w:t xml:space="preserve"> </w:t>
+      </w:r>
+      <w:r>
+        <w:rPr>
+          <w:rFonts w:cstheme="minorHAnsi" w:hint="cs"/>
+          <w:rtl/>
+        </w:rPr>
+        <w:t xml:space="preserve">ביצועי השיטה </w:t>
+      </w:r>
+      <w:r>
+        <w:rPr>
+          <w:rFonts w:cstheme="minorHAnsi" w:hint="cs"/>
+          <w:rtl/>
+        </w:rPr>
+        <w:t>טובים</w:t>
+      </w:r>
+      <w:r>
+        <w:rPr>
+          <w:rFonts w:cstheme="minorHAnsi" w:hint="cs"/>
+          <w:rtl/>
+        </w:rPr>
+        <w:t xml:space="preserve"> יחסית במשימות של הערכת אי וודאות</w:t>
+      </w:r>
+      <w:r>
+        <w:rPr>
+          <w:rFonts w:cstheme="minorHAnsi" w:hint="cs"/>
+          <w:rtl/>
+        </w:rPr>
+        <w:t>, אך זמני האימון וה-</w:t>
+      </w:r>
+      <w:r>
+        <w:rPr>
+          <w:rFonts w:cstheme="minorHAnsi"/>
+        </w:rPr>
+        <w:t>inference</w:t>
+      </w:r>
+      <w:r>
+        <w:rPr>
+          <w:rFonts w:cstheme="minorHAnsi" w:hint="cs"/>
+          <w:rtl/>
+        </w:rPr>
+        <w:t xml:space="preserve"> גדולים והשימוש בזכרון רחב מאוד. </w:t>
+      </w:r>
+    </w:p>
+    <w:p>
+      <w:pPr>
+        <w:rPr>
+          <w:rFonts w:cstheme="minorHAnsi"/>
+          <w:rtl/>
+        </w:rPr>
+      </w:pPr>
+      <w:r>
+        <w:rPr>
+          <w:rFonts w:cstheme="minorHAnsi" w:hint="cs"/>
+          <w:rtl/>
+        </w:rPr>
+        <w:t xml:space="preserve">כותבי המאמר מציגים את </w:t>
+      </w:r>
+      <w:proofErr w:type="spellStart"/>
+      <w:r>
+        <w:t>Masksembles</w:t>
+      </w:r>
+      <w:proofErr w:type="spellEnd"/>
+      <w:r>
+        <w:rPr>
+          <w:rFonts w:hint="cs"/>
+          <w:rtl/>
+        </w:rPr>
+        <w:t>, גישה להערכת אי ודאות עם ביצועים זהים ל-</w:t>
+      </w:r>
+      <w:r>
+        <w:rPr>
+          <w:rFonts w:cstheme="minorHAnsi"/>
+        </w:rPr>
+        <w:t xml:space="preserve"> </w:t>
+      </w:r>
+      <w:r>
+        <w:rPr>
+          <w:rFonts w:cstheme="minorHAnsi"/>
+        </w:rPr>
+        <w:t>Deep Ensemble</w:t>
+      </w:r>
+      <w:r>
+        <w:rPr>
+          <w:rFonts w:cstheme="minorHAnsi" w:hint="cs"/>
+          <w:rtl/>
+        </w:rPr>
+        <w:t xml:space="preserve">, אך בעלויות חישוב נמוכות יותר. </w:t>
+      </w:r>
+      <w:r>
+        <w:rPr>
+          <w:rFonts w:cstheme="minorHAnsi" w:hint="cs"/>
+          <w:rtl/>
+        </w:rPr>
+        <w:t xml:space="preserve">בשיטה זו, מבצעים </w:t>
+      </w:r>
+      <w:r>
+        <w:rPr>
+          <w:rFonts w:cstheme="minorHAnsi"/>
+        </w:rPr>
+        <w:t>dropout</w:t>
+      </w:r>
+      <w:r>
+        <w:rPr>
+          <w:rFonts w:cstheme="minorHAnsi" w:hint="cs"/>
+          <w:rtl/>
+        </w:rPr>
+        <w:t xml:space="preserve"> לפרמטרים של המודל בצורה מובנית (ולא רנדומלית כמו ב-</w:t>
+      </w:r>
+      <w:r>
+        <w:rPr>
+          <w:rFonts w:cstheme="minorHAnsi"/>
+        </w:rPr>
+        <w:t>MC-Dropou</w:t>
+      </w:r>
+      <w:r>
+        <w:rPr>
+          <w:rFonts w:cstheme="minorHAnsi"/>
+        </w:rPr>
+        <w:t>t</w:t>
+      </w:r>
+      <w:r>
+        <w:rPr>
+          <w:rFonts w:cstheme="minorHAnsi" w:hint="cs"/>
+          <w:rtl/>
+        </w:rPr>
+        <w:t xml:space="preserve">). </w:t>
+      </w:r>
+    </w:p>
+    <w:p>
+      <w:pPr>
+        <w:rPr>
+          <w:rtl/>
+        </w:rPr>
+      </w:pPr>
+      <w:r>
+        <w:rPr>
+          <w:rFonts w:cstheme="minorHAnsi" w:hint="cs"/>
+          <w:rtl/>
+        </w:rPr>
+        <w:t xml:space="preserve">בגישה זו, משתמשים במספר מוגדר מראש של </w:t>
+      </w:r>
+      <w:r>
+        <w:rPr>
+          <w:rFonts w:cstheme="minorHAnsi"/>
+        </w:rPr>
+        <w:t>binary masks</w:t>
+      </w:r>
+      <w:r>
+        <w:rPr>
+          <w:rFonts w:cstheme="minorHAnsi" w:hint="cs"/>
+          <w:rtl/>
+        </w:rPr>
+        <w:t xml:space="preserve">, לפיהם נבחרים הפרמטרים להם יבוצע </w:t>
+      </w:r>
+      <w:r>
+        <w:rPr>
+          <w:rFonts w:cstheme="minorHAnsi"/>
+        </w:rPr>
+        <w:t>drop</w:t>
+      </w:r>
+      <w:r>
+        <w:rPr>
+          <w:rFonts w:cstheme="minorHAnsi" w:hint="cs"/>
+          <w:rtl/>
+        </w:rPr>
+        <w:t xml:space="preserve">. </w:t>
+      </w:r>
+      <w:r>
+        <w:rPr>
+          <w:rFonts w:cstheme="minorHAnsi" w:hint="cs"/>
+          <w:rtl/>
+        </w:rPr>
+        <w:t xml:space="preserve"> בזמן האימון- בוחרים </w:t>
+      </w:r>
+      <w:r>
+        <w:rPr>
+          <w:rFonts w:cstheme="minorHAnsi"/>
+        </w:rPr>
+        <w:t xml:space="preserve">mask </w:t>
+      </w:r>
+      <w:r>
+        <w:rPr>
+          <w:rFonts w:cstheme="minorHAnsi" w:hint="cs"/>
+          <w:rtl/>
+        </w:rPr>
+        <w:t xml:space="preserve"> רנדומלית, בדומה ל-</w:t>
+      </w:r>
+      <w:r>
+        <w:rPr>
+          <w:rFonts w:cstheme="minorHAnsi"/>
+        </w:rPr>
+        <w:t xml:space="preserve">dropout </w:t>
+      </w:r>
+      <w:r>
+        <w:rPr>
+          <w:rFonts w:cstheme="minorHAnsi" w:hint="cs"/>
+          <w:rtl/>
+        </w:rPr>
+        <w:t xml:space="preserve"> רגיל. במהלך ה- </w:t>
+      </w:r>
+      <w:r>
+        <w:t>inference</w:t>
+      </w:r>
+      <w:r>
+        <w:rPr>
+          <w:rFonts w:hint="cs"/>
+          <w:rtl/>
+        </w:rPr>
+        <w:t>, מריצים את המודל מספר פעמים- כמספר ה-</w:t>
+      </w:r>
+      <w:r>
+        <w:t>mask</w:t>
+      </w:r>
+      <w:r>
+        <w:rPr>
+          <w:rFonts w:hint="cs"/>
+          <w:rtl/>
+        </w:rPr>
+        <w:t>-ים כדי לייצר סט של פרדיקציות והערכת אי וודאות.</w:t>
+      </w:r>
+    </w:p>
+    <w:p>
+      <w:pPr>
+        <w:rPr>
+          <w:rtl/>
+        </w:rPr>
+      </w:pPr>
+      <w:r>
+        <w:rPr>
+          <w:rFonts w:hint="cs"/>
+          <w:rtl/>
+        </w:rPr>
+        <w:t>השיטה מקבל מספר פרמטרים:</w:t>
+      </w:r>
+    </w:p>
+    <w:p>
+      <w:pPr>
+        <w:pStyle w:val="ListParagraph"/>
+        <w:numPr>
+          <w:ilvl w:val="0"/>
+          <w:numId w:val="7"/>
+        </w:numPr>
+        <w:rPr>
+          <w:rFonts w:cstheme="minorHAnsi"/>
+        </w:rPr>
+      </w:pPr>
+      <w:r>
+        <w:rPr>
+          <w:rFonts w:cstheme="minorHAnsi" w:hint="cs"/>
+          <w:rtl/>
+        </w:rPr>
+        <w:t>מספר ה-</w:t>
+      </w:r>
+      <w:r>
+        <w:rPr>
+          <w:rFonts w:cstheme="minorHAnsi"/>
+        </w:rPr>
+        <w:t>mask</w:t>
+      </w:r>
+      <w:r>
+        <w:rPr>
+          <w:rFonts w:cstheme="minorHAnsi" w:hint="cs"/>
+          <w:rtl/>
+        </w:rPr>
+        <w:t>-ים הכולל</w:t>
+      </w:r>
+      <w:r>
+        <w:rPr>
+          <w:rFonts w:cstheme="minorHAnsi" w:hint="cs"/>
+          <w:rtl/>
+        </w:rPr>
+        <w:t>.</w:t>
+      </w:r>
+    </w:p>
+    <w:p>
+      <w:pPr>
+        <w:pStyle w:val="ListParagraph"/>
+        <w:numPr>
+          <w:ilvl w:val="0"/>
+          <w:numId w:val="7"/>
+        </w:numPr>
+        <w:rPr>
+          <w:rFonts w:cstheme="minorHAnsi"/>
+        </w:rPr>
+      </w:pPr>
+      <w:r>
+        <w:rPr>
+          <w:rFonts w:cstheme="minorHAnsi" w:hint="cs"/>
+          <w:rtl/>
+        </w:rPr>
+        <w:t xml:space="preserve">ממוצע של חפיפה בין </w:t>
+      </w:r>
+      <w:r>
+        <w:rPr>
+          <w:rFonts w:cstheme="minorHAnsi"/>
+        </w:rPr>
+        <w:t>mask</w:t>
+      </w:r>
+      <w:r>
+        <w:rPr>
+          <w:rFonts w:cstheme="minorHAnsi" w:hint="cs"/>
+          <w:rtl/>
+        </w:rPr>
+        <w:t>-ים</w:t>
+      </w:r>
+      <w:r>
+        <w:rPr>
+          <w:rFonts w:cstheme="minorHAnsi" w:hint="cs"/>
+          <w:rtl/>
+        </w:rPr>
+        <w:t xml:space="preserve"> שונים</w:t>
+      </w:r>
+    </w:p>
+    <w:p>
+      <w:pPr>
+        <w:pStyle w:val="ListParagraph"/>
+        <w:numPr>
+          <w:ilvl w:val="0"/>
+          <w:numId w:val="7"/>
+        </w:numPr>
+        <w:rPr>
+          <w:rFonts w:cstheme="minorHAnsi"/>
+        </w:rPr>
+      </w:pPr>
+      <w:r>
+        <w:rPr>
+          <w:rFonts w:cstheme="minorHAnsi" w:hint="cs"/>
+          <w:rtl/>
+        </w:rPr>
+        <w:t>מס' ה-</w:t>
+      </w:r>
+      <w:r>
+        <w:rPr>
+          <w:rFonts w:cstheme="minorHAnsi"/>
+        </w:rPr>
+        <w:t xml:space="preserve">1 </w:t>
+      </w:r>
+      <w:r>
+        <w:rPr>
+          <w:rFonts w:cstheme="minorHAnsi" w:hint="cs"/>
+          <w:rtl/>
+        </w:rPr>
+        <w:t xml:space="preserve"> וה-0 בכל </w:t>
+      </w:r>
+      <w:r>
+        <w:rPr>
+          <w:rFonts w:cstheme="minorHAnsi"/>
+        </w:rPr>
+        <w:t>mask</w:t>
+      </w:r>
+      <w:r>
+        <w:rPr>
+          <w:rFonts w:cstheme="minorHAnsi" w:hint="cs"/>
+          <w:rtl/>
+        </w:rPr>
+        <w:t xml:space="preserve">. </w:t>
+      </w:r>
+    </w:p>
+    <w:p>
+      <w:pPr>
+        <w:rPr>
+          <w:rFonts w:cstheme="minorHAnsi" w:hint="cs"/>
+          <w:rtl/>
+        </w:rPr>
+      </w:pPr>
+      <w:r>
+        <w:rPr>
+          <w:rFonts w:cstheme="minorHAnsi" w:hint="cs"/>
+          <w:rtl/>
+        </w:rPr>
+        <w:lastRenderedPageBreak/>
+        <w:t xml:space="preserve">הגדרת הפרמטרים יוצרת מודל שנע בין </w:t>
+      </w:r>
+      <w:r>
+        <w:rPr>
+          <w:rFonts w:cstheme="minorHAnsi"/>
+        </w:rPr>
+        <w:t>Deep Ensemble</w:t>
+      </w:r>
+      <w:r>
+        <w:rPr>
+          <w:rFonts w:cstheme="minorHAnsi" w:hint="cs"/>
+          <w:rtl/>
+        </w:rPr>
+        <w:t xml:space="preserve"> לבין </w:t>
+      </w:r>
+      <w:r>
+        <w:rPr>
+          <w:rFonts w:cstheme="minorHAnsi"/>
+        </w:rPr>
+        <w:t>MC-Dropout</w:t>
+      </w:r>
+      <w:r>
+        <w:rPr>
+          <w:rFonts w:cstheme="minorHAnsi" w:hint="cs"/>
+          <w:rtl/>
+        </w:rPr>
+        <w:t xml:space="preserve">. </w:t>
+      </w:r>
+    </w:p>
+    <w:p>
+      <w:pPr>
+        <w:rPr>
+          <w:rFonts w:cstheme="minorHAnsi"/>
+          <w:b/>
+          <w:bCs/>
+          <w:u w:val="single"/>
+        </w:rPr>
+      </w:pPr>
+    </w:p>
+    <w:p>
+      <w:pPr>
+        <w:rPr>
+          <w:rFonts w:cstheme="minorHAnsi"/>
+          <w:b/>
+          <w:bCs/>
+          <w:u w:val="single"/>
+          <w:rtl/>
+        </w:rPr>
+      </w:pPr>
+      <w:r>
+        <w:rPr>
+          <w:rFonts w:cstheme="minorHAnsi"/>
+          <w:b/>
+          <w:bCs/>
+          <w:u w:val="single"/>
+        </w:rPr>
+        <w:t>METHOD</w:t>
+      </w:r>
+    </w:p>
+    <w:p>
+      <w:pPr>
+        <w:rPr>
+          <w:rFonts w:cstheme="minorHAnsi" w:hint="cs"/>
+        </w:rPr>
+      </w:pPr>
+    </w:p>
+    <w:p>
+      <w:pPr>
+        <w:rPr>
+          <w:rFonts w:cstheme="minorHAnsi"/>
+          <w:b/>
+          <w:bCs/>
+          <w:u w:val="single"/>
+        </w:rPr>
+      </w:pPr>
+    </w:p>
+    <w:p>
+      <w:pPr>
+        <w:rPr>
+          <w:rFonts w:cstheme="minorHAnsi"/>
+          <w:b/>
+          <w:bCs/>
+          <w:u w:val="single"/>
+        </w:rPr>
+      </w:pPr>
+    </w:p>
+    <w:p>
+      <w:pPr>
+        <w:rPr>
+          <w:rFonts w:cstheme="minorHAnsi"/>
+          <w:b/>
+          <w:bCs/>
+          <w:u w:val="single"/>
+        </w:rPr>
+      </w:pPr>
+    </w:p>
+    <w:p>
+      <w:pPr>
+        <w:rPr>
+          <w:rFonts w:cstheme="minorHAnsi"/>
+          <w:b/>
+          <w:bCs/>
+          <w:u w:val="single"/>
+        </w:rPr>
+      </w:pPr>
+    </w:p>
+    <w:p>
+      <w:pPr>
+        <w:rPr>
+          <w:rFonts w:cstheme="minorHAnsi"/>
+          <w:b/>
+          <w:bCs/>
+          <w:u w:val="single"/>
+        </w:rPr>
+      </w:pPr>
+    </w:p>
+    <w:p>
+      <w:pPr>
+        <w:rPr>
+          <w:rFonts w:cstheme="minorHAnsi"/>
+          <w:b/>
+          <w:bCs/>
+          <w:u w:val="single"/>
+        </w:rPr>
+      </w:pPr>
+    </w:p>
+    <w:p>
+      <w:pPr>
+        <w:rPr>
+          <w:rFonts w:cstheme="minorHAnsi"/>
+          <w:b/>
+          <w:bCs/>
+          <w:u w:val="single"/>
+        </w:rPr>
+      </w:pPr>
+    </w:p>
+    <w:p>
+      <w:pPr>
+        <w:rPr>
+          <w:rFonts w:cstheme="minorHAnsi"/>
+          <w:b/>
+          <w:bCs/>
+          <w:u w:val="single"/>
+        </w:rPr>
+      </w:pPr>
+    </w:p>
+    <w:p>
+      <w:pPr>
+        <w:rPr>
+          <w:rFonts w:cstheme="minorHAnsi"/>
+          <w:b/>
+          <w:bCs/>
+          <w:u w:val="single"/>
+        </w:rPr>
+      </w:pPr>
+    </w:p>
+    <w:p>
+      <w:pPr>
+        <w:rPr>
+          <w:rFonts w:cstheme="minorHAnsi"/>
+          <w:b/>
+          <w:bCs/>
+          <w:u w:val="single"/>
+        </w:rPr>
+      </w:pPr>
+    </w:p>
+    <w:p>
+      <w:pPr>
+        <w:rPr>
+          <w:rFonts w:cstheme="minorHAnsi"/>
+          <w:b/>
+          <w:bCs/>
+          <w:u w:val="single"/>
+        </w:rPr>
+      </w:pPr>
+    </w:p>
+    <w:p>
+      <w:pPr>
+        <w:rPr>
+          <w:rFonts w:cstheme="minorHAnsi"/>
+          <w:b/>
+          <w:bCs/>
+          <w:u w:val="single"/>
+        </w:rPr>
+      </w:pPr>
+    </w:p>
+    <w:p>
+      <w:pPr>
+        <w:rPr>
+          <w:rFonts w:cstheme="minorHAnsi"/>
+          <w:b/>
+          <w:bCs/>
+          <w:u w:val="single"/>
+        </w:rPr>
+      </w:pPr>
+    </w:p>
+    <w:p>
+      <w:pPr>
+        <w:rPr>
+          <w:rFonts w:cstheme="minorHAnsi"/>
+          <w:b/>
+          <w:bCs/>
+          <w:u w:val="single"/>
+        </w:rPr>
+      </w:pPr>
+    </w:p>
+    <w:p>
+      <w:pPr>
+        <w:rPr>
+          <w:rFonts w:cstheme="minorHAnsi"/>
+          <w:b/>
+          <w:bCs/>
+          <w:u w:val="single"/>
+        </w:rPr>
+      </w:pPr>
+    </w:p>
+    <w:p>
+      <w:pPr>
+        <w:rPr>
+          <w:rFonts w:cstheme="minorHAnsi"/>
+          <w:b/>
+          <w:bCs/>
+          <w:u w:val="single"/>
+        </w:rPr>
+      </w:pPr>
+    </w:p>
+    <w:p>
+      <w:pPr>
+        <w:rPr>
+          <w:rFonts w:cstheme="minorHAnsi"/>
+          <w:b/>
+          <w:bCs/>
+          <w:u w:val="single"/>
+        </w:rPr>
+      </w:pPr>
+    </w:p>
+    <w:p>
+      <w:pPr>
+        <w:rPr>
+          <w:rFonts w:cstheme="minorHAnsi"/>
+          <w:b/>
+          <w:bCs/>
+          <w:u w:val="single"/>
+        </w:rPr>
+      </w:pPr>
+    </w:p>
+    <w:p>
+      <w:pPr>
+        <w:rPr>
+          <w:rFonts w:cstheme="minorHAnsi"/>
+          <w:b/>
+          <w:bCs/>
+          <w:u w:val="single"/>
+        </w:rPr>
+      </w:pPr>
+    </w:p>
+    <w:p>
+      <w:pPr>
+        <w:rPr>
+          <w:rFonts w:cstheme="minorHAnsi"/>
+          <w:b/>
+          <w:bCs/>
+          <w:u w:val="single"/>
+        </w:rPr>
+      </w:pPr>
+    </w:p>
+    <w:p>
+      <w:pPr>
+        <w:rPr>
+          <w:rFonts w:cstheme="minorHAnsi"/>
+          <w:b/>
+          <w:bCs/>
+          <w:u w:val="single"/>
+        </w:rPr>
+      </w:pPr>
+    </w:p>
+    <w:p>
+      <w:pPr>
+        <w:rPr>
+          <w:rFonts w:cstheme="minorHAnsi"/>
+          <w:b/>
+          <w:bCs/>
+          <w:u w:val="single"/>
+        </w:rPr>
+      </w:pPr>
+    </w:p>
+    <w:p>
+      <w:pPr>
+        <w:rPr>
+          <w:rFonts w:cstheme="minorHAnsi"/>
+          <w:b/>
+          <w:bCs/>
+          <w:u w:val="single"/>
+        </w:rPr>
+      </w:pPr>
+    </w:p>
+    <w:p>
+      <w:pPr>
+        <w:rPr>
+          <w:rFonts w:cstheme="minorHAnsi"/>
+          <w:b/>
+          <w:bCs/>
+          <w:u w:val="single"/>
+        </w:rPr>
+      </w:pPr>
+    </w:p>
+    <w:p>
+      <w:pPr>
+        <w:rPr>
+          <w:rFonts w:cstheme="minorHAnsi"/>
+          <w:b/>
+          <w:bCs/>
+          <w:u w:val="single"/>
+        </w:rPr>
+      </w:pPr>
+    </w:p>
+    <w:p>
+      <w:pPr>
+        <w:rPr>
+          <w:rFonts w:cstheme="minorHAnsi"/>
+          <w:b/>
+          <w:bCs/>
+          <w:u w:val="single"/>
+        </w:rPr>
+      </w:pPr>
+    </w:p>
+    <w:p>
+      <w:pPr>
+        <w:rPr>
+          <w:rFonts w:cstheme="minorHAnsi"/>
+          <w:b/>
+          <w:bCs/>
+          <w:u w:val="single"/>
+        </w:rPr>
+      </w:pPr>
+    </w:p>
+    <w:p>
+      <w:pPr>
+        <w:rPr>
+          <w:rFonts w:cstheme="minorHAnsi"/>
+          <w:b/>
+          <w:bCs/>
+          <w:u w:val="single"/>
+          <w:rtl/>
+        </w:rPr>
+      </w:pPr>
+      <w:r>
+        <w:rPr>
+          <w:rFonts w:cstheme="minorHAnsi"/>
+          <w:b/>
+          <w:bCs/>
+          <w:u w:val="single"/>
+        </w:rPr>
+        <w:lastRenderedPageBreak/>
+        <w:t>INTRODUCTION</w:t>
+      </w:r>
+    </w:p>
+    <w:p>
+      <w:pPr>
+        <w:rPr>
+          <w:rFonts w:cstheme="minorHAnsi"/>
+          <w:rtl/>
+        </w:rPr>
+      </w:pPr>
+      <w:r>
+        <w:rPr>
           <w:rFonts w:cstheme="minorHAnsi"/>
           <w:rtl/>
         </w:rPr>
@@ -98,7 +3561,7 @@
     </w:p>
     <w:p>
       <w:pPr>
-        <w:pStyle w:val="a3"/>
+        <w:pStyle w:val="ListParagraph"/>
         <w:numPr>
           <w:ilvl w:val="0"/>
           <w:numId w:val="3"/>
@@ -130,7 +3593,7 @@
     </w:p>
     <w:p>
       <w:pPr>
-        <w:pStyle w:val="a3"/>
+        <w:pStyle w:val="ListParagraph"/>
         <w:numPr>
           <w:ilvl w:val="0"/>
           <w:numId w:val="3"/>
@@ -1015,23 +4478,7 @@
           <w:rFonts w:cstheme="minorHAnsi" w:hint="cs"/>
           <w:rtl/>
         </w:rPr>
-        <w:t xml:space="preserve">צריך לשמור </w:t>
-      </w:r>
-      <w:proofErr w:type="spellStart"/>
-      <w:r>
-        <w:rPr>
-          <w:rFonts w:cstheme="minorHAnsi" w:hint="cs"/>
-          <w:rtl/>
-        </w:rPr>
-        <w:t>בזכרון</w:t>
-      </w:r>
-      <w:proofErr w:type="spellEnd"/>
-      <w:r>
-        <w:rPr>
-          <w:rFonts w:cstheme="minorHAnsi" w:hint="cs"/>
-          <w:rtl/>
-        </w:rPr>
-        <w:t xml:space="preserve"> שני סטים של וקטורים בלבד (</w:t>
+        <w:t>צריך לשמור בזכרון שני סטים של וקטורים בלבד (</w:t>
       </w:r>
       <w:r>
         <w:rPr>
@@ -1140,23 +4587,7 @@
           <w:rFonts w:cstheme="minorHAnsi" w:hint="cs"/>
           <w:rtl/>
         </w:rPr>
-        <w:t xml:space="preserve"> אין צורך לשמור </w:t>
-      </w:r>
-      <w:proofErr w:type="spellStart"/>
-      <w:r>
-        <w:rPr>
-          <w:rFonts w:cstheme="minorHAnsi" w:hint="cs"/>
-          <w:rtl/>
-        </w:rPr>
-        <w:t>דאטא</w:t>
-      </w:r>
-      <w:proofErr w:type="spellEnd"/>
-      <w:r>
-        <w:rPr>
-          <w:rFonts w:cstheme="minorHAnsi" w:hint="cs"/>
-          <w:rtl/>
-        </w:rPr>
-        <w:t xml:space="preserve"> ממשימות קודמות. בנוסף, </w:t>
+        <w:t xml:space="preserve"> אין צורך לשמור דאטא ממשימות קודמות. בנוסף, </w:t>
       </w:r>
       <w:proofErr w:type="spellStart"/>
       <w:r>
@@ -1292,54 +4723,22 @@
           <w:rFonts w:cstheme="minorHAnsi" w:hint="cs"/>
           <w:rtl/>
         </w:rPr>
-        <w:t xml:space="preserve">. הגבלה של הייצוג של משימה למטריצה בדרגה 1 מקשה על ביצועים כאשר מדובר במשימות שונות מאוד אחת מהשנייה. (יכול </w:t>
-      </w:r>
-      <w:proofErr w:type="spellStart"/>
-      <w:r>
-        <w:rPr>
-          <w:rFonts w:cstheme="minorHAnsi" w:hint="cs"/>
-          <w:rtl/>
-        </w:rPr>
-        <w:t>להיותשאם</w:t>
-      </w:r>
-      <w:proofErr w:type="spellEnd"/>
-      <w:r>
-        <w:rPr>
-          <w:rFonts w:cstheme="minorHAnsi" w:hint="cs"/>
-          <w:rtl/>
-        </w:rPr>
-        <w:t xml:space="preserve"> נייצג את המשימה שנלמדה במטריצה גדולה יותר, נחזיק ידע רחב יותר לגבי המשימה ונוכל להגיע לפתרונות טובים גם עבור משימות שונות מאוד).</w:t>
-      </w:r>
-    </w:p>
-    <w:p>
-      <w:pPr>
-        <w:rPr>
-          <w:rFonts w:cstheme="minorHAnsi"/>
-          <w:rtl/>
-        </w:rPr>
-      </w:pPr>
-      <w:r>
-        <w:rPr>
-          <w:rFonts w:cstheme="minorHAnsi" w:hint="cs"/>
-          <w:rtl/>
-        </w:rPr>
-        <w:t xml:space="preserve">2. המשקל המשות, נוצר מאימון על המשימה הראשונה בלבד, כך שרק המידע מהמשימה הראשונה מועבר </w:t>
-      </w:r>
-      <w:proofErr w:type="spellStart"/>
-      <w:r>
-        <w:rPr>
-          <w:rFonts w:cstheme="minorHAnsi" w:hint="cs"/>
-          <w:rtl/>
-        </w:rPr>
-        <w:t>למשימו</w:t>
-      </w:r>
-      <w:proofErr w:type="spellEnd"/>
-      <w:r>
-        <w:rPr>
-          <w:rFonts w:cstheme="minorHAnsi" w:hint="cs"/>
-          <w:rtl/>
-        </w:rPr>
-        <w:t xml:space="preserve"> עוקבות (כאשר ככל הנראה אין תלות בין המשימות האחרות ולא ניתן "ללמוד" מהן).</w:t>
+        <w:t>. הגבלה של הייצוג של משימה למטריצה בדרגה 1 מקשה על ביצועים כאשר מדובר במשימות שונות מאוד אחת מהשנייה. (יכול להיותשאם נייצג את המשימה שנלמדה במטריצה גדולה יותר, נחזיק ידע רחב יותר לגבי המשימה ונוכל להגיע לפתרונות טובים גם עבור משימות שונות מאוד).</w:t>
+      </w:r>
+    </w:p>
+    <w:p>
+      <w:pPr>
+        <w:rPr>
+          <w:rFonts w:cstheme="minorHAnsi"/>
+          <w:rtl/>
+        </w:rPr>
+      </w:pPr>
+      <w:r>
+        <w:rPr>
+          <w:rFonts w:cstheme="minorHAnsi" w:hint="cs"/>
+          <w:rtl/>
+        </w:rPr>
+        <w:t>2. המשקל המשות, נוצר מאימון על המשימה הראשונה בלבד, כך שרק המידע מהמשימה הראשונה מועבר למשימו עוקבות (כאשר ככל הנראה אין תלות בין המשימות האחרות ולא ניתן "ללמוד" מהן).</w:t>
       </w:r>
       <w:r>
         <w:rPr>
@@ -1897,7 +5296,7 @@
     </w:p>
     <w:p>
       <w:pPr>
-        <w:pStyle w:val="a3"/>
+        <w:pStyle w:val="ListParagraph"/>
         <w:numPr>
           <w:ilvl w:val="0"/>
           <w:numId w:val="1"/>
@@ -1916,7 +5315,7 @@
     </w:p>
     <w:p>
       <w:pPr>
-        <w:pStyle w:val="a3"/>
+        <w:pStyle w:val="ListParagraph"/>
         <w:numPr>
           <w:ilvl w:val="0"/>
           <w:numId w:val="1"/>
@@ -1935,7 +5334,7 @@
     </w:p>
     <w:p>
       <w:pPr>
-        <w:pStyle w:val="a3"/>
+        <w:pStyle w:val="ListParagraph"/>
         <w:numPr>
           <w:ilvl w:val="0"/>
           <w:numId w:val="1"/>
@@ -2068,7 +5467,7 @@
     </w:p>
     <w:p>
       <w:pPr>
-        <w:pStyle w:val="a3"/>
+        <w:pStyle w:val="ListParagraph"/>
         <w:numPr>
           <w:ilvl w:val="0"/>
           <w:numId w:val="2"/>
@@ -2121,7 +5520,7 @@
     </w:p>
     <w:p>
       <w:pPr>
-        <w:pStyle w:val="a3"/>
+        <w:pStyle w:val="ListParagraph"/>
         <w:numPr>
           <w:ilvl w:val="0"/>
           <w:numId w:val="2"/>
@@ -2148,7 +5547,7 @@
     </w:p>
     <w:p>
       <w:pPr>
-        <w:pStyle w:val="a3"/>
+        <w:pStyle w:val="ListParagraph"/>
         <w:numPr>
           <w:ilvl w:val="1"/>
           <w:numId w:val="2"/>
@@ -2180,7 +5579,7 @@
     </w:p>
     <w:p>
       <w:pPr>
-        <w:pStyle w:val="a3"/>
+        <w:pStyle w:val="ListParagraph"/>
         <w:numPr>
           <w:ilvl w:val="2"/>
           <w:numId w:val="2"/>
@@ -2213,7 +5612,7 @@
     </w:p>
     <w:p>
       <w:pPr>
-        <w:pStyle w:val="a3"/>
+        <w:pStyle w:val="ListParagraph"/>
         <w:numPr>
           <w:ilvl w:val="3"/>
           <w:numId w:val="2"/>
@@ -2294,7 +5693,7 @@
     </w:p>
     <w:p>
       <w:pPr>
-        <w:pStyle w:val="a3"/>
+        <w:pStyle w:val="ListParagraph"/>
         <w:numPr>
           <w:ilvl w:val="3"/>
           <w:numId w:val="2"/>
@@ -2313,7 +5712,7 @@
     </w:p>
     <w:p>
       <w:pPr>
-        <w:pStyle w:val="a3"/>
+        <w:pStyle w:val="ListParagraph"/>
         <w:numPr>
           <w:ilvl w:val="1"/>
           <w:numId w:val="2"/>
@@ -2345,7 +5744,7 @@
     </w:p>
     <w:p>
       <w:pPr>
-        <w:pStyle w:val="a3"/>
+        <w:pStyle w:val="ListParagraph"/>
         <w:numPr>
           <w:ilvl w:val="0"/>
           <w:numId w:val="2"/>
@@ -2430,7 +5829,7 @@
     <w:p>
       <w:pPr>
         <w:rPr>
-          <w:rFonts w:cstheme="minorHAnsi" w:hint="cs"/>
+          <w:rFonts w:cstheme="minorHAnsi"/>
           <w:rtl/>
         </w:rPr>
       </w:pPr>
@@ -2525,7 +5924,7 @@
     </w:p>
     <w:p>
       <w:pPr>
-        <w:pStyle w:val="a3"/>
+        <w:pStyle w:val="ListParagraph"/>
         <w:numPr>
           <w:ilvl w:val="0"/>
           <w:numId w:val="5"/>
@@ -2558,7 +5957,7 @@
     </w:p>
     <w:p>
       <w:pPr>
-        <w:pStyle w:val="a3"/>
+        <w:pStyle w:val="ListParagraph"/>
         <w:numPr>
           <w:ilvl w:val="0"/>
           <w:numId w:val="5"/>
@@ -2753,37 +6152,14 @@
           <w:rFonts w:cstheme="minorHAnsi" w:hint="cs"/>
           <w:rtl/>
         </w:rPr>
-        <w:t xml:space="preserve"> אשר מנסה </w:t>
-      </w:r>
-      <w:proofErr w:type="spellStart"/>
-      <w:r>
-        <w:rPr>
-          <w:rFonts w:cstheme="minorHAnsi" w:hint="cs"/>
-          <w:rtl/>
-        </w:rPr>
-        <w:t>למדל</w:t>
-      </w:r>
-      <w:proofErr w:type="spellEnd"/>
-      <w:r>
-        <w:rPr>
-          <w:rFonts w:cstheme="minorHAnsi" w:hint="cs"/>
-          <w:rtl/>
-        </w:rPr>
-        <w:t xml:space="preserve"> את ההשפעה של ערכי הפרמטרים על התוצאה </w:t>
-      </w:r>
-      <w:r>
-        <w:rPr>
-          <w:rFonts w:cstheme="minorHAnsi" w:hint="cs"/>
-          <w:rtl/>
-        </w:rPr>
-        <w:t>שלנו</w:t>
-      </w:r>
-      <w:r>
-        <w:rPr>
-          <w:rFonts w:cstheme="minorHAnsi" w:hint="cs"/>
-          <w:rtl/>
-        </w:rPr>
-        <w:t xml:space="preserve"> </w:t>
+        <w:t xml:space="preserve"> אשר מנסה למדל את ההשפעה של ערכי הפרמטרים על התוצאה </w:t>
+      </w:r>
+      <w:r>
+        <w:rPr>
+          <w:rFonts w:cstheme="minorHAnsi" w:hint="cs"/>
+          <w:rtl/>
+        </w:rPr>
+        <w:t xml:space="preserve">שלנו </w:t>
       </w:r>
       <w:r>
         <w:rPr>
@@ -2791,52 +6167,14 @@
           <w:highlight w:val="red"/>
           <w:rtl/>
         </w:rPr>
-        <w:t>[בהמשך להשלים איזה מדד בחרנו למקסם]</w:t>
-      </w:r>
-      <w:r>
-        <w:rPr>
-          <w:rFonts w:cstheme="minorHAnsi" w:hint="cs"/>
-          <w:highlight w:val="red"/>
-          <w:rtl/>
-        </w:rPr>
-        <w:t>.</w:t>
-      </w:r>
-      <w:r>
-        <w:rPr>
-          <w:rFonts w:cstheme="minorHAnsi" w:hint="cs"/>
-          <w:rtl/>
-        </w:rPr>
-        <w:t xml:space="preserve"> </w:t>
-      </w:r>
-      <w:r>
-        <w:rPr>
-          <w:rFonts w:cstheme="minorHAnsi" w:hint="cs"/>
-          <w:rtl/>
-        </w:rPr>
-        <w:t xml:space="preserve">השיטה מניחה התפלגות </w:t>
-      </w:r>
-      <w:proofErr w:type="spellStart"/>
-      <w:r>
-        <w:rPr>
-          <w:rFonts w:cstheme="minorHAnsi" w:hint="cs"/>
-          <w:rtl/>
-        </w:rPr>
-        <w:t>גאוסיאנית</w:t>
-      </w:r>
-      <w:proofErr w:type="spellEnd"/>
-      <w:r>
-        <w:rPr>
-          <w:rFonts w:cstheme="minorHAnsi" w:hint="cs"/>
-          <w:rtl/>
-        </w:rPr>
-        <w:t xml:space="preserve">. </w:t>
-      </w:r>
-      <w:r>
-        <w:rPr>
-          <w:rFonts w:cstheme="minorHAnsi" w:hint="cs"/>
-          <w:rtl/>
-        </w:rPr>
-        <w:t>ציר ה-</w:t>
+        <w:t>[בהמשך להשלים איזה מדד בחרנו למקסם].</w:t>
+      </w:r>
+      <w:r>
+        <w:rPr>
+          <w:rFonts w:cstheme="minorHAnsi" w:hint="cs"/>
+          <w:rtl/>
+        </w:rPr>
+        <w:t xml:space="preserve"> השיטה מניחה התפלגות גאוסיאנית. ציר ה-</w:t>
       </w:r>
       <w:r>
         <w:rPr>
@@ -2875,78 +6213,13 @@
           <w:rFonts w:cstheme="minorHAnsi" w:hint="cs"/>
           <w:rtl/>
         </w:rPr>
-        <w:t xml:space="preserve"> מציין את המדד. נרצה שהמודל שלנו יצליח להעריך את הפונקציה האדומה (הפונקציה האמיתית שבה הפרמטר שלנו מתנהג). הקו הירוק </w:t>
-      </w:r>
-      <w:proofErr w:type="spellStart"/>
-      <w:r>
-        <w:rPr>
-          <w:rFonts w:cstheme="minorHAnsi" w:hint="cs"/>
-          <w:rtl/>
-        </w:rPr>
-        <w:t>הירוק</w:t>
-      </w:r>
-      <w:proofErr w:type="spellEnd"/>
-      <w:r>
-        <w:rPr>
-          <w:rFonts w:cstheme="minorHAnsi" w:hint="cs"/>
-          <w:rtl/>
-        </w:rPr>
-        <w:t xml:space="preserve"> מייצג את הפונקציה שכרגע אנחנו מצליחים לייצר והשטח הירוק מראה את האי וודאות שלנו. ככל שהשטח גדול כך אנחנו פחות יודעים על האזור הזה. </w:t>
-      </w:r>
-      <w:r>
-        <w:rPr>
-          <w:rFonts w:cstheme="minorHAnsi" w:hint="cs"/>
-          <w:rtl/>
-        </w:rPr>
-        <w:t xml:space="preserve">לאחר </w:t>
-      </w:r>
-      <w:r>
-        <w:rPr>
-          <w:rFonts w:cstheme="minorHAnsi" w:hint="cs"/>
-          <w:rtl/>
-        </w:rPr>
-        <w:t>שנבדוק</w:t>
-      </w:r>
-      <w:r>
-        <w:rPr>
-          <w:rFonts w:cstheme="minorHAnsi" w:hint="cs"/>
-          <w:rtl/>
-        </w:rPr>
-        <w:t xml:space="preserve"> </w:t>
-      </w:r>
-      <w:r>
-        <w:rPr>
-          <w:rFonts w:cstheme="minorHAnsi" w:hint="cs"/>
-          <w:rtl/>
-        </w:rPr>
-        <w:t xml:space="preserve">מספר </w:t>
-      </w:r>
-      <w:r>
-        <w:rPr>
-          <w:rFonts w:cstheme="minorHAnsi" w:hint="cs"/>
-          <w:rtl/>
-        </w:rPr>
-        <w:t xml:space="preserve">נקודות </w:t>
-      </w:r>
-      <w:r>
-        <w:rPr>
-          <w:rFonts w:cstheme="minorHAnsi" w:hint="cs"/>
-          <w:rtl/>
-        </w:rPr>
-        <w:t xml:space="preserve">ננסה </w:t>
-      </w:r>
-      <w:r>
-        <w:rPr>
-          <w:rFonts w:cstheme="minorHAnsi" w:hint="cs"/>
-          <w:rtl/>
-        </w:rPr>
-        <w:t>להעריך מה הנקודה הבאה שמשתלם לבדוק.</w:t>
-      </w:r>
-    </w:p>
-    <w:p>
-      <w:pPr>
-        <w:rPr>
-          <w:rFonts w:cstheme="minorHAnsi" w:hint="cs"/>
+        <w:t xml:space="preserve"> מציין את המדד. נרצה שהמודל שלנו יצליח להעריך את הפונקציה האדומה (הפונקציה האמיתית שבה הפרמטר שלנו מתנהג). הקו הירוק הירוק מייצג את הפונקציה שכרגע אנחנו מצליחים לייצר והשטח הירוק מראה את האי וודאות שלנו. ככל שהשטח גדול כך אנחנו פחות יודעים על האזור הזה. לאחר שנבדוק מספר נקודות ננסה להעריך מה הנקודה הבאה שמשתלם לבדוק.</w:t>
+      </w:r>
+    </w:p>
+    <w:p>
+      <w:pPr>
+        <w:rPr>
+          <w:rFonts w:cstheme="minorHAnsi"/>
           <w:rtl/>
         </w:rPr>
       </w:pPr>
@@ -3024,7 +6297,7 @@
     <w:p>
       <w:pPr>
         <w:rPr>
-          <w:rFonts w:cstheme="minorHAnsi" w:hint="cs"/>
+          <w:rFonts w:cstheme="minorHAnsi"/>
         </w:rPr>
       </w:pPr>
       <w:r>
@@ -3430,6 +6703,234 @@
     </w:lvl>
   </w:abstractNum>
   <w:abstractNum w:abstractNumId="4" w15:restartNumberingAfterBreak="0">
+    <w:nsid w:val="46921557"/>
+    <w:multiLevelType w:val="hybridMultilevel"/>
+    <w:tmpl w:val="A07AEF58"/>
+    <w:lvl w:ilvl="0" w:tplc="FB823AA8">
+      <w:start w:val="1100"/>
+      <w:numFmt w:val="bullet"/>
+      <w:lvlText w:val=""/>
+      <w:lvlJc w:val="left"/>
+      <w:pPr>
+        <w:ind w:left="720" w:hanging="360"/>
+      </w:pPr>
+      <w:rPr>
+        <w:rFonts w:ascii="Symbol" w:eastAsiaTheme="minorHAnsi" w:hAnsi="Symbol" w:cstheme="minorBidi" w:hint="default"/>
+        <w:b w:val="0"/>
+        <w:u w:val="none"/>
+      </w:rPr>
+    </w:lvl>
+    <w:lvl w:ilvl="1" w:tplc="10000003" w:tentative="1">
+      <w:start w:val="1"/>
+      <w:numFmt w:val="bullet"/>
+      <w:lvlText w:val="o"/>
+      <w:lvlJc w:val="left"/>
+      <w:pPr>
+        <w:ind w:left="1440" w:hanging="360"/>
+      </w:pPr>
+      <w:rPr>
+        <w:rFonts w:ascii="Courier New" w:hAnsi="Courier New" w:cs="Courier New" w:hint="default"/>
+      </w:rPr>
+    </w:lvl>
+    <w:lvl w:ilvl="2" w:tplc="10000005" w:tentative="1">
+      <w:start w:val="1"/>
+      <w:numFmt w:val="bullet"/>
+      <w:lvlText w:val=""/>
+      <w:lvlJc w:val="left"/>
+      <w:pPr>
+        <w:ind w:left="2160" w:hanging="360"/>
+      </w:pPr>
+      <w:rPr>
+        <w:rFonts w:ascii="Wingdings" w:hAnsi="Wingdings" w:hint="default"/>
+      </w:rPr>
+    </w:lvl>
+    <w:lvl w:ilvl="3" w:tplc="10000001" w:tentative="1">
+      <w:start w:val="1"/>
+      <w:numFmt w:val="bullet"/>
+      <w:lvlText w:val=""/>
+      <w:lvlJc w:val="left"/>
+      <w:pPr>
+        <w:ind w:left="2880" w:hanging="360"/>
+      </w:pPr>
+      <w:rPr>
+        <w:rFonts w:ascii="Symbol" w:hAnsi="Symbol" w:hint="default"/>
+      </w:rPr>
+    </w:lvl>
+    <w:lvl w:ilvl="4" w:tplc="10000003" w:tentative="1">
+      <w:start w:val="1"/>
+      <w:numFmt w:val="bullet"/>
+      <w:lvlText w:val="o"/>
+      <w:lvlJc w:val="left"/>
+      <w:pPr>
+        <w:ind w:left="3600" w:hanging="360"/>
+      </w:pPr>
+      <w:rPr>
+        <w:rFonts w:ascii="Courier New" w:hAnsi="Courier New" w:cs="Courier New" w:hint="default"/>
+      </w:rPr>
+    </w:lvl>
+    <w:lvl w:ilvl="5" w:tplc="10000005" w:tentative="1">
+      <w:start w:val="1"/>
+      <w:numFmt w:val="bullet"/>
+      <w:lvlText w:val=""/>
+      <w:lvlJc w:val="left"/>
+      <w:pPr>
+        <w:ind w:left="4320" w:hanging="360"/>
+      </w:pPr>
+      <w:rPr>
+        <w:rFonts w:ascii="Wingdings" w:hAnsi="Wingdings" w:hint="default"/>
+      </w:rPr>
+    </w:lvl>
+    <w:lvl w:ilvl="6" w:tplc="10000001" w:tentative="1">
+      <w:start w:val="1"/>
+      <w:numFmt w:val="bullet"/>
+      <w:lvlText w:val=""/>
+      <w:lvlJc w:val="left"/>
+      <w:pPr>
+        <w:ind w:left="5040" w:hanging="360"/>
+      </w:pPr>
+      <w:rPr>
+        <w:rFonts w:ascii="Symbol" w:hAnsi="Symbol" w:hint="default"/>
+      </w:rPr>
+    </w:lvl>
+    <w:lvl w:ilvl="7" w:tplc="10000003" w:tentative="1">
+      <w:start w:val="1"/>
+      <w:numFmt w:val="bullet"/>
+      <w:lvlText w:val="o"/>
+      <w:lvlJc w:val="left"/>
+      <w:pPr>
+        <w:ind w:left="5760" w:hanging="360"/>
+      </w:pPr>
+      <w:rPr>
+        <w:rFonts w:ascii="Courier New" w:hAnsi="Courier New" w:cs="Courier New" w:hint="default"/>
+      </w:rPr>
+    </w:lvl>
+    <w:lvl w:ilvl="8" w:tplc="10000005" w:tentative="1">
+      <w:start w:val="1"/>
+      <w:numFmt w:val="bullet"/>
+      <w:lvlText w:val=""/>
+      <w:lvlJc w:val="left"/>
+      <w:pPr>
+        <w:ind w:left="6480" w:hanging="360"/>
+      </w:pPr>
+      <w:rPr>
+        <w:rFonts w:ascii="Wingdings" w:hAnsi="Wingdings" w:hint="default"/>
+      </w:rPr>
+    </w:lvl>
+  </w:abstractNum>
+  <w:abstractNum w:abstractNumId="5" w15:restartNumberingAfterBreak="0">
+    <w:nsid w:val="578E34B1"/>
+    <w:multiLevelType w:val="multilevel"/>
+    <w:tmpl w:val="5A84FDDE"/>
+    <w:lvl w:ilvl="0">
+      <w:start w:val="1"/>
+      <w:numFmt w:val="bullet"/>
+      <w:lvlText w:val="●"/>
+      <w:lvlJc w:val="left"/>
+      <w:pPr>
+        <w:ind w:left="720" w:hanging="360"/>
+      </w:pPr>
+      <w:rPr>
+        <w:rFonts w:ascii="Noto Sans Symbols" w:eastAsia="Noto Sans Symbols" w:hAnsi="Noto Sans Symbols" w:cs="Noto Sans Symbols"/>
+      </w:rPr>
+    </w:lvl>
+    <w:lvl w:ilvl="1">
+      <w:start w:val="1"/>
+      <w:numFmt w:val="bullet"/>
+      <w:lvlText w:val="o"/>
+      <w:lvlJc w:val="left"/>
+      <w:pPr>
+        <w:ind w:left="1440" w:hanging="360"/>
+      </w:pPr>
+      <w:rPr>
+        <w:rFonts w:ascii="Courier New" w:eastAsia="Courier New" w:hAnsi="Courier New" w:cs="Courier New"/>
+      </w:rPr>
+    </w:lvl>
+    <w:lvl w:ilvl="2">
+      <w:start w:val="1"/>
+      <w:numFmt w:val="bullet"/>
+      <w:lvlText w:val="▪"/>
+      <w:lvlJc w:val="left"/>
+      <w:pPr>
+        <w:ind w:left="2160" w:hanging="360"/>
+      </w:pPr>
+      <w:rPr>
+        <w:rFonts w:ascii="Noto Sans Symbols" w:eastAsia="Noto Sans Symbols" w:hAnsi="Noto Sans Symbols" w:cs="Noto Sans Symbols"/>
+      </w:rPr>
+    </w:lvl>
+    <w:lvl w:ilvl="3">
+      <w:start w:val="1"/>
+      <w:numFmt w:val="bullet"/>
+      <w:lvlText w:val="●"/>
+      <w:lvlJc w:val="left"/>
+      <w:pPr>
+        <w:ind w:left="2880" w:hanging="360"/>
+      </w:pPr>
+      <w:rPr>
+        <w:rFonts w:ascii="Noto Sans Symbols" w:eastAsia="Noto Sans Symbols" w:hAnsi="Noto Sans Symbols" w:cs="Noto Sans Symbols"/>
+      </w:rPr>
+    </w:lvl>
+    <w:lvl w:ilvl="4">
+      <w:start w:val="1"/>
+      <w:numFmt w:val="bullet"/>
+      <w:lvlText w:val="o"/>
+      <w:lvlJc w:val="left"/>
+      <w:pPr>
+        <w:ind w:left="3600" w:hanging="360"/>
+      </w:pPr>
+      <w:rPr>
+        <w:rFonts w:ascii="Courier New" w:eastAsia="Courier New" w:hAnsi="Courier New" w:cs="Courier New"/>
+      </w:rPr>
+    </w:lvl>
+    <w:lvl w:ilvl="5">
+      <w:start w:val="1"/>
+      <w:numFmt w:val="bullet"/>
+      <w:lvlText w:val="▪"/>
+      <w:lvlJc w:val="left"/>
+      <w:pPr>
+        <w:ind w:left="4320" w:hanging="360"/>
+      </w:pPr>
+      <w:rPr>
+        <w:rFonts w:ascii="Noto Sans Symbols" w:eastAsia="Noto Sans Symbols" w:hAnsi="Noto Sans Symbols" w:cs="Noto Sans Symbols"/>
+      </w:rPr>
+    </w:lvl>
+    <w:lvl w:ilvl="6">
+      <w:start w:val="1"/>
+      <w:numFmt w:val="bullet"/>
+      <w:lvlText w:val="●"/>
+      <w:lvlJc w:val="left"/>
+      <w:pPr>
+        <w:ind w:left="5040" w:hanging="360"/>
+      </w:pPr>
+      <w:rPr>
+        <w:rFonts w:ascii="Noto Sans Symbols" w:eastAsia="Noto Sans Symbols" w:hAnsi="Noto Sans Symbols" w:cs="Noto Sans Symbols"/>
+      </w:rPr>
+    </w:lvl>
+    <w:lvl w:ilvl="7">
+      <w:start w:val="1"/>
+      <w:numFmt w:val="bullet"/>
+      <w:lvlText w:val="o"/>
+      <w:lvlJc w:val="left"/>
+      <w:pPr>
+        <w:ind w:left="5760" w:hanging="360"/>
+      </w:pPr>
+      <w:rPr>
+        <w:rFonts w:ascii="Courier New" w:eastAsia="Courier New" w:hAnsi="Courier New" w:cs="Courier New"/>
+      </w:rPr>
+    </w:lvl>
+    <w:lvl w:ilvl="8">
+      <w:start w:val="1"/>
+      <w:numFmt w:val="bullet"/>
+      <w:lvlText w:val="▪"/>
+      <w:lvlJc w:val="left"/>
+      <w:pPr>
+        <w:ind w:left="6480" w:hanging="360"/>
+      </w:pPr>
+      <w:rPr>
+        <w:rFonts w:ascii="Noto Sans Symbols" w:eastAsia="Noto Sans Symbols" w:hAnsi="Noto Sans Symbols" w:cs="Noto Sans Symbols"/>
+      </w:rPr>
+    </w:lvl>
+  </w:abstractNum>
+  <w:abstractNum w:abstractNumId="6" w15:restartNumberingAfterBreak="0">
     <w:nsid w:val="7877505B"/>
     <w:multiLevelType w:val="hybridMultilevel"/>
     <w:tmpl w:val="07CC7274"/>
@@ -3528,10 +7029,16 @@
     <w:abstractNumId w:val="0"/>
   </w:num>
   <w:num w:numId="4">
-    <w:abstractNumId w:val="4"/>
+    <w:abstractNumId w:val="6"/>
   </w:num>
   <w:num w:numId="5">
     <w:abstractNumId w:val="3"/>
+  </w:num>
+  <w:num w:numId="6">
+    <w:abstractNumId w:val="5"/>
+  </w:num>
+  <w:num w:numId="7">
+    <w:abstractNumId w:val="4"/>
   </w:num>
 </w:numbering>
 </file>
@@ -3931,18 +7438,19 @@
     <w:lsdException w:name="Unresolved Mention" w:semiHidden="1" w:unhideWhenUsed="1"/>
     <w:lsdException w:name="Smart Link" w:semiHidden="1" w:unhideWhenUsed="1"/>
   </w:latentStyles>
-  <w:style w:type="paragraph" w:default="1" w:styleId="a">
+  <w:style w:type="paragraph" w:default="1" w:styleId="Normal">
     <w:name w:val="Normal"/>
     <w:qFormat/>
+    <w:rsid w:val="0008490C"/>
     <w:pPr>
       <w:bidi/>
     </w:pPr>
   </w:style>
-  <w:style w:type="paragraph" w:styleId="2">
+  <w:style w:type="paragraph" w:styleId="Heading2">
     <w:name w:val="heading 2"/>
-    <w:basedOn w:val="a"/>
-    <w:next w:val="a"/>
-    <w:link w:val="20"/>
+    <w:basedOn w:val="Normal"/>
+    <w:next w:val="Normal"/>
+    <w:link w:val="Heading2Char"/>
     <w:uiPriority w:val="9"/>
     <w:unhideWhenUsed/>
     <w:qFormat/>
@@ -3962,12 +7470,13 @@
       <w:szCs w:val="26"/>
     </w:rPr>
   </w:style>
-  <w:style w:type="character" w:default="1" w:styleId="a0">
+  <w:style w:type="character" w:default="1" w:styleId="DefaultParagraphFont">
     <w:name w:val="Default Paragraph Font"/>
     <w:uiPriority w:val="1"/>
+    <w:semiHidden/>
     <w:unhideWhenUsed/>
   </w:style>
-  <w:style w:type="table" w:default="1" w:styleId="a1">
+  <w:style w:type="table" w:default="1" w:styleId="TableNormal">
     <w:name w:val="Normal Table"/>
     <w:uiPriority w:val="99"/>
     <w:semiHidden/>
@@ -3982,16 +7491,16 @@
       </w:tblCellMar>
     </w:tblPr>
   </w:style>
-  <w:style w:type="numbering" w:default="1" w:styleId="a2">
+  <w:style w:type="numbering" w:default="1" w:styleId="NoList">
     <w:name w:val="No List"/>
     <w:uiPriority w:val="99"/>
     <w:semiHidden/>
     <w:unhideWhenUsed/>
   </w:style>
-  <w:style w:type="character" w:customStyle="1" w:styleId="20">
-    <w:name w:val="כותרת 2 תו"/>
-    <w:basedOn w:val="a0"/>
-    <w:link w:val="2"/>
+  <w:style w:type="character" w:customStyle="1" w:styleId="Heading2Char">
+    <w:name w:val="Heading 2 Char"/>
+    <w:basedOn w:val="DefaultParagraphFont"/>
+    <w:link w:val="Heading2"/>
     <w:uiPriority w:val="9"/>
     <w:rsid w:val="008C6D37"/>
     <w:rPr>
@@ -4002,9 +7511,9 @@
       <w:szCs w:val="26"/>
     </w:rPr>
   </w:style>
-  <w:style w:type="paragraph" w:styleId="a3">
+  <w:style w:type="paragraph" w:styleId="ListParagraph">
     <w:name w:val="List Paragraph"/>
-    <w:basedOn w:val="a"/>
+    <w:basedOn w:val="Normal"/>
     <w:uiPriority w:val="34"/>
     <w:qFormat/>
     <w:rsid w:val="008930EC"/>
@@ -4015,7 +7524,7 @@
   </w:style>
   <w:style w:type="character" w:styleId="Hyperlink">
     <w:name w:val="Hyperlink"/>
-    <w:basedOn w:val="a0"/>
+    <w:basedOn w:val="DefaultParagraphFont"/>
     <w:uiPriority w:val="99"/>
     <w:unhideWhenUsed/>
     <w:rsid w:val="002E4F06"/>
@@ -4024,9 +7533,9 @@
       <w:u w:val="single"/>
     </w:rPr>
   </w:style>
-  <w:style w:type="character" w:styleId="a4">
+  <w:style w:type="character" w:styleId="UnresolvedMention">
     <w:name w:val="Unresolved Mention"/>
-    <w:basedOn w:val="a0"/>
+    <w:basedOn w:val="DefaultParagraphFont"/>
     <w:uiPriority w:val="99"/>
     <w:semiHidden/>
     <w:unhideWhenUsed/>
@@ -4034,6 +7543,79 @@
     <w:rPr>
       <w:color w:val="605E5C"/>
       <w:shd w:val="clear" w:color="auto" w:fill="E1DFDD"/>
+    </w:rPr>
+  </w:style>
+  <w:style w:type="table" w:styleId="TableGrid">
+    <w:name w:val="Table Grid"/>
+    <w:basedOn w:val="TableNormal"/>
+    <w:uiPriority w:val="39"/>
+    <w:rsid w:val="00891579"/>
+    <w:pPr>
+      <w:spacing w:after="0" w:line="240" w:lineRule="auto"/>
+    </w:pPr>
+    <w:rPr>
+      <w:rFonts w:ascii="Calibri" w:eastAsia="Calibri" w:hAnsi="Calibri" w:cs="Calibri"/>
+      <w:sz w:val="20"/>
+      <w:szCs w:val="20"/>
+    </w:rPr>
+    <w:tblPr>
+      <w:tblBorders>
+        <w:top w:val="single" w:sz="4" w:space="0" w:color="auto"/>
+        <w:left w:val="single" w:sz="4" w:space="0" w:color="auto"/>
+        <w:bottom w:val="single" w:sz="4" w:space="0" w:color="auto"/>
+        <w:right w:val="single" w:sz="4" w:space="0" w:color="auto"/>
+        <w:insideH w:val="single" w:sz="4" w:space="0" w:color="auto"/>
+        <w:insideV w:val="single" w:sz="4" w:space="0" w:color="auto"/>
+      </w:tblBorders>
+    </w:tblPr>
+  </w:style>
+  <w:style w:type="paragraph" w:styleId="HTMLPreformatted">
+    <w:name w:val="HTML Preformatted"/>
+    <w:basedOn w:val="Normal"/>
+    <w:link w:val="HTMLPreformattedChar"/>
+    <w:uiPriority w:val="99"/>
+    <w:unhideWhenUsed/>
+    <w:rsid w:val="00891579"/>
+    <w:pPr>
+      <w:tabs>
+        <w:tab w:val="left" w:pos="916"/>
+        <w:tab w:val="left" w:pos="1832"/>
+        <w:tab w:val="left" w:pos="2748"/>
+        <w:tab w:val="left" w:pos="3664"/>
+        <w:tab w:val="left" w:pos="4580"/>
+        <w:tab w:val="left" w:pos="5496"/>
+        <w:tab w:val="left" w:pos="6412"/>
+        <w:tab w:val="left" w:pos="7328"/>
+        <w:tab w:val="left" w:pos="8244"/>
+        <w:tab w:val="left" w:pos="9160"/>
+        <w:tab w:val="left" w:pos="10076"/>
+        <w:tab w:val="left" w:pos="10992"/>
+        <w:tab w:val="left" w:pos="11908"/>
+        <w:tab w:val="left" w:pos="12824"/>
+        <w:tab w:val="left" w:pos="13740"/>
+        <w:tab w:val="left" w:pos="14656"/>
+      </w:tabs>
+      <w:bidi w:val="0"/>
+      <w:spacing w:after="0" w:line="240" w:lineRule="auto"/>
+    </w:pPr>
+    <w:rPr>
+      <w:rFonts w:ascii="Courier New" w:eastAsia="Times New Roman" w:hAnsi="Courier New" w:cs="Courier New"/>
+      <w:sz w:val="20"/>
+      <w:szCs w:val="20"/>
+      <w:lang/>
+    </w:rPr>
+  </w:style>
+  <w:style w:type="character" w:customStyle="1" w:styleId="HTMLPreformattedChar">
+    <w:name w:val="HTML Preformatted Char"/>
+    <w:basedOn w:val="DefaultParagraphFont"/>
+    <w:link w:val="HTMLPreformatted"/>
+    <w:uiPriority w:val="99"/>
+    <w:rsid w:val="00891579"/>
+    <w:rPr>
+      <w:rFonts w:ascii="Courier New" w:eastAsia="Times New Roman" w:hAnsi="Courier New" w:cs="Courier New"/>
+      <w:sz w:val="20"/>
+      <w:szCs w:val="20"/>
+      <w:lang/>
     </w:rPr>
   </w:style>
 </w:styles>

</xml_diff>

<commit_message>
Added info to the WORD file
</commit_message>
<xml_diff>
--- a/project.docx
+++ b/project.docx
@@ -125,7 +125,7 @@
     </w:p>
     <w:p>
       <w:pPr>
-        <w:pStyle w:val="1"/>
+        <w:pStyle w:val="Heading1"/>
         <w:jc w:val="center"/>
         <w:rPr>
           <w:rFonts w:ascii="Segoe UI" w:hAnsi="Segoe UI" w:cs="Segoe UI"/>
@@ -149,7 +149,7 @@
         </w:pBdr>
         <w:spacing w:after="0" w:line="276" w:lineRule="auto"/>
         <w:rPr>
-          <w:rFonts w:cstheme="minorHAnsi" w:hint="cs"/>
+          <w:rFonts w:cstheme="minorHAnsi"/>
         </w:rPr>
       </w:pPr>
     </w:p>
@@ -220,7 +220,7 @@
     </w:p>
     <w:tbl>
       <w:tblPr>
-        <w:tblStyle w:val="a5"/>
+        <w:tblStyle w:val="TableGrid"/>
         <w:bidiVisual/>
         <w:tblW w:w="0" w:type="auto"/>
         <w:jc w:val="right"/>
@@ -682,7 +682,7 @@
           </w:tcPr>
           <w:p>
             <w:pPr>
-              <w:pStyle w:val="HTML"/>
+              <w:pStyle w:val="HTMLPreformatted"/>
               <w:shd w:val="clear" w:color="auto" w:fill="FFFFFF"/>
               <w:rPr>
                 <w:rFonts w:asciiTheme="majorHAnsi" w:hAnsiTheme="majorHAnsi" w:cstheme="majorHAnsi"/>
@@ -858,7 +858,7 @@
           </w:tcPr>
           <w:p>
             <w:pPr>
-              <w:pStyle w:val="HTML"/>
+              <w:pStyle w:val="HTMLPreformatted"/>
               <w:shd w:val="clear" w:color="auto" w:fill="FFFFFF"/>
               <w:rPr>
                 <w:rFonts w:asciiTheme="majorHAnsi" w:hAnsiTheme="majorHAnsi" w:cstheme="majorHAnsi"/>
@@ -946,7 +946,7 @@
           </w:tcPr>
           <w:p>
             <w:pPr>
-              <w:pStyle w:val="HTML"/>
+              <w:pStyle w:val="HTMLPreformatted"/>
               <w:shd w:val="clear" w:color="auto" w:fill="FFFFFF"/>
               <w:rPr>
                 <w:rFonts w:asciiTheme="majorHAnsi" w:hAnsiTheme="majorHAnsi" w:cstheme="majorHAnsi"/>
@@ -1046,7 +1046,7 @@
           </w:tcPr>
           <w:p>
             <w:pPr>
-              <w:pStyle w:val="HTML"/>
+              <w:pStyle w:val="HTMLPreformatted"/>
               <w:shd w:val="clear" w:color="auto" w:fill="FFFFFF"/>
               <w:rPr>
                 <w:rFonts w:asciiTheme="majorHAnsi" w:hAnsiTheme="majorHAnsi" w:cstheme="majorHAnsi"/>
@@ -1154,7 +1154,7 @@
           </w:tcPr>
           <w:p>
             <w:pPr>
-              <w:pStyle w:val="HTML"/>
+              <w:pStyle w:val="HTMLPreformatted"/>
               <w:shd w:val="clear" w:color="auto" w:fill="FFFFFF"/>
               <w:rPr>
                 <w:rFonts w:asciiTheme="majorHAnsi" w:hAnsiTheme="majorHAnsi" w:cstheme="majorHAnsi"/>
@@ -1258,7 +1258,7 @@
           </w:tcPr>
           <w:p>
             <w:pPr>
-              <w:pStyle w:val="HTML"/>
+              <w:pStyle w:val="HTMLPreformatted"/>
               <w:shd w:val="clear" w:color="auto" w:fill="FFFFFF"/>
               <w:rPr>
                 <w:rFonts w:asciiTheme="majorHAnsi" w:hAnsiTheme="majorHAnsi" w:cstheme="majorHAnsi"/>
@@ -1445,7 +1445,7 @@
           </w:tcPr>
           <w:p>
             <w:pPr>
-              <w:pStyle w:val="HTML"/>
+              <w:pStyle w:val="HTMLPreformatted"/>
               <w:shd w:val="clear" w:color="auto" w:fill="FFFFFF"/>
               <w:rPr>
                 <w:rFonts w:asciiTheme="majorHAnsi" w:hAnsiTheme="majorHAnsi" w:cstheme="majorHAnsi"/>
@@ -1543,7 +1543,7 @@
           </w:tcPr>
           <w:p>
             <w:pPr>
-              <w:pStyle w:val="HTML"/>
+              <w:pStyle w:val="HTMLPreformatted"/>
               <w:shd w:val="clear" w:color="auto" w:fill="FFFFFF"/>
               <w:rPr>
                 <w:rFonts w:asciiTheme="majorHAnsi" w:hAnsiTheme="majorHAnsi" w:cstheme="majorHAnsi"/>
@@ -1637,7 +1637,7 @@
           </w:tcPr>
           <w:p>
             <w:pPr>
-              <w:pStyle w:val="HTML"/>
+              <w:pStyle w:val="HTMLPreformatted"/>
               <w:shd w:val="clear" w:color="auto" w:fill="FFFFFF"/>
               <w:rPr>
                 <w:rFonts w:asciiTheme="majorHAnsi" w:hAnsiTheme="majorHAnsi" w:cstheme="majorHAnsi"/>
@@ -1729,7 +1729,7 @@
           </w:tcPr>
           <w:p>
             <w:pPr>
-              <w:pStyle w:val="HTML"/>
+              <w:pStyle w:val="HTMLPreformatted"/>
               <w:shd w:val="clear" w:color="auto" w:fill="FFFFFF"/>
               <w:rPr>
                 <w:rFonts w:asciiTheme="majorHAnsi" w:hAnsiTheme="majorHAnsi" w:cstheme="majorHAnsi"/>
@@ -1819,7 +1819,7 @@
           </w:tcPr>
           <w:p>
             <w:pPr>
-              <w:pStyle w:val="HTML"/>
+              <w:pStyle w:val="HTMLPreformatted"/>
               <w:shd w:val="clear" w:color="auto" w:fill="FFFFFF"/>
               <w:rPr>
                 <w:rFonts w:asciiTheme="majorHAnsi" w:hAnsiTheme="majorHAnsi" w:cstheme="majorHAnsi"/>
@@ -1909,7 +1909,7 @@
           </w:tcPr>
           <w:p>
             <w:pPr>
-              <w:pStyle w:val="HTML"/>
+              <w:pStyle w:val="HTMLPreformatted"/>
               <w:shd w:val="clear" w:color="auto" w:fill="FFFFFF"/>
               <w:rPr>
                 <w:rFonts w:asciiTheme="majorHAnsi" w:hAnsiTheme="majorHAnsi" w:cstheme="majorHAnsi"/>
@@ -1999,7 +1999,7 @@
           </w:tcPr>
           <w:p>
             <w:pPr>
-              <w:pStyle w:val="HTML"/>
+              <w:pStyle w:val="HTMLPreformatted"/>
               <w:shd w:val="clear" w:color="auto" w:fill="FFFFFF"/>
               <w:rPr>
                 <w:rFonts w:asciiTheme="majorHAnsi" w:hAnsiTheme="majorHAnsi" w:cstheme="majorHAnsi"/>
@@ -2089,7 +2089,7 @@
           </w:tcPr>
           <w:p>
             <w:pPr>
-              <w:pStyle w:val="HTML"/>
+              <w:pStyle w:val="HTMLPreformatted"/>
               <w:shd w:val="clear" w:color="auto" w:fill="FFFFFF"/>
               <w:rPr>
                 <w:rFonts w:asciiTheme="majorHAnsi" w:hAnsiTheme="majorHAnsi" w:cstheme="majorHAnsi"/>
@@ -2188,7 +2188,7 @@
           </w:tcPr>
           <w:p>
             <w:pPr>
-              <w:pStyle w:val="HTML"/>
+              <w:pStyle w:val="HTMLPreformatted"/>
               <w:shd w:val="clear" w:color="auto" w:fill="FFFFFF"/>
               <w:rPr>
                 <w:rFonts w:asciiTheme="majorHAnsi" w:hAnsiTheme="majorHAnsi" w:cstheme="majorHAnsi"/>
@@ -2287,7 +2287,7 @@
           </w:tcPr>
           <w:p>
             <w:pPr>
-              <w:pStyle w:val="HTML"/>
+              <w:pStyle w:val="HTMLPreformatted"/>
               <w:shd w:val="clear" w:color="auto" w:fill="FFFFFF"/>
               <w:rPr>
                 <w:rFonts w:asciiTheme="majorHAnsi" w:eastAsia="Calibri" w:hAnsiTheme="majorHAnsi" w:cstheme="majorHAnsi"/>
@@ -2389,7 +2389,7 @@
           </w:tcPr>
           <w:p>
             <w:pPr>
-              <w:pStyle w:val="HTML"/>
+              <w:pStyle w:val="HTMLPreformatted"/>
               <w:shd w:val="clear" w:color="auto" w:fill="FFFFFF"/>
               <w:rPr>
                 <w:rFonts w:asciiTheme="majorHAnsi" w:eastAsia="Calibri" w:hAnsiTheme="majorHAnsi" w:cstheme="majorHAnsi"/>
@@ -2596,7 +2596,7 @@
     </w:p>
     <w:p>
       <w:pPr>
-        <w:pStyle w:val="1"/>
+        <w:pStyle w:val="Heading1"/>
         <w:spacing w:after="240"/>
         <w:jc w:val="center"/>
         <w:rPr>
@@ -2624,7 +2624,7 @@
         <w:jc w:val="center"/>
         <w:outlineLvl w:val="1"/>
         <w:rPr>
-          <w:rFonts w:ascii="Segoe UI" w:eastAsia="Calibri" w:hAnsi="Segoe UI" w:cs="Segoe UI" w:hint="cs"/>
+          <w:rFonts w:ascii="Segoe UI" w:eastAsia="Calibri" w:hAnsi="Segoe UI" w:cs="Segoe UI"/>
           <w:b/>
           <w:bCs/>
           <w:caps/>
@@ -2645,12 +2645,44 @@
     <w:p>
       <w:pPr>
         <w:rPr>
-          <w:rFonts w:cstheme="minorHAnsi" w:hint="cs"/>
+          <w:rFonts w:cstheme="minorHAnsi"/>
           <w:b/>
           <w:bCs/>
           <w:u w:val="single"/>
         </w:rPr>
       </w:pPr>
+    </w:p>
+    <w:p>
+      <w:pPr>
+        <w:rPr>
+          <w:rFonts w:cstheme="minorHAnsi" w:hint="cs"/>
+          <w:rtl/>
+        </w:rPr>
+      </w:pPr>
+      <w:r>
+        <w:rPr>
+          <w:rFonts w:cstheme="minorHAnsi" w:hint="cs"/>
+          <w:rtl/>
+        </w:rPr>
+        <w:t xml:space="preserve">לחץ </w:t>
+      </w:r>
+      <w:hyperlink r:id="rId6" w:history="1">
+        <w:r>
+          <w:rPr>
+            <w:rStyle w:val="Hyperlink"/>
+            <w:rFonts w:cstheme="minorHAnsi" w:hint="cs"/>
+            <w:rtl/>
+          </w:rPr>
+          <w:t>כאן</w:t>
+        </w:r>
+      </w:hyperlink>
+      <w:r>
+        <w:rPr>
+          <w:rFonts w:cstheme="minorHAnsi" w:hint="cs"/>
+          <w:rtl/>
+        </w:rPr>
+        <w:t xml:space="preserve"> על מנת להגיע אל המאמר המקורי.</w:t>
+      </w:r>
     </w:p>
     <w:p>
       <w:pPr>
@@ -2660,19 +2692,6 @@
         <w:spacing w:before="300" w:after="0" w:line="276" w:lineRule="auto"/>
         <w:jc w:val="center"/>
         <w:outlineLvl w:val="2"/>
-        <w:rPr>
-          <w:rFonts w:ascii="Segoe UI" w:eastAsia="Calibri" w:hAnsi="Segoe UI" w:cs="Segoe UI" w:hint="cs"/>
-          <w:b/>
-          <w:bCs/>
-          <w:caps/>
-          <w:color w:val="073662"/>
-          <w:spacing w:val="15"/>
-          <w:sz w:val="16"/>
-          <w:szCs w:val="16"/>
-          <w:rtl/>
-        </w:rPr>
-      </w:pPr>
-      <w:r>
         <w:rPr>
           <w:rFonts w:ascii="Segoe UI" w:eastAsia="Calibri" w:hAnsi="Segoe UI" w:cs="Segoe UI"/>
           <w:b/>
@@ -2682,6 +2701,19 @@
           <w:spacing w:val="15"/>
           <w:sz w:val="16"/>
           <w:szCs w:val="16"/>
+          <w:rtl/>
+        </w:rPr>
+      </w:pPr>
+      <w:r>
+        <w:rPr>
+          <w:rFonts w:ascii="Segoe UI" w:eastAsia="Calibri" w:hAnsi="Segoe UI" w:cs="Segoe UI"/>
+          <w:b/>
+          <w:bCs/>
+          <w:caps/>
+          <w:color w:val="073662"/>
+          <w:spacing w:val="15"/>
+          <w:sz w:val="16"/>
+          <w:szCs w:val="16"/>
         </w:rPr>
         <w:t>IntroDUCTION</w:t>
       </w:r>
@@ -2689,7 +2721,7 @@
     <w:p>
       <w:pPr>
         <w:rPr>
-          <w:rFonts w:cstheme="minorHAnsi" w:hint="cs"/>
+          <w:rFonts w:cstheme="minorHAnsi"/>
           <w:b/>
           <w:bCs/>
           <w:u w:val="single"/>
@@ -2975,7 +3007,21 @@
           <w:rFonts w:cstheme="minorHAnsi" w:hint="cs"/>
           <w:rtl/>
         </w:rPr>
-        <w:t xml:space="preserve">, לפיהם נבחרים הפרמטרים להם יבוצע </w:t>
+        <w:t xml:space="preserve">, לפיהם נבחרים </w:t>
+      </w:r>
+      <w:r>
+        <w:rPr>
+          <w:rFonts w:cstheme="minorHAnsi" w:hint="cs"/>
+          <w:rtl/>
+        </w:rPr>
+        <w:t>הנוירונים</w:t>
+      </w:r>
+      <w:r>
+        <w:rPr>
+          <w:rFonts w:cstheme="minorHAnsi" w:hint="cs"/>
+          <w:rtl/>
+        </w:rPr>
+        <w:t xml:space="preserve"> להם יבוצע </w:t>
       </w:r>
       <w:r>
         <w:rPr>
@@ -2995,7 +3041,7 @@
           <w:rFonts w:cstheme="minorHAnsi" w:hint="cs"/>
           <w:rtl/>
         </w:rPr>
-        <w:t xml:space="preserve"> בזמן האימון- בוחרים </w:t>
+        <w:t xml:space="preserve"> בזמן האימון- בוחרים</w:t>
       </w:r>
       <w:r>
         <w:rPr>
@@ -3055,12 +3101,26 @@
           <w:rFonts w:hint="cs"/>
           <w:rtl/>
         </w:rPr>
-        <w:t>השיטה מקבל מספר פרמטרים:</w:t>
-      </w:r>
-    </w:p>
-    <w:p>
-      <w:pPr>
-        <w:pStyle w:val="a3"/>
+        <w:t>השיטה מקבל</w:t>
+      </w:r>
+      <w:r>
+        <w:rPr>
+          <w:rFonts w:hint="cs"/>
+          <w:rtl/>
+        </w:rPr>
+        <w:t>ת</w:t>
+      </w:r>
+      <w:r>
+        <w:rPr>
+          <w:rFonts w:hint="cs"/>
+          <w:rtl/>
+        </w:rPr>
+        <w:t xml:space="preserve"> מספר פרמטרים:</w:t>
+      </w:r>
+    </w:p>
+    <w:p>
+      <w:pPr>
+        <w:pStyle w:val="ListParagraph"/>
         <w:numPr>
           <w:ilvl w:val="0"/>
           <w:numId w:val="7"/>
@@ -3099,7 +3159,7 @@
     </w:p>
     <w:p>
       <w:pPr>
-        <w:pStyle w:val="a3"/>
+        <w:pStyle w:val="ListParagraph"/>
         <w:numPr>
           <w:ilvl w:val="0"/>
           <w:numId w:val="7"/>
@@ -3138,7 +3198,7 @@
     </w:p>
     <w:p>
       <w:pPr>
-        <w:pStyle w:val="a3"/>
+        <w:pStyle w:val="ListParagraph"/>
         <w:numPr>
           <w:ilvl w:val="0"/>
           <w:numId w:val="7"/>
@@ -3256,6 +3316,337 @@
       <w:pPr>
         <w:rPr>
           <w:rFonts w:cstheme="minorHAnsi"/>
+          <w:rtl/>
+        </w:rPr>
+      </w:pPr>
+      <w:r>
+        <w:rPr>
+          <w:rFonts w:cstheme="minorHAnsi" w:hint="cs"/>
+          <w:rtl/>
+        </w:rPr>
+        <w:t>יצירת ה-</w:t>
+      </w:r>
+      <w:r>
+        <w:rPr>
+          <w:rFonts w:cstheme="minorHAnsi"/>
+        </w:rPr>
+        <w:t>mask</w:t>
+      </w:r>
+      <w:r>
+        <w:rPr>
+          <w:rFonts w:cstheme="minorHAnsi" w:hint="cs"/>
+          <w:rtl/>
+        </w:rPr>
+        <w:t>-ים:</w:t>
+      </w:r>
+    </w:p>
+    <w:p>
+      <w:pPr>
+        <w:pStyle w:val="ListParagraph"/>
+        <w:numPr>
+          <w:ilvl w:val="0"/>
+          <w:numId w:val="8"/>
+        </w:numPr>
+        <w:rPr>
+          <w:rFonts w:cstheme="minorHAnsi"/>
+          <w:rtl/>
+        </w:rPr>
+      </w:pPr>
+      <w:r>
+        <w:rPr>
+          <w:rFonts w:cstheme="minorHAnsi" w:hint="cs"/>
+        </w:rPr>
+        <w:t>N</w:t>
+      </w:r>
+      <w:r>
+        <w:rPr>
+          <w:rFonts w:cstheme="minorHAnsi" w:hint="cs"/>
+          <w:rtl/>
+        </w:rPr>
+        <w:t xml:space="preserve">- מספר </w:t>
+      </w:r>
+      <w:r>
+        <w:rPr>
+          <w:rFonts w:cstheme="minorHAnsi" w:hint="cs"/>
+          <w:rtl/>
+        </w:rPr>
+        <w:t>ה-</w:t>
+      </w:r>
+      <w:r>
+        <w:rPr>
+          <w:rFonts w:cstheme="minorHAnsi"/>
+        </w:rPr>
+        <w:t>mask</w:t>
+      </w:r>
+      <w:r>
+        <w:rPr>
+          <w:rFonts w:cstheme="minorHAnsi" w:hint="cs"/>
+          <w:rtl/>
+        </w:rPr>
+        <w:t>-ים</w:t>
+      </w:r>
+      <w:r>
+        <w:rPr>
+          <w:rFonts w:cstheme="minorHAnsi" w:hint="cs"/>
+          <w:rtl/>
+        </w:rPr>
+        <w:t>.</w:t>
+      </w:r>
+    </w:p>
+    <w:p>
+      <w:pPr>
+        <w:pStyle w:val="ListParagraph"/>
+        <w:numPr>
+          <w:ilvl w:val="0"/>
+          <w:numId w:val="8"/>
+        </w:numPr>
+        <w:rPr>
+          <w:rFonts w:cstheme="minorHAnsi"/>
+          <w:rtl/>
+        </w:rPr>
+      </w:pPr>
+      <w:r>
+        <w:rPr>
+          <w:rFonts w:cstheme="minorHAnsi" w:hint="cs"/>
+        </w:rPr>
+        <w:t>M</w:t>
+      </w:r>
+      <w:r>
+        <w:rPr>
+          <w:rFonts w:cstheme="minorHAnsi" w:hint="cs"/>
+          <w:rtl/>
+        </w:rPr>
+        <w:t xml:space="preserve">- מס' האחדות בכל </w:t>
+      </w:r>
+      <w:r>
+        <w:rPr>
+          <w:rFonts w:cstheme="minorHAnsi"/>
+        </w:rPr>
+        <w:t>mask</w:t>
+      </w:r>
+      <w:r>
+        <w:rPr>
+          <w:rFonts w:cstheme="minorHAnsi" w:hint="cs"/>
+          <w:rtl/>
+        </w:rPr>
+        <w:t>.</w:t>
+      </w:r>
+      <w:r>
+        <w:rPr>
+          <w:rFonts w:cstheme="minorHAnsi" w:hint="cs"/>
+          <w:rtl/>
+        </w:rPr>
+        <w:t xml:space="preserve"> ערך זה שווה ל-</w:t>
+      </w:r>
+      <w:r>
+        <w:rPr>
+          <w:rFonts w:cstheme="minorHAnsi"/>
+        </w:rPr>
+        <w:t>model capacity</w:t>
+      </w:r>
+      <w:r>
+        <w:rPr>
+          <w:rFonts w:cstheme="minorHAnsi" w:hint="cs"/>
+          <w:rtl/>
+        </w:rPr>
+        <w:t xml:space="preserve">, מספר פונקציות האקטיבציה שנעשה בהן שימוש במהלך </w:t>
+      </w:r>
+      <w:r>
+        <w:rPr>
+          <w:rFonts w:cstheme="minorHAnsi"/>
+        </w:rPr>
+        <w:t>forward pass</w:t>
+      </w:r>
+      <w:r>
+        <w:rPr>
+          <w:rFonts w:cstheme="minorHAnsi" w:hint="cs"/>
+          <w:rtl/>
+        </w:rPr>
+        <w:t xml:space="preserve"> אחד. </w:t>
+      </w:r>
+    </w:p>
+    <w:p>
+      <w:pPr>
+        <w:pStyle w:val="ListParagraph"/>
+        <w:numPr>
+          <w:ilvl w:val="0"/>
+          <w:numId w:val="8"/>
+        </w:numPr>
+        <w:rPr>
+          <w:rFonts w:cstheme="minorHAnsi" w:hint="cs"/>
+          <w:rtl/>
+        </w:rPr>
+      </w:pPr>
+      <w:r>
+        <w:rPr>
+          <w:rFonts w:cstheme="minorHAnsi" w:hint="cs"/>
+        </w:rPr>
+        <w:t>S</w:t>
+      </w:r>
+      <w:r>
+        <w:rPr>
+          <w:rFonts w:cstheme="minorHAnsi" w:hint="cs"/>
+          <w:rtl/>
+        </w:rPr>
+        <w:t xml:space="preserve">- פרמטר לקביעת רמת החפיפה בין </w:t>
+      </w:r>
+      <w:r>
+        <w:rPr>
+          <w:rFonts w:cstheme="minorHAnsi"/>
+        </w:rPr>
+        <w:t>mask</w:t>
+      </w:r>
+      <w:r>
+        <w:rPr>
+          <w:rFonts w:cstheme="minorHAnsi" w:hint="cs"/>
+          <w:rtl/>
+        </w:rPr>
+        <w:t>-ים שונים.</w:t>
+      </w:r>
+    </w:p>
+    <w:p>
+      <w:pPr>
+        <w:pStyle w:val="ListParagraph"/>
+        <w:numPr>
+          <w:ilvl w:val="0"/>
+          <w:numId w:val="9"/>
+        </w:numPr>
+        <w:rPr>
+          <w:rFonts w:cstheme="minorHAnsi"/>
+        </w:rPr>
+      </w:pPr>
+      <w:r>
+        <w:rPr>
+          <w:rFonts w:cstheme="minorHAnsi" w:hint="cs"/>
+          <w:rtl/>
+        </w:rPr>
+        <w:t xml:space="preserve">ראשית, מייצרים </w:t>
+      </w:r>
+      <w:r>
+        <w:rPr>
+          <w:rFonts w:cstheme="minorHAnsi" w:hint="cs"/>
+        </w:rPr>
+        <w:t>N</w:t>
+      </w:r>
+      <w:r>
+        <w:rPr>
+          <w:rFonts w:cstheme="minorHAnsi" w:hint="cs"/>
+          <w:rtl/>
+        </w:rPr>
+        <w:t xml:space="preserve"> וקטורים מלאים באפסים, בגודל </w:t>
+      </w:r>
+      <m:oMath>
+        <m:r>
+          <w:rPr>
+            <w:rFonts w:ascii="Cambria Math" w:hAnsi="Cambria Math" w:cstheme="minorHAnsi"/>
+          </w:rPr>
+          <m:t>M×S</m:t>
+        </m:r>
+      </m:oMath>
+      <w:r>
+        <w:rPr>
+          <w:rFonts w:eastAsiaTheme="minorEastAsia" w:cstheme="minorHAnsi" w:hint="cs"/>
+          <w:rtl/>
+        </w:rPr>
+        <w:t xml:space="preserve">. </w:t>
+      </w:r>
+    </w:p>
+    <w:p>
+      <w:pPr>
+        <w:pStyle w:val="ListParagraph"/>
+        <w:numPr>
+          <w:ilvl w:val="0"/>
+          <w:numId w:val="9"/>
+        </w:numPr>
+        <w:rPr>
+          <w:rFonts w:cstheme="minorHAnsi"/>
+        </w:rPr>
+      </w:pPr>
+      <w:r>
+        <w:rPr>
+          <w:rFonts w:eastAsiaTheme="minorEastAsia" w:cstheme="minorHAnsi" w:hint="cs"/>
+          <w:rtl/>
+        </w:rPr>
+        <w:t xml:space="preserve">הופכים </w:t>
+      </w:r>
+      <w:r>
+        <w:rPr>
+          <w:rFonts w:eastAsiaTheme="minorEastAsia" w:cstheme="minorHAnsi" w:hint="cs"/>
+        </w:rPr>
+        <w:t>M</w:t>
+      </w:r>
+      <w:r>
+        <w:rPr>
+          <w:rFonts w:eastAsiaTheme="minorEastAsia" w:cstheme="minorHAnsi" w:hint="cs"/>
+          <w:rtl/>
+        </w:rPr>
+        <w:t xml:space="preserve"> ערכים רנדומליים בכל וקטור ל-1. </w:t>
+      </w:r>
+    </w:p>
+    <w:p>
+      <w:pPr>
+        <w:pStyle w:val="ListParagraph"/>
+        <w:numPr>
+          <w:ilvl w:val="1"/>
+          <w:numId w:val="9"/>
+        </w:numPr>
+        <w:rPr>
+          <w:rFonts w:cstheme="minorHAnsi"/>
+        </w:rPr>
+      </w:pPr>
+      <w:r>
+        <w:rPr>
+          <w:rFonts w:eastAsiaTheme="minorEastAsia" w:cstheme="minorHAnsi" w:hint="cs"/>
+          <w:rtl/>
+        </w:rPr>
+        <w:t>אם בוקטור החדש ישנו מצב של רצף אפסים</w:t>
+      </w:r>
+      <w:r>
+        <w:rPr>
+          <w:rFonts w:eastAsiaTheme="minorEastAsia" w:cstheme="minorHAnsi" w:hint="cs"/>
+          <w:rtl/>
+        </w:rPr>
+        <w:t>- מצב בו אף אחד מה</w:t>
+      </w:r>
+      <w:r>
+        <w:rPr>
+          <w:rFonts w:eastAsiaTheme="minorEastAsia" w:cstheme="minorHAnsi" w:hint="cs"/>
+          <w:rtl/>
+        </w:rPr>
+        <w:t>-</w:t>
+      </w:r>
+      <w:r>
+        <w:rPr>
+          <w:rFonts w:eastAsiaTheme="minorEastAsia" w:cstheme="minorHAnsi"/>
+        </w:rPr>
+        <w:t>mask</w:t>
+      </w:r>
+      <w:r>
+        <w:rPr>
+          <w:rFonts w:eastAsiaTheme="minorEastAsia" w:cstheme="minorHAnsi" w:hint="cs"/>
+          <w:rtl/>
+        </w:rPr>
+        <w:t>-ים אינו משתמש בפיצ'ר,</w:t>
+      </w:r>
+      <w:r>
+        <w:rPr>
+          <w:rFonts w:eastAsiaTheme="minorEastAsia" w:cstheme="minorHAnsi" w:hint="cs"/>
+          <w:rtl/>
+        </w:rPr>
+        <w:t xml:space="preserve"> </w:t>
+      </w:r>
+      <w:r>
+        <w:rPr>
+          <w:rFonts w:eastAsiaTheme="minorEastAsia" w:cstheme="minorHAnsi" w:hint="cs"/>
+          <w:rtl/>
+        </w:rPr>
+        <w:t>נסיר את הפיצ'רים הללו.</w:t>
+      </w:r>
+    </w:p>
+    <w:p>
+      <w:pPr>
+        <w:rPr>
+          <w:rFonts w:cstheme="minorHAnsi"/>
         </w:rPr>
       </w:pPr>
     </w:p>
@@ -3268,814 +3659,16 @@
           <w:u w:val="single"/>
         </w:rPr>
       </w:pPr>
-    </w:p>
-    <w:p>
-      <w:pPr>
-        <w:rPr>
-          <w:rFonts w:cstheme="minorHAnsi"/>
-          <w:b/>
-          <w:bCs/>
-          <w:u w:val="single"/>
-        </w:rPr>
-      </w:pPr>
-    </w:p>
-    <w:p>
-      <w:pPr>
-        <w:rPr>
-          <w:rFonts w:cstheme="minorHAnsi"/>
-          <w:b/>
-          <w:bCs/>
-          <w:u w:val="single"/>
-        </w:rPr>
-      </w:pPr>
-    </w:p>
-    <w:p>
-      <w:pPr>
-        <w:rPr>
-          <w:rFonts w:cstheme="minorHAnsi"/>
-          <w:b/>
-          <w:bCs/>
-          <w:u w:val="single"/>
-        </w:rPr>
-      </w:pPr>
-    </w:p>
-    <w:p>
-      <w:pPr>
-        <w:rPr>
-          <w:rFonts w:cstheme="minorHAnsi"/>
-          <w:b/>
-          <w:bCs/>
-          <w:u w:val="single"/>
-        </w:rPr>
-      </w:pPr>
-    </w:p>
-    <w:p>
-      <w:pPr>
-        <w:rPr>
-          <w:rFonts w:cstheme="minorHAnsi"/>
-          <w:b/>
-          <w:bCs/>
-          <w:u w:val="single"/>
-        </w:rPr>
-      </w:pPr>
-    </w:p>
-    <w:p>
-      <w:pPr>
-        <w:rPr>
-          <w:rFonts w:cstheme="minorHAnsi"/>
-          <w:b/>
-          <w:bCs/>
-          <w:u w:val="single"/>
-        </w:rPr>
-      </w:pPr>
-    </w:p>
-    <w:p>
-      <w:pPr>
-        <w:rPr>
-          <w:rFonts w:cstheme="minorHAnsi"/>
-          <w:b/>
-          <w:bCs/>
-          <w:u w:val="single"/>
-        </w:rPr>
-      </w:pPr>
-    </w:p>
-    <w:p>
-      <w:pPr>
-        <w:rPr>
-          <w:rFonts w:cstheme="minorHAnsi"/>
-          <w:b/>
-          <w:bCs/>
-          <w:u w:val="single"/>
-        </w:rPr>
-      </w:pPr>
-    </w:p>
-    <w:p>
-      <w:pPr>
-        <w:rPr>
-          <w:rFonts w:cstheme="minorHAnsi"/>
-          <w:b/>
-          <w:bCs/>
-          <w:u w:val="single"/>
-        </w:rPr>
-      </w:pPr>
-    </w:p>
-    <w:p>
-      <w:pPr>
-        <w:rPr>
-          <w:rFonts w:cstheme="minorHAnsi"/>
-          <w:b/>
-          <w:bCs/>
-          <w:u w:val="single"/>
-        </w:rPr>
-      </w:pPr>
-    </w:p>
-    <w:p>
-      <w:pPr>
-        <w:rPr>
-          <w:rFonts w:cstheme="minorHAnsi"/>
-          <w:b/>
-          <w:bCs/>
-          <w:u w:val="single"/>
-        </w:rPr>
-      </w:pPr>
-    </w:p>
-    <w:p>
-      <w:pPr>
-        <w:rPr>
-          <w:rFonts w:cstheme="minorHAnsi"/>
-          <w:b/>
-          <w:bCs/>
-          <w:u w:val="single"/>
-        </w:rPr>
-      </w:pPr>
-    </w:p>
-    <w:p>
-      <w:pPr>
-        <w:rPr>
-          <w:rFonts w:cstheme="minorHAnsi"/>
-          <w:b/>
-          <w:bCs/>
-          <w:u w:val="single"/>
-        </w:rPr>
-      </w:pPr>
-    </w:p>
-    <w:p>
-      <w:pPr>
-        <w:rPr>
-          <w:rFonts w:cstheme="minorHAnsi"/>
-          <w:b/>
-          <w:bCs/>
-          <w:u w:val="single"/>
-        </w:rPr>
-      </w:pPr>
-    </w:p>
-    <w:p>
-      <w:pPr>
-        <w:rPr>
-          <w:rFonts w:cstheme="minorHAnsi"/>
-          <w:b/>
-          <w:bCs/>
-          <w:u w:val="single"/>
-        </w:rPr>
-      </w:pPr>
-    </w:p>
-    <w:p>
-      <w:pPr>
-        <w:rPr>
-          <w:rFonts w:cstheme="minorHAnsi"/>
-          <w:b/>
-          <w:bCs/>
-          <w:u w:val="single"/>
-        </w:rPr>
-      </w:pPr>
-    </w:p>
-    <w:p>
-      <w:pPr>
-        <w:rPr>
-          <w:rFonts w:cstheme="minorHAnsi"/>
-          <w:b/>
-          <w:bCs/>
-          <w:u w:val="single"/>
-        </w:rPr>
-      </w:pPr>
-    </w:p>
-    <w:p>
-      <w:pPr>
-        <w:rPr>
-          <w:rFonts w:cstheme="minorHAnsi"/>
-          <w:b/>
-          <w:bCs/>
-          <w:u w:val="single"/>
-        </w:rPr>
-      </w:pPr>
-    </w:p>
-    <w:p>
-      <w:pPr>
-        <w:rPr>
-          <w:rFonts w:cstheme="minorHAnsi"/>
-          <w:b/>
-          <w:bCs/>
-          <w:u w:val="single"/>
-        </w:rPr>
-      </w:pPr>
-    </w:p>
-    <w:p>
-      <w:pPr>
-        <w:rPr>
-          <w:rFonts w:cstheme="minorHAnsi"/>
-          <w:b/>
-          <w:bCs/>
-          <w:u w:val="single"/>
-        </w:rPr>
-      </w:pPr>
-    </w:p>
-    <w:p>
-      <w:pPr>
-        <w:rPr>
-          <w:rFonts w:cstheme="minorHAnsi"/>
-          <w:b/>
-          <w:bCs/>
-          <w:u w:val="single"/>
-        </w:rPr>
-      </w:pPr>
-    </w:p>
-    <w:p>
-      <w:pPr>
-        <w:rPr>
-          <w:rFonts w:cstheme="minorHAnsi"/>
-          <w:b/>
-          <w:bCs/>
-          <w:u w:val="single"/>
-        </w:rPr>
-      </w:pPr>
-    </w:p>
-    <w:p>
-      <w:pPr>
-        <w:rPr>
-          <w:rFonts w:cstheme="minorHAnsi"/>
-          <w:b/>
-          <w:bCs/>
-          <w:u w:val="single"/>
-        </w:rPr>
-      </w:pPr>
-    </w:p>
-    <w:p>
-      <w:pPr>
-        <w:rPr>
-          <w:rFonts w:cstheme="minorHAnsi"/>
-          <w:b/>
-          <w:bCs/>
-          <w:u w:val="single"/>
-        </w:rPr>
-      </w:pPr>
-    </w:p>
-    <w:p>
-      <w:pPr>
-        <w:rPr>
-          <w:rFonts w:cstheme="minorHAnsi"/>
-          <w:b/>
-          <w:bCs/>
-          <w:u w:val="single"/>
-        </w:rPr>
-      </w:pPr>
-    </w:p>
-    <w:p>
-      <w:pPr>
-        <w:rPr>
-          <w:rFonts w:cstheme="minorHAnsi"/>
-          <w:b/>
-          <w:bCs/>
-          <w:u w:val="single"/>
-        </w:rPr>
-      </w:pPr>
-    </w:p>
-    <w:p>
-      <w:pPr>
-        <w:rPr>
-          <w:rFonts w:cstheme="minorHAnsi"/>
-          <w:b/>
-          <w:bCs/>
-          <w:highlight w:val="red"/>
-          <w:u w:val="single"/>
-          <w:rtl/>
-        </w:rPr>
-      </w:pPr>
-      <w:r>
-        <w:rPr>
-          <w:rFonts w:cstheme="minorHAnsi"/>
-          <w:b/>
-          <w:bCs/>
-          <w:highlight w:val="red"/>
-          <w:u w:val="single"/>
-        </w:rPr>
-        <w:t>INTRODUCTION</w:t>
-      </w:r>
-    </w:p>
-    <w:p>
-      <w:pPr>
-        <w:rPr>
-          <w:rFonts w:cstheme="minorHAnsi"/>
-          <w:highlight w:val="red"/>
-          <w:rtl/>
-        </w:rPr>
-      </w:pPr>
-      <w:r>
-        <w:rPr>
-          <w:rFonts w:cstheme="minorHAnsi"/>
-          <w:highlight w:val="red"/>
-          <w:rtl/>
-        </w:rPr>
-        <w:t>אנסמבל היא שיטה שמשתמשת במספר מודלים כך שהוא מאפשר לקבל תוצאה טובה מכל אחד מהמודלים לב</w:t>
-      </w:r>
-      <w:r>
-        <w:rPr>
-          <w:rFonts w:cstheme="minorHAnsi"/>
-          <w:highlight w:val="red"/>
-          <w:rtl/>
-        </w:rPr>
-        <w:t>ד</w:t>
-      </w:r>
-      <w:r>
-        <w:rPr>
-          <w:rFonts w:cstheme="minorHAnsi"/>
-          <w:highlight w:val="red"/>
-          <w:rtl/>
-        </w:rPr>
-        <w:t xml:space="preserve">. המצב האידיאלי שכל מודל יעשה טעויות בלתי תלויות במודלים אחרים וכך הדיוק יעלה. </w:t>
-      </w:r>
-    </w:p>
-    <w:p>
-      <w:pPr>
-        <w:rPr>
-          <w:rFonts w:cstheme="minorHAnsi"/>
-          <w:highlight w:val="red"/>
-          <w:rtl/>
-        </w:rPr>
-      </w:pPr>
-      <w:r>
-        <w:rPr>
-          <w:rFonts w:cstheme="minorHAnsi"/>
-          <w:highlight w:val="red"/>
-          <w:rtl/>
-        </w:rPr>
-        <w:t>ניתן לאמן רשתות נוירונים שונות אשר כל אחת מהן תתכנס אך כאשר הן יקבלו דוגמאות מה-</w:t>
-      </w:r>
-      <w:r>
-        <w:rPr>
-          <w:rFonts w:cstheme="minorHAnsi"/>
-          <w:highlight w:val="red"/>
-        </w:rPr>
-        <w:t>data</w:t>
-      </w:r>
-      <w:r>
-        <w:rPr>
-          <w:rFonts w:cstheme="minorHAnsi"/>
-          <w:highlight w:val="red"/>
-          <w:rtl/>
-        </w:rPr>
-        <w:t xml:space="preserve"> הן יחזו תחזיות שונות. ולכן משתמשים באנסמבל על מנת לבצע ממוצע של ההצבעות. </w:t>
-      </w:r>
-    </w:p>
-    <w:p>
-      <w:pPr>
-        <w:rPr>
-          <w:rFonts w:cstheme="minorHAnsi"/>
-          <w:highlight w:val="red"/>
-          <w:u w:val="single"/>
-          <w:rtl/>
-        </w:rPr>
-      </w:pPr>
-      <w:r>
-        <w:rPr>
-          <w:rFonts w:cstheme="minorHAnsi"/>
-          <w:highlight w:val="red"/>
-          <w:u w:val="single"/>
-          <w:rtl/>
-        </w:rPr>
-        <w:t xml:space="preserve">כדי לייצר אנסמבל עבור רשתות נוירונים – </w:t>
-      </w:r>
-    </w:p>
-    <w:p>
-      <w:pPr>
-        <w:pStyle w:val="a3"/>
-        <w:numPr>
-          <w:ilvl w:val="0"/>
-          <w:numId w:val="3"/>
-        </w:numPr>
-        <w:rPr>
-          <w:rFonts w:cstheme="minorHAnsi"/>
-          <w:highlight w:val="red"/>
-        </w:rPr>
-      </w:pPr>
-      <w:r>
-        <w:rPr>
-          <w:rFonts w:cstheme="minorHAnsi"/>
-          <w:highlight w:val="red"/>
-          <w:rtl/>
-        </w:rPr>
-        <w:t>מבחינה חישובית -</w:t>
-      </w:r>
-      <w:r>
-        <w:rPr>
-          <w:rFonts w:cstheme="minorHAnsi"/>
-          <w:highlight w:val="red"/>
-        </w:rPr>
-        <w:t>backpropagation</w:t>
-      </w:r>
-      <w:r>
-        <w:rPr>
-          <w:rFonts w:cstheme="minorHAnsi"/>
-          <w:highlight w:val="red"/>
-          <w:rtl/>
-        </w:rPr>
-        <w:t xml:space="preserve"> לכל מודל</w:t>
-      </w:r>
-    </w:p>
-    <w:p>
-      <w:pPr>
-        <w:pStyle w:val="a3"/>
-        <w:numPr>
-          <w:ilvl w:val="0"/>
-          <w:numId w:val="3"/>
-        </w:numPr>
-        <w:rPr>
-          <w:rFonts w:cstheme="minorHAnsi"/>
-          <w:highlight w:val="red"/>
-        </w:rPr>
-      </w:pPr>
-      <w:r>
-        <w:rPr>
-          <w:rFonts w:cstheme="minorHAnsi"/>
-          <w:highlight w:val="red"/>
-          <w:rtl/>
-        </w:rPr>
-        <w:t>מבחינת זיכרון – פרמטרים ומשקולות שונים לכל מודל</w:t>
-      </w:r>
-    </w:p>
-    <w:p>
-      <w:pPr>
-        <w:rPr>
-          <w:rFonts w:cstheme="minorHAnsi"/>
-          <w:highlight w:val="red"/>
-          <w:rtl/>
-        </w:rPr>
-      </w:pPr>
-      <w:r>
-        <w:rPr>
-          <w:rFonts w:cstheme="minorHAnsi"/>
-          <w:highlight w:val="red"/>
-          <w:rtl/>
-        </w:rPr>
-        <w:t xml:space="preserve">המטרה של המאמר הוא להתמודד עם הבעיה של החישוב והזיכרון כאשר מייצרים אנסמבל של רשתות נוירונים. </w:t>
-      </w:r>
-    </w:p>
-    <w:p>
-      <w:pPr>
-        <w:rPr>
-          <w:rFonts w:cstheme="minorHAnsi"/>
-          <w:highlight w:val="red"/>
-          <w:rtl/>
-        </w:rPr>
-      </w:pPr>
-      <w:r>
-        <w:rPr>
-          <w:rFonts w:cstheme="minorHAnsi"/>
-          <w:highlight w:val="red"/>
-          <w:rtl/>
-        </w:rPr>
-        <w:t xml:space="preserve">מראים כי לשיטה שלהם יש את הפיזור טוב </w:t>
-      </w:r>
-      <w:r>
-        <w:rPr>
-          <w:rFonts w:cstheme="minorHAnsi"/>
-          <w:highlight w:val="red"/>
-          <w:rtl/>
-        </w:rPr>
-        <w:t xml:space="preserve">ביותר </w:t>
-      </w:r>
-      <w:r>
-        <w:rPr>
-          <w:rFonts w:cstheme="minorHAnsi"/>
-          <w:highlight w:val="red"/>
-          <w:rtl/>
-        </w:rPr>
-        <w:t xml:space="preserve"> בין דיוק, זמן ריצה וזיכרון בארכיטקטורות שונות של למידה עמוקה - </w:t>
-      </w:r>
-      <w:r>
-        <w:rPr>
-          <w:rFonts w:cstheme="minorHAnsi"/>
-          <w:highlight w:val="red"/>
-        </w:rPr>
-        <w:t xml:space="preserve">CIFAR-10/100 classification with ResNet32 and WMT14 EN-DE/EN-FR machine </w:t>
-      </w:r>
-      <w:r>
-        <w:rPr>
-          <w:rFonts w:cstheme="minorHAnsi"/>
-          <w:highlight w:val="red"/>
-        </w:rPr>
-        <w:lastRenderedPageBreak/>
-        <w:t>translation with Transformer</w:t>
-      </w:r>
-      <w:r>
-        <w:rPr>
-          <w:rFonts w:cstheme="minorHAnsi"/>
-          <w:highlight w:val="red"/>
-          <w:rtl/>
-        </w:rPr>
-        <w:t xml:space="preserve">. בנוסף, מראים כי השיטה מתאימה ל- </w:t>
-      </w:r>
-      <w:r>
-        <w:rPr>
-          <w:rFonts w:cstheme="minorHAnsi"/>
-          <w:highlight w:val="red"/>
-        </w:rPr>
-        <w:t>out-of-distribution datasets uncertainty evaluation on contextual bandits</w:t>
-      </w:r>
-      <w:r>
-        <w:rPr>
-          <w:rFonts w:cstheme="minorHAnsi"/>
-          <w:highlight w:val="red"/>
-          <w:rtl/>
-        </w:rPr>
-        <w:t xml:space="preserve">. </w:t>
-      </w:r>
-    </w:p>
-    <w:p>
-      <w:pPr>
-        <w:rPr>
-          <w:rFonts w:cstheme="minorHAnsi"/>
-          <w:b/>
-          <w:bCs/>
-          <w:highlight w:val="red"/>
-          <w:u w:val="single"/>
-          <w:rtl/>
-        </w:rPr>
-      </w:pPr>
-      <w:r>
-        <w:rPr>
-          <w:rFonts w:cstheme="minorHAnsi"/>
-          <w:b/>
-          <w:bCs/>
-          <w:highlight w:val="red"/>
-          <w:u w:val="single"/>
-        </w:rPr>
-        <w:t>METHOD</w:t>
-      </w:r>
-    </w:p>
-    <w:p>
-      <w:pPr>
-        <w:rPr>
-          <w:rFonts w:cstheme="minorHAnsi"/>
-          <w:highlight w:val="red"/>
-          <w:rtl/>
-        </w:rPr>
-      </w:pPr>
-      <w:r>
-        <w:rPr>
-          <w:rFonts w:cstheme="minorHAnsi"/>
-          <w:highlight w:val="red"/>
-        </w:rPr>
-        <w:t>W</w:t>
-      </w:r>
-      <w:r>
-        <w:rPr>
-          <w:rFonts w:cstheme="minorHAnsi"/>
-          <w:highlight w:val="red"/>
-          <w:rtl/>
-        </w:rPr>
-        <w:t>–</w:t>
-      </w:r>
-      <w:r>
-        <w:rPr>
-          <w:rFonts w:cstheme="minorHAnsi" w:hint="cs"/>
-          <w:highlight w:val="red"/>
-          <w:rtl/>
-        </w:rPr>
-        <w:t xml:space="preserve"> </w:t>
-      </w:r>
-      <w:r>
-        <w:rPr>
-          <w:rFonts w:cstheme="minorHAnsi"/>
-          <w:highlight w:val="red"/>
-          <w:rtl/>
-        </w:rPr>
-        <w:t>משקלים</w:t>
-      </w:r>
-      <w:r>
-        <w:rPr>
-          <w:rFonts w:cstheme="minorHAnsi"/>
-          <w:highlight w:val="red"/>
-          <w:rtl/>
-        </w:rPr>
-        <w:t xml:space="preserve"> ברשת נוירונים</w:t>
-      </w:r>
-      <w:r>
-        <w:rPr>
-          <w:rFonts w:cstheme="minorHAnsi"/>
-          <w:highlight w:val="red"/>
-          <w:rtl/>
-        </w:rPr>
-        <w:t>, משקל איטי</w:t>
-      </w:r>
-      <w:r>
-        <w:rPr>
-          <w:rFonts w:cstheme="minorHAnsi"/>
-          <w:highlight w:val="red"/>
-          <w:rtl/>
-        </w:rPr>
-        <w:t>, משקל משותף.</w:t>
-      </w:r>
-    </w:p>
-    <w:p>
-      <w:pPr>
-        <w:rPr>
-          <w:rFonts w:cstheme="minorHAnsi"/>
-          <w:highlight w:val="red"/>
-          <w:rtl/>
-        </w:rPr>
-      </w:pPr>
-      <w:r>
-        <w:rPr>
-          <w:rFonts w:cstheme="minorHAnsi"/>
-          <w:highlight w:val="red"/>
-        </w:rPr>
-        <w:t xml:space="preserve">m </w:t>
-      </w:r>
-      <w:r>
-        <w:rPr>
-          <w:rFonts w:cstheme="minorHAnsi"/>
-          <w:highlight w:val="red"/>
-          <w:rtl/>
-        </w:rPr>
-        <w:t>– ממד הקלט</w:t>
-      </w:r>
-    </w:p>
-    <w:p>
-      <w:pPr>
-        <w:rPr>
-          <w:rFonts w:cstheme="minorHAnsi"/>
-          <w:highlight w:val="red"/>
-          <w:rtl/>
-        </w:rPr>
-      </w:pPr>
-      <w:r>
-        <w:rPr>
-          <w:rFonts w:cstheme="minorHAnsi"/>
-          <w:highlight w:val="red"/>
-        </w:rPr>
-        <w:t xml:space="preserve">n </w:t>
-      </w:r>
-      <w:r>
-        <w:rPr>
-          <w:rFonts w:cstheme="minorHAnsi"/>
-          <w:highlight w:val="red"/>
-          <w:rtl/>
-        </w:rPr>
-        <w:t>– ממד הפלט</w:t>
-      </w:r>
-    </w:p>
-    <w:p>
-      <w:pPr>
-        <w:rPr>
-          <w:rFonts w:cstheme="minorHAnsi"/>
-          <w:highlight w:val="red"/>
-          <w:rtl/>
-        </w:rPr>
-      </w:pPr>
-      <w:r>
-        <w:rPr>
-          <w:rFonts w:cstheme="minorHAnsi"/>
-          <w:highlight w:val="red"/>
-        </w:rPr>
-        <w:t>F</w:t>
-      </w:r>
-      <w:r>
-        <w:rPr>
-          <w:rFonts w:cstheme="minorHAnsi"/>
-          <w:highlight w:val="red"/>
-          <w:rtl/>
-        </w:rPr>
-        <w:t xml:space="preserve"> – משקל מהיר </w:t>
-      </w:r>
-    </w:p>
-    <w:p>
-      <w:pPr>
-        <w:rPr>
-          <w:rFonts w:cstheme="minorHAnsi"/>
-          <w:highlight w:val="red"/>
-          <w:rtl/>
-        </w:rPr>
-      </w:pPr>
-      <w:r>
-        <w:rPr>
-          <w:rFonts w:cstheme="minorHAnsi"/>
-          <w:highlight w:val="red"/>
-          <w:rtl/>
-        </w:rPr>
-        <w:t xml:space="preserve">נניח כי יש </w:t>
-      </w:r>
-      <w:r>
-        <w:rPr>
-          <w:rFonts w:cstheme="minorHAnsi"/>
-          <w:highlight w:val="red"/>
-        </w:rPr>
-        <w:t>M</w:t>
-      </w:r>
-      <w:r>
-        <w:rPr>
-          <w:rFonts w:cstheme="minorHAnsi"/>
-          <w:highlight w:val="red"/>
-          <w:rtl/>
-        </w:rPr>
-        <w:t xml:space="preserve"> מודלים ולכל מודל יש מטריצת משקל </w:t>
-      </w:r>
-      <w:r>
-        <w:rPr>
-          <w:rFonts w:cstheme="minorHAnsi"/>
-          <w:highlight w:val="red"/>
-        </w:rPr>
-        <w:t>Wi</w:t>
-      </w:r>
-      <w:r>
-        <w:rPr>
-          <w:rFonts w:cstheme="minorHAnsi"/>
-          <w:highlight w:val="red"/>
-          <w:rtl/>
-        </w:rPr>
-        <w:t>. לכל אחד מהמודלים יש שני וקטורים של הקלט והפלט</w:t>
-      </w:r>
-      <w:r>
-        <w:rPr>
-          <w:rFonts w:cstheme="minorHAnsi"/>
-          <w:highlight w:val="red"/>
-          <w:rtl/>
-        </w:rPr>
-        <w:t xml:space="preserve"> (</w:t>
-      </w:r>
-      <w:r>
-        <w:rPr>
-          <w:rFonts w:cstheme="minorHAnsi"/>
-          <w:highlight w:val="red"/>
-        </w:rPr>
-        <w:t>r</w:t>
-      </w:r>
-      <w:r>
-        <w:rPr>
-          <w:rFonts w:cstheme="minorHAnsi"/>
-          <w:highlight w:val="red"/>
-          <w:rtl/>
-        </w:rPr>
-        <w:t xml:space="preserve"> ו- </w:t>
-      </w:r>
-      <w:r>
-        <w:rPr>
-          <w:rFonts w:cstheme="minorHAnsi"/>
-          <w:highlight w:val="red"/>
-        </w:rPr>
-        <w:t>s</w:t>
-      </w:r>
-      <w:r>
-        <w:rPr>
-          <w:rFonts w:cstheme="minorHAnsi"/>
-          <w:highlight w:val="red"/>
-          <w:rtl/>
-        </w:rPr>
-        <w:t>)</w:t>
-      </w:r>
-      <w:r>
-        <w:rPr>
-          <w:rFonts w:cstheme="minorHAnsi" w:hint="cs"/>
-          <w:highlight w:val="red"/>
-          <w:rtl/>
-        </w:rPr>
-        <w:t xml:space="preserve"> בעלי אותו גודל עבור המודל</w:t>
-      </w:r>
-      <w:r>
-        <w:rPr>
-          <w:rFonts w:cstheme="minorHAnsi"/>
-          <w:highlight w:val="red"/>
-          <w:rtl/>
-        </w:rPr>
-        <w:t xml:space="preserve">. </w:t>
-      </w:r>
-      <w:r>
-        <w:rPr>
-          <w:rFonts w:cstheme="minorHAnsi"/>
-          <w:highlight w:val="red"/>
-          <w:rtl/>
-        </w:rPr>
-        <w:t>הם יוצרים עבור כל מודל את המשקלים לפי הנוסחה הבאה –</w:t>
-      </w:r>
-      <w:r>
-        <w:rPr>
-          <w:rFonts w:cstheme="minorHAnsi"/>
-          <w:highlight w:val="red"/>
-          <w:u w:val="single"/>
-          <w:rtl/>
-        </w:rPr>
-        <w:t xml:space="preserve"> </w:t>
-      </w:r>
-    </w:p>
-    <w:p>
-      <w:pPr>
-        <w:rPr>
-          <w:rFonts w:cstheme="minorHAnsi"/>
-          <w:highlight w:val="red"/>
-          <w:u w:val="single"/>
-          <w:rtl/>
-        </w:rPr>
-      </w:pPr>
-      <w:r>
-        <w:rPr>
-          <w:rFonts w:cstheme="minorHAnsi"/>
-          <w:noProof/>
-          <w:highlight w:val="red"/>
+      <w:r>
+        <w:rPr>
+          <w:rFonts w:eastAsiaTheme="minorEastAsia" w:cs="Calibri"/>
+          <w:rtl/>
         </w:rPr>
         <w:drawing>
-          <wp:inline distT="0" distB="0" distL="0" distR="0" wp14:anchorId="7694A3A0" wp14:editId="1CD899E1">
-            <wp:extent cx="5274310" cy="644525"/>
-            <wp:effectExtent l="0" t="0" r="2540" b="3175"/>
-            <wp:docPr id="1" name="תמונה 1"/>
+          <wp:inline distT="0" distB="0" distL="0" distR="0" wp14:anchorId="1A7B89EF" wp14:editId="10675059">
+            <wp:extent cx="4143953" cy="3629532"/>
+            <wp:effectExtent l="0" t="0" r="0" b="9525"/>
+            <wp:docPr id="6" name="Picture 6" descr="Diagram&#10;&#10;Description automatically generated"/>
             <wp:cNvGraphicFramePr>
               <a:graphicFrameLocks xmlns:a="http://schemas.openxmlformats.org/drawingml/2006/main" noChangeAspect="1"/>
             </wp:cNvGraphicFramePr>
@@ -4083,61 +3676,7 @@
               <a:graphicData uri="http://schemas.openxmlformats.org/drawingml/2006/picture">
                 <pic:pic xmlns:pic="http://schemas.openxmlformats.org/drawingml/2006/picture">
                   <pic:nvPicPr>
-                    <pic:cNvPr id="1" name=""/>
-                    <pic:cNvPicPr/>
-                  </pic:nvPicPr>
-                  <pic:blipFill>
-                    <a:blip r:embed="rId6"/>
-                    <a:stretch>
-                      <a:fillRect/>
-                    </a:stretch>
-                  </pic:blipFill>
-                  <pic:spPr>
-                    <a:xfrm>
-                      <a:off x="0" y="0"/>
-                      <a:ext cx="5274310" cy="644525"/>
-                    </a:xfrm>
-                    <a:prstGeom prst="rect">
-                      <a:avLst/>
-                    </a:prstGeom>
-                  </pic:spPr>
-                </pic:pic>
-              </a:graphicData>
-            </a:graphic>
-          </wp:inline>
-        </w:drawing>
-      </w:r>
-    </w:p>
-    <w:p>
-      <w:pPr>
-        <w:jc w:val="center"/>
-        <w:rPr>
-          <w:rFonts w:cstheme="minorHAnsi"/>
-          <w:b/>
-          <w:bCs/>
-          <w:highlight w:val="red"/>
-          <w:rtl/>
-        </w:rPr>
-      </w:pPr>
-      <w:r>
-        <w:rPr>
-          <w:rFonts w:cstheme="minorHAnsi"/>
-          <w:noProof/>
-          <w:highlight w:val="red"/>
-        </w:rPr>
-        <w:drawing>
-          <wp:inline distT="0" distB="0" distL="0" distR="0" wp14:anchorId="778757DE" wp14:editId="1E5D98C3">
-            <wp:extent cx="3191804" cy="2135811"/>
-            <wp:effectExtent l="0" t="0" r="8890" b="0"/>
-            <wp:docPr id="2" name="תמונה 2"/>
-            <wp:cNvGraphicFramePr>
-              <a:graphicFrameLocks xmlns:a="http://schemas.openxmlformats.org/drawingml/2006/main" noChangeAspect="1"/>
-            </wp:cNvGraphicFramePr>
-            <a:graphic xmlns:a="http://schemas.openxmlformats.org/drawingml/2006/main">
-              <a:graphicData uri="http://schemas.openxmlformats.org/drawingml/2006/picture">
-                <pic:pic xmlns:pic="http://schemas.openxmlformats.org/drawingml/2006/picture">
-                  <pic:nvPicPr>
-                    <pic:cNvPr id="1" name=""/>
+                    <pic:cNvPr id="6" name="Picture 6" descr="Diagram&#10;&#10;Description automatically generated"/>
                     <pic:cNvPicPr/>
                   </pic:nvPicPr>
                   <pic:blipFill>
@@ -4149,7 +3688,7 @@
                   <pic:spPr>
                     <a:xfrm>
                       <a:off x="0" y="0"/>
-                      <a:ext cx="3194210" cy="2137421"/>
+                      <a:ext cx="4143953" cy="3629532"/>
                     </a:xfrm>
                     <a:prstGeom prst="rect">
                       <a:avLst/>
@@ -4166,71 +3705,1028 @@
       <w:pPr>
         <w:rPr>
           <w:rFonts w:cstheme="minorHAnsi"/>
-          <w:highlight w:val="red"/>
-          <w:rtl/>
-        </w:rPr>
-      </w:pPr>
-      <w:r>
-        <w:rPr>
-          <w:rFonts w:cstheme="minorHAnsi"/>
-          <w:highlight w:val="red"/>
-          <w:rtl/>
-        </w:rPr>
-        <w:t>מראים כיצד להפוך את מנגנון ייצור המשקולות למקבילי</w:t>
-      </w:r>
-      <w:r>
-        <w:rPr>
-          <w:rFonts w:cstheme="minorHAnsi"/>
-          <w:highlight w:val="red"/>
-          <w:rtl/>
-        </w:rPr>
-        <w:t xml:space="preserve"> על ידי חישובים שעושים ב-</w:t>
-      </w:r>
-      <w:r>
-        <w:rPr>
-          <w:rFonts w:cstheme="minorHAnsi"/>
-          <w:highlight w:val="red"/>
-        </w:rPr>
-        <w:t>batch</w:t>
-      </w:r>
-      <w:r>
-        <w:rPr>
-          <w:rFonts w:cstheme="minorHAnsi"/>
-          <w:highlight w:val="red"/>
-          <w:rtl/>
-        </w:rPr>
-        <w:t xml:space="preserve">. נגדיר את </w:t>
-      </w:r>
-      <w:r>
-        <w:rPr>
-          <w:rFonts w:cstheme="minorHAnsi"/>
-          <w:highlight w:val="red"/>
-        </w:rPr>
-        <w:t>X</w:t>
-      </w:r>
-      <w:r>
-        <w:rPr>
-          <w:rFonts w:cstheme="minorHAnsi"/>
-          <w:highlight w:val="red"/>
-          <w:rtl/>
-        </w:rPr>
-        <w:t xml:space="preserve"> כאקטיבציה </w:t>
-      </w:r>
-      <w:r>
-        <w:rPr>
-          <w:rFonts w:cstheme="minorHAnsi"/>
-          <w:highlight w:val="red"/>
-          <w:rtl/>
-        </w:rPr>
-        <w:t xml:space="preserve">ולכן האקטיבציה של השכבה הבאה תוגדר על ידי - </w:t>
-      </w:r>
-    </w:p>
-    <w:p>
-      <w:pPr>
-        <w:jc w:val="center"/>
-        <w:rPr>
-          <w:rFonts w:cstheme="minorHAnsi"/>
-          <w:highlight w:val="red"/>
+          <w:u w:val="single"/>
+          <w:rtl/>
+        </w:rPr>
+      </w:pPr>
+      <w:r>
+        <w:rPr>
+          <w:rFonts w:cstheme="minorHAnsi" w:hint="cs"/>
+          <w:u w:val="single"/>
+          <w:rtl/>
+        </w:rPr>
+        <w:t>מגבלות האלגוריתם:</w:t>
+      </w:r>
+    </w:p>
+    <w:p>
+      <w:pPr>
+        <w:pStyle w:val="ListParagraph"/>
+        <w:numPr>
+          <w:ilvl w:val="0"/>
+          <w:numId w:val="8"/>
+        </w:numPr>
+        <w:rPr>
+          <w:rFonts w:cstheme="minorHAnsi"/>
+        </w:rPr>
+      </w:pPr>
+      <w:r>
+        <w:rPr>
+          <w:rFonts w:cstheme="minorHAnsi" w:hint="cs"/>
+          <w:rtl/>
+        </w:rPr>
+        <w:t xml:space="preserve">בכל פעם שנרצה לשנות את </w:t>
+      </w:r>
+      <w:r>
+        <w:rPr>
+          <w:rFonts w:cstheme="minorHAnsi" w:hint="cs"/>
+        </w:rPr>
+        <w:t>M</w:t>
+      </w:r>
+      <w:r>
+        <w:rPr>
+          <w:rFonts w:cstheme="minorHAnsi" w:hint="cs"/>
+          <w:rtl/>
+        </w:rPr>
+        <w:t xml:space="preserve">, </w:t>
+      </w:r>
+      <w:r>
+        <w:rPr>
+          <w:rFonts w:cstheme="minorHAnsi" w:hint="cs"/>
+        </w:rPr>
+        <w:t>N</w:t>
+      </w:r>
+      <w:r>
+        <w:rPr>
+          <w:rFonts w:cstheme="minorHAnsi" w:hint="cs"/>
+          <w:rtl/>
+        </w:rPr>
+        <w:t xml:space="preserve"> או </w:t>
+      </w:r>
+      <w:r>
+        <w:rPr>
+          <w:rFonts w:cstheme="minorHAnsi" w:hint="cs"/>
+        </w:rPr>
+        <w:t>S</w:t>
+      </w:r>
+      <w:r>
+        <w:rPr>
+          <w:rFonts w:cstheme="minorHAnsi" w:hint="cs"/>
+          <w:rtl/>
+        </w:rPr>
+        <w:t xml:space="preserve">, נצטרך לבצע התאמה למספר השכבות ברשת, על מנת למנוע מצב בו בפועל אין </w:t>
+      </w:r>
+      <w:r>
+        <w:rPr>
+          <w:rFonts w:cstheme="minorHAnsi"/>
+        </w:rPr>
+        <w:t>dropout</w:t>
+      </w:r>
+      <w:r>
+        <w:rPr>
+          <w:rFonts w:cstheme="minorHAnsi" w:hint="cs"/>
+          <w:rtl/>
+        </w:rPr>
+        <w:t xml:space="preserve"> בכלל. </w:t>
+      </w:r>
+    </w:p>
+    <w:p>
+      <w:pPr>
+        <w:pStyle w:val="ListParagraph"/>
+        <w:numPr>
+          <w:ilvl w:val="0"/>
+          <w:numId w:val="8"/>
+        </w:numPr>
+        <w:rPr>
+          <w:rFonts w:cstheme="minorHAnsi"/>
+        </w:rPr>
+      </w:pPr>
+    </w:p>
+    <w:p>
+      <w:pPr>
+        <w:rPr>
+          <w:rFonts w:cstheme="minorHAnsi"/>
+          <w:u w:val="single"/>
+          <w:rtl/>
+        </w:rPr>
+      </w:pPr>
+      <w:r>
+        <w:rPr>
+          <w:rFonts w:cstheme="minorHAnsi" w:hint="cs"/>
+          <w:u w:val="single"/>
+          <w:rtl/>
+        </w:rPr>
+        <w:t>יתרונות האלגוריתם:</w:t>
+      </w:r>
+    </w:p>
+    <w:p>
+      <w:pPr>
+        <w:rPr>
+          <w:rFonts w:cstheme="minorHAnsi" w:hint="cs"/>
+          <w:rtl/>
+        </w:rPr>
+      </w:pPr>
+      <w:r>
+        <w:rPr>
+          <w:rFonts w:cstheme="minorHAnsi" w:hint="cs"/>
+          <w:rtl/>
+        </w:rPr>
+        <w:t xml:space="preserve">הגדרת הפרמטרים </w:t>
+      </w:r>
+      <w:r>
+        <w:rPr>
+          <w:rFonts w:cstheme="minorHAnsi" w:hint="cs"/>
+        </w:rPr>
+        <w:t>S</w:t>
+      </w:r>
+      <w:r>
+        <w:rPr>
+          <w:rFonts w:cstheme="minorHAnsi" w:hint="cs"/>
+          <w:rtl/>
+        </w:rPr>
+        <w:t>,</w:t>
+      </w:r>
+      <w:r>
+        <w:rPr>
+          <w:rFonts w:cstheme="minorHAnsi" w:hint="cs"/>
+        </w:rPr>
+        <w:t>M</w:t>
+      </w:r>
+      <w:r>
+        <w:rPr>
+          <w:rFonts w:cstheme="minorHAnsi" w:hint="cs"/>
+          <w:rtl/>
+        </w:rPr>
+        <w:t>,</w:t>
+      </w:r>
+      <w:r>
+        <w:rPr>
+          <w:rFonts w:cstheme="minorHAnsi" w:hint="cs"/>
+        </w:rPr>
+        <w:t>N</w:t>
+      </w:r>
+      <w:r>
+        <w:rPr>
+          <w:rFonts w:cstheme="minorHAnsi" w:hint="cs"/>
+          <w:rtl/>
+        </w:rPr>
+        <w:t xml:space="preserve"> ממקמת את </w:t>
+      </w:r>
+      <w:r>
+        <w:t>Masksembles</w:t>
+      </w:r>
+      <w:r>
+        <w:rPr>
+          <w:rFonts w:hint="cs"/>
+          <w:rtl/>
+        </w:rPr>
+        <w:t xml:space="preserve"> על הרצף בין </w:t>
+      </w:r>
+      <w:r>
+        <w:t>MC-Dropout</w:t>
+      </w:r>
+      <w:r>
+        <w:rPr>
+          <w:rFonts w:hint="cs"/>
+          <w:rtl/>
+        </w:rPr>
+        <w:t xml:space="preserve"> לבין </w:t>
+      </w:r>
+      <w:r>
+        <w:t>Deep Ensembles</w:t>
+      </w:r>
+      <w:r>
+        <w:rPr>
+          <w:rFonts w:hint="cs"/>
+          <w:rtl/>
+        </w:rPr>
+        <w:t xml:space="preserve">. כאשר </w:t>
+      </w:r>
+      <w:r>
+        <w:rPr>
+          <w:rFonts w:hint="cs"/>
+        </w:rPr>
+        <w:t>S</w:t>
+      </w:r>
+      <w:r>
+        <w:rPr>
+          <w:rFonts w:hint="cs"/>
+          <w:rtl/>
+        </w:rPr>
+        <w:t xml:space="preserve"> שואף לאינסוף, אין לנו חפיפה כלל ב-</w:t>
+      </w:r>
+      <w:r>
+        <w:t>mask</w:t>
+      </w:r>
+      <w:r>
+        <w:rPr>
+          <w:rFonts w:hint="cs"/>
+          <w:rtl/>
+        </w:rPr>
+        <w:t xml:space="preserve">-ים והתנהגות הרשת היא כשל </w:t>
+      </w:r>
+      <w:r>
+        <w:t>Deep Ensembles</w:t>
+      </w:r>
+      <w:r>
+        <w:rPr>
+          <w:rFonts w:hint="cs"/>
+          <w:rtl/>
+        </w:rPr>
+        <w:t xml:space="preserve">. כאשר </w:t>
+      </w:r>
+      <w:r>
+        <w:t>S=1</w:t>
+      </w:r>
+      <w:r>
+        <w:rPr>
+          <w:rFonts w:hint="cs"/>
+          <w:rtl/>
+        </w:rPr>
+        <w:t xml:space="preserve">, יש לנו חפיפה מלאה והתנהגות הרשת היא כשל </w:t>
+      </w:r>
+      <w:r>
+        <w:t>MC-Dropout</w:t>
+      </w:r>
+      <w:r>
+        <w:rPr>
+          <w:rFonts w:hint="cs"/>
+          <w:rtl/>
+        </w:rPr>
+        <w:t>.</w:t>
+      </w:r>
+      <w:r>
+        <w:rPr>
+          <w:rFonts w:hint="cs"/>
+          <w:rtl/>
+        </w:rPr>
+        <w:t xml:space="preserve"> הדבר נותן למתכנן הרשת את היכולת לייצר הערכת אמינות טובה יותר מזו ש-</w:t>
+      </w:r>
+      <w:r>
+        <w:t>MC-Dropout</w:t>
+      </w:r>
+      <w:r>
+        <w:rPr>
+          <w:rFonts w:hint="cs"/>
+          <w:rtl/>
+        </w:rPr>
+        <w:t xml:space="preserve"> מספק, בבזבוז של פחות מקום וזמן חישוב מאשר </w:t>
+      </w:r>
+      <w:r>
+        <w:t>Deep Ensembles</w:t>
+      </w:r>
+      <w:r>
+        <w:rPr>
+          <w:rFonts w:hint="cs"/>
+          <w:rtl/>
+        </w:rPr>
+        <w:t xml:space="preserve">. </w:t>
+      </w:r>
+    </w:p>
+    <w:p>
+      <w:pPr>
+        <w:rPr>
+          <w:rFonts w:cstheme="minorHAnsi"/>
+          <w:b/>
+          <w:bCs/>
+          <w:u w:val="single"/>
+        </w:rPr>
+      </w:pPr>
+    </w:p>
+    <w:p>
+      <w:pPr>
+        <w:rPr>
+          <w:rFonts w:cstheme="minorHAnsi"/>
+          <w:b/>
+          <w:bCs/>
+          <w:u w:val="single"/>
+        </w:rPr>
+      </w:pPr>
+    </w:p>
+    <w:p>
+      <w:pPr>
+        <w:rPr>
+          <w:rFonts w:cstheme="minorHAnsi"/>
+          <w:b/>
+          <w:bCs/>
+          <w:u w:val="single"/>
+        </w:rPr>
+      </w:pPr>
+    </w:p>
+    <w:p>
+      <w:pPr>
+        <w:rPr>
+          <w:rFonts w:cstheme="minorHAnsi"/>
+          <w:b/>
+          <w:bCs/>
+          <w:u w:val="single"/>
+        </w:rPr>
+      </w:pPr>
+    </w:p>
+    <w:p>
+      <w:pPr>
+        <w:rPr>
+          <w:rFonts w:cstheme="minorHAnsi"/>
+          <w:b/>
+          <w:bCs/>
+          <w:u w:val="single"/>
+        </w:rPr>
+      </w:pPr>
+    </w:p>
+    <w:p>
+      <w:pPr>
+        <w:rPr>
+          <w:rFonts w:cstheme="minorHAnsi"/>
+          <w:b/>
+          <w:bCs/>
+          <w:u w:val="single"/>
+        </w:rPr>
+      </w:pPr>
+    </w:p>
+    <w:p>
+      <w:pPr>
+        <w:rPr>
+          <w:rFonts w:cstheme="minorHAnsi"/>
+          <w:b/>
+          <w:bCs/>
+          <w:u w:val="single"/>
+        </w:rPr>
+      </w:pPr>
+    </w:p>
+    <w:p>
+      <w:pPr>
+        <w:rPr>
+          <w:rFonts w:cstheme="minorHAnsi"/>
+          <w:b/>
+          <w:bCs/>
+          <w:u w:val="single"/>
+        </w:rPr>
+      </w:pPr>
+    </w:p>
+    <w:p>
+      <w:pPr>
+        <w:rPr>
+          <w:rFonts w:cstheme="minorHAnsi"/>
+          <w:b/>
+          <w:bCs/>
+          <w:u w:val="single"/>
+        </w:rPr>
+      </w:pPr>
+    </w:p>
+    <w:p>
+      <w:pPr>
+        <w:rPr>
+          <w:rFonts w:cstheme="minorHAnsi"/>
+          <w:b/>
+          <w:bCs/>
+          <w:u w:val="single"/>
+        </w:rPr>
+      </w:pPr>
+    </w:p>
+    <w:p>
+      <w:pPr>
+        <w:rPr>
+          <w:rFonts w:cstheme="minorHAnsi"/>
+          <w:b/>
+          <w:bCs/>
+          <w:u w:val="single"/>
+        </w:rPr>
+      </w:pPr>
+    </w:p>
+    <w:p>
+      <w:pPr>
+        <w:rPr>
+          <w:rFonts w:cstheme="minorHAnsi"/>
+          <w:b/>
+          <w:bCs/>
+          <w:u w:val="single"/>
+        </w:rPr>
+      </w:pPr>
+    </w:p>
+    <w:p>
+      <w:pPr>
+        <w:rPr>
+          <w:rFonts w:cstheme="minorHAnsi"/>
+          <w:b/>
+          <w:bCs/>
+          <w:u w:val="single"/>
+        </w:rPr>
+      </w:pPr>
+    </w:p>
+    <w:p>
+      <w:pPr>
+        <w:rPr>
+          <w:rFonts w:cstheme="minorHAnsi"/>
+          <w:b/>
+          <w:bCs/>
+          <w:u w:val="single"/>
+        </w:rPr>
+      </w:pPr>
+    </w:p>
+    <w:p>
+      <w:pPr>
+        <w:rPr>
+          <w:rFonts w:cstheme="minorHAnsi"/>
+          <w:b/>
+          <w:bCs/>
+          <w:u w:val="single"/>
+        </w:rPr>
+      </w:pPr>
+    </w:p>
+    <w:p>
+      <w:pPr>
+        <w:rPr>
+          <w:rFonts w:cstheme="minorHAnsi"/>
+          <w:b/>
+          <w:bCs/>
+          <w:u w:val="single"/>
+        </w:rPr>
+      </w:pPr>
+    </w:p>
+    <w:p>
+      <w:pPr>
+        <w:rPr>
+          <w:rFonts w:cstheme="minorHAnsi"/>
+          <w:b/>
+          <w:bCs/>
+          <w:u w:val="single"/>
+        </w:rPr>
+      </w:pPr>
+    </w:p>
+    <w:p>
+      <w:pPr>
+        <w:rPr>
+          <w:rFonts w:cstheme="minorHAnsi"/>
+          <w:b/>
+          <w:bCs/>
+          <w:u w:val="single"/>
+        </w:rPr>
+      </w:pPr>
+    </w:p>
+    <w:p>
+      <w:pPr>
+        <w:rPr>
+          <w:rFonts w:cstheme="minorHAnsi"/>
+          <w:b/>
+          <w:bCs/>
+          <w:u w:val="single"/>
+        </w:rPr>
+      </w:pPr>
+    </w:p>
+    <w:p>
+      <w:pPr>
+        <w:rPr>
+          <w:rFonts w:cstheme="minorHAnsi"/>
+          <w:b/>
+          <w:bCs/>
+          <w:u w:val="single"/>
+        </w:rPr>
+      </w:pPr>
+    </w:p>
+    <w:p>
+      <w:pPr>
+        <w:rPr>
+          <w:rFonts w:cstheme="minorHAnsi"/>
+          <w:b/>
+          <w:bCs/>
+          <w:u w:val="single"/>
+        </w:rPr>
+      </w:pPr>
+    </w:p>
+    <w:p>
+      <w:pPr>
+        <w:rPr>
+          <w:rFonts w:cstheme="minorHAnsi"/>
+          <w:b/>
+          <w:bCs/>
+          <w:u w:val="single"/>
+        </w:rPr>
+      </w:pPr>
+    </w:p>
+    <w:p>
+      <w:pPr>
+        <w:rPr>
+          <w:rFonts w:cstheme="minorHAnsi"/>
+          <w:b/>
+          <w:bCs/>
+          <w:highlight w:val="red"/>
+          <w:u w:val="single"/>
+          <w:rtl/>
+        </w:rPr>
+      </w:pPr>
+      <w:r>
+        <w:rPr>
+          <w:rFonts w:cstheme="minorHAnsi"/>
+          <w:b/>
+          <w:bCs/>
+          <w:highlight w:val="red"/>
+          <w:u w:val="single"/>
+        </w:rPr>
+        <w:t>INTRODUCTION</w:t>
+      </w:r>
+    </w:p>
+    <w:p>
+      <w:pPr>
+        <w:rPr>
+          <w:rFonts w:cstheme="minorHAnsi"/>
+          <w:highlight w:val="red"/>
+          <w:rtl/>
+        </w:rPr>
+      </w:pPr>
+      <w:r>
+        <w:rPr>
+          <w:rFonts w:cstheme="minorHAnsi"/>
+          <w:highlight w:val="red"/>
+          <w:rtl/>
+        </w:rPr>
+        <w:t>אנסמבל היא שיטה שמשתמשת במספר מודלים כך שהוא מאפשר לקבל תוצאה טובה מכל אחד מהמודלים לב</w:t>
+      </w:r>
+      <w:r>
+        <w:rPr>
+          <w:rFonts w:cstheme="minorHAnsi"/>
+          <w:highlight w:val="red"/>
+          <w:rtl/>
+        </w:rPr>
+        <w:t>ד</w:t>
+      </w:r>
+      <w:r>
+        <w:rPr>
+          <w:rFonts w:cstheme="minorHAnsi"/>
+          <w:highlight w:val="red"/>
+          <w:rtl/>
+        </w:rPr>
+        <w:t xml:space="preserve">. המצב האידיאלי שכל מודל יעשה טעויות בלתי תלויות במודלים אחרים וכך הדיוק יעלה. </w:t>
+      </w:r>
+    </w:p>
+    <w:p>
+      <w:pPr>
+        <w:rPr>
+          <w:rFonts w:cstheme="minorHAnsi"/>
+          <w:highlight w:val="red"/>
+          <w:rtl/>
+        </w:rPr>
+      </w:pPr>
+      <w:r>
+        <w:rPr>
+          <w:rFonts w:cstheme="minorHAnsi"/>
+          <w:highlight w:val="red"/>
+          <w:rtl/>
+        </w:rPr>
+        <w:t>ניתן לאמן רשתות נוירונים שונות אשר כל אחת מהן תתכנס אך כאשר הן יקבלו דוגמאות מה-</w:t>
+      </w:r>
+      <w:r>
+        <w:rPr>
+          <w:rFonts w:cstheme="minorHAnsi"/>
+          <w:highlight w:val="red"/>
+        </w:rPr>
+        <w:t>data</w:t>
+      </w:r>
+      <w:r>
+        <w:rPr>
+          <w:rFonts w:cstheme="minorHAnsi"/>
+          <w:highlight w:val="red"/>
+          <w:rtl/>
+        </w:rPr>
+        <w:t xml:space="preserve"> הן יחזו תחזיות שונות. ולכן משתמשים באנסמבל על מנת לבצע ממוצע של ההצבעות. </w:t>
+      </w:r>
+    </w:p>
+    <w:p>
+      <w:pPr>
+        <w:rPr>
+          <w:rFonts w:cstheme="minorHAnsi"/>
+          <w:highlight w:val="red"/>
+          <w:u w:val="single"/>
+          <w:rtl/>
+        </w:rPr>
+      </w:pPr>
+      <w:r>
+        <w:rPr>
+          <w:rFonts w:cstheme="minorHAnsi"/>
+          <w:highlight w:val="red"/>
+          <w:u w:val="single"/>
+          <w:rtl/>
+        </w:rPr>
+        <w:t xml:space="preserve">כדי לייצר אנסמבל עבור רשתות נוירונים – </w:t>
+      </w:r>
+    </w:p>
+    <w:p>
+      <w:pPr>
+        <w:pStyle w:val="ListParagraph"/>
+        <w:numPr>
+          <w:ilvl w:val="0"/>
+          <w:numId w:val="3"/>
+        </w:numPr>
+        <w:rPr>
+          <w:rFonts w:cstheme="minorHAnsi"/>
+          <w:highlight w:val="red"/>
+        </w:rPr>
+      </w:pPr>
+      <w:r>
+        <w:rPr>
+          <w:rFonts w:cstheme="minorHAnsi"/>
+          <w:highlight w:val="red"/>
+          <w:rtl/>
+        </w:rPr>
+        <w:t>מבחינה חישובית -</w:t>
+      </w:r>
+      <w:r>
+        <w:rPr>
+          <w:rFonts w:cstheme="minorHAnsi"/>
+          <w:highlight w:val="red"/>
+        </w:rPr>
+        <w:t>backpropagation</w:t>
+      </w:r>
+      <w:r>
+        <w:rPr>
+          <w:rFonts w:cstheme="minorHAnsi"/>
+          <w:highlight w:val="red"/>
+          <w:rtl/>
+        </w:rPr>
+        <w:t xml:space="preserve"> לכל מודל</w:t>
+      </w:r>
+    </w:p>
+    <w:p>
+      <w:pPr>
+        <w:pStyle w:val="ListParagraph"/>
+        <w:numPr>
+          <w:ilvl w:val="0"/>
+          <w:numId w:val="3"/>
+        </w:numPr>
+        <w:rPr>
+          <w:rFonts w:cstheme="minorHAnsi"/>
+          <w:highlight w:val="red"/>
+        </w:rPr>
+      </w:pPr>
+      <w:r>
+        <w:rPr>
+          <w:rFonts w:cstheme="minorHAnsi"/>
+          <w:highlight w:val="red"/>
+          <w:rtl/>
+        </w:rPr>
+        <w:t>מבחינת זיכרון – פרמטרים ומשקולות שונים לכל מודל</w:t>
+      </w:r>
+    </w:p>
+    <w:p>
+      <w:pPr>
+        <w:rPr>
+          <w:rFonts w:cstheme="minorHAnsi"/>
+          <w:highlight w:val="red"/>
+          <w:rtl/>
+        </w:rPr>
+      </w:pPr>
+      <w:r>
+        <w:rPr>
+          <w:rFonts w:cstheme="minorHAnsi"/>
+          <w:highlight w:val="red"/>
+          <w:rtl/>
+        </w:rPr>
+        <w:t xml:space="preserve">המטרה של המאמר הוא להתמודד עם הבעיה של החישוב והזיכרון כאשר מייצרים אנסמבל של רשתות נוירונים. </w:t>
+      </w:r>
+    </w:p>
+    <w:p>
+      <w:pPr>
+        <w:rPr>
+          <w:rFonts w:cstheme="minorHAnsi"/>
+          <w:highlight w:val="red"/>
+          <w:rtl/>
+        </w:rPr>
+      </w:pPr>
+      <w:r>
+        <w:rPr>
+          <w:rFonts w:cstheme="minorHAnsi"/>
+          <w:highlight w:val="red"/>
+          <w:rtl/>
+        </w:rPr>
+        <w:t xml:space="preserve">מראים כי לשיטה שלהם יש את הפיזור טוב </w:t>
+      </w:r>
+      <w:r>
+        <w:rPr>
+          <w:rFonts w:cstheme="minorHAnsi"/>
+          <w:highlight w:val="red"/>
+          <w:rtl/>
+        </w:rPr>
+        <w:t xml:space="preserve">ביותר </w:t>
+      </w:r>
+      <w:r>
+        <w:rPr>
+          <w:rFonts w:cstheme="minorHAnsi"/>
+          <w:highlight w:val="red"/>
+          <w:rtl/>
+        </w:rPr>
+        <w:t xml:space="preserve"> בין דיוק, זמן ריצה וזיכרון בארכיטקטורות שונות של למידה עמוקה - </w:t>
+      </w:r>
+      <w:r>
+        <w:rPr>
+          <w:rFonts w:cstheme="minorHAnsi"/>
+          <w:highlight w:val="red"/>
+        </w:rPr>
+        <w:t>CIFAR-10/100 classification with ResNet32 and WMT14 EN-DE/EN-FR machine translation with Transformer</w:t>
+      </w:r>
+      <w:r>
+        <w:rPr>
+          <w:rFonts w:cstheme="minorHAnsi"/>
+          <w:highlight w:val="red"/>
+          <w:rtl/>
+        </w:rPr>
+        <w:t xml:space="preserve">. בנוסף, מראים כי השיטה מתאימה ל- </w:t>
+      </w:r>
+      <w:r>
+        <w:rPr>
+          <w:rFonts w:cstheme="minorHAnsi"/>
+          <w:highlight w:val="red"/>
+        </w:rPr>
+        <w:t>out-of-distribution datasets uncertainty evaluation on contextual bandits</w:t>
+      </w:r>
+      <w:r>
+        <w:rPr>
+          <w:rFonts w:cstheme="minorHAnsi"/>
+          <w:highlight w:val="red"/>
+          <w:rtl/>
+        </w:rPr>
+        <w:t xml:space="preserve">. </w:t>
+      </w:r>
+    </w:p>
+    <w:p>
+      <w:pPr>
+        <w:rPr>
+          <w:rFonts w:cstheme="minorHAnsi"/>
+          <w:b/>
+          <w:bCs/>
+          <w:highlight w:val="red"/>
+          <w:u w:val="single"/>
+          <w:rtl/>
+        </w:rPr>
+      </w:pPr>
+      <w:r>
+        <w:rPr>
+          <w:rFonts w:cstheme="minorHAnsi"/>
+          <w:b/>
+          <w:bCs/>
+          <w:highlight w:val="red"/>
+          <w:u w:val="single"/>
+        </w:rPr>
+        <w:t>METHOD</w:t>
+      </w:r>
+    </w:p>
+    <w:p>
+      <w:pPr>
+        <w:rPr>
+          <w:rFonts w:cstheme="minorHAnsi"/>
+          <w:highlight w:val="red"/>
+          <w:rtl/>
+        </w:rPr>
+      </w:pPr>
+      <w:r>
+        <w:rPr>
+          <w:rFonts w:cstheme="minorHAnsi"/>
+          <w:highlight w:val="red"/>
+        </w:rPr>
+        <w:t>W</w:t>
+      </w:r>
+      <w:r>
+        <w:rPr>
+          <w:rFonts w:cstheme="minorHAnsi"/>
+          <w:highlight w:val="red"/>
+          <w:rtl/>
+        </w:rPr>
+        <w:t>–</w:t>
+      </w:r>
+      <w:r>
+        <w:rPr>
+          <w:rFonts w:cstheme="minorHAnsi" w:hint="cs"/>
+          <w:highlight w:val="red"/>
+          <w:rtl/>
+        </w:rPr>
+        <w:t xml:space="preserve"> </w:t>
+      </w:r>
+      <w:r>
+        <w:rPr>
+          <w:rFonts w:cstheme="minorHAnsi"/>
+          <w:highlight w:val="red"/>
+          <w:rtl/>
+        </w:rPr>
+        <w:t>משקלים</w:t>
+      </w:r>
+      <w:r>
+        <w:rPr>
+          <w:rFonts w:cstheme="minorHAnsi"/>
+          <w:highlight w:val="red"/>
+          <w:rtl/>
+        </w:rPr>
+        <w:t xml:space="preserve"> ברשת נוירונים</w:t>
+      </w:r>
+      <w:r>
+        <w:rPr>
+          <w:rFonts w:cstheme="minorHAnsi"/>
+          <w:highlight w:val="red"/>
+          <w:rtl/>
+        </w:rPr>
+        <w:t>, משקל איטי</w:t>
+      </w:r>
+      <w:r>
+        <w:rPr>
+          <w:rFonts w:cstheme="minorHAnsi"/>
+          <w:highlight w:val="red"/>
+          <w:rtl/>
+        </w:rPr>
+        <w:t>, משקל משותף.</w:t>
+      </w:r>
+    </w:p>
+    <w:p>
+      <w:pPr>
+        <w:rPr>
+          <w:rFonts w:cstheme="minorHAnsi"/>
+          <w:highlight w:val="red"/>
+          <w:rtl/>
+        </w:rPr>
+      </w:pPr>
+      <w:r>
+        <w:rPr>
+          <w:rFonts w:cstheme="minorHAnsi"/>
+          <w:highlight w:val="red"/>
+        </w:rPr>
+        <w:t xml:space="preserve">m </w:t>
+      </w:r>
+      <w:r>
+        <w:rPr>
+          <w:rFonts w:cstheme="minorHAnsi"/>
+          <w:highlight w:val="red"/>
+          <w:rtl/>
+        </w:rPr>
+        <w:t>– ממד הקלט</w:t>
+      </w:r>
+    </w:p>
+    <w:p>
+      <w:pPr>
+        <w:rPr>
+          <w:rFonts w:cstheme="minorHAnsi"/>
+          <w:highlight w:val="red"/>
+          <w:rtl/>
+        </w:rPr>
+      </w:pPr>
+      <w:r>
+        <w:rPr>
+          <w:rFonts w:cstheme="minorHAnsi"/>
+          <w:highlight w:val="red"/>
+        </w:rPr>
+        <w:t xml:space="preserve">n </w:t>
+      </w:r>
+      <w:r>
+        <w:rPr>
+          <w:rFonts w:cstheme="minorHAnsi"/>
+          <w:highlight w:val="red"/>
+          <w:rtl/>
+        </w:rPr>
+        <w:t>– ממד הפלט</w:t>
+      </w:r>
+    </w:p>
+    <w:p>
+      <w:pPr>
+        <w:rPr>
+          <w:rFonts w:cstheme="minorHAnsi"/>
+          <w:highlight w:val="red"/>
+          <w:rtl/>
+        </w:rPr>
+      </w:pPr>
+      <w:r>
+        <w:rPr>
+          <w:rFonts w:cstheme="minorHAnsi"/>
+          <w:highlight w:val="red"/>
+        </w:rPr>
+        <w:t>F</w:t>
+      </w:r>
+      <w:r>
+        <w:rPr>
+          <w:rFonts w:cstheme="minorHAnsi"/>
+          <w:highlight w:val="red"/>
+          <w:rtl/>
+        </w:rPr>
+        <w:t xml:space="preserve"> – משקל מהיר </w:t>
+      </w:r>
+    </w:p>
+    <w:p>
+      <w:pPr>
+        <w:rPr>
+          <w:rFonts w:cstheme="minorHAnsi"/>
+          <w:highlight w:val="red"/>
+          <w:rtl/>
+        </w:rPr>
+      </w:pPr>
+      <w:r>
+        <w:rPr>
+          <w:rFonts w:cstheme="minorHAnsi"/>
+          <w:highlight w:val="red"/>
+          <w:rtl/>
+        </w:rPr>
+        <w:t xml:space="preserve">נניח כי יש </w:t>
+      </w:r>
+      <w:r>
+        <w:rPr>
+          <w:rFonts w:cstheme="minorHAnsi"/>
+          <w:highlight w:val="red"/>
+        </w:rPr>
+        <w:t>M</w:t>
+      </w:r>
+      <w:r>
+        <w:rPr>
+          <w:rFonts w:cstheme="minorHAnsi"/>
+          <w:highlight w:val="red"/>
+          <w:rtl/>
+        </w:rPr>
+        <w:t xml:space="preserve"> מודלים ולכל מודל יש מטריצת משקל </w:t>
+      </w:r>
+      <w:r>
+        <w:rPr>
+          <w:rFonts w:cstheme="minorHAnsi"/>
+          <w:highlight w:val="red"/>
+        </w:rPr>
+        <w:t>Wi</w:t>
+      </w:r>
+      <w:r>
+        <w:rPr>
+          <w:rFonts w:cstheme="minorHAnsi"/>
+          <w:highlight w:val="red"/>
+          <w:rtl/>
+        </w:rPr>
+        <w:t>. לכל אחד מהמודלים יש שני וקטורים של הקלט והפלט</w:t>
+      </w:r>
+      <w:r>
+        <w:rPr>
+          <w:rFonts w:cstheme="minorHAnsi"/>
+          <w:highlight w:val="red"/>
+          <w:rtl/>
+        </w:rPr>
+        <w:t xml:space="preserve"> (</w:t>
+      </w:r>
+      <w:r>
+        <w:rPr>
+          <w:rFonts w:cstheme="minorHAnsi"/>
+          <w:highlight w:val="red"/>
+        </w:rPr>
+        <w:t>r</w:t>
+      </w:r>
+      <w:r>
+        <w:rPr>
+          <w:rFonts w:cstheme="minorHAnsi"/>
+          <w:highlight w:val="red"/>
+          <w:rtl/>
+        </w:rPr>
+        <w:t xml:space="preserve"> ו- </w:t>
+      </w:r>
+      <w:r>
+        <w:rPr>
+          <w:rFonts w:cstheme="minorHAnsi"/>
+          <w:highlight w:val="red"/>
+        </w:rPr>
+        <w:t>s</w:t>
+      </w:r>
+      <w:r>
+        <w:rPr>
+          <w:rFonts w:cstheme="minorHAnsi"/>
+          <w:highlight w:val="red"/>
+          <w:rtl/>
+        </w:rPr>
+        <w:t>)</w:t>
+      </w:r>
+      <w:r>
+        <w:rPr>
+          <w:rFonts w:cstheme="minorHAnsi" w:hint="cs"/>
+          <w:highlight w:val="red"/>
+          <w:rtl/>
+        </w:rPr>
+        <w:t xml:space="preserve"> בעלי אותו גודל עבור המודל</w:t>
+      </w:r>
+      <w:r>
+        <w:rPr>
+          <w:rFonts w:cstheme="minorHAnsi"/>
+          <w:highlight w:val="red"/>
+          <w:rtl/>
+        </w:rPr>
+        <w:t xml:space="preserve">. </w:t>
+      </w:r>
+      <w:r>
+        <w:rPr>
+          <w:rFonts w:cstheme="minorHAnsi"/>
+          <w:highlight w:val="red"/>
+          <w:rtl/>
+        </w:rPr>
+        <w:t>הם יוצרים עבור כל מודל את המשקלים לפי הנוסחה הבאה –</w:t>
+      </w:r>
+      <w:r>
+        <w:rPr>
+          <w:rFonts w:cstheme="minorHAnsi"/>
+          <w:highlight w:val="red"/>
+          <w:u w:val="single"/>
+          <w:rtl/>
+        </w:rPr>
+        <w:t xml:space="preserve"> </w:t>
+      </w:r>
+    </w:p>
+    <w:p>
+      <w:pPr>
+        <w:rPr>
+          <w:rFonts w:cstheme="minorHAnsi"/>
+          <w:highlight w:val="red"/>
+          <w:u w:val="single"/>
           <w:rtl/>
         </w:rPr>
       </w:pPr>
@@ -4240,11 +4736,12 @@
           <w:noProof/>
           <w:highlight w:val="red"/>
         </w:rPr>
+        <w:lastRenderedPageBreak/>
         <w:drawing>
-          <wp:inline distT="0" distB="0" distL="0" distR="0" wp14:anchorId="5A649754" wp14:editId="000CDA9F">
-            <wp:extent cx="3036603" cy="1459237"/>
-            <wp:effectExtent l="0" t="0" r="0" b="7620"/>
-            <wp:docPr id="3" name="תמונה 3"/>
+          <wp:inline distT="0" distB="0" distL="0" distR="0" wp14:anchorId="7694A3A0" wp14:editId="1CD899E1">
+            <wp:extent cx="5274310" cy="644525"/>
+            <wp:effectExtent l="0" t="0" r="2540" b="3175"/>
+            <wp:docPr id="1" name="תמונה 1"/>
             <wp:cNvGraphicFramePr>
               <a:graphicFrameLocks xmlns:a="http://schemas.openxmlformats.org/drawingml/2006/main" noChangeAspect="1"/>
             </wp:cNvGraphicFramePr>
@@ -4264,7 +4761,7 @@
                   <pic:spPr>
                     <a:xfrm>
                       <a:off x="0" y="0"/>
-                      <a:ext cx="3037274" cy="1459559"/>
+                      <a:ext cx="5274310" cy="644525"/>
                     </a:xfrm>
                     <a:prstGeom prst="rect">
                       <a:avLst/>
@@ -4279,91 +4776,6 @@
     </w:p>
     <w:p>
       <w:pPr>
-        <w:rPr>
-          <w:rFonts w:cstheme="minorHAnsi"/>
-          <w:highlight w:val="red"/>
-          <w:rtl/>
-        </w:rPr>
-      </w:pPr>
-      <w:r>
-        <w:rPr>
-          <w:rFonts w:cstheme="minorHAnsi"/>
-          <w:highlight w:val="red"/>
-          <w:rtl/>
-        </w:rPr>
-        <w:t xml:space="preserve">כאשר </w:t>
-      </w:r>
-      <w:r>
-        <w:rPr>
-          <w:rFonts w:cstheme="minorHAnsi"/>
-          <w:highlight w:val="red"/>
-        </w:rPr>
-        <w:t>φ</w:t>
-      </w:r>
-      <w:r>
-        <w:rPr>
-          <w:rFonts w:cstheme="minorHAnsi"/>
-          <w:highlight w:val="red"/>
-          <w:rtl/>
-        </w:rPr>
-        <w:t xml:space="preserve"> מייצג את האקטיבציה. הפלט מייצג את האקטיבציה לשכבה הבאה.</w:t>
-      </w:r>
-      <w:r>
-        <w:rPr>
-          <w:rFonts w:cstheme="minorHAnsi"/>
-          <w:highlight w:val="red"/>
-          <w:rtl/>
-        </w:rPr>
-        <w:t xml:space="preserve"> כדי לייעל את החישובים מגדירים מטריצת </w:t>
-      </w:r>
-      <w:r>
-        <w:rPr>
-          <w:rFonts w:cstheme="minorHAnsi"/>
-          <w:highlight w:val="red"/>
-        </w:rPr>
-        <w:t>R</w:t>
-      </w:r>
-      <w:r>
-        <w:rPr>
-          <w:rFonts w:cstheme="minorHAnsi"/>
-          <w:highlight w:val="red"/>
-          <w:rtl/>
-        </w:rPr>
-        <w:t xml:space="preserve"> ו-</w:t>
-      </w:r>
-      <w:r>
-        <w:rPr>
-          <w:rFonts w:cstheme="minorHAnsi"/>
-          <w:highlight w:val="red"/>
-        </w:rPr>
-        <w:t>S</w:t>
-      </w:r>
-      <w:r>
-        <w:rPr>
-          <w:rFonts w:cstheme="minorHAnsi"/>
-          <w:highlight w:val="red"/>
-          <w:rtl/>
-        </w:rPr>
-        <w:t xml:space="preserve"> עבור כל דוגמה ב-</w:t>
-      </w:r>
-      <w:r>
-        <w:rPr>
-          <w:rFonts w:cstheme="minorHAnsi"/>
-          <w:highlight w:val="red"/>
-        </w:rPr>
-        <w:t>minibatch</w:t>
-      </w:r>
-      <w:r>
-        <w:rPr>
-          <w:rFonts w:cstheme="minorHAnsi"/>
-          <w:highlight w:val="red"/>
-          <w:rtl/>
-        </w:rPr>
-        <w:t xml:space="preserve"> – </w:t>
-      </w:r>
-    </w:p>
-    <w:p>
-      <w:pPr>
         <w:jc w:val="center"/>
         <w:rPr>
           <w:rFonts w:cstheme="minorHAnsi"/>
@@ -4380,10 +4792,10 @@
           <w:highlight w:val="red"/>
         </w:rPr>
         <w:drawing>
-          <wp:inline distT="0" distB="0" distL="0" distR="0" wp14:anchorId="6F1E47D9" wp14:editId="77B735CE">
-            <wp:extent cx="3686175" cy="542925"/>
-            <wp:effectExtent l="0" t="0" r="9525" b="9525"/>
-            <wp:docPr id="4" name="תמונה 4"/>
+          <wp:inline distT="0" distB="0" distL="0" distR="0" wp14:anchorId="778757DE" wp14:editId="1E5D98C3">
+            <wp:extent cx="3191804" cy="2135811"/>
+            <wp:effectExtent l="0" t="0" r="8890" b="0"/>
+            <wp:docPr id="2" name="תמונה 2"/>
             <wp:cNvGraphicFramePr>
               <a:graphicFrameLocks xmlns:a="http://schemas.openxmlformats.org/drawingml/2006/main" noChangeAspect="1"/>
             </wp:cNvGraphicFramePr>
@@ -4403,6 +4815,260 @@
                   <pic:spPr>
                     <a:xfrm>
                       <a:off x="0" y="0"/>
+                      <a:ext cx="3194210" cy="2137421"/>
+                    </a:xfrm>
+                    <a:prstGeom prst="rect">
+                      <a:avLst/>
+                    </a:prstGeom>
+                  </pic:spPr>
+                </pic:pic>
+              </a:graphicData>
+            </a:graphic>
+          </wp:inline>
+        </w:drawing>
+      </w:r>
+    </w:p>
+    <w:p>
+      <w:pPr>
+        <w:rPr>
+          <w:rFonts w:cstheme="minorHAnsi"/>
+          <w:highlight w:val="red"/>
+          <w:rtl/>
+        </w:rPr>
+      </w:pPr>
+      <w:r>
+        <w:rPr>
+          <w:rFonts w:cstheme="minorHAnsi"/>
+          <w:highlight w:val="red"/>
+          <w:rtl/>
+        </w:rPr>
+        <w:t>מראים כיצד להפוך את מנגנון ייצור המשקולות למקבילי</w:t>
+      </w:r>
+      <w:r>
+        <w:rPr>
+          <w:rFonts w:cstheme="minorHAnsi"/>
+          <w:highlight w:val="red"/>
+          <w:rtl/>
+        </w:rPr>
+        <w:t xml:space="preserve"> על ידי חישובים שעושים ב-</w:t>
+      </w:r>
+      <w:r>
+        <w:rPr>
+          <w:rFonts w:cstheme="minorHAnsi"/>
+          <w:highlight w:val="red"/>
+        </w:rPr>
+        <w:t>batch</w:t>
+      </w:r>
+      <w:r>
+        <w:rPr>
+          <w:rFonts w:cstheme="minorHAnsi"/>
+          <w:highlight w:val="red"/>
+          <w:rtl/>
+        </w:rPr>
+        <w:t xml:space="preserve">. נגדיר את </w:t>
+      </w:r>
+      <w:r>
+        <w:rPr>
+          <w:rFonts w:cstheme="minorHAnsi"/>
+          <w:highlight w:val="red"/>
+        </w:rPr>
+        <w:t>X</w:t>
+      </w:r>
+      <w:r>
+        <w:rPr>
+          <w:rFonts w:cstheme="minorHAnsi"/>
+          <w:highlight w:val="red"/>
+          <w:rtl/>
+        </w:rPr>
+        <w:t xml:space="preserve"> כאקטיבציה </w:t>
+      </w:r>
+      <w:r>
+        <w:rPr>
+          <w:rFonts w:cstheme="minorHAnsi"/>
+          <w:highlight w:val="red"/>
+          <w:rtl/>
+        </w:rPr>
+        <w:t xml:space="preserve">ולכן האקטיבציה של השכבה הבאה תוגדר על ידי - </w:t>
+      </w:r>
+    </w:p>
+    <w:p>
+      <w:pPr>
+        <w:jc w:val="center"/>
+        <w:rPr>
+          <w:rFonts w:cstheme="minorHAnsi"/>
+          <w:highlight w:val="red"/>
+          <w:rtl/>
+        </w:rPr>
+      </w:pPr>
+      <w:r>
+        <w:rPr>
+          <w:rFonts w:cstheme="minorHAnsi"/>
+          <w:noProof/>
+          <w:highlight w:val="red"/>
+        </w:rPr>
+        <w:drawing>
+          <wp:inline distT="0" distB="0" distL="0" distR="0" wp14:anchorId="5A649754" wp14:editId="000CDA9F">
+            <wp:extent cx="3036603" cy="1459237"/>
+            <wp:effectExtent l="0" t="0" r="0" b="7620"/>
+            <wp:docPr id="3" name="תמונה 3"/>
+            <wp:cNvGraphicFramePr>
+              <a:graphicFrameLocks xmlns:a="http://schemas.openxmlformats.org/drawingml/2006/main" noChangeAspect="1"/>
+            </wp:cNvGraphicFramePr>
+            <a:graphic xmlns:a="http://schemas.openxmlformats.org/drawingml/2006/main">
+              <a:graphicData uri="http://schemas.openxmlformats.org/drawingml/2006/picture">
+                <pic:pic xmlns:pic="http://schemas.openxmlformats.org/drawingml/2006/picture">
+                  <pic:nvPicPr>
+                    <pic:cNvPr id="1" name=""/>
+                    <pic:cNvPicPr/>
+                  </pic:nvPicPr>
+                  <pic:blipFill>
+                    <a:blip r:embed="rId10"/>
+                    <a:stretch>
+                      <a:fillRect/>
+                    </a:stretch>
+                  </pic:blipFill>
+                  <pic:spPr>
+                    <a:xfrm>
+                      <a:off x="0" y="0"/>
+                      <a:ext cx="3037274" cy="1459559"/>
+                    </a:xfrm>
+                    <a:prstGeom prst="rect">
+                      <a:avLst/>
+                    </a:prstGeom>
+                  </pic:spPr>
+                </pic:pic>
+              </a:graphicData>
+            </a:graphic>
+          </wp:inline>
+        </w:drawing>
+      </w:r>
+    </w:p>
+    <w:p>
+      <w:pPr>
+        <w:rPr>
+          <w:rFonts w:cstheme="minorHAnsi"/>
+          <w:highlight w:val="red"/>
+          <w:rtl/>
+        </w:rPr>
+      </w:pPr>
+      <w:r>
+        <w:rPr>
+          <w:rFonts w:cstheme="minorHAnsi"/>
+          <w:highlight w:val="red"/>
+          <w:rtl/>
+        </w:rPr>
+        <w:t xml:space="preserve">כאשר </w:t>
+      </w:r>
+      <w:r>
+        <w:rPr>
+          <w:rFonts w:cstheme="minorHAnsi"/>
+          <w:highlight w:val="red"/>
+        </w:rPr>
+        <w:t>φ</w:t>
+      </w:r>
+      <w:r>
+        <w:rPr>
+          <w:rFonts w:cstheme="minorHAnsi"/>
+          <w:highlight w:val="red"/>
+          <w:rtl/>
+        </w:rPr>
+        <w:t xml:space="preserve"> מייצג את האקטיבציה. הפלט מייצג את האקטיבציה לשכבה הבאה.</w:t>
+      </w:r>
+      <w:r>
+        <w:rPr>
+          <w:rFonts w:cstheme="minorHAnsi"/>
+          <w:highlight w:val="red"/>
+          <w:rtl/>
+        </w:rPr>
+        <w:t xml:space="preserve"> כדי לייעל את החישובים מגדירים מטריצת </w:t>
+      </w:r>
+      <w:r>
+        <w:rPr>
+          <w:rFonts w:cstheme="minorHAnsi"/>
+          <w:highlight w:val="red"/>
+        </w:rPr>
+        <w:t>R</w:t>
+      </w:r>
+      <w:r>
+        <w:rPr>
+          <w:rFonts w:cstheme="minorHAnsi"/>
+          <w:highlight w:val="red"/>
+          <w:rtl/>
+        </w:rPr>
+        <w:t xml:space="preserve"> ו-</w:t>
+      </w:r>
+      <w:r>
+        <w:rPr>
+          <w:rFonts w:cstheme="minorHAnsi"/>
+          <w:highlight w:val="red"/>
+        </w:rPr>
+        <w:t>S</w:t>
+      </w:r>
+      <w:r>
+        <w:rPr>
+          <w:rFonts w:cstheme="minorHAnsi"/>
+          <w:highlight w:val="red"/>
+          <w:rtl/>
+        </w:rPr>
+        <w:t xml:space="preserve"> עבור כל דוגמה ב-</w:t>
+      </w:r>
+      <w:r>
+        <w:rPr>
+          <w:rFonts w:cstheme="minorHAnsi"/>
+          <w:highlight w:val="red"/>
+        </w:rPr>
+        <w:t>minibatch</w:t>
+      </w:r>
+      <w:r>
+        <w:rPr>
+          <w:rFonts w:cstheme="minorHAnsi"/>
+          <w:highlight w:val="red"/>
+          <w:rtl/>
+        </w:rPr>
+        <w:t xml:space="preserve"> – </w:t>
+      </w:r>
+    </w:p>
+    <w:p>
+      <w:pPr>
+        <w:jc w:val="center"/>
+        <w:rPr>
+          <w:rFonts w:cstheme="minorHAnsi"/>
+          <w:b/>
+          <w:bCs/>
+          <w:highlight w:val="red"/>
+          <w:rtl/>
+        </w:rPr>
+      </w:pPr>
+      <w:r>
+        <w:rPr>
+          <w:rFonts w:cstheme="minorHAnsi"/>
+          <w:noProof/>
+          <w:highlight w:val="red"/>
+        </w:rPr>
+        <w:drawing>
+          <wp:inline distT="0" distB="0" distL="0" distR="0" wp14:anchorId="6F1E47D9" wp14:editId="77B735CE">
+            <wp:extent cx="3686175" cy="542925"/>
+            <wp:effectExtent l="0" t="0" r="9525" b="9525"/>
+            <wp:docPr id="4" name="תמונה 4"/>
+            <wp:cNvGraphicFramePr>
+              <a:graphicFrameLocks xmlns:a="http://schemas.openxmlformats.org/drawingml/2006/main" noChangeAspect="1"/>
+            </wp:cNvGraphicFramePr>
+            <a:graphic xmlns:a="http://schemas.openxmlformats.org/drawingml/2006/main">
+              <a:graphicData uri="http://schemas.openxmlformats.org/drawingml/2006/picture">
+                <pic:pic xmlns:pic="http://schemas.openxmlformats.org/drawingml/2006/picture">
+                  <pic:nvPicPr>
+                    <pic:cNvPr id="1" name=""/>
+                    <pic:cNvPicPr/>
+                  </pic:nvPicPr>
+                  <pic:blipFill>
+                    <a:blip r:embed="rId11"/>
+                    <a:stretch>
+                      <a:fillRect/>
+                    </a:stretch>
+                  </pic:blipFill>
+                  <pic:spPr>
+                    <a:xfrm>
+                      <a:off x="0" y="0"/>
                       <a:ext cx="3686175" cy="542925"/>
                     </a:xfrm>
                     <a:prstGeom prst="rect">
@@ -4454,7 +5120,6 @@
           <w:highlight w:val="red"/>
           <w:rtl/>
         </w:rPr>
-        <w:lastRenderedPageBreak/>
         <w:t>הגדרת הפלט – לוקחים את ממוצע התחזיות של כל מודל. נניח כי גודל ה-</w:t>
       </w:r>
       <w:r>
@@ -4736,6 +5401,7 @@
           <w:highlight w:val="red"/>
           <w:rtl/>
         </w:rPr>
+        <w:lastRenderedPageBreak/>
         <w:t>עלות הזיכרון הינו החלק המשמעותי באנסמבל</w:t>
       </w:r>
       <w:r>
@@ -5047,7 +5713,7 @@
                     <pic:cNvPicPr/>
                   </pic:nvPicPr>
                   <pic:blipFill>
-                    <a:blip r:embed="rId10"/>
+                    <a:blip r:embed="rId12"/>
                     <a:stretch>
                       <a:fillRect/>
                     </a:stretch>
@@ -5317,7 +5983,6 @@
           <w:highlight w:val="red"/>
           <w:rtl/>
         </w:rPr>
-        <w:lastRenderedPageBreak/>
         <w:t>ולכן מצאו כי השיטה מתאימה כאשר יש מעט נתוני אימון (</w:t>
       </w:r>
       <w:r>
@@ -5410,7 +6075,7 @@
           <w:highlight w:val="red"/>
         </w:rPr>
       </w:pPr>
-      <w:hyperlink r:id="rId11" w:anchor="code" w:history="1">
+      <w:hyperlink r:id="rId13" w:anchor="code" w:history="1">
         <w:r>
           <w:rPr>
             <w:rStyle w:val="Hyperlink"/>
@@ -5432,7 +6097,7 @@
           <w:highlight w:val="red"/>
         </w:rPr>
       </w:pPr>
-      <w:hyperlink r:id="rId12" w:history="1">
+      <w:hyperlink r:id="rId14" w:history="1">
         <w:r>
           <w:rPr>
             <w:rStyle w:val="Hyperlink"/>
@@ -5453,7 +6118,7 @@
           <w:bCs/>
         </w:rPr>
       </w:pPr>
-      <w:hyperlink r:id="rId13" w:history="1">
+      <w:hyperlink r:id="rId15" w:history="1">
         <w:r>
           <w:rPr>
             <w:rStyle w:val="Hyperlink"/>
@@ -5518,7 +6183,7 @@
     </w:p>
     <w:p>
       <w:pPr>
-        <w:pStyle w:val="a3"/>
+        <w:pStyle w:val="ListParagraph"/>
         <w:numPr>
           <w:ilvl w:val="0"/>
           <w:numId w:val="1"/>
@@ -5537,7 +6202,7 @@
     </w:p>
     <w:p>
       <w:pPr>
-        <w:pStyle w:val="a3"/>
+        <w:pStyle w:val="ListParagraph"/>
         <w:numPr>
           <w:ilvl w:val="0"/>
           <w:numId w:val="1"/>
@@ -5556,7 +6221,7 @@
     </w:p>
     <w:p>
       <w:pPr>
-        <w:pStyle w:val="a3"/>
+        <w:pStyle w:val="ListParagraph"/>
         <w:numPr>
           <w:ilvl w:val="0"/>
           <w:numId w:val="1"/>
@@ -5689,7 +6354,7 @@
     </w:p>
     <w:p>
       <w:pPr>
-        <w:pStyle w:val="a3"/>
+        <w:pStyle w:val="ListParagraph"/>
         <w:numPr>
           <w:ilvl w:val="0"/>
           <w:numId w:val="2"/>
@@ -5741,7 +6406,7 @@
     </w:p>
     <w:p>
       <w:pPr>
-        <w:pStyle w:val="a3"/>
+        <w:pStyle w:val="ListParagraph"/>
         <w:numPr>
           <w:ilvl w:val="0"/>
           <w:numId w:val="2"/>
@@ -5768,7 +6433,7 @@
     </w:p>
     <w:p>
       <w:pPr>
-        <w:pStyle w:val="a3"/>
+        <w:pStyle w:val="ListParagraph"/>
         <w:numPr>
           <w:ilvl w:val="1"/>
           <w:numId w:val="2"/>
@@ -5800,7 +6465,7 @@
     </w:p>
     <w:p>
       <w:pPr>
-        <w:pStyle w:val="a3"/>
+        <w:pStyle w:val="ListParagraph"/>
         <w:numPr>
           <w:ilvl w:val="2"/>
           <w:numId w:val="2"/>
@@ -5833,7 +6498,7 @@
     </w:p>
     <w:p>
       <w:pPr>
-        <w:pStyle w:val="a3"/>
+        <w:pStyle w:val="ListParagraph"/>
         <w:numPr>
           <w:ilvl w:val="3"/>
           <w:numId w:val="2"/>
@@ -5914,7 +6579,7 @@
     </w:p>
     <w:p>
       <w:pPr>
-        <w:pStyle w:val="a3"/>
+        <w:pStyle w:val="ListParagraph"/>
         <w:numPr>
           <w:ilvl w:val="3"/>
           <w:numId w:val="2"/>
@@ -5933,7 +6598,7 @@
     </w:p>
     <w:p>
       <w:pPr>
-        <w:pStyle w:val="a3"/>
+        <w:pStyle w:val="ListParagraph"/>
         <w:numPr>
           <w:ilvl w:val="1"/>
           <w:numId w:val="2"/>
@@ -5965,7 +6630,7 @@
     </w:p>
     <w:p>
       <w:pPr>
-        <w:pStyle w:val="a3"/>
+        <w:pStyle w:val="ListParagraph"/>
         <w:numPr>
           <w:ilvl w:val="0"/>
           <w:numId w:val="2"/>
@@ -6063,7 +6728,7 @@
           <w:rtl/>
         </w:rPr>
       </w:pPr>
-      <w:hyperlink r:id="rId14" w:history="1">
+      <w:hyperlink r:id="rId16" w:history="1">
         <w:r>
           <w:rPr>
             <w:rStyle w:val="Hyperlink"/>
@@ -6117,7 +6782,6 @@
           <w:rFonts w:cstheme="minorHAnsi" w:hint="cs"/>
           <w:rtl/>
         </w:rPr>
-        <w:lastRenderedPageBreak/>
         <w:t xml:space="preserve">נרצה לבצע אופטימיזציה </w:t>
       </w:r>
       <w:r>
@@ -6144,7 +6808,7 @@
     </w:p>
     <w:p>
       <w:pPr>
-        <w:pStyle w:val="a3"/>
+        <w:pStyle w:val="ListParagraph"/>
         <w:numPr>
           <w:ilvl w:val="0"/>
           <w:numId w:val="5"/>
@@ -6177,7 +6841,7 @@
     </w:p>
     <w:p>
       <w:pPr>
-        <w:pStyle w:val="a3"/>
+        <w:pStyle w:val="ListParagraph"/>
         <w:numPr>
           <w:ilvl w:val="0"/>
           <w:numId w:val="5"/>
@@ -6272,7 +6936,15 @@
           <w:rFonts w:cstheme="minorHAnsi" w:hint="cs"/>
           <w:rtl/>
         </w:rPr>
-        <w:t xml:space="preserve"> אשר לא עוברת על קומבינציות אלא מבצעת חיפוש אקראי אחרי האופטימיזציה האופטימלית. כאשר יש הרבה פרמטרים לכוונן שיטה זאת פחות יעילה.</w:t>
+        <w:t xml:space="preserve"> אשר לא עוברת על קומבינציות אלא </w:t>
+      </w:r>
+      <w:r>
+        <w:rPr>
+          <w:rFonts w:cstheme="minorHAnsi" w:hint="cs"/>
+          <w:rtl/>
+        </w:rPr>
+        <w:lastRenderedPageBreak/>
+        <w:t>מבצעת חיפוש אקראי אחרי האופטימיזציה האופטימלית. כאשר יש הרבה פרמטרים לכוונן שיטה זאת פחות יעילה.</w:t>
       </w:r>
     </w:p>
     <w:p>
@@ -6311,7 +6983,7 @@
                     </pic:cNvPicPr>
                   </pic:nvPicPr>
                   <pic:blipFill>
-                    <a:blip r:embed="rId15" cstate="print">
+                    <a:blip r:embed="rId17" cstate="print">
                       <a:extLst>
                         <a:ext uri="{28A0092B-C50C-407E-A947-70E740481C1C}">
                           <a14:useLocalDpi xmlns:a14="http://schemas.microsoft.com/office/drawing/2010/main" val="0"/>
@@ -6566,6 +7238,205 @@
 <file path=word/numbering.xml><?xml version="1.0" encoding="utf-8"?>
 <w:numbering xmlns:wpc="http://schemas.microsoft.com/office/word/2010/wordprocessingCanvas" xmlns:cx="http://schemas.microsoft.com/office/drawing/2014/chartex" xmlns:cx1="http://schemas.microsoft.com/office/drawing/2015/9/8/chartex" xmlns:cx2="http://schemas.microsoft.com/office/drawing/2015/10/21/chartex" xmlns:cx3="http://schemas.microsoft.com/office/drawing/2016/5/9/chartex" xmlns:cx4="http://schemas.microsoft.com/office/drawing/2016/5/10/chartex" xmlns:cx5="http://schemas.microsoft.com/office/drawing/2016/5/11/chartex" xmlns:cx6="http://schemas.microsoft.com/office/drawing/2016/5/12/chartex" xmlns:cx7="http://schemas.microsoft.com/office/drawing/2016/5/13/chartex" xmlns:cx8="http://schemas.microsoft.com/office/drawing/2016/5/14/chartex" xmlns:mc="http://schemas.openxmlformats.org/markup-compatibility/2006" xmlns:aink="http://schemas.microsoft.com/office/drawing/2016/ink" xmlns:am3d="http://schemas.microsoft.com/office/drawing/2017/model3d" xmlns:o="urn:schemas-microsoft-com:office:office" xmlns:r="http://schemas.openxmlformats.org/officeDocument/2006/relationships" xmlns:m="http://schemas.openxmlformats.org/officeDocument/2006/math" xmlns:v="urn:schemas-microsoft-com:vml" xmlns:wp14="http://schemas.microsoft.com/office/word/2010/wordprocessingDrawing" xmlns:wp="http://schemas.openxmlformats.org/drawingml/2006/wordprocessingDrawing" xmlns:w10="urn:schemas-microsoft-com:office:word" xmlns:w="http://schemas.openxmlformats.org/wordprocessingml/2006/main" xmlns:w14="http://schemas.microsoft.com/office/word/2010/wordml" xmlns:w15="http://schemas.microsoft.com/office/word/2012/wordml" xmlns:w16cex="http://schemas.microsoft.com/office/word/2018/wordml/cex" xmlns:w16cid="http://schemas.microsoft.com/office/word/2016/wordml/cid" xmlns:w16="http://schemas.microsoft.com/office/word/2018/wordml" xmlns:w16se="http://schemas.microsoft.com/office/word/2015/wordml/symex" xmlns:wpg="http://schemas.microsoft.com/office/word/2010/wordprocessingGroup" xmlns:wpi="http://schemas.microsoft.com/office/word/2010/wordprocessingInk" xmlns:wne="http://schemas.microsoft.com/office/word/2006/wordml" xmlns:wps="http://schemas.microsoft.com/office/word/2010/wordprocessingShape" mc:Ignorable="w14 w15 w16se w16cid w16 w16cex wp14">
   <w:abstractNum w:abstractNumId="0" w15:restartNumberingAfterBreak="0">
+    <w:nsid w:val="019F6201"/>
+    <w:multiLevelType w:val="hybridMultilevel"/>
+    <w:tmpl w:val="281AB1C2"/>
+    <w:lvl w:ilvl="0" w:tplc="1000000F">
+      <w:start w:val="1"/>
+      <w:numFmt w:val="decimal"/>
+      <w:lvlText w:val="%1."/>
+      <w:lvlJc w:val="left"/>
+      <w:pPr>
+        <w:ind w:left="360" w:hanging="360"/>
+      </w:pPr>
+    </w:lvl>
+    <w:lvl w:ilvl="1" w:tplc="10000019">
+      <w:start w:val="1"/>
+      <w:numFmt w:val="lowerLetter"/>
+      <w:lvlText w:val="%2."/>
+      <w:lvlJc w:val="left"/>
+      <w:pPr>
+        <w:ind w:left="1080" w:hanging="360"/>
+      </w:pPr>
+    </w:lvl>
+    <w:lvl w:ilvl="2" w:tplc="1000001B" w:tentative="1">
+      <w:start w:val="1"/>
+      <w:numFmt w:val="lowerRoman"/>
+      <w:lvlText w:val="%3."/>
+      <w:lvlJc w:val="right"/>
+      <w:pPr>
+        <w:ind w:left="1800" w:hanging="180"/>
+      </w:pPr>
+    </w:lvl>
+    <w:lvl w:ilvl="3" w:tplc="1000000F" w:tentative="1">
+      <w:start w:val="1"/>
+      <w:numFmt w:val="decimal"/>
+      <w:lvlText w:val="%4."/>
+      <w:lvlJc w:val="left"/>
+      <w:pPr>
+        <w:ind w:left="2520" w:hanging="360"/>
+      </w:pPr>
+    </w:lvl>
+    <w:lvl w:ilvl="4" w:tplc="10000019" w:tentative="1">
+      <w:start w:val="1"/>
+      <w:numFmt w:val="lowerLetter"/>
+      <w:lvlText w:val="%5."/>
+      <w:lvlJc w:val="left"/>
+      <w:pPr>
+        <w:ind w:left="3240" w:hanging="360"/>
+      </w:pPr>
+    </w:lvl>
+    <w:lvl w:ilvl="5" w:tplc="1000001B" w:tentative="1">
+      <w:start w:val="1"/>
+      <w:numFmt w:val="lowerRoman"/>
+      <w:lvlText w:val="%6."/>
+      <w:lvlJc w:val="right"/>
+      <w:pPr>
+        <w:ind w:left="3960" w:hanging="180"/>
+      </w:pPr>
+    </w:lvl>
+    <w:lvl w:ilvl="6" w:tplc="1000000F" w:tentative="1">
+      <w:start w:val="1"/>
+      <w:numFmt w:val="decimal"/>
+      <w:lvlText w:val="%7."/>
+      <w:lvlJc w:val="left"/>
+      <w:pPr>
+        <w:ind w:left="4680" w:hanging="360"/>
+      </w:pPr>
+    </w:lvl>
+    <w:lvl w:ilvl="7" w:tplc="10000019" w:tentative="1">
+      <w:start w:val="1"/>
+      <w:numFmt w:val="lowerLetter"/>
+      <w:lvlText w:val="%8."/>
+      <w:lvlJc w:val="left"/>
+      <w:pPr>
+        <w:ind w:left="5400" w:hanging="360"/>
+      </w:pPr>
+    </w:lvl>
+    <w:lvl w:ilvl="8" w:tplc="1000001B" w:tentative="1">
+      <w:start w:val="1"/>
+      <w:numFmt w:val="lowerRoman"/>
+      <w:lvlText w:val="%9."/>
+      <w:lvlJc w:val="right"/>
+      <w:pPr>
+        <w:ind w:left="6120" w:hanging="180"/>
+      </w:pPr>
+    </w:lvl>
+  </w:abstractNum>
+  <w:abstractNum w:abstractNumId="1" w15:restartNumberingAfterBreak="0">
+    <w:nsid w:val="07167DC2"/>
+    <w:multiLevelType w:val="hybridMultilevel"/>
+    <w:tmpl w:val="84402280"/>
+    <w:lvl w:ilvl="0" w:tplc="10000001">
+      <w:start w:val="1"/>
+      <w:numFmt w:val="bullet"/>
+      <w:lvlText w:val=""/>
+      <w:lvlJc w:val="left"/>
+      <w:pPr>
+        <w:ind w:left="720" w:hanging="360"/>
+      </w:pPr>
+      <w:rPr>
+        <w:rFonts w:ascii="Symbol" w:hAnsi="Symbol" w:hint="default"/>
+      </w:rPr>
+    </w:lvl>
+    <w:lvl w:ilvl="1" w:tplc="10000003" w:tentative="1">
+      <w:start w:val="1"/>
+      <w:numFmt w:val="bullet"/>
+      <w:lvlText w:val="o"/>
+      <w:lvlJc w:val="left"/>
+      <w:pPr>
+        <w:ind w:left="1440" w:hanging="360"/>
+      </w:pPr>
+      <w:rPr>
+        <w:rFonts w:ascii="Courier New" w:hAnsi="Courier New" w:cs="Courier New" w:hint="default"/>
+      </w:rPr>
+    </w:lvl>
+    <w:lvl w:ilvl="2" w:tplc="10000005" w:tentative="1">
+      <w:start w:val="1"/>
+      <w:numFmt w:val="bullet"/>
+      <w:lvlText w:val=""/>
+      <w:lvlJc w:val="left"/>
+      <w:pPr>
+        <w:ind w:left="2160" w:hanging="360"/>
+      </w:pPr>
+      <w:rPr>
+        <w:rFonts w:ascii="Wingdings" w:hAnsi="Wingdings" w:hint="default"/>
+      </w:rPr>
+    </w:lvl>
+    <w:lvl w:ilvl="3" w:tplc="10000001" w:tentative="1">
+      <w:start w:val="1"/>
+      <w:numFmt w:val="bullet"/>
+      <w:lvlText w:val=""/>
+      <w:lvlJc w:val="left"/>
+      <w:pPr>
+        <w:ind w:left="2880" w:hanging="360"/>
+      </w:pPr>
+      <w:rPr>
+        <w:rFonts w:ascii="Symbol" w:hAnsi="Symbol" w:hint="default"/>
+      </w:rPr>
+    </w:lvl>
+    <w:lvl w:ilvl="4" w:tplc="10000003" w:tentative="1">
+      <w:start w:val="1"/>
+      <w:numFmt w:val="bullet"/>
+      <w:lvlText w:val="o"/>
+      <w:lvlJc w:val="left"/>
+      <w:pPr>
+        <w:ind w:left="3600" w:hanging="360"/>
+      </w:pPr>
+      <w:rPr>
+        <w:rFonts w:ascii="Courier New" w:hAnsi="Courier New" w:cs="Courier New" w:hint="default"/>
+      </w:rPr>
+    </w:lvl>
+    <w:lvl w:ilvl="5" w:tplc="10000005" w:tentative="1">
+      <w:start w:val="1"/>
+      <w:numFmt w:val="bullet"/>
+      <w:lvlText w:val=""/>
+      <w:lvlJc w:val="left"/>
+      <w:pPr>
+        <w:ind w:left="4320" w:hanging="360"/>
+      </w:pPr>
+      <w:rPr>
+        <w:rFonts w:ascii="Wingdings" w:hAnsi="Wingdings" w:hint="default"/>
+      </w:rPr>
+    </w:lvl>
+    <w:lvl w:ilvl="6" w:tplc="10000001" w:tentative="1">
+      <w:start w:val="1"/>
+      <w:numFmt w:val="bullet"/>
+      <w:lvlText w:val=""/>
+      <w:lvlJc w:val="left"/>
+      <w:pPr>
+        <w:ind w:left="5040" w:hanging="360"/>
+      </w:pPr>
+      <w:rPr>
+        <w:rFonts w:ascii="Symbol" w:hAnsi="Symbol" w:hint="default"/>
+      </w:rPr>
+    </w:lvl>
+    <w:lvl w:ilvl="7" w:tplc="10000003" w:tentative="1">
+      <w:start w:val="1"/>
+      <w:numFmt w:val="bullet"/>
+      <w:lvlText w:val="o"/>
+      <w:lvlJc w:val="left"/>
+      <w:pPr>
+        <w:ind w:left="5760" w:hanging="360"/>
+      </w:pPr>
+      <w:rPr>
+        <w:rFonts w:ascii="Courier New" w:hAnsi="Courier New" w:cs="Courier New" w:hint="default"/>
+      </w:rPr>
+    </w:lvl>
+    <w:lvl w:ilvl="8" w:tplc="10000005" w:tentative="1">
+      <w:start w:val="1"/>
+      <w:numFmt w:val="bullet"/>
+      <w:lvlText w:val=""/>
+      <w:lvlJc w:val="left"/>
+      <w:pPr>
+        <w:ind w:left="6480" w:hanging="360"/>
+      </w:pPr>
+      <w:rPr>
+        <w:rFonts w:ascii="Wingdings" w:hAnsi="Wingdings" w:hint="default"/>
+      </w:rPr>
+    </w:lvl>
+  </w:abstractNum>
+  <w:abstractNum w:abstractNumId="2" w15:restartNumberingAfterBreak="0">
     <w:nsid w:val="0CA126F6"/>
     <w:multiLevelType w:val="hybridMultilevel"/>
     <w:tmpl w:val="7F7651E4"/>
@@ -6654,7 +7525,7 @@
       </w:pPr>
     </w:lvl>
   </w:abstractNum>
-  <w:abstractNum w:abstractNumId="1" w15:restartNumberingAfterBreak="0">
+  <w:abstractNum w:abstractNumId="3" w15:restartNumberingAfterBreak="0">
     <w:nsid w:val="1A107C7F"/>
     <w:multiLevelType w:val="hybridMultilevel"/>
     <w:tmpl w:val="C29ED7DC"/>
@@ -6743,7 +7614,7 @@
       </w:pPr>
     </w:lvl>
   </w:abstractNum>
-  <w:abstractNum w:abstractNumId="2" w15:restartNumberingAfterBreak="0">
+  <w:abstractNum w:abstractNumId="4" w15:restartNumberingAfterBreak="0">
     <w:nsid w:val="24B20781"/>
     <w:multiLevelType w:val="hybridMultilevel"/>
     <w:tmpl w:val="66FE9D56"/>
@@ -6832,7 +7703,7 @@
       </w:pPr>
     </w:lvl>
   </w:abstractNum>
-  <w:abstractNum w:abstractNumId="3" w15:restartNumberingAfterBreak="0">
+  <w:abstractNum w:abstractNumId="5" w15:restartNumberingAfterBreak="0">
     <w:nsid w:val="29863392"/>
     <w:multiLevelType w:val="hybridMultilevel"/>
     <w:tmpl w:val="2DBCD0F6"/>
@@ -6921,7 +7792,7 @@
       </w:pPr>
     </w:lvl>
   </w:abstractNum>
-  <w:abstractNum w:abstractNumId="4" w15:restartNumberingAfterBreak="0">
+  <w:abstractNum w:abstractNumId="6" w15:restartNumberingAfterBreak="0">
     <w:nsid w:val="46921557"/>
     <w:multiLevelType w:val="hybridMultilevel"/>
     <w:tmpl w:val="A07AEF58"/>
@@ -7036,7 +7907,7 @@
       </w:rPr>
     </w:lvl>
   </w:abstractNum>
-  <w:abstractNum w:abstractNumId="5" w15:restartNumberingAfterBreak="0">
+  <w:abstractNum w:abstractNumId="7" w15:restartNumberingAfterBreak="0">
     <w:nsid w:val="578E34B1"/>
     <w:multiLevelType w:val="multilevel"/>
     <w:tmpl w:val="5A84FDDE"/>
@@ -7149,7 +8020,7 @@
       </w:rPr>
     </w:lvl>
   </w:abstractNum>
-  <w:abstractNum w:abstractNumId="6" w15:restartNumberingAfterBreak="0">
+  <w:abstractNum w:abstractNumId="8" w15:restartNumberingAfterBreak="0">
     <w:nsid w:val="7877505B"/>
     <w:multiLevelType w:val="hybridMultilevel"/>
     <w:tmpl w:val="07CC7274"/>
@@ -7239,25 +8110,31 @@
     </w:lvl>
   </w:abstractNum>
   <w:num w:numId="1">
+    <w:abstractNumId w:val="3"/>
+  </w:num>
+  <w:num w:numId="2">
+    <w:abstractNumId w:val="4"/>
+  </w:num>
+  <w:num w:numId="3">
+    <w:abstractNumId w:val="2"/>
+  </w:num>
+  <w:num w:numId="4">
+    <w:abstractNumId w:val="8"/>
+  </w:num>
+  <w:num w:numId="5">
+    <w:abstractNumId w:val="5"/>
+  </w:num>
+  <w:num w:numId="6">
+    <w:abstractNumId w:val="7"/>
+  </w:num>
+  <w:num w:numId="7">
+    <w:abstractNumId w:val="6"/>
+  </w:num>
+  <w:num w:numId="8">
     <w:abstractNumId w:val="1"/>
   </w:num>
-  <w:num w:numId="2">
-    <w:abstractNumId w:val="2"/>
-  </w:num>
-  <w:num w:numId="3">
+  <w:num w:numId="9">
     <w:abstractNumId w:val="0"/>
-  </w:num>
-  <w:num w:numId="4">
-    <w:abstractNumId w:val="6"/>
-  </w:num>
-  <w:num w:numId="5">
-    <w:abstractNumId w:val="3"/>
-  </w:num>
-  <w:num w:numId="6">
-    <w:abstractNumId w:val="5"/>
-  </w:num>
-  <w:num w:numId="7">
-    <w:abstractNumId w:val="4"/>
   </w:num>
 </w:numbering>
 </file>
@@ -7657,7 +8534,7 @@
     <w:lsdException w:name="Unresolved Mention" w:semiHidden="1" w:unhideWhenUsed="1"/>
     <w:lsdException w:name="Smart Link" w:semiHidden="1" w:unhideWhenUsed="1"/>
   </w:latentStyles>
-  <w:style w:type="paragraph" w:default="1" w:styleId="a">
+  <w:style w:type="paragraph" w:default="1" w:styleId="Normal">
     <w:name w:val="Normal"/>
     <w:qFormat/>
     <w:rsid w:val="0008490C"/>
@@ -7665,11 +8542,11 @@
       <w:bidi/>
     </w:pPr>
   </w:style>
-  <w:style w:type="paragraph" w:styleId="1">
+  <w:style w:type="paragraph" w:styleId="Heading1">
     <w:name w:val="heading 1"/>
-    <w:basedOn w:val="a"/>
-    <w:next w:val="a"/>
-    <w:link w:val="10"/>
+    <w:basedOn w:val="Normal"/>
+    <w:next w:val="Normal"/>
+    <w:link w:val="Heading1Char"/>
     <w:uiPriority w:val="9"/>
     <w:qFormat/>
     <w:rsid w:val="004A37B4"/>
@@ -7692,11 +8569,11 @@
       <w:spacing w:val="15"/>
     </w:rPr>
   </w:style>
-  <w:style w:type="paragraph" w:styleId="2">
+  <w:style w:type="paragraph" w:styleId="Heading2">
     <w:name w:val="heading 2"/>
-    <w:basedOn w:val="a"/>
-    <w:next w:val="a"/>
-    <w:link w:val="20"/>
+    <w:basedOn w:val="Normal"/>
+    <w:next w:val="Normal"/>
+    <w:link w:val="Heading2Char"/>
     <w:uiPriority w:val="9"/>
     <w:unhideWhenUsed/>
     <w:qFormat/>
@@ -7716,11 +8593,11 @@
       <w:szCs w:val="26"/>
     </w:rPr>
   </w:style>
-  <w:style w:type="paragraph" w:styleId="3">
+  <w:style w:type="paragraph" w:styleId="Heading3">
     <w:name w:val="heading 3"/>
-    <w:basedOn w:val="a"/>
-    <w:next w:val="a"/>
-    <w:link w:val="30"/>
+    <w:basedOn w:val="Normal"/>
+    <w:next w:val="Normal"/>
+    <w:link w:val="Heading3Char"/>
     <w:uiPriority w:val="9"/>
     <w:semiHidden/>
     <w:unhideWhenUsed/>
@@ -7739,13 +8616,13 @@
       <w:szCs w:val="24"/>
     </w:rPr>
   </w:style>
-  <w:style w:type="character" w:default="1" w:styleId="a0">
+  <w:style w:type="character" w:default="1" w:styleId="DefaultParagraphFont">
     <w:name w:val="Default Paragraph Font"/>
     <w:uiPriority w:val="1"/>
     <w:semiHidden/>
     <w:unhideWhenUsed/>
   </w:style>
-  <w:style w:type="table" w:default="1" w:styleId="a1">
+  <w:style w:type="table" w:default="1" w:styleId="TableNormal">
     <w:name w:val="Normal Table"/>
     <w:uiPriority w:val="99"/>
     <w:semiHidden/>
@@ -7760,16 +8637,16 @@
       </w:tblCellMar>
     </w:tblPr>
   </w:style>
-  <w:style w:type="numbering" w:default="1" w:styleId="a2">
+  <w:style w:type="numbering" w:default="1" w:styleId="NoList">
     <w:name w:val="No List"/>
     <w:uiPriority w:val="99"/>
     <w:semiHidden/>
     <w:unhideWhenUsed/>
   </w:style>
-  <w:style w:type="character" w:customStyle="1" w:styleId="20">
-    <w:name w:val="כותרת 2 תו"/>
-    <w:basedOn w:val="a0"/>
-    <w:link w:val="2"/>
+  <w:style w:type="character" w:customStyle="1" w:styleId="Heading2Char">
+    <w:name w:val="Heading 2 Char"/>
+    <w:basedOn w:val="DefaultParagraphFont"/>
+    <w:link w:val="Heading2"/>
     <w:uiPriority w:val="9"/>
     <w:rsid w:val="008C6D37"/>
     <w:rPr>
@@ -7780,9 +8657,9 @@
       <w:szCs w:val="26"/>
     </w:rPr>
   </w:style>
-  <w:style w:type="paragraph" w:styleId="a3">
+  <w:style w:type="paragraph" w:styleId="ListParagraph">
     <w:name w:val="List Paragraph"/>
-    <w:basedOn w:val="a"/>
+    <w:basedOn w:val="Normal"/>
     <w:uiPriority w:val="34"/>
     <w:qFormat/>
     <w:rsid w:val="008930EC"/>
@@ -7793,7 +8670,7 @@
   </w:style>
   <w:style w:type="character" w:styleId="Hyperlink">
     <w:name w:val="Hyperlink"/>
-    <w:basedOn w:val="a0"/>
+    <w:basedOn w:val="DefaultParagraphFont"/>
     <w:uiPriority w:val="99"/>
     <w:unhideWhenUsed/>
     <w:rsid w:val="002E4F06"/>
@@ -7802,9 +8679,9 @@
       <w:u w:val="single"/>
     </w:rPr>
   </w:style>
-  <w:style w:type="character" w:styleId="a4">
+  <w:style w:type="character" w:styleId="UnresolvedMention">
     <w:name w:val="Unresolved Mention"/>
-    <w:basedOn w:val="a0"/>
+    <w:basedOn w:val="DefaultParagraphFont"/>
     <w:uiPriority w:val="99"/>
     <w:semiHidden/>
     <w:unhideWhenUsed/>
@@ -7814,9 +8691,9 @@
       <w:shd w:val="clear" w:color="auto" w:fill="E1DFDD"/>
     </w:rPr>
   </w:style>
-  <w:style w:type="table" w:styleId="a5">
+  <w:style w:type="table" w:styleId="TableGrid">
     <w:name w:val="Table Grid"/>
-    <w:basedOn w:val="a1"/>
+    <w:basedOn w:val="TableNormal"/>
     <w:uiPriority w:val="39"/>
     <w:rsid w:val="00891579"/>
     <w:pPr>
@@ -7838,10 +8715,10 @@
       </w:tblBorders>
     </w:tblPr>
   </w:style>
-  <w:style w:type="paragraph" w:styleId="HTML">
+  <w:style w:type="paragraph" w:styleId="HTMLPreformatted">
     <w:name w:val="HTML Preformatted"/>
-    <w:basedOn w:val="a"/>
-    <w:link w:val="HTML0"/>
+    <w:basedOn w:val="Normal"/>
+    <w:link w:val="HTMLPreformattedChar"/>
     <w:uiPriority w:val="99"/>
     <w:unhideWhenUsed/>
     <w:rsid w:val="00891579"/>
@@ -7873,10 +8750,10 @@
       <w:szCs w:val="20"/>
     </w:rPr>
   </w:style>
-  <w:style w:type="character" w:customStyle="1" w:styleId="HTML0">
-    <w:name w:val="HTML מעוצב מראש תו"/>
-    <w:basedOn w:val="a0"/>
-    <w:link w:val="HTML"/>
+  <w:style w:type="character" w:customStyle="1" w:styleId="HTMLPreformattedChar">
+    <w:name w:val="HTML Preformatted Char"/>
+    <w:basedOn w:val="DefaultParagraphFont"/>
+    <w:link w:val="HTMLPreformatted"/>
     <w:uiPriority w:val="99"/>
     <w:rsid w:val="00891579"/>
     <w:rPr>
@@ -7885,10 +8762,10 @@
       <w:szCs w:val="20"/>
     </w:rPr>
   </w:style>
-  <w:style w:type="character" w:customStyle="1" w:styleId="10">
-    <w:name w:val="כותרת 1 תו"/>
-    <w:basedOn w:val="a0"/>
-    <w:link w:val="1"/>
+  <w:style w:type="character" w:customStyle="1" w:styleId="Heading1Char">
+    <w:name w:val="Heading 1 Char"/>
+    <w:basedOn w:val="DefaultParagraphFont"/>
+    <w:link w:val="Heading1"/>
     <w:uiPriority w:val="9"/>
     <w:rsid w:val="004A37B4"/>
     <w:rPr>
@@ -7899,10 +8776,10 @@
       <w:shd w:val="clear" w:color="auto" w:fill="4472C4" w:themeFill="accent1"/>
     </w:rPr>
   </w:style>
-  <w:style w:type="character" w:customStyle="1" w:styleId="30">
-    <w:name w:val="כותרת 3 תו"/>
-    <w:basedOn w:val="a0"/>
-    <w:link w:val="3"/>
+  <w:style w:type="character" w:customStyle="1" w:styleId="Heading3Char">
+    <w:name w:val="Heading 3 Char"/>
+    <w:basedOn w:val="DefaultParagraphFont"/>
+    <w:link w:val="Heading3"/>
     <w:uiPriority w:val="9"/>
     <w:semiHidden/>
     <w:rsid w:val="004A37B4"/>
@@ -7911,6 +8788,16 @@
       <w:color w:val="1F3763" w:themeColor="accent1" w:themeShade="7F"/>
       <w:sz w:val="24"/>
       <w:szCs w:val="24"/>
+    </w:rPr>
+  </w:style>
+  <w:style w:type="character" w:styleId="PlaceholderText">
+    <w:name w:val="Placeholder Text"/>
+    <w:basedOn w:val="DefaultParagraphFont"/>
+    <w:uiPriority w:val="99"/>
+    <w:semiHidden/>
+    <w:rsid w:val="00D173F6"/>
+    <w:rPr>
+      <w:color w:val="808080"/>
     </w:rPr>
   </w:style>
 </w:styles>

</xml_diff>

<commit_message>
Fix convolution Fix resize
</commit_message>
<xml_diff>
--- a/project.docx
+++ b/project.docx
@@ -175,7 +175,6 @@
         <w:spacing w:after="0" w:line="276" w:lineRule="auto"/>
         <w:ind w:left="360"/>
         <w:rPr>
-          <w:rFonts w:hint="cs"/>
           <w:color w:val="000000"/>
           <w:rtl/>
         </w:rPr>
@@ -329,7 +328,6 @@
         <w:spacing w:after="0" w:line="276" w:lineRule="auto"/>
         <w:ind w:left="360"/>
         <w:rPr>
-          <w:rFonts w:hint="cs"/>
           <w:color w:val="000000"/>
           <w:rtl/>
         </w:rPr>
@@ -408,29 +406,7 @@
           <w:szCs w:val="24"/>
           <w:rtl/>
         </w:rPr>
-        <w:t xml:space="preserve">עמית </w:t>
-      </w:r>
-      <w:proofErr w:type="spellStart"/>
-      <w:r>
-        <w:rPr>
-          <w:b/>
-          <w:bCs/>
-          <w:sz w:val="24"/>
-          <w:szCs w:val="24"/>
-          <w:rtl/>
-        </w:rPr>
-        <w:t>שקרצ'י</w:t>
-      </w:r>
-      <w:proofErr w:type="spellEnd"/>
-      <w:r>
-        <w:rPr>
-          <w:b/>
-          <w:bCs/>
-          <w:sz w:val="24"/>
-          <w:szCs w:val="24"/>
-          <w:rtl/>
-        </w:rPr>
-        <w:t xml:space="preserve">, </w:t>
+        <w:t xml:space="preserve">עמית שקרצ'י, </w:t>
       </w:r>
       <w:r>
         <w:rPr>
@@ -557,7 +533,6 @@
     <w:p>
       <w:pPr>
         <w:rPr>
-          <w:rFonts w:hint="cs"/>
           <w:b/>
           <w:bCs/>
           <w:u w:val="single"/>
@@ -567,7 +542,7 @@
     </w:p>
     <w:p>
       <w:pPr>
-        <w:pStyle w:val="1"/>
+        <w:pStyle w:val="Heading1"/>
         <w:spacing w:after="240"/>
         <w:jc w:val="center"/>
         <w:rPr>
@@ -647,16 +622,7 @@
             <w:bCs/>
             <w:rtl/>
           </w:rPr>
-          <w:t>מא</w:t>
-        </w:r>
-        <w:r>
-          <w:rPr>
-            <w:rStyle w:val="Hyperlink"/>
-            <w:b/>
-            <w:bCs/>
-            <w:rtl/>
-          </w:rPr>
-          <w:t>מר</w:t>
+          <w:t>מאמר</w:t>
         </w:r>
       </w:hyperlink>
     </w:p>
@@ -1037,21 +1003,7 @@
         <w:rPr>
           <w:rtl/>
         </w:rPr>
-        <w:t xml:space="preserve">-ים כדי לייצר סט של </w:t>
-      </w:r>
-      <w:proofErr w:type="spellStart"/>
-      <w:r>
-        <w:rPr>
-          <w:rtl/>
-        </w:rPr>
-        <w:t>פרדיקציות</w:t>
-      </w:r>
-      <w:proofErr w:type="spellEnd"/>
-      <w:r>
-        <w:rPr>
-          <w:rtl/>
-        </w:rPr>
-        <w:t xml:space="preserve"> והערכת אי וודאות.</w:t>
+        <w:t>-ים כדי לייצר סט של פרדיקציות והערכת אי וודאות.</w:t>
       </w:r>
     </w:p>
     <w:p>
@@ -1071,7 +1023,7 @@
     </w:p>
     <w:p>
       <w:pPr>
-        <w:pStyle w:val="a3"/>
+        <w:pStyle w:val="ListParagraph"/>
         <w:numPr>
           <w:ilvl w:val="0"/>
           <w:numId w:val="7"/>
@@ -1095,7 +1047,7 @@
     </w:p>
     <w:p>
       <w:pPr>
-        <w:pStyle w:val="a3"/>
+        <w:pStyle w:val="ListParagraph"/>
         <w:numPr>
           <w:ilvl w:val="0"/>
           <w:numId w:val="7"/>
@@ -1119,7 +1071,7 @@
     </w:p>
     <w:p>
       <w:pPr>
-        <w:pStyle w:val="a3"/>
+        <w:pStyle w:val="ListParagraph"/>
         <w:numPr>
           <w:ilvl w:val="0"/>
           <w:numId w:val="7"/>
@@ -1877,25 +1829,7 @@
           <w:i/>
           <w:rtl/>
         </w:rPr>
-        <w:t xml:space="preserve">. בנוסף, מאחר ובכל </w:t>
-      </w:r>
-      <w:proofErr w:type="spellStart"/>
-      <w:r>
-        <w:rPr>
-          <w:rFonts w:eastAsiaTheme="minorEastAsia" w:hint="cs"/>
-          <w:i/>
-          <w:rtl/>
-        </w:rPr>
-        <w:t>איטארציה</w:t>
-      </w:r>
-      <w:proofErr w:type="spellEnd"/>
-      <w:r>
-        <w:rPr>
-          <w:rFonts w:eastAsiaTheme="minorEastAsia" w:hint="cs"/>
-          <w:i/>
-          <w:rtl/>
-        </w:rPr>
-        <w:t xml:space="preserve"> מוגדרת מסכה אחרת חייבת להיות תגובה מתאימה בין כל ה-</w:t>
+        <w:t>. בנוסף, מאחר ובכל איטארציה מוגדרת מסכה אחרת חייבת להיות תגובה מתאימה בין כל ה-</w:t>
       </w:r>
       <w:r>
         <w:rPr>
@@ -2167,7 +2101,7 @@
     </w:p>
     <w:p>
       <w:pPr>
-        <w:pStyle w:val="a3"/>
+        <w:pStyle w:val="ListParagraph"/>
         <w:numPr>
           <w:ilvl w:val="0"/>
           <w:numId w:val="10"/>
@@ -2218,7 +2152,7 @@
     </w:p>
     <w:p>
       <w:pPr>
-        <w:pStyle w:val="a3"/>
+        <w:pStyle w:val="ListParagraph"/>
         <w:numPr>
           <w:ilvl w:val="0"/>
           <w:numId w:val="10"/>
@@ -2261,7 +2195,7 @@
     </w:p>
     <w:p>
       <w:pPr>
-        <w:pStyle w:val="a3"/>
+        <w:pStyle w:val="ListParagraph"/>
         <w:numPr>
           <w:ilvl w:val="0"/>
           <w:numId w:val="10"/>
@@ -2454,7 +2388,6 @@
     <w:p>
       <w:pPr>
         <w:rPr>
-          <w:rFonts w:hint="cs"/>
           <w:i/>
           <w:rtl/>
         </w:rPr>
@@ -2595,25 +2528,7 @@
           <w:i/>
           <w:rtl/>
         </w:rPr>
-        <w:t xml:space="preserve"> לפני כל שכבת </w:t>
-      </w:r>
-      <w:proofErr w:type="spellStart"/>
-      <w:r>
-        <w:rPr>
-          <w:rFonts w:hint="cs"/>
-          <w:i/>
-          <w:rtl/>
-        </w:rPr>
-        <w:t>קונבולוציה</w:t>
-      </w:r>
-      <w:proofErr w:type="spellEnd"/>
-      <w:r>
-        <w:rPr>
-          <w:rFonts w:hint="cs"/>
-          <w:i/>
-          <w:rtl/>
-        </w:rPr>
-        <w:t xml:space="preserve"> ו- </w:t>
+        <w:t xml:space="preserve"> לפני כל שכבת קונבולוציה ו- </w:t>
       </w:r>
       <w:r>
         <w:rPr>
@@ -2860,21 +2775,12 @@
         </w:rPr>
         <w:t xml:space="preserve">, הגישה </w:t>
       </w:r>
-      <w:proofErr w:type="spellStart"/>
-      <w:r>
-        <w:rPr>
-          <w:rFonts w:hint="cs"/>
-          <w:rtl/>
-        </w:rPr>
-        <w:t>הגישה</w:t>
-      </w:r>
-      <w:proofErr w:type="spellEnd"/>
-      <w:r>
-        <w:rPr>
-          <w:rFonts w:hint="cs"/>
-          <w:rtl/>
-        </w:rPr>
-        <w:t xml:space="preserve"> מאפשרת "תנועה" על הספקטרום בין הביצועים של </w:t>
+      <w:r>
+        <w:rPr>
+          <w:rFonts w:hint="cs"/>
+          <w:rtl/>
+        </w:rPr>
+        <w:t xml:space="preserve">הגישה מאפשרת "תנועה" על הספקטרום בין הביצועים של </w:t>
       </w:r>
       <w:r>
         <w:t>Deep Ensemble</w:t>
@@ -3049,7 +2955,7 @@
     </w:p>
     <w:p>
       <w:pPr>
-        <w:pStyle w:val="a3"/>
+        <w:pStyle w:val="ListParagraph"/>
         <w:numPr>
           <w:ilvl w:val="0"/>
           <w:numId w:val="11"/>
@@ -3135,7 +3041,7 @@
     </w:p>
     <w:p>
       <w:pPr>
-        <w:pStyle w:val="a3"/>
+        <w:pStyle w:val="ListParagraph"/>
         <w:numPr>
           <w:ilvl w:val="0"/>
           <w:numId w:val="11"/>
@@ -3167,7 +3073,6 @@
         </w:rPr>
         <w:t xml:space="preserve"> </w:t>
       </w:r>
-      <w:proofErr w:type="spellStart"/>
       <w:r>
         <w:rPr>
           <w:rFonts w:hint="cs"/>
@@ -3175,7 +3080,13 @@
         </w:rPr>
         <w:t>אינ</w:t>
       </w:r>
-      <w:proofErr w:type="spellEnd"/>
+      <w:r>
+        <w:rPr>
+          <w:rFonts w:hint="cs"/>
+          <w:rtl/>
+        </w:rPr>
+        <w:t>ן</w:t>
+      </w:r>
       <w:r>
         <w:rPr>
           <w:rFonts w:hint="cs"/>
@@ -3243,7 +3154,6 @@
     <w:p>
       <w:pPr>
         <w:rPr>
-          <w:rFonts w:hint="cs"/>
           <w:b/>
           <w:bCs/>
           <w:u w:val="single"/>
@@ -3254,7 +3164,6 @@
     <w:p>
       <w:pPr>
         <w:rPr>
-          <w:rFonts w:hint="cs"/>
           <w:b/>
           <w:bCs/>
           <w:rtl/>
@@ -3289,7 +3198,7 @@
     </w:p>
     <w:p>
       <w:pPr>
-        <w:pStyle w:val="a3"/>
+        <w:pStyle w:val="ListParagraph"/>
         <w:numPr>
           <w:ilvl w:val="0"/>
           <w:numId w:val="15"/>
@@ -3308,7 +3217,7 @@
     </w:p>
     <w:p>
       <w:pPr>
-        <w:pStyle w:val="a3"/>
+        <w:pStyle w:val="ListParagraph"/>
         <w:numPr>
           <w:ilvl w:val="0"/>
           <w:numId w:val="15"/>
@@ -3319,15 +3228,41 @@
           <w:rFonts w:hint="cs"/>
           <w:rtl/>
         </w:rPr>
-        <w:t xml:space="preserve">שכבת </w:t>
+        <w:t xml:space="preserve">שכבת קונבולוציה </w:t>
+      </w:r>
+      <w:r>
+        <w:t>2D</w:t>
+      </w:r>
+      <w:r>
+        <w:rPr>
+          <w:rFonts w:hint="cs"/>
+          <w:rtl/>
+        </w:rPr>
+        <w:t xml:space="preserve"> עם 32 פילטרים, </w:t>
+      </w:r>
+      <w:r>
+        <w:t xml:space="preserve"> kernel size</w:t>
+      </w:r>
+      <w:r>
+        <w:rPr>
+          <w:rFonts w:hint="cs"/>
+          <w:rtl/>
+        </w:rPr>
+        <w:t xml:space="preserve"> בגודל </w:t>
+      </w:r>
+      <w:r>
+        <w:t>(3,3)</w:t>
+      </w:r>
+      <w:r>
+        <w:rPr>
+          <w:rFonts w:hint="cs"/>
+          <w:rtl/>
+        </w:rPr>
+        <w:t xml:space="preserve"> ואקטיבציה </w:t>
       </w:r>
       <w:proofErr w:type="spellStart"/>
       <w:r>
-        <w:rPr>
-          <w:rFonts w:hint="cs"/>
-          <w:rtl/>
-        </w:rPr>
-        <w:t>קונבולוציה</w:t>
+        <w:t>elu</w:t>
       </w:r>
       <w:proofErr w:type="spellEnd"/>
       <w:r>
@@ -3335,54 +3270,12 @@
           <w:rFonts w:hint="cs"/>
           <w:rtl/>
         </w:rPr>
-        <w:t xml:space="preserve"> </w:t>
-      </w:r>
-      <w:r>
-        <w:t>2D</w:t>
-      </w:r>
-      <w:r>
-        <w:rPr>
-          <w:rFonts w:hint="cs"/>
-          <w:rtl/>
-        </w:rPr>
-        <w:t xml:space="preserve"> עם 32 פילטרים, </w:t>
-      </w:r>
-      <w:r>
-        <w:t xml:space="preserve"> kernel size</w:t>
-      </w:r>
-      <w:r>
-        <w:rPr>
-          <w:rFonts w:hint="cs"/>
-          <w:rtl/>
-        </w:rPr>
-        <w:t xml:space="preserve"> בגודל </w:t>
-      </w:r>
-      <w:r>
-        <w:t>(3,3)</w:t>
-      </w:r>
-      <w:r>
-        <w:rPr>
-          <w:rFonts w:hint="cs"/>
-          <w:rtl/>
-        </w:rPr>
-        <w:t xml:space="preserve"> ואקטיבציה </w:t>
-      </w:r>
-      <w:proofErr w:type="spellStart"/>
-      <w:r>
-        <w:t>elu</w:t>
-      </w:r>
-      <w:proofErr w:type="spellEnd"/>
-      <w:r>
-        <w:rPr>
-          <w:rFonts w:hint="cs"/>
-          <w:rtl/>
-        </w:rPr>
         <w:t>.</w:t>
       </w:r>
     </w:p>
     <w:p>
       <w:pPr>
-        <w:pStyle w:val="a3"/>
+        <w:pStyle w:val="ListParagraph"/>
         <w:numPr>
           <w:ilvl w:val="0"/>
           <w:numId w:val="15"/>
@@ -3410,15 +3303,48 @@
           <w:rFonts w:hint="cs"/>
           <w:rtl/>
         </w:rPr>
-        <w:t xml:space="preserve">שכבת </w:t>
+        <w:t xml:space="preserve">שכבת קונבולוציה </w:t>
+      </w:r>
+      <w:r>
+        <w:t>2D</w:t>
+      </w:r>
+      <w:r>
+        <w:rPr>
+          <w:rFonts w:hint="cs"/>
+          <w:rtl/>
+        </w:rPr>
+        <w:t xml:space="preserve"> עם </w:t>
+      </w:r>
+      <w:r>
+        <w:rPr>
+          <w:rFonts w:hint="cs"/>
+          <w:rtl/>
+        </w:rPr>
+        <w:t xml:space="preserve">32 פילטרים, </w:t>
+      </w:r>
+      <w:r>
+        <w:t xml:space="preserve"> kernel size</w:t>
+      </w:r>
+      <w:r>
+        <w:rPr>
+          <w:rFonts w:hint="cs"/>
+          <w:rtl/>
+        </w:rPr>
+        <w:t xml:space="preserve"> בגודל </w:t>
+      </w:r>
+      <w:r>
+        <w:t>(1,1)</w:t>
+      </w:r>
+      <w:r>
+        <w:rPr>
+          <w:rFonts w:hint="cs"/>
+          <w:rtl/>
+        </w:rPr>
+        <w:t xml:space="preserve"> ואקטיבציה </w:t>
       </w:r>
       <w:proofErr w:type="spellStart"/>
       <w:r>
-        <w:rPr>
-          <w:rFonts w:hint="cs"/>
-          <w:rtl/>
-        </w:rPr>
-        <w:t>קונבולוציה</w:t>
+        <w:t>elu</w:t>
       </w:r>
       <w:proofErr w:type="spellEnd"/>
       <w:r>
@@ -3426,67 +3352,6 @@
           <w:rFonts w:hint="cs"/>
           <w:rtl/>
         </w:rPr>
-        <w:t xml:space="preserve"> </w:t>
-      </w:r>
-      <w:r>
-        <w:t>2D</w:t>
-      </w:r>
-      <w:r>
-        <w:rPr>
-          <w:rFonts w:hint="cs"/>
-          <w:rtl/>
-        </w:rPr>
-        <w:t xml:space="preserve"> עם </w:t>
-      </w:r>
-      <w:r>
-        <w:rPr>
-          <w:rFonts w:hint="cs"/>
-          <w:rtl/>
-        </w:rPr>
-        <w:t xml:space="preserve">32 פילטרים, </w:t>
-      </w:r>
-      <w:r>
-        <w:t xml:space="preserve"> kernel size</w:t>
-      </w:r>
-      <w:r>
-        <w:rPr>
-          <w:rFonts w:hint="cs"/>
-          <w:rtl/>
-        </w:rPr>
-        <w:t xml:space="preserve"> בגודל </w:t>
-      </w:r>
-      <w:r>
-        <w:t>(</w:t>
-      </w:r>
-      <w:r>
-        <w:t>1</w:t>
-      </w:r>
-      <w:r>
-        <w:t>,</w:t>
-      </w:r>
-      <w:r>
-        <w:t>1</w:t>
-      </w:r>
-      <w:r>
-        <w:t>)</w:t>
-      </w:r>
-      <w:r>
-        <w:rPr>
-          <w:rFonts w:hint="cs"/>
-          <w:rtl/>
-        </w:rPr>
-        <w:t xml:space="preserve"> ואקטיבציה </w:t>
-      </w:r>
-      <w:proofErr w:type="spellStart"/>
-      <w:r>
-        <w:t>elu</w:t>
-      </w:r>
-      <w:proofErr w:type="spellEnd"/>
-      <w:r>
-        <w:rPr>
-          <w:rFonts w:hint="cs"/>
-          <w:rtl/>
-        </w:rPr>
         <w:t>.</w:t>
       </w:r>
       <w:r>
@@ -3509,7 +3374,7 @@
     </w:p>
     <w:p>
       <w:pPr>
-        <w:pStyle w:val="a3"/>
+        <w:pStyle w:val="ListParagraph"/>
         <w:numPr>
           <w:ilvl w:val="0"/>
           <w:numId w:val="15"/>
@@ -3530,14 +3395,7 @@
           <w:rFonts w:hint="cs"/>
           <w:rtl/>
         </w:rPr>
-        <w:t>]</w:t>
-      </w:r>
-      <w:r>
-        <w:rPr>
-          <w:rFonts w:hint="cs"/>
-          <w:rtl/>
-        </w:rPr>
-        <w:t xml:space="preserve"> שכבת </w:t>
+        <w:t xml:space="preserve">] שכבת </w:t>
       </w:r>
       <w:r>
         <w:t>mask ensemble</w:t>
@@ -3619,7 +3477,7 @@
     </w:p>
     <w:p>
       <w:pPr>
-        <w:pStyle w:val="a3"/>
+        <w:pStyle w:val="ListParagraph"/>
         <w:numPr>
           <w:ilvl w:val="0"/>
           <w:numId w:val="15"/>
@@ -3665,7 +3523,7 @@
     </w:p>
     <w:p>
       <w:pPr>
-        <w:pStyle w:val="a3"/>
+        <w:pStyle w:val="ListParagraph"/>
         <w:numPr>
           <w:ilvl w:val="0"/>
           <w:numId w:val="15"/>
@@ -3676,15 +3534,41 @@
           <w:rFonts w:hint="cs"/>
           <w:rtl/>
         </w:rPr>
-        <w:t xml:space="preserve">שכבת </w:t>
+        <w:t xml:space="preserve">שכבת קונבולוציה </w:t>
+      </w:r>
+      <w:r>
+        <w:t>2D</w:t>
+      </w:r>
+      <w:r>
+        <w:rPr>
+          <w:rFonts w:hint="cs"/>
+          <w:rtl/>
+        </w:rPr>
+        <w:t xml:space="preserve"> עם 64 פילטרים, </w:t>
+      </w:r>
+      <w:r>
+        <w:t xml:space="preserve"> kernel size</w:t>
+      </w:r>
+      <w:r>
+        <w:rPr>
+          <w:rFonts w:hint="cs"/>
+          <w:rtl/>
+        </w:rPr>
+        <w:t xml:space="preserve"> בגודל </w:t>
+      </w:r>
+      <w:r>
+        <w:t>(3,3)</w:t>
+      </w:r>
+      <w:r>
+        <w:rPr>
+          <w:rFonts w:hint="cs"/>
+          <w:rtl/>
+        </w:rPr>
+        <w:t xml:space="preserve"> ואקטיבציה </w:t>
       </w:r>
       <w:proofErr w:type="spellStart"/>
       <w:r>
-        <w:rPr>
-          <w:rFonts w:hint="cs"/>
-          <w:rtl/>
-        </w:rPr>
-        <w:t>קונבולוציה</w:t>
+        <w:t>elu</w:t>
       </w:r>
       <w:proofErr w:type="spellEnd"/>
       <w:r>
@@ -3692,68 +3576,12 @@
           <w:rFonts w:hint="cs"/>
           <w:rtl/>
         </w:rPr>
-        <w:t xml:space="preserve"> </w:t>
-      </w:r>
-      <w:r>
-        <w:t>2D</w:t>
-      </w:r>
-      <w:r>
-        <w:rPr>
-          <w:rFonts w:hint="cs"/>
-          <w:rtl/>
-        </w:rPr>
-        <w:t xml:space="preserve"> עם </w:t>
-      </w:r>
-      <w:r>
-        <w:rPr>
-          <w:rFonts w:hint="cs"/>
-          <w:rtl/>
-        </w:rPr>
-        <w:t>64</w:t>
-      </w:r>
-      <w:r>
-        <w:rPr>
-          <w:rFonts w:hint="cs"/>
-          <w:rtl/>
-        </w:rPr>
-        <w:t xml:space="preserve"> פילטרים, </w:t>
-      </w:r>
-      <w:r>
-        <w:t xml:space="preserve"> kernel size</w:t>
-      </w:r>
-      <w:r>
-        <w:rPr>
-          <w:rFonts w:hint="cs"/>
-          <w:rtl/>
-        </w:rPr>
-        <w:t xml:space="preserve"> בגודל </w:t>
-      </w:r>
-      <w:r>
-        <w:t>(3,3)</w:t>
-      </w:r>
-      <w:r>
-        <w:rPr>
-          <w:rFonts w:hint="cs"/>
-          <w:rtl/>
-        </w:rPr>
-        <w:t xml:space="preserve"> ואקטיבציה </w:t>
-      </w:r>
-      <w:proofErr w:type="spellStart"/>
-      <w:r>
-        <w:t>elu</w:t>
-      </w:r>
-      <w:proofErr w:type="spellEnd"/>
-      <w:r>
-        <w:rPr>
-          <w:rFonts w:hint="cs"/>
-          <w:rtl/>
-        </w:rPr>
         <w:t>.</w:t>
       </w:r>
     </w:p>
     <w:p>
       <w:pPr>
-        <w:pStyle w:val="a3"/>
+        <w:pStyle w:val="ListParagraph"/>
         <w:numPr>
           <w:ilvl w:val="0"/>
           <w:numId w:val="15"/>
@@ -3774,15 +3602,41 @@
           <w:rFonts w:hint="cs"/>
           <w:rtl/>
         </w:rPr>
-        <w:t xml:space="preserve">] שכבת </w:t>
+        <w:t xml:space="preserve">] שכבת קונבולוציה </w:t>
+      </w:r>
+      <w:r>
+        <w:t>2D</w:t>
+      </w:r>
+      <w:r>
+        <w:rPr>
+          <w:rFonts w:hint="cs"/>
+          <w:rtl/>
+        </w:rPr>
+        <w:t xml:space="preserve"> עם 64 פילטרים, </w:t>
+      </w:r>
+      <w:r>
+        <w:t xml:space="preserve"> kernel size</w:t>
+      </w:r>
+      <w:r>
+        <w:rPr>
+          <w:rFonts w:hint="cs"/>
+          <w:rtl/>
+        </w:rPr>
+        <w:t xml:space="preserve"> בגודל </w:t>
+      </w:r>
+      <w:r>
+        <w:t>(1,1)</w:t>
+      </w:r>
+      <w:r>
+        <w:rPr>
+          <w:rFonts w:hint="cs"/>
+          <w:rtl/>
+        </w:rPr>
+        <w:t xml:space="preserve"> ואקטיבציה </w:t>
       </w:r>
       <w:proofErr w:type="spellStart"/>
       <w:r>
-        <w:rPr>
-          <w:rFonts w:hint="cs"/>
-          <w:rtl/>
-        </w:rPr>
-        <w:t>קונבולוציה</w:t>
+        <w:t>elu</w:t>
       </w:r>
       <w:proofErr w:type="spellEnd"/>
       <w:r>
@@ -3790,62 +3644,6 @@
           <w:rFonts w:hint="cs"/>
           <w:rtl/>
         </w:rPr>
-        <w:t xml:space="preserve"> </w:t>
-      </w:r>
-      <w:r>
-        <w:t>2D</w:t>
-      </w:r>
-      <w:r>
-        <w:rPr>
-          <w:rFonts w:hint="cs"/>
-          <w:rtl/>
-        </w:rPr>
-        <w:t xml:space="preserve"> עם </w:t>
-      </w:r>
-      <w:r>
-        <w:rPr>
-          <w:rFonts w:hint="cs"/>
-          <w:rtl/>
-        </w:rPr>
-        <w:t>64</w:t>
-      </w:r>
-      <w:r>
-        <w:rPr>
-          <w:rFonts w:hint="cs"/>
-          <w:rtl/>
-        </w:rPr>
-        <w:t xml:space="preserve"> פילטרים, </w:t>
-      </w:r>
-      <w:r>
-        <w:t xml:space="preserve"> kernel size</w:t>
-      </w:r>
-      <w:r>
-        <w:rPr>
-          <w:rFonts w:hint="cs"/>
-          <w:rtl/>
-        </w:rPr>
-        <w:t xml:space="preserve"> בגודל </w:t>
-      </w:r>
-      <w:r>
-        <w:t>(1,1)</w:t>
-      </w:r>
-      <w:r>
-        <w:rPr>
-          <w:rFonts w:hint="cs"/>
-          <w:rtl/>
-        </w:rPr>
-        <w:t xml:space="preserve"> ואקטיבציה </w:t>
-      </w:r>
-      <w:proofErr w:type="spellStart"/>
-      <w:r>
-        <w:t>elu</w:t>
-      </w:r>
-      <w:proofErr w:type="spellEnd"/>
-      <w:r>
-        <w:rPr>
-          <w:rFonts w:hint="cs"/>
-          <w:rtl/>
-        </w:rPr>
         <w:t>. מספר השכבות נאמד בתהליך ה-</w:t>
       </w:r>
       <w:r>
@@ -3861,7 +3659,7 @@
     </w:p>
     <w:p>
       <w:pPr>
-        <w:pStyle w:val="a3"/>
+        <w:pStyle w:val="ListParagraph"/>
         <w:numPr>
           <w:ilvl w:val="0"/>
           <w:numId w:val="15"/>
@@ -3957,13 +3755,12 @@
     </w:p>
     <w:p>
       <w:pPr>
-        <w:pStyle w:val="a3"/>
+        <w:pStyle w:val="ListParagraph"/>
         <w:numPr>
           <w:ilvl w:val="0"/>
           <w:numId w:val="15"/>
         </w:numPr>
         <w:rPr>
-          <w:rFonts w:hint="cs"/>
           <w:rtl/>
         </w:rPr>
       </w:pPr>
@@ -4007,7 +3804,7 @@
     </w:p>
     <w:p>
       <w:pPr>
-        <w:pStyle w:val="a3"/>
+        <w:pStyle w:val="ListParagraph"/>
         <w:numPr>
           <w:ilvl w:val="0"/>
           <w:numId w:val="15"/>
@@ -4026,7 +3823,7 @@
     </w:p>
     <w:p>
       <w:pPr>
-        <w:pStyle w:val="a3"/>
+        <w:pStyle w:val="ListParagraph"/>
         <w:numPr>
           <w:ilvl w:val="0"/>
           <w:numId w:val="15"/>
@@ -4122,13 +3919,12 @@
     </w:p>
     <w:p>
       <w:pPr>
-        <w:pStyle w:val="a3"/>
+        <w:pStyle w:val="ListParagraph"/>
         <w:numPr>
           <w:ilvl w:val="0"/>
           <w:numId w:val="15"/>
         </w:numPr>
         <w:rPr>
-          <w:rFonts w:hint="cs"/>
           <w:rtl/>
         </w:rPr>
       </w:pPr>
@@ -4220,15 +4016,67 @@
           <w:rFonts w:hint="cs"/>
           <w:rtl/>
         </w:rPr>
+        <w:t xml:space="preserve"> אופטימייזר </w:t>
+      </w:r>
+      <w:r>
+        <w:rPr>
+          <w:rFonts w:hint="cs"/>
+        </w:rPr>
+        <w:t>A</w:t>
+      </w:r>
+      <w:r>
+        <w:t>dam</w:t>
+      </w:r>
+      <w:r>
+        <w:rPr>
+          <w:rFonts w:hint="cs"/>
+          <w:rtl/>
+        </w:rPr>
+        <w:t xml:space="preserve"> עם </w:t>
+      </w:r>
+      <w:r>
+        <w:t>learning</w:t>
+      </w:r>
+      <w:r>
+        <w:t xml:space="preserve"> rate</w:t>
+      </w:r>
+      <w:r>
+        <w:rPr>
+          <w:rFonts w:hint="cs"/>
+          <w:rtl/>
+        </w:rPr>
+        <w:t xml:space="preserve"> שנאמד בתהליך ה-</w:t>
+      </w:r>
+      <w:r>
+        <w:t xml:space="preserve"> tuning</w:t>
+      </w:r>
+      <w:r>
+        <w:rPr>
+          <w:rFonts w:cs="Calibri" w:hint="cs"/>
+          <w:rtl/>
+        </w:rPr>
         <w:t xml:space="preserve"> </w:t>
       </w:r>
+      <w:r>
+        <w:rPr>
+          <w:rFonts w:hint="cs"/>
+          <w:rtl/>
+        </w:rPr>
+        <w:t xml:space="preserve">ועם </w:t>
+      </w:r>
+      <w:r>
+        <w:t>loss</w:t>
+      </w:r>
+      <w:r>
+        <w:rPr>
+          <w:rFonts w:hint="cs"/>
+          <w:rtl/>
+        </w:rPr>
+        <w:t xml:space="preserve"> של </w:t>
+      </w:r>
       <w:proofErr w:type="spellStart"/>
       <w:r>
-        <w:rPr>
-          <w:rFonts w:hint="cs"/>
-          <w:rtl/>
-        </w:rPr>
-        <w:t>אופטימייזר</w:t>
+        <w:t>categorical_crossentropy</w:t>
       </w:r>
       <w:proofErr w:type="spellEnd"/>
       <w:r>
@@ -4236,84 +4084,12 @@
           <w:rFonts w:hint="cs"/>
           <w:rtl/>
         </w:rPr>
-        <w:t xml:space="preserve"> </w:t>
-      </w:r>
-      <w:r>
-        <w:rPr>
-          <w:rFonts w:hint="cs"/>
-        </w:rPr>
-        <w:t>A</w:t>
-      </w:r>
-      <w:r>
-        <w:t>dam</w:t>
-      </w:r>
-      <w:r>
-        <w:rPr>
-          <w:rFonts w:hint="cs"/>
-          <w:rtl/>
-        </w:rPr>
-        <w:t xml:space="preserve"> עם </w:t>
-      </w:r>
-      <w:r>
-        <w:t>learning</w:t>
-      </w:r>
-      <w:r>
-        <w:t xml:space="preserve"> rate</w:t>
-      </w:r>
-      <w:r>
-        <w:rPr>
-          <w:rFonts w:hint="cs"/>
-          <w:rtl/>
-        </w:rPr>
-        <w:t xml:space="preserve"> שנאמד בתהליך ה-</w:t>
-      </w:r>
-      <w:r>
-        <w:t xml:space="preserve"> </w:t>
-      </w:r>
-      <w:r>
-        <w:t>tuning</w:t>
-      </w:r>
-      <w:r>
-        <w:rPr>
-          <w:rFonts w:cs="Calibri" w:hint="cs"/>
-          <w:rtl/>
-        </w:rPr>
-        <w:t xml:space="preserve"> </w:t>
-      </w:r>
-      <w:r>
-        <w:rPr>
-          <w:rFonts w:hint="cs"/>
-          <w:rtl/>
-        </w:rPr>
-        <w:t xml:space="preserve">ועם </w:t>
-      </w:r>
-      <w:r>
-        <w:t>loss</w:t>
-      </w:r>
-      <w:r>
-        <w:rPr>
-          <w:rFonts w:hint="cs"/>
-          <w:rtl/>
-        </w:rPr>
-        <w:t xml:space="preserve"> של </w:t>
-      </w:r>
-      <w:proofErr w:type="spellStart"/>
-      <w:r>
-        <w:t>categorical_crossentropy</w:t>
-      </w:r>
-      <w:proofErr w:type="spellEnd"/>
-      <w:r>
-        <w:rPr>
-          <w:rFonts w:hint="cs"/>
-          <w:rtl/>
-        </w:rPr>
         <w:t>.</w:t>
       </w:r>
     </w:p>
     <w:p>
       <w:pPr>
         <w:rPr>
-          <w:rFonts w:hint="cs"/>
           <w:rtl/>
         </w:rPr>
       </w:pPr>
@@ -4367,7 +4143,7 @@
     </w:p>
     <w:p>
       <w:pPr>
-        <w:pStyle w:val="1"/>
+        <w:pStyle w:val="Heading1"/>
         <w:spacing w:after="240"/>
         <w:jc w:val="center"/>
         <w:rPr>
@@ -4379,21 +4155,6 @@
           <w:rFonts w:asciiTheme="minorHAnsi" w:hAnsiTheme="minorHAnsi" w:cstheme="minorHAnsi"/>
         </w:rPr>
         <w:t>IMPROVMENT</w:t>
-      </w:r>
-    </w:p>
-    <w:p>
-      <w:pPr>
-        <w:autoSpaceDE w:val="0"/>
-        <w:autoSpaceDN w:val="0"/>
-        <w:bidi w:val="0"/>
-        <w:adjustRightInd w:val="0"/>
-        <w:spacing w:after="0" w:line="240" w:lineRule="auto"/>
-      </w:pPr>
-      <w:r>
-        <w:rPr>
-          <w:highlight w:val="yellow"/>
-        </w:rPr>
-        <w:t>Give a detailed explanation of your proposed improvement and why you think it might improve the algorithms performance.</w:t>
       </w:r>
     </w:p>
     <w:p>
@@ -4403,80 +4164,274 @@
         <w:adjustRightInd w:val="0"/>
         <w:spacing w:after="0" w:line="240" w:lineRule="auto"/>
         <w:rPr>
-          <w:rFonts w:hint="cs"/>
-          <w:rtl/>
-        </w:rPr>
-      </w:pPr>
-      <w:r>
-        <w:rPr>
-          <w:rFonts w:hint="cs"/>
-          <w:highlight w:val="yellow"/>
+          <w:rtl/>
+        </w:rPr>
+      </w:pPr>
+      <w:r>
+        <w:rPr>
+          <w:rFonts w:hint="cs"/>
+          <w:rtl/>
+        </w:rPr>
+        <w:t xml:space="preserve">כפי שאמרנו, השיטה המוצגת </w:t>
+      </w:r>
+      <w:proofErr w:type="spellStart"/>
+      <w:r>
+        <w:t>Masksembles</w:t>
+      </w:r>
+      <w:proofErr w:type="spellEnd"/>
+      <w:r>
+        <w:rPr>
+          <w:rFonts w:hint="cs"/>
+          <w:rtl/>
+        </w:rPr>
+        <w:t xml:space="preserve"> מאפשרת ביצועים הדומים לאלו של </w:t>
+      </w:r>
+      <w:r>
+        <w:t>Deep Ensemble</w:t>
+      </w:r>
+      <w:r>
+        <w:rPr>
+          <w:rFonts w:hint="cs"/>
+          <w:rtl/>
+        </w:rPr>
+        <w:t xml:space="preserve">, בזמני ריצה וזיכרון נמוכים יותר. השיפור אותו אנחנו מציעות, מאפשר זמן </w:t>
+      </w:r>
+      <w:r>
+        <w:t>Inference</w:t>
+      </w:r>
+      <w:r>
+        <w:rPr>
+          <w:rFonts w:hint="cs"/>
+          <w:rtl/>
+        </w:rPr>
+        <w:t xml:space="preserve"> קצר יותר מאשר זה של </w:t>
+      </w:r>
+      <w:proofErr w:type="spellStart"/>
+      <w:r>
+        <w:t>Masksembles</w:t>
+      </w:r>
+      <w:proofErr w:type="spellEnd"/>
+      <w:r>
+        <w:rPr>
+          <w:rFonts w:hint="cs"/>
+          <w:rtl/>
+        </w:rPr>
+        <w:t xml:space="preserve">. </w:t>
+      </w:r>
+      <w:r>
+        <w:rPr>
+          <w:rtl/>
+        </w:rPr>
+        <w:br/>
+      </w:r>
+      <w:r>
+        <w:rPr>
+          <w:rFonts w:hint="cs"/>
           <w:rtl/>
         </w:rPr>
         <w:lastRenderedPageBreak/>
-        <w:t xml:space="preserve">הסבר של </w:t>
-      </w:r>
-      <w:r>
-        <w:rPr>
-          <w:rFonts w:hint="cs"/>
-          <w:highlight w:val="yellow"/>
-          <w:rtl/>
-        </w:rPr>
-        <w:t xml:space="preserve">עמית על השיטה והמוטיבציה לביצוע השיטה (להתייחס למגבלות של האלגוריתם </w:t>
-      </w:r>
-      <w:r>
-        <w:rPr>
-          <w:highlight w:val="yellow"/>
-        </w:rPr>
-        <w:t>mask ensemble</w:t>
-      </w:r>
-      <w:r>
-        <w:rPr>
-          <w:rFonts w:hint="cs"/>
-          <w:highlight w:val="yellow"/>
-          <w:rtl/>
-        </w:rPr>
-        <w:t xml:space="preserve"> שציינו מעלה).</w:t>
-      </w:r>
-    </w:p>
-    <w:p>
-      <w:pPr>
+        <w:t>השיפור שאנו מציעות הוא ביצוע גיזום</w:t>
+      </w:r>
+      <w:r>
+        <w:rPr>
+          <w:rFonts w:hint="cs"/>
+          <w:rtl/>
+        </w:rPr>
+        <w:t xml:space="preserve"> </w:t>
+      </w:r>
+      <w:r>
+        <w:t>(pruning)</w:t>
+      </w:r>
+      <w:r>
+        <w:rPr>
+          <w:rFonts w:hint="cs"/>
+          <w:rtl/>
+        </w:rPr>
+        <w:t xml:space="preserve"> של שכבת ה-</w:t>
+      </w:r>
+      <w:r>
+        <w:t xml:space="preserve"> </w:t>
+      </w:r>
+      <w:proofErr w:type="spellStart"/>
+      <w:r>
+        <w:t>Masksembles</w:t>
+      </w:r>
+      <w:proofErr w:type="spellEnd"/>
+      <w:r>
+        <w:rPr>
+          <w:rFonts w:hint="cs"/>
+          <w:rtl/>
+        </w:rPr>
+        <w:t xml:space="preserve">, </w:t>
+      </w:r>
+      <w:r>
+        <w:rPr>
+          <w:rFonts w:hint="cs"/>
+          <w:rtl/>
+        </w:rPr>
+        <w:t xml:space="preserve">על מנת לצמצם את </w:t>
+      </w:r>
+      <w:r>
+        <w:rPr>
+          <w:rFonts w:hint="cs"/>
+          <w:rtl/>
+        </w:rPr>
+        <w:t>מספר הנוירונים באותה השכבה.</w:t>
+      </w:r>
+    </w:p>
+    <w:p>
+      <w:pPr>
+        <w:autoSpaceDE w:val="0"/>
+        <w:autoSpaceDN w:val="0"/>
+        <w:adjustRightInd w:val="0"/>
+        <w:spacing w:after="0" w:line="240" w:lineRule="auto"/>
+      </w:pPr>
+      <w:r>
+        <w:rPr>
+          <w:rFonts w:hint="cs"/>
+          <w:rtl/>
+        </w:rPr>
+        <w:t xml:space="preserve">הגיזום המבוצע הוא </w:t>
+      </w:r>
+      <w:r>
         <w:rPr>
           <w:b/>
           <w:bCs/>
-          <w:rtl/>
-        </w:rPr>
-      </w:pPr>
-      <w:r>
-        <w:rPr>
-          <w:rFonts w:hint="cs"/>
+        </w:rPr>
+        <w:t>low magnitude pruning</w:t>
+      </w:r>
+      <w:r>
+        <w:rPr>
+          <w:rFonts w:hint="cs"/>
+          <w:rtl/>
+        </w:rPr>
+        <w:t>-</w:t>
+      </w:r>
+      <w:r>
+        <w:rPr>
+          <w:rFonts w:hint="cs"/>
+          <w:rtl/>
+        </w:rPr>
+        <w:t xml:space="preserve"> הסרת המשקולות שאינם תורמים הרבה לביצועיו של המודל הסופי. באו</w:t>
+      </w:r>
+      <w:r>
+        <w:rPr>
+          <w:rFonts w:hint="cs"/>
+          <w:rtl/>
+        </w:rPr>
+        <w:t>פ</w:t>
+      </w:r>
+      <w:r>
+        <w:rPr>
+          <w:rFonts w:hint="cs"/>
+          <w:rtl/>
+        </w:rPr>
+        <w:t xml:space="preserve">ן זה ארכיטקטורת המודל נשמרת, אך המודל יותר </w:t>
+      </w:r>
+      <w:r>
+        <w:t>sparse</w:t>
+      </w:r>
+      <w:r>
+        <w:rPr>
+          <w:rFonts w:hint="cs"/>
+          <w:rtl/>
+        </w:rPr>
+        <w:t xml:space="preserve">. </w:t>
+      </w:r>
+    </w:p>
+    <w:p>
+      <w:pPr>
+        <w:autoSpaceDE w:val="0"/>
+        <w:autoSpaceDN w:val="0"/>
+        <w:adjustRightInd w:val="0"/>
+        <w:spacing w:after="0" w:line="240" w:lineRule="auto"/>
+        <w:rPr>
+          <w:rFonts w:hint="cs"/>
+          <w:rtl/>
+        </w:rPr>
+      </w:pPr>
+      <w:r>
+        <w:rPr>
+          <w:rFonts w:hint="cs"/>
+          <w:rtl/>
+        </w:rPr>
+        <w:t>הגיזום המבוצע על שכבת ה-</w:t>
+      </w:r>
+      <w:r>
+        <w:t xml:space="preserve"> </w:t>
+      </w:r>
+      <w:proofErr w:type="spellStart"/>
+      <w:r>
+        <w:t>Masksembles</w:t>
+      </w:r>
+      <w:proofErr w:type="spellEnd"/>
+      <w:r>
+        <w:rPr>
+          <w:rFonts w:hint="cs"/>
+          <w:rtl/>
+        </w:rPr>
+        <w:t>מוסיף מעט רנדומליות ל-</w:t>
+      </w:r>
+      <w:r>
+        <w:t>dropout</w:t>
+      </w:r>
+      <w:r>
+        <w:rPr>
+          <w:rFonts w:hint="cs"/>
+          <w:rtl/>
+        </w:rPr>
+        <w:t xml:space="preserve"> שכבר מבוצע, ומאפשר עבודה עם מודל קטן יותר בזמן הפרדיקציה. כך, הפרידקציה תהיה מהירה יותר מבלי שיהיה שינוי משמעותי (אם בכלל) בביצועי המודל עצמו.</w:t>
+      </w:r>
+    </w:p>
+    <w:p>
+      <w:pPr>
+        <w:autoSpaceDE w:val="0"/>
+        <w:autoSpaceDN w:val="0"/>
+        <w:adjustRightInd w:val="0"/>
+        <w:spacing w:after="0" w:line="240" w:lineRule="auto"/>
+        <w:rPr>
+          <w:rtl/>
+        </w:rPr>
+      </w:pPr>
+    </w:p>
+    <w:p>
+      <w:pPr>
+        <w:rPr>
           <w:b/>
           <w:bCs/>
           <w:rtl/>
         </w:rPr>
-        <w:t xml:space="preserve">המודל הורכב מהשכבות הבאות </w:t>
-      </w:r>
-      <w:r>
-        <w:rPr>
+      </w:pPr>
+      <w:r>
+        <w:rPr>
+          <w:rFonts w:hint="cs"/>
           <w:b/>
           <w:bCs/>
           <w:rtl/>
         </w:rPr>
-        <w:t>–</w:t>
-      </w:r>
-      <w:r>
-        <w:rPr>
-          <w:rFonts w:hint="cs"/>
+        <w:t xml:space="preserve">המודל הורכב מהשכבות הבאות </w:t>
+      </w:r>
+      <w:r>
+        <w:rPr>
           <w:b/>
           <w:bCs/>
           <w:rtl/>
         </w:rPr>
+        <w:t>–</w:t>
+      </w:r>
+      <w:r>
+        <w:rPr>
+          <w:rFonts w:hint="cs"/>
+          <w:b/>
+          <w:bCs/>
+          <w:rtl/>
+        </w:rPr>
         <w:t xml:space="preserve"> </w:t>
       </w:r>
     </w:p>
     <w:p>
       <w:pPr>
-        <w:pStyle w:val="a3"/>
+        <w:pStyle w:val="ListParagraph"/>
         <w:numPr>
           <w:ilvl w:val="0"/>
           <w:numId w:val="16"/>
@@ -4495,7 +4450,7 @@
     </w:p>
     <w:p>
       <w:pPr>
-        <w:pStyle w:val="a3"/>
+        <w:pStyle w:val="ListParagraph"/>
         <w:numPr>
           <w:ilvl w:val="0"/>
           <w:numId w:val="16"/>
@@ -4506,15 +4461,41 @@
           <w:rFonts w:hint="cs"/>
           <w:rtl/>
         </w:rPr>
-        <w:t xml:space="preserve">שכבת </w:t>
+        <w:t xml:space="preserve">שכבת קונבולוציה </w:t>
+      </w:r>
+      <w:r>
+        <w:t>2D</w:t>
+      </w:r>
+      <w:r>
+        <w:rPr>
+          <w:rFonts w:hint="cs"/>
+          <w:rtl/>
+        </w:rPr>
+        <w:t xml:space="preserve"> עם 32 פילטרים, </w:t>
+      </w:r>
+      <w:r>
+        <w:t xml:space="preserve"> kernel size</w:t>
+      </w:r>
+      <w:r>
+        <w:rPr>
+          <w:rFonts w:hint="cs"/>
+          <w:rtl/>
+        </w:rPr>
+        <w:t xml:space="preserve"> בגודל </w:t>
+      </w:r>
+      <w:r>
+        <w:t>(3,3)</w:t>
+      </w:r>
+      <w:r>
+        <w:rPr>
+          <w:rFonts w:hint="cs"/>
+          <w:rtl/>
+        </w:rPr>
+        <w:t xml:space="preserve"> ואקטיבציה </w:t>
       </w:r>
       <w:proofErr w:type="spellStart"/>
       <w:r>
-        <w:rPr>
-          <w:rFonts w:hint="cs"/>
-          <w:rtl/>
-        </w:rPr>
-        <w:t>קונבולוציה</w:t>
+        <w:t>elu</w:t>
       </w:r>
       <w:proofErr w:type="spellEnd"/>
       <w:r>
@@ -4522,54 +4503,12 @@
           <w:rFonts w:hint="cs"/>
           <w:rtl/>
         </w:rPr>
-        <w:t xml:space="preserve"> </w:t>
-      </w:r>
-      <w:r>
-        <w:t>2D</w:t>
-      </w:r>
-      <w:r>
-        <w:rPr>
-          <w:rFonts w:hint="cs"/>
-          <w:rtl/>
-        </w:rPr>
-        <w:t xml:space="preserve"> עם 32 פילטרים, </w:t>
-      </w:r>
-      <w:r>
-        <w:t xml:space="preserve"> kernel size</w:t>
-      </w:r>
-      <w:r>
-        <w:rPr>
-          <w:rFonts w:hint="cs"/>
-          <w:rtl/>
-        </w:rPr>
-        <w:t xml:space="preserve"> בגודל </w:t>
-      </w:r>
-      <w:r>
-        <w:t>(3,3)</w:t>
-      </w:r>
-      <w:r>
-        <w:rPr>
-          <w:rFonts w:hint="cs"/>
-          <w:rtl/>
-        </w:rPr>
-        <w:t xml:space="preserve"> ואקטיבציה </w:t>
-      </w:r>
-      <w:proofErr w:type="spellStart"/>
-      <w:r>
-        <w:t>elu</w:t>
-      </w:r>
-      <w:proofErr w:type="spellEnd"/>
-      <w:r>
-        <w:rPr>
-          <w:rFonts w:hint="cs"/>
-          <w:rtl/>
-        </w:rPr>
         <w:t>.</w:t>
       </w:r>
     </w:p>
     <w:p>
       <w:pPr>
-        <w:pStyle w:val="a3"/>
+        <w:pStyle w:val="ListParagraph"/>
         <w:numPr>
           <w:ilvl w:val="0"/>
           <w:numId w:val="16"/>
@@ -4590,15 +4529,41 @@
           <w:rFonts w:hint="cs"/>
           <w:rtl/>
         </w:rPr>
-        <w:t xml:space="preserve">] שכבת </w:t>
+        <w:t xml:space="preserve">] שכבת קונבולוציה </w:t>
+      </w:r>
+      <w:r>
+        <w:t>2D</w:t>
+      </w:r>
+      <w:r>
+        <w:rPr>
+          <w:rFonts w:hint="cs"/>
+          <w:rtl/>
+        </w:rPr>
+        <w:t xml:space="preserve"> עם 32 פילטרים, </w:t>
+      </w:r>
+      <w:r>
+        <w:t xml:space="preserve"> kernel size</w:t>
+      </w:r>
+      <w:r>
+        <w:rPr>
+          <w:rFonts w:hint="cs"/>
+          <w:rtl/>
+        </w:rPr>
+        <w:t xml:space="preserve"> בגודל </w:t>
+      </w:r>
+      <w:r>
+        <w:t>(1,1)</w:t>
+      </w:r>
+      <w:r>
+        <w:rPr>
+          <w:rFonts w:hint="cs"/>
+          <w:rtl/>
+        </w:rPr>
+        <w:t xml:space="preserve"> ואקטיבציה </w:t>
       </w:r>
       <w:proofErr w:type="spellStart"/>
       <w:r>
-        <w:rPr>
-          <w:rFonts w:hint="cs"/>
-          <w:rtl/>
-        </w:rPr>
-        <w:t>קונבולוציה</w:t>
+        <w:t>elu</w:t>
       </w:r>
       <w:proofErr w:type="spellEnd"/>
       <w:r>
@@ -4606,48 +4571,6 @@
           <w:rFonts w:hint="cs"/>
           <w:rtl/>
         </w:rPr>
-        <w:t xml:space="preserve"> </w:t>
-      </w:r>
-      <w:r>
-        <w:t>2D</w:t>
-      </w:r>
-      <w:r>
-        <w:rPr>
-          <w:rFonts w:hint="cs"/>
-          <w:rtl/>
-        </w:rPr>
-        <w:t xml:space="preserve"> עם 32 פילטרים, </w:t>
-      </w:r>
-      <w:r>
-        <w:t xml:space="preserve"> kernel size</w:t>
-      </w:r>
-      <w:r>
-        <w:rPr>
-          <w:rFonts w:hint="cs"/>
-          <w:rtl/>
-        </w:rPr>
-        <w:t xml:space="preserve"> בגודל </w:t>
-      </w:r>
-      <w:r>
-        <w:t>(1,1)</w:t>
-      </w:r>
-      <w:r>
-        <w:rPr>
-          <w:rFonts w:hint="cs"/>
-          <w:rtl/>
-        </w:rPr>
-        <w:t xml:space="preserve"> ואקטיבציה </w:t>
-      </w:r>
-      <w:proofErr w:type="spellStart"/>
-      <w:r>
-        <w:t>elu</w:t>
-      </w:r>
-      <w:proofErr w:type="spellEnd"/>
-      <w:r>
-        <w:rPr>
-          <w:rFonts w:hint="cs"/>
-          <w:rtl/>
-        </w:rPr>
         <w:t>. מספר השכבות נאמד בתהליך ה-</w:t>
       </w:r>
       <w:r>
@@ -4663,7 +4586,7 @@
     </w:p>
     <w:p>
       <w:pPr>
-        <w:pStyle w:val="a3"/>
+        <w:pStyle w:val="ListParagraph"/>
         <w:numPr>
           <w:ilvl w:val="0"/>
           <w:numId w:val="16"/>
@@ -4778,7 +4701,7 @@
     </w:p>
     <w:p>
       <w:pPr>
-        <w:pStyle w:val="a3"/>
+        <w:pStyle w:val="ListParagraph"/>
         <w:numPr>
           <w:ilvl w:val="0"/>
           <w:numId w:val="16"/>
@@ -4824,7 +4747,7 @@
     </w:p>
     <w:p>
       <w:pPr>
-        <w:pStyle w:val="a3"/>
+        <w:pStyle w:val="ListParagraph"/>
         <w:numPr>
           <w:ilvl w:val="0"/>
           <w:numId w:val="16"/>
@@ -4835,15 +4758,41 @@
           <w:rFonts w:hint="cs"/>
           <w:rtl/>
         </w:rPr>
-        <w:t xml:space="preserve">שכבת </w:t>
+        <w:t xml:space="preserve">שכבת קונבולוציה </w:t>
+      </w:r>
+      <w:r>
+        <w:t>2D</w:t>
+      </w:r>
+      <w:r>
+        <w:rPr>
+          <w:rFonts w:hint="cs"/>
+          <w:rtl/>
+        </w:rPr>
+        <w:t xml:space="preserve"> עם 64 פילטרים, </w:t>
+      </w:r>
+      <w:r>
+        <w:t xml:space="preserve"> kernel size</w:t>
+      </w:r>
+      <w:r>
+        <w:rPr>
+          <w:rFonts w:hint="cs"/>
+          <w:rtl/>
+        </w:rPr>
+        <w:t xml:space="preserve"> בגודל </w:t>
+      </w:r>
+      <w:r>
+        <w:t>(3,3)</w:t>
+      </w:r>
+      <w:r>
+        <w:rPr>
+          <w:rFonts w:hint="cs"/>
+          <w:rtl/>
+        </w:rPr>
+        <w:t xml:space="preserve"> ואקטיבציה </w:t>
       </w:r>
       <w:proofErr w:type="spellStart"/>
       <w:r>
-        <w:rPr>
-          <w:rFonts w:hint="cs"/>
-          <w:rtl/>
-        </w:rPr>
-        <w:t>קונבולוציה</w:t>
+        <w:t>elu</w:t>
       </w:r>
       <w:proofErr w:type="spellEnd"/>
       <w:r>
@@ -4851,54 +4800,12 @@
           <w:rFonts w:hint="cs"/>
           <w:rtl/>
         </w:rPr>
-        <w:t xml:space="preserve"> </w:t>
-      </w:r>
-      <w:r>
-        <w:t>2D</w:t>
-      </w:r>
-      <w:r>
-        <w:rPr>
-          <w:rFonts w:hint="cs"/>
-          <w:rtl/>
-        </w:rPr>
-        <w:t xml:space="preserve"> עם 64 פילטרים, </w:t>
-      </w:r>
-      <w:r>
-        <w:t xml:space="preserve"> kernel size</w:t>
-      </w:r>
-      <w:r>
-        <w:rPr>
-          <w:rFonts w:hint="cs"/>
-          <w:rtl/>
-        </w:rPr>
-        <w:t xml:space="preserve"> בגודל </w:t>
-      </w:r>
-      <w:r>
-        <w:t>(3,3)</w:t>
-      </w:r>
-      <w:r>
-        <w:rPr>
-          <w:rFonts w:hint="cs"/>
-          <w:rtl/>
-        </w:rPr>
-        <w:t xml:space="preserve"> ואקטיבציה </w:t>
-      </w:r>
-      <w:proofErr w:type="spellStart"/>
-      <w:r>
-        <w:t>elu</w:t>
-      </w:r>
-      <w:proofErr w:type="spellEnd"/>
-      <w:r>
-        <w:rPr>
-          <w:rFonts w:hint="cs"/>
-          <w:rtl/>
-        </w:rPr>
         <w:t>.</w:t>
       </w:r>
     </w:p>
     <w:p>
       <w:pPr>
-        <w:pStyle w:val="a3"/>
+        <w:pStyle w:val="ListParagraph"/>
         <w:numPr>
           <w:ilvl w:val="0"/>
           <w:numId w:val="16"/>
@@ -4919,15 +4826,41 @@
           <w:rFonts w:hint="cs"/>
           <w:rtl/>
         </w:rPr>
-        <w:t xml:space="preserve">] שכבת </w:t>
+        <w:t xml:space="preserve">] שכבת קונבולוציה </w:t>
+      </w:r>
+      <w:r>
+        <w:t>2D</w:t>
+      </w:r>
+      <w:r>
+        <w:rPr>
+          <w:rFonts w:hint="cs"/>
+          <w:rtl/>
+        </w:rPr>
+        <w:t xml:space="preserve"> עם 64 פילטרים, </w:t>
+      </w:r>
+      <w:r>
+        <w:t xml:space="preserve"> kernel size</w:t>
+      </w:r>
+      <w:r>
+        <w:rPr>
+          <w:rFonts w:hint="cs"/>
+          <w:rtl/>
+        </w:rPr>
+        <w:t xml:space="preserve"> בגודל </w:t>
+      </w:r>
+      <w:r>
+        <w:t>(1,1)</w:t>
+      </w:r>
+      <w:r>
+        <w:rPr>
+          <w:rFonts w:hint="cs"/>
+          <w:rtl/>
+        </w:rPr>
+        <w:t xml:space="preserve"> ואקטיבציה </w:t>
       </w:r>
       <w:proofErr w:type="spellStart"/>
       <w:r>
-        <w:rPr>
-          <w:rFonts w:hint="cs"/>
-          <w:rtl/>
-        </w:rPr>
-        <w:t>קונבולוציה</w:t>
+        <w:t>elu</w:t>
       </w:r>
       <w:proofErr w:type="spellEnd"/>
       <w:r>
@@ -4935,48 +4868,6 @@
           <w:rFonts w:hint="cs"/>
           <w:rtl/>
         </w:rPr>
-        <w:t xml:space="preserve"> </w:t>
-      </w:r>
-      <w:r>
-        <w:t>2D</w:t>
-      </w:r>
-      <w:r>
-        <w:rPr>
-          <w:rFonts w:hint="cs"/>
-          <w:rtl/>
-        </w:rPr>
-        <w:t xml:space="preserve"> עם 64 פילטרים, </w:t>
-      </w:r>
-      <w:r>
-        <w:t xml:space="preserve"> kernel size</w:t>
-      </w:r>
-      <w:r>
-        <w:rPr>
-          <w:rFonts w:hint="cs"/>
-          <w:rtl/>
-        </w:rPr>
-        <w:t xml:space="preserve"> בגודל </w:t>
-      </w:r>
-      <w:r>
-        <w:t>(1,1)</w:t>
-      </w:r>
-      <w:r>
-        <w:rPr>
-          <w:rFonts w:hint="cs"/>
-          <w:rtl/>
-        </w:rPr>
-        <w:t xml:space="preserve"> ואקטיבציה </w:t>
-      </w:r>
-      <w:proofErr w:type="spellStart"/>
-      <w:r>
-        <w:t>elu</w:t>
-      </w:r>
-      <w:proofErr w:type="spellEnd"/>
-      <w:r>
-        <w:rPr>
-          <w:rFonts w:hint="cs"/>
-          <w:rtl/>
-        </w:rPr>
         <w:t>. מספר השכבות נאמד בתהליך ה-</w:t>
       </w:r>
       <w:r>
@@ -4992,7 +4883,7 @@
     </w:p>
     <w:p>
       <w:pPr>
-        <w:pStyle w:val="a3"/>
+        <w:pStyle w:val="ListParagraph"/>
         <w:numPr>
           <w:ilvl w:val="0"/>
           <w:numId w:val="16"/>
@@ -5107,13 +4998,12 @@
     </w:p>
     <w:p>
       <w:pPr>
-        <w:pStyle w:val="a3"/>
+        <w:pStyle w:val="ListParagraph"/>
         <w:numPr>
           <w:ilvl w:val="0"/>
           <w:numId w:val="16"/>
         </w:numPr>
         <w:rPr>
-          <w:rFonts w:hint="cs"/>
           <w:rtl/>
         </w:rPr>
       </w:pPr>
@@ -5157,7 +5047,7 @@
     </w:p>
     <w:p>
       <w:pPr>
-        <w:pStyle w:val="a3"/>
+        <w:pStyle w:val="ListParagraph"/>
         <w:numPr>
           <w:ilvl w:val="0"/>
           <w:numId w:val="16"/>
@@ -5176,7 +5066,7 @@
     </w:p>
     <w:p>
       <w:pPr>
-        <w:pStyle w:val="a3"/>
+        <w:pStyle w:val="ListParagraph"/>
         <w:numPr>
           <w:ilvl w:val="0"/>
           <w:numId w:val="16"/>
@@ -5291,13 +5181,12 @@
     </w:p>
     <w:p>
       <w:pPr>
-        <w:pStyle w:val="a3"/>
+        <w:pStyle w:val="ListParagraph"/>
         <w:numPr>
           <w:ilvl w:val="0"/>
           <w:numId w:val="16"/>
         </w:numPr>
         <w:rPr>
-          <w:rFonts w:hint="cs"/>
           <w:rtl/>
         </w:rPr>
       </w:pPr>
@@ -5375,15 +5264,64 @@
           <w:rFonts w:hint="cs"/>
           <w:rtl/>
         </w:rPr>
-        <w:t xml:space="preserve">המודל קומפל עם </w:t>
+        <w:t xml:space="preserve">המודל קומפל עם אופטימייזר </w:t>
+      </w:r>
+      <w:r>
+        <w:rPr>
+          <w:rFonts w:hint="cs"/>
+        </w:rPr>
+        <w:t>A</w:t>
+      </w:r>
+      <w:r>
+        <w:t>dam</w:t>
+      </w:r>
+      <w:r>
+        <w:rPr>
+          <w:rFonts w:hint="cs"/>
+          <w:rtl/>
+        </w:rPr>
+        <w:t xml:space="preserve"> עם </w:t>
+      </w:r>
+      <w:r>
+        <w:t>learning rate</w:t>
+      </w:r>
+      <w:r>
+        <w:rPr>
+          <w:rFonts w:hint="cs"/>
+          <w:rtl/>
+        </w:rPr>
+        <w:t xml:space="preserve"> שנאמד בתהליך ה-</w:t>
+      </w:r>
+      <w:r>
+        <w:t xml:space="preserve"> tuning</w:t>
+      </w:r>
+      <w:r>
+        <w:rPr>
+          <w:rFonts w:cs="Calibri" w:hint="cs"/>
+          <w:rtl/>
+        </w:rPr>
+        <w:t xml:space="preserve"> </w:t>
+      </w:r>
+      <w:r>
+        <w:rPr>
+          <w:rFonts w:hint="cs"/>
+          <w:rtl/>
+        </w:rPr>
+        <w:t xml:space="preserve">ועם </w:t>
+      </w:r>
+      <w:r>
+        <w:t>loss</w:t>
+      </w:r>
+      <w:r>
+        <w:rPr>
+          <w:rFonts w:hint="cs"/>
+          <w:rtl/>
+        </w:rPr>
+        <w:t xml:space="preserve"> של </w:t>
       </w:r>
       <w:proofErr w:type="spellStart"/>
       <w:r>
-        <w:rPr>
-          <w:rFonts w:hint="cs"/>
-          <w:rtl/>
-        </w:rPr>
-        <w:t>אופטימייזר</w:t>
+        <w:t>categorical_crossentropy</w:t>
       </w:r>
       <w:proofErr w:type="spellEnd"/>
       <w:r>
@@ -5391,78 +5329,12 @@
           <w:rFonts w:hint="cs"/>
           <w:rtl/>
         </w:rPr>
-        <w:t xml:space="preserve"> </w:t>
-      </w:r>
-      <w:r>
-        <w:rPr>
-          <w:rFonts w:hint="cs"/>
-        </w:rPr>
-        <w:t>A</w:t>
-      </w:r>
-      <w:r>
-        <w:t>dam</w:t>
-      </w:r>
-      <w:r>
-        <w:rPr>
-          <w:rFonts w:hint="cs"/>
-          <w:rtl/>
-        </w:rPr>
-        <w:t xml:space="preserve"> עם </w:t>
-      </w:r>
-      <w:r>
-        <w:t>learning rate</w:t>
-      </w:r>
-      <w:r>
-        <w:rPr>
-          <w:rFonts w:hint="cs"/>
-          <w:rtl/>
-        </w:rPr>
-        <w:t xml:space="preserve"> שנאמד בתהליך ה-</w:t>
-      </w:r>
-      <w:r>
-        <w:t xml:space="preserve"> tuning</w:t>
-      </w:r>
-      <w:r>
-        <w:rPr>
-          <w:rFonts w:cs="Calibri" w:hint="cs"/>
-          <w:rtl/>
-        </w:rPr>
-        <w:t xml:space="preserve"> </w:t>
-      </w:r>
-      <w:r>
-        <w:rPr>
-          <w:rFonts w:hint="cs"/>
-          <w:rtl/>
-        </w:rPr>
-        <w:t xml:space="preserve">ועם </w:t>
-      </w:r>
-      <w:r>
-        <w:t>loss</w:t>
-      </w:r>
-      <w:r>
-        <w:rPr>
-          <w:rFonts w:hint="cs"/>
-          <w:rtl/>
-        </w:rPr>
-        <w:t xml:space="preserve"> של </w:t>
-      </w:r>
-      <w:proofErr w:type="spellStart"/>
-      <w:r>
-        <w:t>categorical_crossentropy</w:t>
-      </w:r>
-      <w:proofErr w:type="spellEnd"/>
-      <w:r>
-        <w:rPr>
-          <w:rFonts w:hint="cs"/>
-          <w:rtl/>
-        </w:rPr>
         <w:t>.</w:t>
       </w:r>
     </w:p>
     <w:p>
       <w:pPr>
         <w:rPr>
-          <w:rFonts w:hint="cs"/>
           <w:rtl/>
         </w:rPr>
       </w:pPr>
@@ -5526,7 +5398,7 @@
     </w:p>
     <w:p>
       <w:pPr>
-        <w:pStyle w:val="1"/>
+        <w:pStyle w:val="Heading1"/>
         <w:spacing w:after="240"/>
         <w:jc w:val="center"/>
         <w:rPr>
@@ -5544,7 +5416,6 @@
     <w:p>
       <w:pPr>
         <w:rPr>
-          <w:rFonts w:hint="cs"/>
           <w:rtl/>
         </w:rPr>
       </w:pPr>
@@ -5650,7 +5521,7 @@
     </w:p>
     <w:p>
       <w:pPr>
-        <w:pStyle w:val="a3"/>
+        <w:pStyle w:val="ListParagraph"/>
         <w:numPr>
           <w:ilvl w:val="0"/>
           <w:numId w:val="17"/>
@@ -5669,7 +5540,7 @@
     </w:p>
     <w:p>
       <w:pPr>
-        <w:pStyle w:val="a3"/>
+        <w:pStyle w:val="ListParagraph"/>
         <w:numPr>
           <w:ilvl w:val="0"/>
           <w:numId w:val="17"/>
@@ -5680,15 +5551,41 @@
           <w:rFonts w:hint="cs"/>
           <w:rtl/>
         </w:rPr>
-        <w:t xml:space="preserve">שכבת </w:t>
+        <w:t xml:space="preserve">שכבת קונבולוציה </w:t>
+      </w:r>
+      <w:r>
+        <w:t>2D</w:t>
+      </w:r>
+      <w:r>
+        <w:rPr>
+          <w:rFonts w:hint="cs"/>
+          <w:rtl/>
+        </w:rPr>
+        <w:t xml:space="preserve"> עם 32 פילטרים, </w:t>
+      </w:r>
+      <w:r>
+        <w:t xml:space="preserve"> kernel size</w:t>
+      </w:r>
+      <w:r>
+        <w:rPr>
+          <w:rFonts w:hint="cs"/>
+          <w:rtl/>
+        </w:rPr>
+        <w:t xml:space="preserve"> בגודל </w:t>
+      </w:r>
+      <w:r>
+        <w:t>(3,3)</w:t>
+      </w:r>
+      <w:r>
+        <w:rPr>
+          <w:rFonts w:hint="cs"/>
+          <w:rtl/>
+        </w:rPr>
+        <w:t xml:space="preserve"> ואקטיבציה </w:t>
       </w:r>
       <w:proofErr w:type="spellStart"/>
       <w:r>
-        <w:rPr>
-          <w:rFonts w:hint="cs"/>
-          <w:rtl/>
-        </w:rPr>
-        <w:t>קונבולוציה</w:t>
+        <w:t>elu</w:t>
       </w:r>
       <w:proofErr w:type="spellEnd"/>
       <w:r>
@@ -5696,54 +5593,12 @@
           <w:rFonts w:hint="cs"/>
           <w:rtl/>
         </w:rPr>
-        <w:t xml:space="preserve"> </w:t>
-      </w:r>
-      <w:r>
-        <w:t>2D</w:t>
-      </w:r>
-      <w:r>
-        <w:rPr>
-          <w:rFonts w:hint="cs"/>
-          <w:rtl/>
-        </w:rPr>
-        <w:t xml:space="preserve"> עם 32 פילטרים, </w:t>
-      </w:r>
-      <w:r>
-        <w:t xml:space="preserve"> kernel size</w:t>
-      </w:r>
-      <w:r>
-        <w:rPr>
-          <w:rFonts w:hint="cs"/>
-          <w:rtl/>
-        </w:rPr>
-        <w:t xml:space="preserve"> בגודל </w:t>
-      </w:r>
-      <w:r>
-        <w:t>(3,3)</w:t>
-      </w:r>
-      <w:r>
-        <w:rPr>
-          <w:rFonts w:hint="cs"/>
-          <w:rtl/>
-        </w:rPr>
-        <w:t xml:space="preserve"> ואקטיבציה </w:t>
-      </w:r>
-      <w:proofErr w:type="spellStart"/>
-      <w:r>
-        <w:t>elu</w:t>
-      </w:r>
-      <w:proofErr w:type="spellEnd"/>
-      <w:r>
-        <w:rPr>
-          <w:rFonts w:hint="cs"/>
-          <w:rtl/>
-        </w:rPr>
         <w:t>.</w:t>
       </w:r>
     </w:p>
     <w:p>
       <w:pPr>
-        <w:pStyle w:val="a3"/>
+        <w:pStyle w:val="ListParagraph"/>
         <w:numPr>
           <w:ilvl w:val="0"/>
           <w:numId w:val="17"/>
@@ -5764,15 +5619,41 @@
           <w:rFonts w:hint="cs"/>
           <w:rtl/>
         </w:rPr>
-        <w:t xml:space="preserve">] שכבת </w:t>
+        <w:t xml:space="preserve">] שכבת קונבולוציה </w:t>
+      </w:r>
+      <w:r>
+        <w:t>2D</w:t>
+      </w:r>
+      <w:r>
+        <w:rPr>
+          <w:rFonts w:hint="cs"/>
+          <w:rtl/>
+        </w:rPr>
+        <w:t xml:space="preserve"> עם 32 פילטרים, </w:t>
+      </w:r>
+      <w:r>
+        <w:t xml:space="preserve"> kernel size</w:t>
+      </w:r>
+      <w:r>
+        <w:rPr>
+          <w:rFonts w:hint="cs"/>
+          <w:rtl/>
+        </w:rPr>
+        <w:t xml:space="preserve"> בגודל </w:t>
+      </w:r>
+      <w:r>
+        <w:t>(1,1)</w:t>
+      </w:r>
+      <w:r>
+        <w:rPr>
+          <w:rFonts w:hint="cs"/>
+          <w:rtl/>
+        </w:rPr>
+        <w:t xml:space="preserve"> ואקטיבציה </w:t>
       </w:r>
       <w:proofErr w:type="spellStart"/>
       <w:r>
-        <w:rPr>
-          <w:rFonts w:hint="cs"/>
-          <w:rtl/>
-        </w:rPr>
-        <w:t>קונבולוציה</w:t>
+        <w:t>elu</w:t>
       </w:r>
       <w:proofErr w:type="spellEnd"/>
       <w:r>
@@ -5780,48 +5661,6 @@
           <w:rFonts w:hint="cs"/>
           <w:rtl/>
         </w:rPr>
-        <w:t xml:space="preserve"> </w:t>
-      </w:r>
-      <w:r>
-        <w:t>2D</w:t>
-      </w:r>
-      <w:r>
-        <w:rPr>
-          <w:rFonts w:hint="cs"/>
-          <w:rtl/>
-        </w:rPr>
-        <w:t xml:space="preserve"> עם 32 פילטרים, </w:t>
-      </w:r>
-      <w:r>
-        <w:t xml:space="preserve"> kernel size</w:t>
-      </w:r>
-      <w:r>
-        <w:rPr>
-          <w:rFonts w:hint="cs"/>
-          <w:rtl/>
-        </w:rPr>
-        <w:t xml:space="preserve"> בגודל </w:t>
-      </w:r>
-      <w:r>
-        <w:t>(1,1)</w:t>
-      </w:r>
-      <w:r>
-        <w:rPr>
-          <w:rFonts w:hint="cs"/>
-          <w:rtl/>
-        </w:rPr>
-        <w:t xml:space="preserve"> ואקטיבציה </w:t>
-      </w:r>
-      <w:proofErr w:type="spellStart"/>
-      <w:r>
-        <w:t>elu</w:t>
-      </w:r>
-      <w:proofErr w:type="spellEnd"/>
-      <w:r>
-        <w:rPr>
-          <w:rFonts w:hint="cs"/>
-          <w:rtl/>
-        </w:rPr>
         <w:t>. מספר השכבות נאמד בתהליך ה-</w:t>
       </w:r>
       <w:r>
@@ -5837,7 +5676,7 @@
     </w:p>
     <w:p>
       <w:pPr>
-        <w:pStyle w:val="a3"/>
+        <w:pStyle w:val="ListParagraph"/>
         <w:numPr>
           <w:ilvl w:val="0"/>
           <w:numId w:val="17"/>
@@ -5873,7 +5712,7 @@
     </w:p>
     <w:p>
       <w:pPr>
-        <w:pStyle w:val="a3"/>
+        <w:pStyle w:val="ListParagraph"/>
         <w:numPr>
           <w:ilvl w:val="0"/>
           <w:numId w:val="17"/>
@@ -5884,6 +5723,7 @@
           <w:rFonts w:hint="cs"/>
           <w:rtl/>
         </w:rPr>
+        <w:lastRenderedPageBreak/>
         <w:t xml:space="preserve">שכבת </w:t>
       </w:r>
       <w:r>
@@ -5919,7 +5759,7 @@
     </w:p>
     <w:p>
       <w:pPr>
-        <w:pStyle w:val="a3"/>
+        <w:pStyle w:val="ListParagraph"/>
         <w:numPr>
           <w:ilvl w:val="0"/>
           <w:numId w:val="17"/>
@@ -5930,15 +5770,41 @@
           <w:rFonts w:hint="cs"/>
           <w:rtl/>
         </w:rPr>
-        <w:t xml:space="preserve">שכבת </w:t>
+        <w:t xml:space="preserve">שכבת קונבולוציה </w:t>
+      </w:r>
+      <w:r>
+        <w:t>2D</w:t>
+      </w:r>
+      <w:r>
+        <w:rPr>
+          <w:rFonts w:hint="cs"/>
+          <w:rtl/>
+        </w:rPr>
+        <w:t xml:space="preserve"> עם 64 פילטרים, </w:t>
+      </w:r>
+      <w:r>
+        <w:t xml:space="preserve"> kernel size</w:t>
+      </w:r>
+      <w:r>
+        <w:rPr>
+          <w:rFonts w:hint="cs"/>
+          <w:rtl/>
+        </w:rPr>
+        <w:t xml:space="preserve"> בגודל </w:t>
+      </w:r>
+      <w:r>
+        <w:t>(3,3)</w:t>
+      </w:r>
+      <w:r>
+        <w:rPr>
+          <w:rFonts w:hint="cs"/>
+          <w:rtl/>
+        </w:rPr>
+        <w:t xml:space="preserve"> ואקטיבציה </w:t>
       </w:r>
       <w:proofErr w:type="spellStart"/>
       <w:r>
-        <w:rPr>
-          <w:rFonts w:hint="cs"/>
-          <w:rtl/>
-        </w:rPr>
-        <w:t>קונבולוציה</w:t>
+        <w:t>elu</w:t>
       </w:r>
       <w:proofErr w:type="spellEnd"/>
       <w:r>
@@ -5946,54 +5812,12 @@
           <w:rFonts w:hint="cs"/>
           <w:rtl/>
         </w:rPr>
-        <w:t xml:space="preserve"> </w:t>
-      </w:r>
-      <w:r>
-        <w:t>2D</w:t>
-      </w:r>
-      <w:r>
-        <w:rPr>
-          <w:rFonts w:hint="cs"/>
-          <w:rtl/>
-        </w:rPr>
-        <w:t xml:space="preserve"> עם 64 פילטרים, </w:t>
-      </w:r>
-      <w:r>
-        <w:t xml:space="preserve"> kernel size</w:t>
-      </w:r>
-      <w:r>
-        <w:rPr>
-          <w:rFonts w:hint="cs"/>
-          <w:rtl/>
-        </w:rPr>
-        <w:t xml:space="preserve"> בגודל </w:t>
-      </w:r>
-      <w:r>
-        <w:t>(3,3)</w:t>
-      </w:r>
-      <w:r>
-        <w:rPr>
-          <w:rFonts w:hint="cs"/>
-          <w:rtl/>
-        </w:rPr>
-        <w:t xml:space="preserve"> ואקטיבציה </w:t>
-      </w:r>
-      <w:proofErr w:type="spellStart"/>
-      <w:r>
-        <w:t>elu</w:t>
-      </w:r>
-      <w:proofErr w:type="spellEnd"/>
-      <w:r>
-        <w:rPr>
-          <w:rFonts w:hint="cs"/>
-          <w:rtl/>
-        </w:rPr>
         <w:t>.</w:t>
       </w:r>
     </w:p>
     <w:p>
       <w:pPr>
-        <w:pStyle w:val="a3"/>
+        <w:pStyle w:val="ListParagraph"/>
         <w:numPr>
           <w:ilvl w:val="0"/>
           <w:numId w:val="17"/>
@@ -6014,15 +5838,41 @@
           <w:rFonts w:hint="cs"/>
           <w:rtl/>
         </w:rPr>
-        <w:t xml:space="preserve">] שכבת </w:t>
+        <w:t xml:space="preserve">] שכבת קונבולוציה </w:t>
+      </w:r>
+      <w:r>
+        <w:t>2D</w:t>
+      </w:r>
+      <w:r>
+        <w:rPr>
+          <w:rFonts w:hint="cs"/>
+          <w:rtl/>
+        </w:rPr>
+        <w:t xml:space="preserve"> עם 64 פילטרים, </w:t>
+      </w:r>
+      <w:r>
+        <w:t xml:space="preserve"> kernel size</w:t>
+      </w:r>
+      <w:r>
+        <w:rPr>
+          <w:rFonts w:hint="cs"/>
+          <w:rtl/>
+        </w:rPr>
+        <w:t xml:space="preserve"> בגודל </w:t>
+      </w:r>
+      <w:r>
+        <w:t>(1,1)</w:t>
+      </w:r>
+      <w:r>
+        <w:rPr>
+          <w:rFonts w:hint="cs"/>
+          <w:rtl/>
+        </w:rPr>
+        <w:t xml:space="preserve"> ואקטיבציה </w:t>
       </w:r>
       <w:proofErr w:type="spellStart"/>
       <w:r>
-        <w:rPr>
-          <w:rFonts w:hint="cs"/>
-          <w:rtl/>
-        </w:rPr>
-        <w:t>קונבולוציה</w:t>
+        <w:t>elu</w:t>
       </w:r>
       <w:proofErr w:type="spellEnd"/>
       <w:r>
@@ -6030,48 +5880,6 @@
           <w:rFonts w:hint="cs"/>
           <w:rtl/>
         </w:rPr>
-        <w:t xml:space="preserve"> </w:t>
-      </w:r>
-      <w:r>
-        <w:t>2D</w:t>
-      </w:r>
-      <w:r>
-        <w:rPr>
-          <w:rFonts w:hint="cs"/>
-          <w:rtl/>
-        </w:rPr>
-        <w:t xml:space="preserve"> עם 64 פילטרים, </w:t>
-      </w:r>
-      <w:r>
-        <w:t xml:space="preserve"> kernel size</w:t>
-      </w:r>
-      <w:r>
-        <w:rPr>
-          <w:rFonts w:hint="cs"/>
-          <w:rtl/>
-        </w:rPr>
-        <w:t xml:space="preserve"> בגודל </w:t>
-      </w:r>
-      <w:r>
-        <w:t>(1,1)</w:t>
-      </w:r>
-      <w:r>
-        <w:rPr>
-          <w:rFonts w:hint="cs"/>
-          <w:rtl/>
-        </w:rPr>
-        <w:t xml:space="preserve"> ואקטיבציה </w:t>
-      </w:r>
-      <w:proofErr w:type="spellStart"/>
-      <w:r>
-        <w:t>elu</w:t>
-      </w:r>
-      <w:proofErr w:type="spellEnd"/>
-      <w:r>
-        <w:rPr>
-          <w:rFonts w:hint="cs"/>
-          <w:rtl/>
-        </w:rPr>
         <w:t>. מספר השכבות נאמד בתהליך ה-</w:t>
       </w:r>
       <w:r>
@@ -6087,7 +5895,7 @@
     </w:p>
     <w:p>
       <w:pPr>
-        <w:pStyle w:val="a3"/>
+        <w:pStyle w:val="ListParagraph"/>
         <w:numPr>
           <w:ilvl w:val="0"/>
           <w:numId w:val="17"/>
@@ -6123,13 +5931,12 @@
     </w:p>
     <w:p>
       <w:pPr>
-        <w:pStyle w:val="a3"/>
+        <w:pStyle w:val="ListParagraph"/>
         <w:numPr>
           <w:ilvl w:val="0"/>
           <w:numId w:val="17"/>
         </w:numPr>
         <w:rPr>
-          <w:rFonts w:hint="cs"/>
           <w:rtl/>
         </w:rPr>
       </w:pPr>
@@ -6173,7 +5980,7 @@
     </w:p>
     <w:p>
       <w:pPr>
-        <w:pStyle w:val="a3"/>
+        <w:pStyle w:val="ListParagraph"/>
         <w:numPr>
           <w:ilvl w:val="0"/>
           <w:numId w:val="17"/>
@@ -6184,7 +5991,6 @@
           <w:rFonts w:hint="cs"/>
           <w:rtl/>
         </w:rPr>
-        <w:lastRenderedPageBreak/>
         <w:t xml:space="preserve">שכבת </w:t>
       </w:r>
       <w:r>
@@ -6193,7 +5999,7 @@
     </w:p>
     <w:p>
       <w:pPr>
-        <w:pStyle w:val="a3"/>
+        <w:pStyle w:val="ListParagraph"/>
         <w:numPr>
           <w:ilvl w:val="0"/>
           <w:numId w:val="17"/>
@@ -6229,13 +6035,12 @@
     </w:p>
     <w:p>
       <w:pPr>
-        <w:pStyle w:val="a3"/>
+        <w:pStyle w:val="ListParagraph"/>
         <w:numPr>
           <w:ilvl w:val="0"/>
           <w:numId w:val="17"/>
         </w:numPr>
         <w:rPr>
-          <w:rFonts w:hint="cs"/>
           <w:rtl/>
         </w:rPr>
       </w:pPr>
@@ -6313,15 +6118,64 @@
           <w:rFonts w:hint="cs"/>
           <w:rtl/>
         </w:rPr>
-        <w:t xml:space="preserve">המודל קומפל עם </w:t>
+        <w:t xml:space="preserve">המודל קומפל עם אופטימייזר </w:t>
+      </w:r>
+      <w:r>
+        <w:rPr>
+          <w:rFonts w:hint="cs"/>
+        </w:rPr>
+        <w:t>A</w:t>
+      </w:r>
+      <w:r>
+        <w:t>dam</w:t>
+      </w:r>
+      <w:r>
+        <w:rPr>
+          <w:rFonts w:hint="cs"/>
+          <w:rtl/>
+        </w:rPr>
+        <w:t xml:space="preserve"> עם </w:t>
+      </w:r>
+      <w:r>
+        <w:t>learning rate</w:t>
+      </w:r>
+      <w:r>
+        <w:rPr>
+          <w:rFonts w:hint="cs"/>
+          <w:rtl/>
+        </w:rPr>
+        <w:t xml:space="preserve"> שנאמד בתהליך ה-</w:t>
+      </w:r>
+      <w:r>
+        <w:t xml:space="preserve"> tuning</w:t>
+      </w:r>
+      <w:r>
+        <w:rPr>
+          <w:rFonts w:cs="Calibri" w:hint="cs"/>
+          <w:rtl/>
+        </w:rPr>
+        <w:t xml:space="preserve"> </w:t>
+      </w:r>
+      <w:r>
+        <w:rPr>
+          <w:rFonts w:hint="cs"/>
+          <w:rtl/>
+        </w:rPr>
+        <w:t xml:space="preserve">ועם </w:t>
+      </w:r>
+      <w:r>
+        <w:t>loss</w:t>
+      </w:r>
+      <w:r>
+        <w:rPr>
+          <w:rFonts w:hint="cs"/>
+          <w:rtl/>
+        </w:rPr>
+        <w:t xml:space="preserve"> של </w:t>
       </w:r>
       <w:proofErr w:type="spellStart"/>
       <w:r>
-        <w:rPr>
-          <w:rFonts w:hint="cs"/>
-          <w:rtl/>
-        </w:rPr>
-        <w:t>אופטימייזר</w:t>
+        <w:t>categorical_crossentropy</w:t>
       </w:r>
       <w:proofErr w:type="spellEnd"/>
       <w:r>
@@ -6329,78 +6183,12 @@
           <w:rFonts w:hint="cs"/>
           <w:rtl/>
         </w:rPr>
-        <w:t xml:space="preserve"> </w:t>
-      </w:r>
-      <w:r>
-        <w:rPr>
-          <w:rFonts w:hint="cs"/>
-        </w:rPr>
-        <w:t>A</w:t>
-      </w:r>
-      <w:r>
-        <w:t>dam</w:t>
-      </w:r>
-      <w:r>
-        <w:rPr>
-          <w:rFonts w:hint="cs"/>
-          <w:rtl/>
-        </w:rPr>
-        <w:t xml:space="preserve"> עם </w:t>
-      </w:r>
-      <w:r>
-        <w:t>learning rate</w:t>
-      </w:r>
-      <w:r>
-        <w:rPr>
-          <w:rFonts w:hint="cs"/>
-          <w:rtl/>
-        </w:rPr>
-        <w:t xml:space="preserve"> שנאמד בתהליך ה-</w:t>
-      </w:r>
-      <w:r>
-        <w:t xml:space="preserve"> tuning</w:t>
-      </w:r>
-      <w:r>
-        <w:rPr>
-          <w:rFonts w:cs="Calibri" w:hint="cs"/>
-          <w:rtl/>
-        </w:rPr>
-        <w:t xml:space="preserve"> </w:t>
-      </w:r>
-      <w:r>
-        <w:rPr>
-          <w:rFonts w:hint="cs"/>
-          <w:rtl/>
-        </w:rPr>
-        <w:t xml:space="preserve">ועם </w:t>
-      </w:r>
-      <w:r>
-        <w:t>loss</w:t>
-      </w:r>
-      <w:r>
-        <w:rPr>
-          <w:rFonts w:hint="cs"/>
-          <w:rtl/>
-        </w:rPr>
-        <w:t xml:space="preserve"> של </w:t>
-      </w:r>
-      <w:proofErr w:type="spellStart"/>
-      <w:r>
-        <w:t>categorical_crossentropy</w:t>
-      </w:r>
-      <w:proofErr w:type="spellEnd"/>
-      <w:r>
-        <w:rPr>
-          <w:rFonts w:hint="cs"/>
-          <w:rtl/>
-        </w:rPr>
         <w:t>.</w:t>
       </w:r>
     </w:p>
     <w:p>
       <w:pPr>
         <w:rPr>
-          <w:rFonts w:hint="cs"/>
           <w:rtl/>
         </w:rPr>
       </w:pPr>
@@ -6455,7 +6243,7 @@
     <w:p/>
     <w:p>
       <w:pPr>
-        <w:pStyle w:val="1"/>
+        <w:pStyle w:val="Heading1"/>
         <w:spacing w:after="240"/>
         <w:jc w:val="center"/>
         <w:rPr>
@@ -6521,7 +6309,7 @@
     </w:p>
     <w:tbl>
       <w:tblPr>
-        <w:tblStyle w:val="a5"/>
+        <w:tblStyle w:val="TableGrid"/>
         <w:bidiVisual/>
         <w:tblW w:w="0" w:type="auto"/>
         <w:jc w:val="right"/>
@@ -6982,7 +6770,7 @@
           </w:tcPr>
           <w:p>
             <w:pPr>
-              <w:pStyle w:val="HTML"/>
+              <w:pStyle w:val="HTMLPreformatted"/>
               <w:shd w:val="clear" w:color="auto" w:fill="FFFFFF"/>
               <w:jc w:val="center"/>
               <w:rPr>
@@ -7194,7 +6982,7 @@
           </w:tcPr>
           <w:p>
             <w:pPr>
-              <w:pStyle w:val="HTML"/>
+              <w:pStyle w:val="HTMLPreformatted"/>
               <w:shd w:val="clear" w:color="auto" w:fill="FFFFFF"/>
               <w:jc w:val="center"/>
               <w:rPr>
@@ -7292,7 +7080,7 @@
           </w:tcPr>
           <w:p>
             <w:pPr>
-              <w:pStyle w:val="HTML"/>
+              <w:pStyle w:val="HTMLPreformatted"/>
               <w:shd w:val="clear" w:color="auto" w:fill="FFFFFF"/>
               <w:jc w:val="center"/>
               <w:rPr>
@@ -7407,7 +7195,7 @@
           </w:tcPr>
           <w:p>
             <w:pPr>
-              <w:pStyle w:val="HTML"/>
+              <w:pStyle w:val="HTMLPreformatted"/>
               <w:shd w:val="clear" w:color="auto" w:fill="FFFFFF"/>
               <w:jc w:val="center"/>
               <w:rPr>
@@ -7623,7 +7411,7 @@
           </w:tcPr>
           <w:p>
             <w:pPr>
-              <w:pStyle w:val="HTML"/>
+              <w:pStyle w:val="HTMLPreformatted"/>
               <w:shd w:val="clear" w:color="auto" w:fill="FFFFFF"/>
               <w:jc w:val="center"/>
               <w:rPr>
@@ -7726,7 +7514,7 @@
           </w:tcPr>
           <w:p>
             <w:pPr>
-              <w:pStyle w:val="HTML"/>
+              <w:pStyle w:val="HTMLPreformatted"/>
               <w:shd w:val="clear" w:color="auto" w:fill="FFFFFF"/>
               <w:jc w:val="center"/>
               <w:rPr>
@@ -7771,6 +7559,7 @@
                 <w:color w:val="202124"/>
                 <w:shd w:val="clear" w:color="auto" w:fill="FFFFFF"/>
               </w:rPr>
+              <w:lastRenderedPageBreak/>
               <w:t>A large set of images of flowers</w:t>
             </w:r>
           </w:p>
@@ -7826,7 +7615,7 @@
           </w:tcPr>
           <w:p>
             <w:pPr>
-              <w:pStyle w:val="HTML"/>
+              <w:pStyle w:val="HTMLPreformatted"/>
               <w:shd w:val="clear" w:color="auto" w:fill="FFFFFF"/>
               <w:jc w:val="center"/>
               <w:rPr>
@@ -7926,7 +7715,7 @@
           </w:tcPr>
           <w:p>
             <w:pPr>
-              <w:pStyle w:val="HTML"/>
+              <w:pStyle w:val="HTMLPreformatted"/>
               <w:shd w:val="clear" w:color="auto" w:fill="FFFFFF"/>
               <w:jc w:val="center"/>
               <w:rPr>
@@ -8044,7 +7833,7 @@
           </w:tcPr>
           <w:p>
             <w:pPr>
-              <w:pStyle w:val="HTML"/>
+              <w:pStyle w:val="HTMLPreformatted"/>
               <w:shd w:val="clear" w:color="auto" w:fill="FFFFFF"/>
               <w:jc w:val="center"/>
               <w:rPr>
@@ -8101,16 +7890,7 @@
                 <w:color w:val="202124"/>
                 <w:shd w:val="clear" w:color="auto" w:fill="FFFFFF"/>
               </w:rPr>
-              <w:t xml:space="preserve">-MNIST is a drop-in replacement for the MNIST dataset (28x28 grayscale, 70,000 </w:t>
-            </w:r>
-            <w:r>
-              <w:rPr>
-                <w:rFonts w:asciiTheme="minorHAnsi" w:hAnsiTheme="minorHAnsi"/>
-                <w:color w:val="202124"/>
-                <w:shd w:val="clear" w:color="auto" w:fill="FFFFFF"/>
-              </w:rPr>
-              <w:lastRenderedPageBreak/>
-              <w:t>images), provided in the original MNIST format as well as a NumPy format.</w:t>
+              <w:t>-MNIST is a drop-in replacement for the MNIST dataset (28x28 grayscale, 70,000 images), provided in the original MNIST format as well as a NumPy format.</w:t>
             </w:r>
           </w:p>
         </w:tc>
@@ -8131,7 +7911,6 @@
               <w:rPr>
                 <w:rFonts w:asciiTheme="minorHAnsi" w:hAnsiTheme="minorHAnsi"/>
               </w:rPr>
-              <w:lastRenderedPageBreak/>
               <w:t>10</w:t>
             </w:r>
           </w:p>
@@ -8164,7 +7943,7 @@
           </w:tcPr>
           <w:p>
             <w:pPr>
-              <w:pStyle w:val="HTML"/>
+              <w:pStyle w:val="HTMLPreformatted"/>
               <w:shd w:val="clear" w:color="auto" w:fill="FFFFFF"/>
               <w:jc w:val="center"/>
               <w:rPr>
@@ -8273,7 +8052,7 @@
           </w:tcPr>
           <w:p>
             <w:pPr>
-              <w:pStyle w:val="HTML"/>
+              <w:pStyle w:val="HTMLPreformatted"/>
               <w:shd w:val="clear" w:color="auto" w:fill="FFFFFF"/>
               <w:jc w:val="center"/>
               <w:rPr>
@@ -8436,7 +8215,7 @@
           </w:tcPr>
           <w:p>
             <w:pPr>
-              <w:pStyle w:val="HTML"/>
+              <w:pStyle w:val="HTMLPreformatted"/>
               <w:shd w:val="clear" w:color="auto" w:fill="FFFFFF"/>
               <w:jc w:val="center"/>
               <w:rPr>
@@ -8558,7 +8337,7 @@
           </w:tcPr>
           <w:p>
             <w:pPr>
-              <w:pStyle w:val="HTML"/>
+              <w:pStyle w:val="HTMLPreformatted"/>
               <w:shd w:val="clear" w:color="auto" w:fill="FFFFFF"/>
               <w:jc w:val="center"/>
               <w:rPr>
@@ -8692,7 +8471,7 @@
           </w:tcPr>
           <w:p>
             <w:pPr>
-              <w:pStyle w:val="HTML"/>
+              <w:pStyle w:val="HTMLPreformatted"/>
               <w:shd w:val="clear" w:color="auto" w:fill="FFFFFF"/>
               <w:jc w:val="center"/>
               <w:rPr>
@@ -8819,7 +8598,7 @@
           </w:tcPr>
           <w:p>
             <w:pPr>
-              <w:pStyle w:val="HTML"/>
+              <w:pStyle w:val="HTMLPreformatted"/>
               <w:shd w:val="clear" w:color="auto" w:fill="FFFFFF"/>
               <w:jc w:val="center"/>
               <w:rPr>
@@ -8965,7 +8744,7 @@
           </w:tcPr>
           <w:p>
             <w:pPr>
-              <w:pStyle w:val="HTML"/>
+              <w:pStyle w:val="HTMLPreformatted"/>
               <w:shd w:val="clear" w:color="auto" w:fill="FFFFFF"/>
               <w:jc w:val="center"/>
               <w:rPr>
@@ -9003,7 +8782,6 @@
         </w:pBdr>
         <w:spacing w:after="0" w:line="276" w:lineRule="auto"/>
         <w:rPr>
-          <w:rFonts w:hint="cs"/>
           <w:rtl/>
         </w:rPr>
       </w:pPr>
@@ -9049,7 +8827,6 @@
         </w:pBdr>
         <w:spacing w:after="0" w:line="276" w:lineRule="auto"/>
         <w:rPr>
-          <w:rFonts w:hint="cs"/>
           <w:rtl/>
         </w:rPr>
       </w:pPr>
@@ -9280,41 +9057,25 @@
     </w:p>
     <w:p>
       <w:pPr>
-        <w:rPr>
-          <w:b/>
-          <w:bCs/>
-          <w:u w:val="single"/>
-          <w:rtl/>
-        </w:rPr>
-      </w:pPr>
-    </w:p>
-    <w:p>
-      <w:pPr>
-        <w:rPr>
-          <w:rFonts w:hint="cs"/>
-          <w:b/>
-          <w:bCs/>
-          <w:u w:val="single"/>
-          <w:rtl/>
-        </w:rPr>
-      </w:pPr>
-    </w:p>
-    <w:p>
-      <w:pPr>
-        <w:pStyle w:val="1"/>
+        <w:pStyle w:val="Heading1"/>
         <w:spacing w:after="240"/>
         <w:jc w:val="center"/>
         <w:rPr>
-          <w:rFonts w:asciiTheme="minorHAnsi" w:hAnsiTheme="minorHAnsi" w:cstheme="minorHAnsi" w:hint="cs"/>
-          <w:rtl/>
-        </w:rPr>
-      </w:pPr>
-      <w:r>
-        <w:rPr>
           <w:rFonts w:asciiTheme="minorHAnsi" w:hAnsiTheme="minorHAnsi" w:cstheme="minorHAnsi"/>
-        </w:rPr>
-        <w:lastRenderedPageBreak/>
+          <w:rtl/>
+        </w:rPr>
+      </w:pPr>
+      <w:r>
+        <w:rPr>
+          <w:rFonts w:asciiTheme="minorHAnsi" w:hAnsiTheme="minorHAnsi" w:cstheme="minorHAnsi"/>
+        </w:rPr>
         <w:t>Evaluat</w:t>
+      </w:r>
+      <w:r>
+        <w:rPr>
+          <w:rFonts w:asciiTheme="minorHAnsi" w:hAnsiTheme="minorHAnsi" w:cstheme="minorHAnsi"/>
+        </w:rPr>
+        <w:t>ion</w:t>
       </w:r>
     </w:p>
     <w:p>
@@ -9359,28 +9120,18 @@
           <w:rtl/>
         </w:rPr>
       </w:pPr>
-      <w:proofErr w:type="spellStart"/>
       <w:r>
         <w:rPr>
           <w:b/>
           <w:bCs/>
           <w:rtl/>
         </w:rPr>
-        <w:t>פסאודו</w:t>
-      </w:r>
-      <w:proofErr w:type="spellEnd"/>
-      <w:r>
-        <w:rPr>
-          <w:b/>
-          <w:bCs/>
-          <w:rtl/>
-        </w:rPr>
-        <w:t xml:space="preserve"> קוד – </w:t>
-      </w:r>
-    </w:p>
-    <w:p>
-      <w:pPr>
-        <w:pStyle w:val="a3"/>
+        <w:t xml:space="preserve">פסאודו קוד – </w:t>
+      </w:r>
+    </w:p>
+    <w:p>
+      <w:pPr>
+        <w:pStyle w:val="ListParagraph"/>
         <w:numPr>
           <w:ilvl w:val="0"/>
           <w:numId w:val="8"/>
@@ -9395,7 +9146,7 @@
     </w:p>
     <w:p>
       <w:pPr>
-        <w:pStyle w:val="a3"/>
+        <w:pStyle w:val="ListParagraph"/>
         <w:numPr>
           <w:ilvl w:val="1"/>
           <w:numId w:val="8"/>
@@ -9419,7 +9170,7 @@
     </w:p>
     <w:p>
       <w:pPr>
-        <w:pStyle w:val="a3"/>
+        <w:pStyle w:val="ListParagraph"/>
         <w:numPr>
           <w:ilvl w:val="1"/>
           <w:numId w:val="8"/>
@@ -9469,7 +9220,7 @@
     </w:p>
     <w:p>
       <w:pPr>
-        <w:pStyle w:val="a3"/>
+        <w:pStyle w:val="ListParagraph"/>
         <w:numPr>
           <w:ilvl w:val="2"/>
           <w:numId w:val="8"/>
@@ -9494,7 +9245,7 @@
     </w:p>
     <w:p>
       <w:pPr>
-        <w:pStyle w:val="a3"/>
+        <w:pStyle w:val="ListParagraph"/>
         <w:numPr>
           <w:ilvl w:val="3"/>
           <w:numId w:val="8"/>
@@ -9555,7 +9306,7 @@
     </w:p>
     <w:p>
       <w:pPr>
-        <w:pStyle w:val="a3"/>
+        <w:pStyle w:val="ListParagraph"/>
         <w:numPr>
           <w:ilvl w:val="4"/>
           <w:numId w:val="8"/>
@@ -9591,7 +9342,7 @@
     </w:p>
     <w:p>
       <w:pPr>
-        <w:pStyle w:val="a3"/>
+        <w:pStyle w:val="ListParagraph"/>
         <w:numPr>
           <w:ilvl w:val="4"/>
           <w:numId w:val="8"/>
@@ -9622,7 +9373,7 @@
     </w:p>
     <w:p>
       <w:pPr>
-        <w:pStyle w:val="a3"/>
+        <w:pStyle w:val="ListParagraph"/>
         <w:numPr>
           <w:ilvl w:val="3"/>
           <w:numId w:val="8"/>
@@ -9665,7 +9416,7 @@
     </w:p>
     <w:p>
       <w:pPr>
-        <w:pStyle w:val="a3"/>
+        <w:pStyle w:val="ListParagraph"/>
         <w:numPr>
           <w:ilvl w:val="3"/>
           <w:numId w:val="8"/>
@@ -9691,7 +9442,7 @@
     </w:p>
     <w:p>
       <w:pPr>
-        <w:pStyle w:val="a3"/>
+        <w:pStyle w:val="ListParagraph"/>
         <w:numPr>
           <w:ilvl w:val="2"/>
           <w:numId w:val="8"/>
@@ -9711,7 +9462,7 @@
     </w:p>
     <w:p>
       <w:pPr>
-        <w:pStyle w:val="a3"/>
+        <w:pStyle w:val="ListParagraph"/>
         <w:numPr>
           <w:ilvl w:val="2"/>
           <w:numId w:val="8"/>
@@ -9836,7 +9587,7 @@
     </w:p>
     <w:p>
       <w:pPr>
-        <w:pStyle w:val="a3"/>
+        <w:pStyle w:val="ListParagraph"/>
         <w:numPr>
           <w:ilvl w:val="0"/>
           <w:numId w:val="5"/>
@@ -9859,7 +9610,7 @@
     </w:p>
     <w:p>
       <w:pPr>
-        <w:pStyle w:val="a3"/>
+        <w:pStyle w:val="ListParagraph"/>
         <w:numPr>
           <w:ilvl w:val="0"/>
           <w:numId w:val="5"/>
@@ -10030,21 +9781,7 @@
         <w:rPr>
           <w:rtl/>
         </w:rPr>
-        <w:t xml:space="preserve"> אשר מנסה </w:t>
-      </w:r>
-      <w:proofErr w:type="spellStart"/>
-      <w:r>
-        <w:rPr>
-          <w:rtl/>
-        </w:rPr>
-        <w:t>למדל</w:t>
-      </w:r>
-      <w:proofErr w:type="spellEnd"/>
-      <w:r>
-        <w:rPr>
-          <w:rtl/>
-        </w:rPr>
-        <w:t xml:space="preserve"> את ההשפעה של ערכי הפרמטרים על </w:t>
+        <w:t xml:space="preserve"> אשר מנסה למדל את ההשפעה של ערכי הפרמטרים על </w:t>
       </w:r>
       <w:r>
         <w:rPr>
@@ -10067,21 +9804,7 @@
         <w:rPr>
           <w:rtl/>
         </w:rPr>
-        <w:t xml:space="preserve">השיטה מניחה התפלגות </w:t>
-      </w:r>
-      <w:proofErr w:type="spellStart"/>
-      <w:r>
-        <w:rPr>
-          <w:rtl/>
-        </w:rPr>
-        <w:t>גאוסיאנית</w:t>
-      </w:r>
-      <w:proofErr w:type="spellEnd"/>
-      <w:r>
-        <w:rPr>
-          <w:rtl/>
-        </w:rPr>
-        <w:t>. ציר ה-</w:t>
+        <w:t>השיטה מניחה התפלגות גאוסיאנית. ציר ה-</w:t>
       </w:r>
       <w:r>
         <w:t>X</w:t>
@@ -10108,36 +9831,8 @@
         <w:rPr>
           <w:rtl/>
         </w:rPr>
-        <w:t xml:space="preserve"> מציין את המדד. נרצה שהמודל שלנו יצליח להעריך את הפונקציה האדומה (הפונקציה האמיתית שבה הפרמטר שלנו מתנהג). הקו הירוק </w:t>
-      </w:r>
-      <w:proofErr w:type="spellStart"/>
-      <w:r>
-        <w:rPr>
-          <w:rtl/>
-        </w:rPr>
-        <w:t>הירוק</w:t>
-      </w:r>
-      <w:proofErr w:type="spellEnd"/>
-      <w:r>
-        <w:rPr>
-          <w:rtl/>
-        </w:rPr>
-        <w:t xml:space="preserve"> מייצג את הפונקציה שכרגע אנחנו מצליחים לייצר והשטח הירוק מראה את האי וודאות שלנו. ככל שהשטח גדול כך אנחנו פחות יודעים על האזור הזה. לאחר שנבדוק מספר נקודות ננסה להעריך מה הנקודה הבאה שמשתלם לבדוק.</w:t>
-      </w:r>
-    </w:p>
-    <w:p>
-      <w:pPr>
-        <w:rPr>
-          <w:rtl/>
-        </w:rPr>
-      </w:pPr>
-    </w:p>
-    <w:p>
-      <w:pPr>
-        <w:rPr>
-          <w:rtl/>
-        </w:rPr>
-      </w:pPr>
+        <w:t xml:space="preserve"> מציין את המדד. נרצה שהמודל שלנו יצליח להעריך את הפונקציה האדומה (הפונקציה האמיתית שבה הפרמטר שלנו מתנהג). הקו הירוק הירוק מייצג את הפונקציה שכרגע אנחנו מצליחים לייצר והשטח הירוק מראה את האי וודאות שלנו. ככל שהשטח גדול כך אנחנו פחות יודעים על האזור הזה. לאחר שנבדוק מספר נקודות ננסה להעריך מה הנקודה הבאה שמשתלם לבדוק.</w:t>
+      </w:r>
     </w:p>
     <w:p>
       <w:pPr>
@@ -10161,7 +9856,6 @@
           <w:bCs/>
           <w:rtl/>
         </w:rPr>
-        <w:lastRenderedPageBreak/>
         <w:t xml:space="preserve">החלטנו לאמוד את הפרמטרים הבאים </w:t>
       </w:r>
       <w:r>
@@ -10176,7 +9870,7 @@
     </w:p>
     <w:p>
       <w:pPr>
-        <w:pStyle w:val="a3"/>
+        <w:pStyle w:val="ListParagraph"/>
         <w:numPr>
           <w:ilvl w:val="0"/>
           <w:numId w:val="13"/>
@@ -10221,7 +9915,7 @@
     </w:p>
     <w:p>
       <w:pPr>
-        <w:pStyle w:val="a3"/>
+        <w:pStyle w:val="ListParagraph"/>
         <w:numPr>
           <w:ilvl w:val="1"/>
           <w:numId w:val="13"/>
@@ -10298,7 +9992,7 @@
     </w:p>
     <w:p>
       <w:pPr>
-        <w:pStyle w:val="a3"/>
+        <w:pStyle w:val="ListParagraph"/>
         <w:numPr>
           <w:ilvl w:val="1"/>
           <w:numId w:val="13"/>
@@ -10350,7 +10044,7 @@
     </w:p>
     <w:p>
       <w:pPr>
-        <w:pStyle w:val="a3"/>
+        <w:pStyle w:val="ListParagraph"/>
         <w:numPr>
           <w:ilvl w:val="0"/>
           <w:numId w:val="13"/>
@@ -10383,7 +10077,7 @@
     </w:p>
     <w:p>
       <w:pPr>
-        <w:pStyle w:val="a3"/>
+        <w:pStyle w:val="ListParagraph"/>
         <w:numPr>
           <w:ilvl w:val="1"/>
           <w:numId w:val="13"/>
@@ -10463,7 +10157,7 @@
     </w:p>
     <w:p>
       <w:pPr>
-        <w:pStyle w:val="a3"/>
+        <w:pStyle w:val="ListParagraph"/>
         <w:numPr>
           <w:ilvl w:val="1"/>
           <w:numId w:val="13"/>
@@ -10584,7 +10278,7 @@
     </w:p>
     <w:p>
       <w:pPr>
-        <w:pStyle w:val="a3"/>
+        <w:pStyle w:val="ListParagraph"/>
         <w:numPr>
           <w:ilvl w:val="0"/>
           <w:numId w:val="13"/>
@@ -10599,45 +10293,35 @@
           <w:u w:val="single"/>
           <w:rtl/>
         </w:rPr>
-        <w:t xml:space="preserve">מספר שכבות </w:t>
-      </w:r>
-      <w:proofErr w:type="spellStart"/>
+        <w:t>מספר שכבות הקונובלוציה</w:t>
+      </w:r>
       <w:r>
         <w:rPr>
           <w:rFonts w:hint="cs"/>
           <w:u w:val="single"/>
           <w:rtl/>
         </w:rPr>
-        <w:t>הקונובלוציה</w:t>
-      </w:r>
-      <w:proofErr w:type="spellEnd"/>
-      <w:r>
-        <w:rPr>
-          <w:rFonts w:hint="cs"/>
+        <w:t xml:space="preserve"> </w:t>
+      </w:r>
+      <w:r>
+        <w:rPr>
           <w:u w:val="single"/>
           <w:rtl/>
         </w:rPr>
+        <w:t>–</w:t>
+      </w:r>
+      <w:r>
+        <w:rPr>
+          <w:rFonts w:hint="cs"/>
+          <w:u w:val="single"/>
+          <w:rtl/>
+        </w:rPr>
         <w:t xml:space="preserve"> </w:t>
       </w:r>
-      <w:r>
-        <w:rPr>
-          <w:u w:val="single"/>
-          <w:rtl/>
-        </w:rPr>
-        <w:t>–</w:t>
-      </w:r>
-      <w:r>
-        <w:rPr>
-          <w:rFonts w:hint="cs"/>
-          <w:u w:val="single"/>
-          <w:rtl/>
-        </w:rPr>
-        <w:t xml:space="preserve"> </w:t>
-      </w:r>
-    </w:p>
-    <w:p>
-      <w:pPr>
-        <w:pStyle w:val="a3"/>
+    </w:p>
+    <w:p>
+      <w:pPr>
+        <w:pStyle w:val="ListParagraph"/>
         <w:numPr>
           <w:ilvl w:val="1"/>
           <w:numId w:val="13"/>
@@ -10688,23 +10372,7 @@
           <w:rFonts w:hint="cs"/>
           <w:rtl/>
         </w:rPr>
-        <w:t xml:space="preserve">מספר שכבות </w:t>
-      </w:r>
-      <w:proofErr w:type="spellStart"/>
-      <w:r>
-        <w:rPr>
-          <w:rFonts w:hint="cs"/>
-          <w:rtl/>
-        </w:rPr>
-        <w:t>הקונבולוציה</w:t>
-      </w:r>
-      <w:proofErr w:type="spellEnd"/>
-      <w:r>
-        <w:rPr>
-          <w:rFonts w:hint="cs"/>
-          <w:rtl/>
-        </w:rPr>
-        <w:t xml:space="preserve"> משפיע על גודל הרשת. ידוע כי רשת גדולה יכולה להניב תוצאות טובות יותר אך יש חשש מקיום </w:t>
+        <w:t xml:space="preserve">מספר שכבות הקונבולוציה משפיע על גודל הרשת. ידוע כי רשת גדולה יכולה להניב תוצאות טובות יותר אך יש חשש מקיום </w:t>
       </w:r>
       <w:r>
         <w:t>overfitting</w:t>
@@ -10739,7 +10407,7 @@
     </w:p>
     <w:p>
       <w:pPr>
-        <w:pStyle w:val="a3"/>
+        <w:pStyle w:val="ListParagraph"/>
         <w:numPr>
           <w:ilvl w:val="1"/>
           <w:numId w:val="13"/>
@@ -10775,35 +10443,7 @@
           <w:rFonts w:hint="cs"/>
           <w:rtl/>
         </w:rPr>
-        <w:t>ערכים שלמים החל מ-</w:t>
-      </w:r>
-      <w:r>
-        <w:rPr>
-          <w:rFonts w:hint="cs"/>
-          <w:rtl/>
-        </w:rPr>
-        <w:t>1</w:t>
-      </w:r>
-      <w:r>
-        <w:rPr>
-          <w:rFonts w:hint="cs"/>
-          <w:rtl/>
-        </w:rPr>
-        <w:t xml:space="preserve"> עד ל-</w:t>
-      </w:r>
-      <w:r>
-        <w:rPr>
-          <w:rFonts w:hint="cs"/>
-          <w:rtl/>
-        </w:rPr>
-        <w:t>5</w:t>
-      </w:r>
-      <w:r>
-        <w:rPr>
-          <w:rFonts w:hint="cs"/>
-          <w:rtl/>
-        </w:rPr>
-        <w:t>.</w:t>
+        <w:t>ערכים שלמים החל מ-1 עד ל-5.</w:t>
       </w:r>
     </w:p>
     <w:p>
@@ -10883,7 +10523,7 @@
     </w:p>
     <w:p>
       <w:pPr>
-        <w:pStyle w:val="a3"/>
+        <w:pStyle w:val="ListParagraph"/>
         <w:numPr>
           <w:ilvl w:val="0"/>
           <w:numId w:val="9"/>
@@ -10945,7 +10585,7 @@
     </w:p>
     <w:p>
       <w:pPr>
-        <w:pStyle w:val="a3"/>
+        <w:pStyle w:val="ListParagraph"/>
         <w:numPr>
           <w:ilvl w:val="0"/>
           <w:numId w:val="9"/>
@@ -11144,7 +10784,7 @@
     </w:p>
     <w:p>
       <w:pPr>
-        <w:pStyle w:val="a3"/>
+        <w:pStyle w:val="ListParagraph"/>
         <w:numPr>
           <w:ilvl w:val="0"/>
           <w:numId w:val="9"/>
@@ -11354,7 +10994,7 @@
     </w:p>
     <w:p>
       <w:pPr>
-        <w:pStyle w:val="a3"/>
+        <w:pStyle w:val="ListParagraph"/>
         <w:numPr>
           <w:ilvl w:val="0"/>
           <w:numId w:val="9"/>
@@ -11519,7 +11159,7 @@
     </w:p>
     <w:p>
       <w:pPr>
-        <w:pStyle w:val="a3"/>
+        <w:pStyle w:val="ListParagraph"/>
         <w:numPr>
           <w:ilvl w:val="0"/>
           <w:numId w:val="9"/>
@@ -11652,23 +11292,7 @@
           <w:rFonts w:hint="cs"/>
           <w:rtl/>
         </w:rPr>
-        <w:t xml:space="preserve"> האפשריים. המדד מייצג את ההסתברות שדוגמה חיובית אקראית תוגדר כדוגמה שלילית אקראית. </w:t>
-      </w:r>
-      <w:proofErr w:type="spellStart"/>
-      <w:r>
-        <w:rPr>
-          <w:rFonts w:hint="cs"/>
-          <w:rtl/>
-        </w:rPr>
-        <w:t>החסרון</w:t>
-      </w:r>
-      <w:proofErr w:type="spellEnd"/>
-      <w:r>
-        <w:rPr>
-          <w:rFonts w:hint="cs"/>
-          <w:rtl/>
-        </w:rPr>
-        <w:t xml:space="preserve"> של </w:t>
+        <w:t xml:space="preserve"> האפשריים. המדד מייצג את ההסתברות שדוגמה חיובית אקראית תוגדר כדוגמה שלילית אקראית. החסרון של </w:t>
       </w:r>
       <w:r>
         <w:rPr>
@@ -11722,7 +11346,7 @@
     </w:p>
     <w:p>
       <w:pPr>
-        <w:pStyle w:val="a3"/>
+        <w:pStyle w:val="ListParagraph"/>
         <w:numPr>
           <w:ilvl w:val="0"/>
           <w:numId w:val="9"/>
@@ -11882,7 +11506,7 @@
     </w:p>
     <w:p>
       <w:pPr>
-        <w:pStyle w:val="a3"/>
+        <w:pStyle w:val="ListParagraph"/>
         <w:numPr>
           <w:ilvl w:val="0"/>
           <w:numId w:val="9"/>
@@ -11930,7 +11554,7 @@
     </w:p>
     <w:p>
       <w:pPr>
-        <w:pStyle w:val="a3"/>
+        <w:pStyle w:val="ListParagraph"/>
         <w:numPr>
           <w:ilvl w:val="0"/>
           <w:numId w:val="9"/>
@@ -11988,7 +11612,7 @@
     </w:p>
     <w:tbl>
       <w:tblPr>
-        <w:tblStyle w:val="a5"/>
+        <w:tblStyle w:val="TableGrid"/>
         <w:bidiVisual/>
         <w:tblW w:w="0" w:type="auto"/>
         <w:jc w:val="center"/>
@@ -14238,7 +13862,7 @@
     </w:p>
     <w:p>
       <w:pPr>
-        <w:pStyle w:val="1"/>
+        <w:pStyle w:val="Heading1"/>
         <w:spacing w:after="240"/>
         <w:jc w:val="center"/>
         <w:rPr>
@@ -16409,7 +16033,7 @@
     <w:lsdException w:name="Unresolved Mention" w:semiHidden="1" w:unhideWhenUsed="1"/>
     <w:lsdException w:name="Smart Link" w:semiHidden="1" w:unhideWhenUsed="1"/>
   </w:latentStyles>
-  <w:style w:type="paragraph" w:default="1" w:styleId="a">
+  <w:style w:type="paragraph" w:default="1" w:styleId="Normal">
     <w:name w:val="Normal"/>
     <w:qFormat/>
     <w:rsid w:val="009C38BA"/>
@@ -16420,11 +16044,11 @@
       <w:rFonts w:cstheme="minorHAnsi"/>
     </w:rPr>
   </w:style>
-  <w:style w:type="paragraph" w:styleId="1">
+  <w:style w:type="paragraph" w:styleId="Heading1">
     <w:name w:val="heading 1"/>
-    <w:basedOn w:val="a"/>
-    <w:next w:val="a"/>
-    <w:link w:val="10"/>
+    <w:basedOn w:val="Normal"/>
+    <w:next w:val="Normal"/>
+    <w:link w:val="Heading1Char"/>
     <w:uiPriority w:val="9"/>
     <w:qFormat/>
     <w:rsid w:val="004A37B4"/>
@@ -16447,11 +16071,11 @@
       <w:spacing w:val="15"/>
     </w:rPr>
   </w:style>
-  <w:style w:type="paragraph" w:styleId="2">
+  <w:style w:type="paragraph" w:styleId="Heading2">
     <w:name w:val="heading 2"/>
-    <w:basedOn w:val="a"/>
-    <w:next w:val="a"/>
-    <w:link w:val="20"/>
+    <w:basedOn w:val="Normal"/>
+    <w:next w:val="Normal"/>
+    <w:link w:val="Heading2Char"/>
     <w:uiPriority w:val="9"/>
     <w:unhideWhenUsed/>
     <w:qFormat/>
@@ -16471,11 +16095,11 @@
       <w:szCs w:val="26"/>
     </w:rPr>
   </w:style>
-  <w:style w:type="paragraph" w:styleId="3">
+  <w:style w:type="paragraph" w:styleId="Heading3">
     <w:name w:val="heading 3"/>
-    <w:basedOn w:val="a"/>
-    <w:next w:val="a"/>
-    <w:link w:val="30"/>
+    <w:basedOn w:val="Normal"/>
+    <w:next w:val="Normal"/>
+    <w:link w:val="Heading3Char"/>
     <w:uiPriority w:val="9"/>
     <w:semiHidden/>
     <w:unhideWhenUsed/>
@@ -16494,13 +16118,13 @@
       <w:szCs w:val="24"/>
     </w:rPr>
   </w:style>
-  <w:style w:type="character" w:default="1" w:styleId="a0">
+  <w:style w:type="character" w:default="1" w:styleId="DefaultParagraphFont">
     <w:name w:val="Default Paragraph Font"/>
     <w:uiPriority w:val="1"/>
     <w:semiHidden/>
     <w:unhideWhenUsed/>
   </w:style>
-  <w:style w:type="table" w:default="1" w:styleId="a1">
+  <w:style w:type="table" w:default="1" w:styleId="TableNormal">
     <w:name w:val="Normal Table"/>
     <w:uiPriority w:val="99"/>
     <w:semiHidden/>
@@ -16515,16 +16139,16 @@
       </w:tblCellMar>
     </w:tblPr>
   </w:style>
-  <w:style w:type="numbering" w:default="1" w:styleId="a2">
+  <w:style w:type="numbering" w:default="1" w:styleId="NoList">
     <w:name w:val="No List"/>
     <w:uiPriority w:val="99"/>
     <w:semiHidden/>
     <w:unhideWhenUsed/>
   </w:style>
-  <w:style w:type="character" w:customStyle="1" w:styleId="20">
-    <w:name w:val="כותרת 2 תו"/>
-    <w:basedOn w:val="a0"/>
-    <w:link w:val="2"/>
+  <w:style w:type="character" w:customStyle="1" w:styleId="Heading2Char">
+    <w:name w:val="Heading 2 Char"/>
+    <w:basedOn w:val="DefaultParagraphFont"/>
+    <w:link w:val="Heading2"/>
     <w:uiPriority w:val="9"/>
     <w:rsid w:val="008C6D37"/>
     <w:rPr>
@@ -16535,9 +16159,9 @@
       <w:szCs w:val="26"/>
     </w:rPr>
   </w:style>
-  <w:style w:type="paragraph" w:styleId="a3">
+  <w:style w:type="paragraph" w:styleId="ListParagraph">
     <w:name w:val="List Paragraph"/>
-    <w:basedOn w:val="a"/>
+    <w:basedOn w:val="Normal"/>
     <w:uiPriority w:val="34"/>
     <w:qFormat/>
     <w:rsid w:val="008930EC"/>
@@ -16548,7 +16172,7 @@
   </w:style>
   <w:style w:type="character" w:styleId="Hyperlink">
     <w:name w:val="Hyperlink"/>
-    <w:basedOn w:val="a0"/>
+    <w:basedOn w:val="DefaultParagraphFont"/>
     <w:uiPriority w:val="99"/>
     <w:unhideWhenUsed/>
     <w:rsid w:val="002E4F06"/>
@@ -16557,9 +16181,9 @@
       <w:u w:val="single"/>
     </w:rPr>
   </w:style>
-  <w:style w:type="character" w:styleId="a4">
+  <w:style w:type="character" w:styleId="UnresolvedMention">
     <w:name w:val="Unresolved Mention"/>
-    <w:basedOn w:val="a0"/>
+    <w:basedOn w:val="DefaultParagraphFont"/>
     <w:uiPriority w:val="99"/>
     <w:semiHidden/>
     <w:unhideWhenUsed/>
@@ -16569,9 +16193,9 @@
       <w:shd w:val="clear" w:color="auto" w:fill="E1DFDD"/>
     </w:rPr>
   </w:style>
-  <w:style w:type="table" w:styleId="a5">
+  <w:style w:type="table" w:styleId="TableGrid">
     <w:name w:val="Table Grid"/>
-    <w:basedOn w:val="a1"/>
+    <w:basedOn w:val="TableNormal"/>
     <w:uiPriority w:val="39"/>
     <w:rsid w:val="00891579"/>
     <w:pPr>
@@ -16593,10 +16217,10 @@
       </w:tblBorders>
     </w:tblPr>
   </w:style>
-  <w:style w:type="paragraph" w:styleId="HTML">
+  <w:style w:type="paragraph" w:styleId="HTMLPreformatted">
     <w:name w:val="HTML Preformatted"/>
-    <w:basedOn w:val="a"/>
-    <w:link w:val="HTML0"/>
+    <w:basedOn w:val="Normal"/>
+    <w:link w:val="HTMLPreformattedChar"/>
     <w:uiPriority w:val="99"/>
     <w:unhideWhenUsed/>
     <w:rsid w:val="00891579"/>
@@ -16628,10 +16252,10 @@
       <w:szCs w:val="20"/>
     </w:rPr>
   </w:style>
-  <w:style w:type="character" w:customStyle="1" w:styleId="HTML0">
-    <w:name w:val="HTML מעוצב מראש תו"/>
-    <w:basedOn w:val="a0"/>
-    <w:link w:val="HTML"/>
+  <w:style w:type="character" w:customStyle="1" w:styleId="HTMLPreformattedChar">
+    <w:name w:val="HTML Preformatted Char"/>
+    <w:basedOn w:val="DefaultParagraphFont"/>
+    <w:link w:val="HTMLPreformatted"/>
     <w:uiPriority w:val="99"/>
     <w:rsid w:val="00891579"/>
     <w:rPr>
@@ -16640,10 +16264,10 @@
       <w:szCs w:val="20"/>
     </w:rPr>
   </w:style>
-  <w:style w:type="character" w:customStyle="1" w:styleId="10">
-    <w:name w:val="כותרת 1 תו"/>
-    <w:basedOn w:val="a0"/>
-    <w:link w:val="1"/>
+  <w:style w:type="character" w:customStyle="1" w:styleId="Heading1Char">
+    <w:name w:val="Heading 1 Char"/>
+    <w:basedOn w:val="DefaultParagraphFont"/>
+    <w:link w:val="Heading1"/>
     <w:uiPriority w:val="9"/>
     <w:rsid w:val="004A37B4"/>
     <w:rPr>
@@ -16654,10 +16278,10 @@
       <w:shd w:val="clear" w:color="auto" w:fill="4472C4" w:themeFill="accent1"/>
     </w:rPr>
   </w:style>
-  <w:style w:type="character" w:customStyle="1" w:styleId="30">
-    <w:name w:val="כותרת 3 תו"/>
-    <w:basedOn w:val="a0"/>
-    <w:link w:val="3"/>
+  <w:style w:type="character" w:customStyle="1" w:styleId="Heading3Char">
+    <w:name w:val="Heading 3 Char"/>
+    <w:basedOn w:val="DefaultParagraphFont"/>
+    <w:link w:val="Heading3"/>
     <w:uiPriority w:val="9"/>
     <w:semiHidden/>
     <w:rsid w:val="004A37B4"/>
@@ -16668,9 +16292,9 @@
       <w:szCs w:val="24"/>
     </w:rPr>
   </w:style>
-  <w:style w:type="character" w:styleId="a6">
+  <w:style w:type="character" w:styleId="PlaceholderText">
     <w:name w:val="Placeholder Text"/>
-    <w:basedOn w:val="a0"/>
+    <w:basedOn w:val="DefaultParagraphFont"/>
     <w:uiPriority w:val="99"/>
     <w:semiHidden/>
     <w:rsid w:val="004C3911"/>
@@ -16680,7 +16304,7 @@
   </w:style>
   <w:style w:type="character" w:styleId="FollowedHyperlink">
     <w:name w:val="FollowedHyperlink"/>
-    <w:basedOn w:val="a0"/>
+    <w:basedOn w:val="DefaultParagraphFont"/>
     <w:uiPriority w:val="99"/>
     <w:semiHidden/>
     <w:unhideWhenUsed/>
@@ -16692,7 +16316,7 @@
   </w:style>
   <w:style w:type="character" w:styleId="HTMLCode">
     <w:name w:val="HTML Code"/>
-    <w:basedOn w:val="a0"/>
+    <w:basedOn w:val="DefaultParagraphFont"/>
     <w:uiPriority w:val="99"/>
     <w:semiHidden/>
     <w:unhideWhenUsed/>

</xml_diff>